<commit_message>
Added bulk load for test cases. Some bug fixes.
</commit_message>
<xml_diff>
--- a/docs/Relatorio_Projeto_Miguel_Brito.docx
+++ b/docs/Relatorio_Projeto_Miguel_Brito.docx
@@ -263,11 +263,13 @@
         <w:pStyle w:val="Ttulo1"/>
       </w:pPr>
       <w:bookmarkStart w:id="0" w:name="_Toc517882477"/>
+      <w:bookmarkStart w:id="1" w:name="_Toc518320755"/>
       <w:r>
         <w:lastRenderedPageBreak/>
         <w:t>Índice</w:t>
       </w:r>
       <w:bookmarkEnd w:id="0"/>
+      <w:bookmarkEnd w:id="1"/>
     </w:p>
     <w:p>
       <w:pPr>
@@ -295,34 +297,40 @@
           <w:docGrid w:linePitch="299"/>
         </w:sectPr>
       </w:pPr>
-      <w:bookmarkStart w:id="1" w:name="_Toc517882478"/>
+      <w:bookmarkStart w:id="2" w:name="_Toc517882478"/>
+      <w:bookmarkStart w:id="3" w:name="_Toc518320756"/>
       <w:r>
         <w:lastRenderedPageBreak/>
         <w:t>Siglário</w:t>
       </w:r>
-      <w:bookmarkEnd w:id="1"/>
+      <w:bookmarkEnd w:id="2"/>
+      <w:bookmarkEnd w:id="3"/>
     </w:p>
     <w:p>
       <w:pPr>
         <w:pStyle w:val="Ttulo1"/>
       </w:pPr>
-      <w:bookmarkStart w:id="2" w:name="_Toc517882479"/>
+      <w:bookmarkStart w:id="4" w:name="_Toc517882479"/>
+      <w:bookmarkStart w:id="5" w:name="_Toc518320757"/>
       <w:r>
         <w:lastRenderedPageBreak/>
         <w:t>Introdução</w:t>
       </w:r>
-      <w:bookmarkEnd w:id="2"/>
+      <w:bookmarkEnd w:id="4"/>
+      <w:bookmarkEnd w:id="5"/>
     </w:p>
     <w:p/>
     <w:p>
       <w:pPr>
         <w:pStyle w:val="Cabealho2"/>
       </w:pPr>
-      <w:bookmarkStart w:id="3" w:name="_Toc517882480"/>
+      <w:bookmarkStart w:id="6" w:name="_Toc517882480"/>
+      <w:bookmarkStart w:id="7" w:name="_Toc518320758"/>
       <w:r>
         <w:t>Motivação</w:t>
       </w:r>
-      <w:bookmarkEnd w:id="3"/>
+      <w:bookmarkEnd w:id="6"/>
+      <w:bookmarkEnd w:id="7"/>
     </w:p>
     <w:p>
       <w:r>
@@ -435,11 +443,13 @@
       <w:pPr>
         <w:pStyle w:val="Cabealho2"/>
       </w:pPr>
-      <w:bookmarkStart w:id="4" w:name="_Toc517882481"/>
+      <w:bookmarkStart w:id="8" w:name="_Toc517882481"/>
+      <w:bookmarkStart w:id="9" w:name="_Toc518320759"/>
       <w:r>
         <w:t>Objetivos</w:t>
       </w:r>
-      <w:bookmarkEnd w:id="4"/>
+      <w:bookmarkEnd w:id="8"/>
+      <w:bookmarkEnd w:id="9"/>
     </w:p>
     <w:p>
       <w:r>
@@ -625,11 +635,13 @@
       <w:pPr>
         <w:pStyle w:val="Cabealho2"/>
       </w:pPr>
-      <w:bookmarkStart w:id="5" w:name="_Toc517882482"/>
+      <w:bookmarkStart w:id="10" w:name="_Toc517882482"/>
+      <w:bookmarkStart w:id="11" w:name="_Toc518320760"/>
       <w:r>
         <w:t>Estrutura do Documento</w:t>
       </w:r>
-      <w:bookmarkEnd w:id="5"/>
+      <w:bookmarkEnd w:id="10"/>
+      <w:bookmarkEnd w:id="11"/>
     </w:p>
     <w:p/>
     <w:p/>
@@ -661,12 +673,14 @@
       <w:pPr>
         <w:pStyle w:val="Ttulo1"/>
       </w:pPr>
-      <w:bookmarkStart w:id="6" w:name="_Toc517882483"/>
+      <w:bookmarkStart w:id="12" w:name="_Toc517882483"/>
+      <w:bookmarkStart w:id="13" w:name="_Toc518320761"/>
       <w:r>
         <w:lastRenderedPageBreak/>
         <w:t>Estado da Arte</w:t>
       </w:r>
-      <w:bookmarkEnd w:id="6"/>
+      <w:bookmarkEnd w:id="12"/>
+      <w:bookmarkEnd w:id="13"/>
     </w:p>
     <w:p>
       <w:r>
@@ -784,51 +798,39 @@
     </w:p>
     <w:tbl>
       <w:tblPr>
-        <w:tblW w:w="9144" w:type="dxa"/>
+        <w:tblStyle w:val="TabelacomGrelha"/>
+        <w:tblW w:w="8075" w:type="dxa"/>
         <w:jc w:val="center"/>
-        <w:tblCellMar>
-          <w:top w:w="15" w:type="dxa"/>
-          <w:left w:w="15" w:type="dxa"/>
-          <w:bottom w:w="15" w:type="dxa"/>
-          <w:right w:w="15" w:type="dxa"/>
-        </w:tblCellMar>
+        <w:tblLayout w:type="fixed"/>
         <w:tblLook w:val="04A0" w:firstRow="1" w:lastRow="0" w:firstColumn="1" w:lastColumn="0" w:noHBand="0" w:noVBand="1"/>
       </w:tblPr>
       <w:tblGrid>
-        <w:gridCol w:w="2387"/>
-        <w:gridCol w:w="910"/>
-        <w:gridCol w:w="1174"/>
-        <w:gridCol w:w="1133"/>
-        <w:gridCol w:w="1413"/>
-        <w:gridCol w:w="1400"/>
-        <w:gridCol w:w="1174"/>
+        <w:gridCol w:w="2830"/>
+        <w:gridCol w:w="709"/>
+        <w:gridCol w:w="851"/>
+        <w:gridCol w:w="708"/>
+        <w:gridCol w:w="709"/>
+        <w:gridCol w:w="709"/>
+        <w:gridCol w:w="709"/>
+        <w:gridCol w:w="850"/>
       </w:tblGrid>
       <w:tr>
         <w:trPr>
-          <w:trHeight w:val="587"/>
+          <w:cantSplit/>
+          <w:trHeight w:val="1616"/>
           <w:jc w:val="center"/>
         </w:trPr>
         <w:tc>
           <w:tcPr>
-            <w:tcW w:w="2023" w:type="dxa"/>
+            <w:tcW w:w="2830" w:type="dxa"/>
             <w:tcBorders>
-              <w:top w:val="single" w:sz="8" w:space="0" w:color="000000"/>
-              <w:left w:val="single" w:sz="8" w:space="0" w:color="000000"/>
-              <w:bottom w:val="single" w:sz="8" w:space="0" w:color="000000"/>
-              <w:right w:val="single" w:sz="8" w:space="0" w:color="000000"/>
-              <w:tl2br w:val="single" w:sz="4" w:space="0" w:color="auto"/>
+              <w:tl2br w:val="single" w:sz="4" w:space="0" w:color="595959" w:themeColor="text1" w:themeTint="A6"/>
             </w:tcBorders>
-            <w:tcMar>
-              <w:top w:w="100" w:type="dxa"/>
-              <w:left w:w="100" w:type="dxa"/>
-              <w:bottom w:w="100" w:type="dxa"/>
-              <w:right w:w="100" w:type="dxa"/>
-            </w:tcMar>
             <w:hideMark/>
           </w:tcPr>
           <w:p>
             <w:pPr>
-              <w:spacing w:before="0" w:after="0" w:line="240" w:lineRule="auto"/>
+              <w:spacing w:before="0" w:after="0"/>
               <w:jc w:val="center"/>
             </w:pPr>
             <w:r>
@@ -838,21 +840,30 @@
               <w:t xml:space="preserve"> </w:t>
             </w:r>
             <w:r>
-              <w:t xml:space="preserve"> </w:t>
-            </w:r>
-            <w:r>
-              <w:t>Plataforma</w:t>
+              <w:t xml:space="preserve"> Plataforma</w:t>
             </w:r>
           </w:p>
           <w:p>
             <w:pPr>
-              <w:spacing w:before="0" w:after="0" w:line="240" w:lineRule="auto"/>
+              <w:spacing w:before="0" w:after="0"/>
               <w:jc w:val="center"/>
+              <w:rPr>
+                <w:color w:val="BFBFBF" w:themeColor="background1" w:themeShade="BF"/>
+              </w:rPr>
             </w:pPr>
           </w:p>
           <w:p>
             <w:pPr>
-              <w:spacing w:before="0" w:after="0" w:line="240" w:lineRule="auto"/>
+              <w:spacing w:before="0" w:after="0"/>
+              <w:jc w:val="center"/>
+              <w:rPr>
+                <w:color w:val="BFBFBF" w:themeColor="background1" w:themeShade="BF"/>
+              </w:rPr>
+            </w:pPr>
+          </w:p>
+          <w:p>
+            <w:pPr>
+              <w:spacing w:before="0" w:after="0"/>
               <w:ind w:firstLine="0"/>
             </w:pPr>
             <w:r>
@@ -862,19 +873,15 @@
         </w:tc>
         <w:tc>
           <w:tcPr>
-            <w:tcW w:w="944" w:type="dxa"/>
-            <w:tcBorders>
-              <w:top w:val="single" w:sz="8" w:space="0" w:color="000000"/>
-              <w:left w:val="single" w:sz="8" w:space="0" w:color="000000"/>
-              <w:bottom w:val="single" w:sz="8" w:space="0" w:color="000000"/>
-              <w:right w:val="single" w:sz="8" w:space="0" w:color="000000"/>
-            </w:tcBorders>
+            <w:tcW w:w="709" w:type="dxa"/>
+            <w:textDirection w:val="btLr"/>
             <w:vAlign w:val="center"/>
           </w:tcPr>
           <w:p>
             <w:pPr>
-              <w:spacing w:before="0" w:after="0" w:line="240" w:lineRule="auto"/>
-              <w:ind w:firstLine="0"/>
+              <w:spacing w:before="0" w:after="0"/>
+              <w:ind w:left="113" w:right="113" w:firstLine="0"/>
+              <w:jc w:val="center"/>
             </w:pPr>
             <w:r>
               <w:t>Codeflex</w:t>
@@ -883,26 +890,16 @@
         </w:tc>
         <w:tc>
           <w:tcPr>
-            <w:tcW w:w="961" w:type="dxa"/>
-            <w:tcBorders>
-              <w:top w:val="single" w:sz="8" w:space="0" w:color="000000"/>
-              <w:left w:val="single" w:sz="8" w:space="0" w:color="000000"/>
-              <w:bottom w:val="single" w:sz="8" w:space="0" w:color="000000"/>
-              <w:right w:val="single" w:sz="8" w:space="0" w:color="000000"/>
-            </w:tcBorders>
-            <w:tcMar>
-              <w:top w:w="100" w:type="dxa"/>
-              <w:left w:w="100" w:type="dxa"/>
-              <w:bottom w:w="100" w:type="dxa"/>
-              <w:right w:w="100" w:type="dxa"/>
-            </w:tcMar>
+            <w:tcW w:w="851" w:type="dxa"/>
+            <w:textDirection w:val="btLr"/>
             <w:vAlign w:val="center"/>
             <w:hideMark/>
           </w:tcPr>
           <w:p>
             <w:pPr>
-              <w:spacing w:before="0" w:after="0" w:line="240" w:lineRule="auto"/>
-              <w:ind w:firstLine="0"/>
+              <w:spacing w:before="0" w:after="0"/>
+              <w:ind w:left="113" w:right="113" w:firstLine="0"/>
+              <w:jc w:val="center"/>
             </w:pPr>
             <w:r>
               <w:t>TopCoder</w:t>
@@ -911,26 +908,16 @@
         </w:tc>
         <w:tc>
           <w:tcPr>
-            <w:tcW w:w="1250" w:type="dxa"/>
-            <w:tcBorders>
-              <w:top w:val="single" w:sz="8" w:space="0" w:color="000000"/>
-              <w:left w:val="single" w:sz="8" w:space="0" w:color="000000"/>
-              <w:bottom w:val="single" w:sz="8" w:space="0" w:color="000000"/>
-              <w:right w:val="single" w:sz="8" w:space="0" w:color="000000"/>
-            </w:tcBorders>
-            <w:tcMar>
-              <w:top w:w="100" w:type="dxa"/>
-              <w:left w:w="100" w:type="dxa"/>
-              <w:bottom w:w="100" w:type="dxa"/>
-              <w:right w:w="100" w:type="dxa"/>
-            </w:tcMar>
+            <w:tcW w:w="708" w:type="dxa"/>
+            <w:textDirection w:val="btLr"/>
             <w:vAlign w:val="center"/>
             <w:hideMark/>
           </w:tcPr>
           <w:p>
             <w:pPr>
-              <w:spacing w:before="0" w:after="0" w:line="240" w:lineRule="auto"/>
-              <w:ind w:firstLine="0"/>
+              <w:spacing w:before="0" w:after="0"/>
+              <w:ind w:left="113" w:right="113" w:firstLine="0"/>
+              <w:jc w:val="center"/>
             </w:pPr>
             <w:proofErr w:type="spellStart"/>
             <w:r>
@@ -941,26 +928,16 @@
         </w:tc>
         <w:tc>
           <w:tcPr>
-            <w:tcW w:w="1483" w:type="dxa"/>
-            <w:tcBorders>
-              <w:top w:val="single" w:sz="8" w:space="0" w:color="000000"/>
-              <w:left w:val="single" w:sz="8" w:space="0" w:color="000000"/>
-              <w:bottom w:val="single" w:sz="8" w:space="0" w:color="000000"/>
-              <w:right w:val="single" w:sz="8" w:space="0" w:color="000000"/>
-            </w:tcBorders>
-            <w:tcMar>
-              <w:top w:w="100" w:type="dxa"/>
-              <w:left w:w="100" w:type="dxa"/>
-              <w:bottom w:w="100" w:type="dxa"/>
-              <w:right w:w="100" w:type="dxa"/>
-            </w:tcMar>
+            <w:tcW w:w="709" w:type="dxa"/>
+            <w:textDirection w:val="btLr"/>
             <w:vAlign w:val="center"/>
             <w:hideMark/>
           </w:tcPr>
           <w:p>
             <w:pPr>
-              <w:spacing w:before="0" w:after="0" w:line="240" w:lineRule="auto"/>
-              <w:ind w:firstLine="0"/>
+              <w:spacing w:before="0" w:after="0"/>
+              <w:ind w:left="113" w:right="113" w:firstLine="0"/>
+              <w:jc w:val="center"/>
             </w:pPr>
             <w:proofErr w:type="spellStart"/>
             <w:r>
@@ -971,26 +948,16 @@
         </w:tc>
         <w:tc>
           <w:tcPr>
-            <w:tcW w:w="1472" w:type="dxa"/>
-            <w:tcBorders>
-              <w:top w:val="single" w:sz="8" w:space="0" w:color="000000"/>
-              <w:left w:val="single" w:sz="8" w:space="0" w:color="000000"/>
-              <w:bottom w:val="single" w:sz="8" w:space="0" w:color="000000"/>
-              <w:right w:val="single" w:sz="8" w:space="0" w:color="000000"/>
-            </w:tcBorders>
-            <w:tcMar>
-              <w:top w:w="100" w:type="dxa"/>
-              <w:left w:w="100" w:type="dxa"/>
-              <w:bottom w:w="100" w:type="dxa"/>
-              <w:right w:w="100" w:type="dxa"/>
-            </w:tcMar>
+            <w:tcW w:w="709" w:type="dxa"/>
+            <w:textDirection w:val="btLr"/>
             <w:vAlign w:val="center"/>
             <w:hideMark/>
           </w:tcPr>
           <w:p>
             <w:pPr>
-              <w:spacing w:before="0" w:after="0" w:line="240" w:lineRule="auto"/>
-              <w:ind w:firstLine="0"/>
+              <w:spacing w:before="0" w:after="0"/>
+              <w:ind w:left="113" w:right="113" w:firstLine="0"/>
+              <w:jc w:val="center"/>
             </w:pPr>
             <w:r>
               <w:t>HackerRank</w:t>
@@ -999,30 +966,39 @@
         </w:tc>
         <w:tc>
           <w:tcPr>
-            <w:tcW w:w="1011" w:type="dxa"/>
-            <w:tcBorders>
-              <w:top w:val="single" w:sz="8" w:space="0" w:color="000000"/>
-              <w:left w:val="single" w:sz="8" w:space="0" w:color="000000"/>
-              <w:bottom w:val="single" w:sz="8" w:space="0" w:color="000000"/>
-              <w:right w:val="single" w:sz="8" w:space="0" w:color="000000"/>
-            </w:tcBorders>
-            <w:tcMar>
-              <w:top w:w="100" w:type="dxa"/>
-              <w:left w:w="100" w:type="dxa"/>
-              <w:bottom w:w="100" w:type="dxa"/>
-              <w:right w:w="100" w:type="dxa"/>
-            </w:tcMar>
+            <w:tcW w:w="709" w:type="dxa"/>
+            <w:textDirection w:val="btLr"/>
             <w:vAlign w:val="center"/>
             <w:hideMark/>
           </w:tcPr>
           <w:p>
             <w:pPr>
-              <w:spacing w:before="0" w:after="0" w:line="240" w:lineRule="auto"/>
-              <w:ind w:firstLine="0"/>
+              <w:spacing w:before="0" w:after="0"/>
+              <w:ind w:left="113" w:right="113" w:firstLine="0"/>
+              <w:jc w:val="center"/>
             </w:pPr>
             <w:proofErr w:type="spellStart"/>
             <w:r>
               <w:t>CodeChef</w:t>
+            </w:r>
+            <w:proofErr w:type="spellEnd"/>
+          </w:p>
+        </w:tc>
+        <w:tc>
+          <w:tcPr>
+            <w:tcW w:w="850" w:type="dxa"/>
+            <w:textDirection w:val="btLr"/>
+            <w:vAlign w:val="center"/>
+          </w:tcPr>
+          <w:p>
+            <w:pPr>
+              <w:spacing w:before="0" w:after="0"/>
+              <w:ind w:left="113" w:right="113" w:firstLine="0"/>
+              <w:jc w:val="center"/>
+            </w:pPr>
+            <w:proofErr w:type="spellStart"/>
+            <w:r>
+              <w:t>Codeforces</w:t>
             </w:r>
             <w:proofErr w:type="spellEnd"/>
           </w:p>
@@ -1035,24 +1011,12 @@
         </w:trPr>
         <w:tc>
           <w:tcPr>
-            <w:tcW w:w="2023" w:type="dxa"/>
-            <w:tcBorders>
-              <w:top w:val="single" w:sz="8" w:space="0" w:color="000000"/>
-              <w:left w:val="single" w:sz="8" w:space="0" w:color="000000"/>
-              <w:bottom w:val="single" w:sz="8" w:space="0" w:color="000000"/>
-              <w:right w:val="single" w:sz="8" w:space="0" w:color="000000"/>
-            </w:tcBorders>
-            <w:tcMar>
-              <w:top w:w="100" w:type="dxa"/>
-              <w:left w:w="100" w:type="dxa"/>
-              <w:bottom w:w="100" w:type="dxa"/>
-              <w:right w:w="100" w:type="dxa"/>
-            </w:tcMar>
+            <w:tcW w:w="2830" w:type="dxa"/>
             <w:hideMark/>
           </w:tcPr>
           <w:p>
             <w:pPr>
-              <w:spacing w:before="0" w:after="0" w:line="240" w:lineRule="auto"/>
+              <w:spacing w:before="0" w:after="0"/>
               <w:ind w:firstLine="0"/>
             </w:pPr>
             <w:r>
@@ -1062,17 +1026,11 @@
         </w:tc>
         <w:tc>
           <w:tcPr>
-            <w:tcW w:w="944" w:type="dxa"/>
-            <w:tcBorders>
-              <w:top w:val="single" w:sz="8" w:space="0" w:color="000000"/>
-              <w:left w:val="single" w:sz="8" w:space="0" w:color="000000"/>
-              <w:bottom w:val="single" w:sz="8" w:space="0" w:color="000000"/>
-              <w:right w:val="single" w:sz="8" w:space="0" w:color="000000"/>
-            </w:tcBorders>
+            <w:tcW w:w="709" w:type="dxa"/>
           </w:tcPr>
           <w:p>
             <w:pPr>
-              <w:spacing w:before="0" w:after="0" w:line="240" w:lineRule="auto"/>
+              <w:spacing w:before="0" w:after="0"/>
               <w:ind w:firstLine="0"/>
               <w:jc w:val="center"/>
               <w:rPr>
@@ -1091,24 +1049,12 @@
         </w:tc>
         <w:tc>
           <w:tcPr>
-            <w:tcW w:w="961" w:type="dxa"/>
-            <w:tcBorders>
-              <w:top w:val="single" w:sz="8" w:space="0" w:color="000000"/>
-              <w:left w:val="single" w:sz="8" w:space="0" w:color="000000"/>
-              <w:bottom w:val="single" w:sz="8" w:space="0" w:color="000000"/>
-              <w:right w:val="single" w:sz="8" w:space="0" w:color="000000"/>
-            </w:tcBorders>
-            <w:tcMar>
-              <w:top w:w="100" w:type="dxa"/>
-              <w:left w:w="100" w:type="dxa"/>
-              <w:bottom w:w="100" w:type="dxa"/>
-              <w:right w:w="100" w:type="dxa"/>
-            </w:tcMar>
+            <w:tcW w:w="851" w:type="dxa"/>
             <w:hideMark/>
           </w:tcPr>
           <w:p>
             <w:pPr>
-              <w:spacing w:before="0" w:after="0" w:line="240" w:lineRule="auto"/>
+              <w:spacing w:before="0" w:after="0"/>
               <w:ind w:firstLine="0"/>
               <w:jc w:val="center"/>
               <w:rPr>
@@ -1127,24 +1073,12 @@
         </w:tc>
         <w:tc>
           <w:tcPr>
-            <w:tcW w:w="1250" w:type="dxa"/>
-            <w:tcBorders>
-              <w:top w:val="single" w:sz="8" w:space="0" w:color="000000"/>
-              <w:left w:val="single" w:sz="8" w:space="0" w:color="000000"/>
-              <w:bottom w:val="single" w:sz="8" w:space="0" w:color="000000"/>
-              <w:right w:val="single" w:sz="8" w:space="0" w:color="000000"/>
-            </w:tcBorders>
-            <w:tcMar>
-              <w:top w:w="100" w:type="dxa"/>
-              <w:left w:w="100" w:type="dxa"/>
-              <w:bottom w:w="100" w:type="dxa"/>
-              <w:right w:w="100" w:type="dxa"/>
-            </w:tcMar>
+            <w:tcW w:w="708" w:type="dxa"/>
             <w:hideMark/>
           </w:tcPr>
           <w:p>
             <w:pPr>
-              <w:spacing w:before="0" w:after="0" w:line="240" w:lineRule="auto"/>
+              <w:spacing w:before="0" w:after="0"/>
               <w:ind w:firstLine="0"/>
               <w:jc w:val="center"/>
               <w:rPr>
@@ -1163,24 +1097,12 @@
         </w:tc>
         <w:tc>
           <w:tcPr>
-            <w:tcW w:w="1483" w:type="dxa"/>
-            <w:tcBorders>
-              <w:top w:val="single" w:sz="8" w:space="0" w:color="000000"/>
-              <w:left w:val="single" w:sz="8" w:space="0" w:color="000000"/>
-              <w:bottom w:val="single" w:sz="8" w:space="0" w:color="000000"/>
-              <w:right w:val="single" w:sz="8" w:space="0" w:color="000000"/>
-            </w:tcBorders>
-            <w:tcMar>
-              <w:top w:w="100" w:type="dxa"/>
-              <w:left w:w="100" w:type="dxa"/>
-              <w:bottom w:w="100" w:type="dxa"/>
-              <w:right w:w="100" w:type="dxa"/>
-            </w:tcMar>
+            <w:tcW w:w="709" w:type="dxa"/>
             <w:hideMark/>
           </w:tcPr>
           <w:p>
             <w:pPr>
-              <w:spacing w:before="0" w:after="0" w:line="240" w:lineRule="auto"/>
+              <w:spacing w:before="0" w:after="0"/>
               <w:ind w:firstLine="0"/>
               <w:jc w:val="center"/>
               <w:rPr>
@@ -1199,24 +1121,12 @@
         </w:tc>
         <w:tc>
           <w:tcPr>
-            <w:tcW w:w="1472" w:type="dxa"/>
-            <w:tcBorders>
-              <w:top w:val="single" w:sz="8" w:space="0" w:color="000000"/>
-              <w:left w:val="single" w:sz="8" w:space="0" w:color="000000"/>
-              <w:bottom w:val="single" w:sz="8" w:space="0" w:color="000000"/>
-              <w:right w:val="single" w:sz="8" w:space="0" w:color="000000"/>
-            </w:tcBorders>
-            <w:tcMar>
-              <w:top w:w="100" w:type="dxa"/>
-              <w:left w:w="100" w:type="dxa"/>
-              <w:bottom w:w="100" w:type="dxa"/>
-              <w:right w:w="100" w:type="dxa"/>
-            </w:tcMar>
+            <w:tcW w:w="709" w:type="dxa"/>
             <w:hideMark/>
           </w:tcPr>
           <w:p>
             <w:pPr>
-              <w:spacing w:before="0" w:after="0" w:line="240" w:lineRule="auto"/>
+              <w:spacing w:before="0" w:after="0"/>
               <w:ind w:firstLine="0"/>
               <w:jc w:val="center"/>
               <w:rPr>
@@ -1235,24 +1145,35 @@
         </w:tc>
         <w:tc>
           <w:tcPr>
-            <w:tcW w:w="1011" w:type="dxa"/>
-            <w:tcBorders>
-              <w:top w:val="single" w:sz="8" w:space="0" w:color="000000"/>
-              <w:left w:val="single" w:sz="8" w:space="0" w:color="000000"/>
-              <w:bottom w:val="single" w:sz="8" w:space="0" w:color="000000"/>
-              <w:right w:val="single" w:sz="8" w:space="0" w:color="000000"/>
-            </w:tcBorders>
-            <w:tcMar>
-              <w:top w:w="100" w:type="dxa"/>
-              <w:left w:w="100" w:type="dxa"/>
-              <w:bottom w:w="100" w:type="dxa"/>
-              <w:right w:w="100" w:type="dxa"/>
-            </w:tcMar>
+            <w:tcW w:w="709" w:type="dxa"/>
             <w:hideMark/>
           </w:tcPr>
           <w:p>
             <w:pPr>
-              <w:spacing w:before="0" w:after="0" w:line="240" w:lineRule="auto"/>
+              <w:spacing w:before="0" w:after="0"/>
+              <w:ind w:firstLine="0"/>
+              <w:jc w:val="center"/>
+              <w:rPr>
+                <w:sz w:val="20"/>
+                <w:szCs w:val="20"/>
+              </w:rPr>
+            </w:pPr>
+            <w:r>
+              <w:rPr>
+                <w:sz w:val="20"/>
+                <w:szCs w:val="20"/>
+              </w:rPr>
+              <w:t>Sim</w:t>
+            </w:r>
+          </w:p>
+        </w:tc>
+        <w:tc>
+          <w:tcPr>
+            <w:tcW w:w="850" w:type="dxa"/>
+          </w:tcPr>
+          <w:p>
+            <w:pPr>
+              <w:spacing w:before="0" w:after="0"/>
               <w:ind w:firstLine="0"/>
               <w:jc w:val="center"/>
               <w:rPr>
@@ -1277,24 +1198,12 @@
         </w:trPr>
         <w:tc>
           <w:tcPr>
-            <w:tcW w:w="2023" w:type="dxa"/>
-            <w:tcBorders>
-              <w:top w:val="single" w:sz="8" w:space="0" w:color="000000"/>
-              <w:left w:val="single" w:sz="8" w:space="0" w:color="000000"/>
-              <w:bottom w:val="single" w:sz="8" w:space="0" w:color="000000"/>
-              <w:right w:val="single" w:sz="8" w:space="0" w:color="000000"/>
-            </w:tcBorders>
-            <w:tcMar>
-              <w:top w:w="100" w:type="dxa"/>
-              <w:left w:w="100" w:type="dxa"/>
-              <w:bottom w:w="100" w:type="dxa"/>
-              <w:right w:w="100" w:type="dxa"/>
-            </w:tcMar>
+            <w:tcW w:w="2830" w:type="dxa"/>
             <w:hideMark/>
           </w:tcPr>
           <w:p>
             <w:pPr>
-              <w:spacing w:before="0" w:after="0" w:line="240" w:lineRule="auto"/>
+              <w:spacing w:before="0" w:after="0"/>
               <w:ind w:firstLine="0"/>
             </w:pPr>
             <w:r>
@@ -1304,17 +1213,11 @@
         </w:tc>
         <w:tc>
           <w:tcPr>
-            <w:tcW w:w="944" w:type="dxa"/>
-            <w:tcBorders>
-              <w:top w:val="single" w:sz="8" w:space="0" w:color="000000"/>
-              <w:left w:val="single" w:sz="8" w:space="0" w:color="000000"/>
-              <w:bottom w:val="single" w:sz="8" w:space="0" w:color="000000"/>
-              <w:right w:val="single" w:sz="8" w:space="0" w:color="000000"/>
-            </w:tcBorders>
+            <w:tcW w:w="709" w:type="dxa"/>
           </w:tcPr>
           <w:p>
             <w:pPr>
-              <w:spacing w:before="0" w:after="0" w:line="240" w:lineRule="auto"/>
+              <w:spacing w:before="0" w:after="0"/>
               <w:ind w:firstLine="0"/>
               <w:jc w:val="center"/>
               <w:rPr>
@@ -1333,24 +1236,12 @@
         </w:tc>
         <w:tc>
           <w:tcPr>
-            <w:tcW w:w="961" w:type="dxa"/>
-            <w:tcBorders>
-              <w:top w:val="single" w:sz="8" w:space="0" w:color="000000"/>
-              <w:left w:val="single" w:sz="8" w:space="0" w:color="000000"/>
-              <w:bottom w:val="single" w:sz="8" w:space="0" w:color="000000"/>
-              <w:right w:val="single" w:sz="8" w:space="0" w:color="000000"/>
-            </w:tcBorders>
-            <w:tcMar>
-              <w:top w:w="100" w:type="dxa"/>
-              <w:left w:w="100" w:type="dxa"/>
-              <w:bottom w:w="100" w:type="dxa"/>
-              <w:right w:w="100" w:type="dxa"/>
-            </w:tcMar>
+            <w:tcW w:w="851" w:type="dxa"/>
             <w:hideMark/>
           </w:tcPr>
           <w:p>
             <w:pPr>
-              <w:spacing w:before="0" w:after="0" w:line="240" w:lineRule="auto"/>
+              <w:spacing w:before="0" w:after="0"/>
               <w:ind w:firstLine="0"/>
               <w:jc w:val="center"/>
               <w:rPr>
@@ -1369,24 +1260,12 @@
         </w:tc>
         <w:tc>
           <w:tcPr>
-            <w:tcW w:w="1250" w:type="dxa"/>
-            <w:tcBorders>
-              <w:top w:val="single" w:sz="8" w:space="0" w:color="000000"/>
-              <w:left w:val="single" w:sz="8" w:space="0" w:color="000000"/>
-              <w:bottom w:val="single" w:sz="8" w:space="0" w:color="000000"/>
-              <w:right w:val="single" w:sz="8" w:space="0" w:color="000000"/>
-            </w:tcBorders>
-            <w:tcMar>
-              <w:top w:w="100" w:type="dxa"/>
-              <w:left w:w="100" w:type="dxa"/>
-              <w:bottom w:w="100" w:type="dxa"/>
-              <w:right w:w="100" w:type="dxa"/>
-            </w:tcMar>
+            <w:tcW w:w="708" w:type="dxa"/>
             <w:hideMark/>
           </w:tcPr>
           <w:p>
             <w:pPr>
-              <w:spacing w:before="0" w:after="0" w:line="240" w:lineRule="auto"/>
+              <w:spacing w:before="0" w:after="0"/>
               <w:ind w:firstLine="0"/>
               <w:jc w:val="center"/>
               <w:rPr>
@@ -1405,24 +1284,12 @@
         </w:tc>
         <w:tc>
           <w:tcPr>
-            <w:tcW w:w="1483" w:type="dxa"/>
-            <w:tcBorders>
-              <w:top w:val="single" w:sz="8" w:space="0" w:color="000000"/>
-              <w:left w:val="single" w:sz="8" w:space="0" w:color="000000"/>
-              <w:bottom w:val="single" w:sz="8" w:space="0" w:color="000000"/>
-              <w:right w:val="single" w:sz="8" w:space="0" w:color="000000"/>
-            </w:tcBorders>
-            <w:tcMar>
-              <w:top w:w="100" w:type="dxa"/>
-              <w:left w:w="100" w:type="dxa"/>
-              <w:bottom w:w="100" w:type="dxa"/>
-              <w:right w:w="100" w:type="dxa"/>
-            </w:tcMar>
+            <w:tcW w:w="709" w:type="dxa"/>
             <w:hideMark/>
           </w:tcPr>
           <w:p>
             <w:pPr>
-              <w:spacing w:before="0" w:after="0" w:line="240" w:lineRule="auto"/>
+              <w:spacing w:before="0" w:after="0"/>
               <w:ind w:firstLine="0"/>
               <w:jc w:val="center"/>
               <w:rPr>
@@ -1441,24 +1308,12 @@
         </w:tc>
         <w:tc>
           <w:tcPr>
-            <w:tcW w:w="1472" w:type="dxa"/>
-            <w:tcBorders>
-              <w:top w:val="single" w:sz="8" w:space="0" w:color="000000"/>
-              <w:left w:val="single" w:sz="8" w:space="0" w:color="000000"/>
-              <w:bottom w:val="single" w:sz="8" w:space="0" w:color="000000"/>
-              <w:right w:val="single" w:sz="8" w:space="0" w:color="000000"/>
-            </w:tcBorders>
-            <w:tcMar>
-              <w:top w:w="100" w:type="dxa"/>
-              <w:left w:w="100" w:type="dxa"/>
-              <w:bottom w:w="100" w:type="dxa"/>
-              <w:right w:w="100" w:type="dxa"/>
-            </w:tcMar>
+            <w:tcW w:w="709" w:type="dxa"/>
             <w:hideMark/>
           </w:tcPr>
           <w:p>
             <w:pPr>
-              <w:spacing w:before="0" w:after="0" w:line="240" w:lineRule="auto"/>
+              <w:spacing w:before="0" w:after="0"/>
               <w:ind w:firstLine="0"/>
               <w:jc w:val="center"/>
               <w:rPr>
@@ -1477,24 +1332,35 @@
         </w:tc>
         <w:tc>
           <w:tcPr>
-            <w:tcW w:w="1011" w:type="dxa"/>
-            <w:tcBorders>
-              <w:top w:val="single" w:sz="8" w:space="0" w:color="000000"/>
-              <w:left w:val="single" w:sz="8" w:space="0" w:color="000000"/>
-              <w:bottom w:val="single" w:sz="8" w:space="0" w:color="000000"/>
-              <w:right w:val="single" w:sz="8" w:space="0" w:color="000000"/>
-            </w:tcBorders>
-            <w:tcMar>
-              <w:top w:w="100" w:type="dxa"/>
-              <w:left w:w="100" w:type="dxa"/>
-              <w:bottom w:w="100" w:type="dxa"/>
-              <w:right w:w="100" w:type="dxa"/>
-            </w:tcMar>
+            <w:tcW w:w="709" w:type="dxa"/>
             <w:hideMark/>
           </w:tcPr>
           <w:p>
             <w:pPr>
-              <w:spacing w:before="0" w:after="0" w:line="240" w:lineRule="auto"/>
+              <w:spacing w:before="0" w:after="0"/>
+              <w:ind w:firstLine="0"/>
+              <w:jc w:val="center"/>
+              <w:rPr>
+                <w:sz w:val="20"/>
+                <w:szCs w:val="20"/>
+              </w:rPr>
+            </w:pPr>
+            <w:r>
+              <w:rPr>
+                <w:sz w:val="20"/>
+                <w:szCs w:val="20"/>
+              </w:rPr>
+              <w:t>Sim</w:t>
+            </w:r>
+          </w:p>
+        </w:tc>
+        <w:tc>
+          <w:tcPr>
+            <w:tcW w:w="850" w:type="dxa"/>
+          </w:tcPr>
+          <w:p>
+            <w:pPr>
+              <w:spacing w:before="0" w:after="0"/>
               <w:ind w:firstLine="0"/>
               <w:jc w:val="center"/>
               <w:rPr>
@@ -1519,24 +1385,12 @@
         </w:trPr>
         <w:tc>
           <w:tcPr>
-            <w:tcW w:w="2023" w:type="dxa"/>
-            <w:tcBorders>
-              <w:top w:val="single" w:sz="8" w:space="0" w:color="000000"/>
-              <w:left w:val="single" w:sz="8" w:space="0" w:color="000000"/>
-              <w:bottom w:val="single" w:sz="8" w:space="0" w:color="000000"/>
-              <w:right w:val="single" w:sz="8" w:space="0" w:color="000000"/>
-            </w:tcBorders>
-            <w:tcMar>
-              <w:top w:w="100" w:type="dxa"/>
-              <w:left w:w="100" w:type="dxa"/>
-              <w:bottom w:w="100" w:type="dxa"/>
-              <w:right w:w="100" w:type="dxa"/>
-            </w:tcMar>
+            <w:tcW w:w="2830" w:type="dxa"/>
             <w:hideMark/>
           </w:tcPr>
           <w:p>
             <w:pPr>
-              <w:spacing w:before="0" w:after="0" w:line="240" w:lineRule="auto"/>
+              <w:spacing w:before="0" w:after="0"/>
               <w:ind w:firstLine="0"/>
             </w:pPr>
             <w:r>
@@ -1546,17 +1400,11 @@
         </w:tc>
         <w:tc>
           <w:tcPr>
-            <w:tcW w:w="944" w:type="dxa"/>
-            <w:tcBorders>
-              <w:top w:val="single" w:sz="8" w:space="0" w:color="000000"/>
-              <w:left w:val="single" w:sz="8" w:space="0" w:color="000000"/>
-              <w:bottom w:val="single" w:sz="8" w:space="0" w:color="000000"/>
-              <w:right w:val="single" w:sz="8" w:space="0" w:color="000000"/>
-            </w:tcBorders>
+            <w:tcW w:w="709" w:type="dxa"/>
           </w:tcPr>
           <w:p>
             <w:pPr>
-              <w:spacing w:before="0" w:after="0" w:line="240" w:lineRule="auto"/>
+              <w:spacing w:before="0" w:after="0"/>
               <w:ind w:firstLine="0"/>
               <w:jc w:val="center"/>
               <w:rPr>
@@ -1575,24 +1423,12 @@
         </w:tc>
         <w:tc>
           <w:tcPr>
-            <w:tcW w:w="961" w:type="dxa"/>
-            <w:tcBorders>
-              <w:top w:val="single" w:sz="8" w:space="0" w:color="000000"/>
-              <w:left w:val="single" w:sz="8" w:space="0" w:color="000000"/>
-              <w:bottom w:val="single" w:sz="8" w:space="0" w:color="000000"/>
-              <w:right w:val="single" w:sz="8" w:space="0" w:color="000000"/>
-            </w:tcBorders>
-            <w:tcMar>
-              <w:top w:w="100" w:type="dxa"/>
-              <w:left w:w="100" w:type="dxa"/>
-              <w:bottom w:w="100" w:type="dxa"/>
-              <w:right w:w="100" w:type="dxa"/>
-            </w:tcMar>
+            <w:tcW w:w="851" w:type="dxa"/>
             <w:hideMark/>
           </w:tcPr>
           <w:p>
             <w:pPr>
-              <w:spacing w:before="0" w:after="0" w:line="240" w:lineRule="auto"/>
+              <w:spacing w:before="0" w:after="0"/>
               <w:ind w:firstLine="0"/>
               <w:jc w:val="center"/>
               <w:rPr>
@@ -1611,24 +1447,12 @@
         </w:tc>
         <w:tc>
           <w:tcPr>
-            <w:tcW w:w="1250" w:type="dxa"/>
-            <w:tcBorders>
-              <w:top w:val="single" w:sz="8" w:space="0" w:color="000000"/>
-              <w:left w:val="single" w:sz="8" w:space="0" w:color="000000"/>
-              <w:bottom w:val="single" w:sz="8" w:space="0" w:color="000000"/>
-              <w:right w:val="single" w:sz="8" w:space="0" w:color="000000"/>
-            </w:tcBorders>
-            <w:tcMar>
-              <w:top w:w="100" w:type="dxa"/>
-              <w:left w:w="100" w:type="dxa"/>
-              <w:bottom w:w="100" w:type="dxa"/>
-              <w:right w:w="100" w:type="dxa"/>
-            </w:tcMar>
+            <w:tcW w:w="708" w:type="dxa"/>
             <w:hideMark/>
           </w:tcPr>
           <w:p>
             <w:pPr>
-              <w:spacing w:before="0" w:after="0" w:line="240" w:lineRule="auto"/>
+              <w:spacing w:before="0" w:after="0"/>
               <w:ind w:firstLine="0"/>
               <w:jc w:val="center"/>
               <w:rPr>
@@ -1647,24 +1471,12 @@
         </w:tc>
         <w:tc>
           <w:tcPr>
-            <w:tcW w:w="1483" w:type="dxa"/>
-            <w:tcBorders>
-              <w:top w:val="single" w:sz="8" w:space="0" w:color="000000"/>
-              <w:left w:val="single" w:sz="8" w:space="0" w:color="000000"/>
-              <w:bottom w:val="single" w:sz="8" w:space="0" w:color="000000"/>
-              <w:right w:val="single" w:sz="8" w:space="0" w:color="000000"/>
-            </w:tcBorders>
-            <w:tcMar>
-              <w:top w:w="100" w:type="dxa"/>
-              <w:left w:w="100" w:type="dxa"/>
-              <w:bottom w:w="100" w:type="dxa"/>
-              <w:right w:w="100" w:type="dxa"/>
-            </w:tcMar>
+            <w:tcW w:w="709" w:type="dxa"/>
             <w:hideMark/>
           </w:tcPr>
           <w:p>
             <w:pPr>
-              <w:spacing w:before="0" w:after="0" w:line="240" w:lineRule="auto"/>
+              <w:spacing w:before="0" w:after="0"/>
               <w:ind w:firstLine="0"/>
               <w:jc w:val="center"/>
               <w:rPr>
@@ -1683,24 +1495,12 @@
         </w:tc>
         <w:tc>
           <w:tcPr>
-            <w:tcW w:w="1472" w:type="dxa"/>
-            <w:tcBorders>
-              <w:top w:val="single" w:sz="8" w:space="0" w:color="000000"/>
-              <w:left w:val="single" w:sz="8" w:space="0" w:color="000000"/>
-              <w:bottom w:val="single" w:sz="8" w:space="0" w:color="000000"/>
-              <w:right w:val="single" w:sz="8" w:space="0" w:color="000000"/>
-            </w:tcBorders>
-            <w:tcMar>
-              <w:top w:w="100" w:type="dxa"/>
-              <w:left w:w="100" w:type="dxa"/>
-              <w:bottom w:w="100" w:type="dxa"/>
-              <w:right w:w="100" w:type="dxa"/>
-            </w:tcMar>
+            <w:tcW w:w="709" w:type="dxa"/>
             <w:hideMark/>
           </w:tcPr>
           <w:p>
             <w:pPr>
-              <w:spacing w:before="0" w:after="0" w:line="240" w:lineRule="auto"/>
+              <w:spacing w:before="0" w:after="0"/>
               <w:ind w:firstLine="0"/>
               <w:jc w:val="center"/>
               <w:rPr>
@@ -1719,24 +1519,35 @@
         </w:tc>
         <w:tc>
           <w:tcPr>
-            <w:tcW w:w="1011" w:type="dxa"/>
-            <w:tcBorders>
-              <w:top w:val="single" w:sz="8" w:space="0" w:color="000000"/>
-              <w:left w:val="single" w:sz="8" w:space="0" w:color="000000"/>
-              <w:bottom w:val="single" w:sz="8" w:space="0" w:color="000000"/>
-              <w:right w:val="single" w:sz="8" w:space="0" w:color="000000"/>
-            </w:tcBorders>
-            <w:tcMar>
-              <w:top w:w="100" w:type="dxa"/>
-              <w:left w:w="100" w:type="dxa"/>
-              <w:bottom w:w="100" w:type="dxa"/>
-              <w:right w:w="100" w:type="dxa"/>
-            </w:tcMar>
+            <w:tcW w:w="709" w:type="dxa"/>
             <w:hideMark/>
           </w:tcPr>
           <w:p>
             <w:pPr>
-              <w:spacing w:before="0" w:after="0" w:line="240" w:lineRule="auto"/>
+              <w:spacing w:before="0" w:after="0"/>
+              <w:ind w:firstLine="0"/>
+              <w:jc w:val="center"/>
+              <w:rPr>
+                <w:sz w:val="20"/>
+                <w:szCs w:val="20"/>
+              </w:rPr>
+            </w:pPr>
+            <w:r>
+              <w:rPr>
+                <w:sz w:val="20"/>
+                <w:szCs w:val="20"/>
+              </w:rPr>
+              <w:t>Não</w:t>
+            </w:r>
+          </w:p>
+        </w:tc>
+        <w:tc>
+          <w:tcPr>
+            <w:tcW w:w="850" w:type="dxa"/>
+          </w:tcPr>
+          <w:p>
+            <w:pPr>
+              <w:spacing w:before="0" w:after="0"/>
               <w:ind w:firstLine="0"/>
               <w:jc w:val="center"/>
               <w:rPr>
@@ -1761,46 +1572,25 @@
         </w:trPr>
         <w:tc>
           <w:tcPr>
-            <w:tcW w:w="2023" w:type="dxa"/>
-            <w:tcBorders>
-              <w:top w:val="single" w:sz="8" w:space="0" w:color="000000"/>
-              <w:left w:val="single" w:sz="8" w:space="0" w:color="000000"/>
-              <w:bottom w:val="single" w:sz="8" w:space="0" w:color="000000"/>
-              <w:right w:val="single" w:sz="8" w:space="0" w:color="000000"/>
-            </w:tcBorders>
-            <w:tcMar>
-              <w:top w:w="100" w:type="dxa"/>
-              <w:left w:w="100" w:type="dxa"/>
-              <w:bottom w:w="100" w:type="dxa"/>
-              <w:right w:w="100" w:type="dxa"/>
-            </w:tcMar>
+            <w:tcW w:w="2830" w:type="dxa"/>
           </w:tcPr>
           <w:p>
             <w:pPr>
-              <w:spacing w:before="0" w:after="0" w:line="240" w:lineRule="auto"/>
+              <w:spacing w:before="0" w:after="0"/>
               <w:ind w:firstLine="0"/>
             </w:pPr>
             <w:r>
-              <w:t>C</w:t>
-            </w:r>
-            <w:r>
-              <w:t>onquistas</w:t>
+              <w:t>Conquistas</w:t>
             </w:r>
           </w:p>
         </w:tc>
         <w:tc>
           <w:tcPr>
-            <w:tcW w:w="944" w:type="dxa"/>
-            <w:tcBorders>
-              <w:top w:val="single" w:sz="8" w:space="0" w:color="000000"/>
-              <w:left w:val="single" w:sz="8" w:space="0" w:color="000000"/>
-              <w:bottom w:val="single" w:sz="8" w:space="0" w:color="000000"/>
-              <w:right w:val="single" w:sz="8" w:space="0" w:color="000000"/>
-            </w:tcBorders>
+            <w:tcW w:w="709" w:type="dxa"/>
           </w:tcPr>
           <w:p>
             <w:pPr>
-              <w:spacing w:before="0" w:after="0" w:line="240" w:lineRule="auto"/>
+              <w:spacing w:before="0" w:after="0"/>
               <w:ind w:firstLine="0"/>
               <w:jc w:val="center"/>
               <w:rPr>
@@ -1819,23 +1609,11 @@
         </w:tc>
         <w:tc>
           <w:tcPr>
-            <w:tcW w:w="961" w:type="dxa"/>
-            <w:tcBorders>
-              <w:top w:val="single" w:sz="8" w:space="0" w:color="000000"/>
-              <w:left w:val="single" w:sz="8" w:space="0" w:color="000000"/>
-              <w:bottom w:val="single" w:sz="8" w:space="0" w:color="000000"/>
-              <w:right w:val="single" w:sz="8" w:space="0" w:color="000000"/>
-            </w:tcBorders>
-            <w:tcMar>
-              <w:top w:w="100" w:type="dxa"/>
-              <w:left w:w="100" w:type="dxa"/>
-              <w:bottom w:w="100" w:type="dxa"/>
-              <w:right w:w="100" w:type="dxa"/>
-            </w:tcMar>
+            <w:tcW w:w="851" w:type="dxa"/>
           </w:tcPr>
           <w:p>
             <w:pPr>
-              <w:spacing w:before="0" w:after="0" w:line="240" w:lineRule="auto"/>
+              <w:spacing w:before="0" w:after="0"/>
               <w:ind w:firstLine="0"/>
               <w:jc w:val="center"/>
               <w:rPr>
@@ -1854,23 +1632,11 @@
         </w:tc>
         <w:tc>
           <w:tcPr>
-            <w:tcW w:w="1250" w:type="dxa"/>
-            <w:tcBorders>
-              <w:top w:val="single" w:sz="8" w:space="0" w:color="000000"/>
-              <w:left w:val="single" w:sz="8" w:space="0" w:color="000000"/>
-              <w:bottom w:val="single" w:sz="8" w:space="0" w:color="000000"/>
-              <w:right w:val="single" w:sz="8" w:space="0" w:color="000000"/>
-            </w:tcBorders>
-            <w:tcMar>
-              <w:top w:w="100" w:type="dxa"/>
-              <w:left w:w="100" w:type="dxa"/>
-              <w:bottom w:w="100" w:type="dxa"/>
-              <w:right w:w="100" w:type="dxa"/>
-            </w:tcMar>
+            <w:tcW w:w="708" w:type="dxa"/>
           </w:tcPr>
           <w:p>
             <w:pPr>
-              <w:spacing w:before="0" w:after="0" w:line="240" w:lineRule="auto"/>
+              <w:spacing w:before="0" w:after="0"/>
               <w:ind w:firstLine="0"/>
               <w:jc w:val="center"/>
               <w:rPr>
@@ -1889,23 +1655,11 @@
         </w:tc>
         <w:tc>
           <w:tcPr>
-            <w:tcW w:w="1483" w:type="dxa"/>
-            <w:tcBorders>
-              <w:top w:val="single" w:sz="8" w:space="0" w:color="000000"/>
-              <w:left w:val="single" w:sz="8" w:space="0" w:color="000000"/>
-              <w:bottom w:val="single" w:sz="8" w:space="0" w:color="000000"/>
-              <w:right w:val="single" w:sz="8" w:space="0" w:color="000000"/>
-            </w:tcBorders>
-            <w:tcMar>
-              <w:top w:w="100" w:type="dxa"/>
-              <w:left w:w="100" w:type="dxa"/>
-              <w:bottom w:w="100" w:type="dxa"/>
-              <w:right w:w="100" w:type="dxa"/>
-            </w:tcMar>
+            <w:tcW w:w="709" w:type="dxa"/>
           </w:tcPr>
           <w:p>
             <w:pPr>
-              <w:spacing w:before="0" w:after="0" w:line="240" w:lineRule="auto"/>
+              <w:spacing w:before="0" w:after="0"/>
               <w:ind w:firstLine="0"/>
               <w:jc w:val="center"/>
               <w:rPr>
@@ -1924,23 +1678,11 @@
         </w:tc>
         <w:tc>
           <w:tcPr>
-            <w:tcW w:w="1472" w:type="dxa"/>
-            <w:tcBorders>
-              <w:top w:val="single" w:sz="8" w:space="0" w:color="000000"/>
-              <w:left w:val="single" w:sz="8" w:space="0" w:color="000000"/>
-              <w:bottom w:val="single" w:sz="8" w:space="0" w:color="000000"/>
-              <w:right w:val="single" w:sz="8" w:space="0" w:color="000000"/>
-            </w:tcBorders>
-            <w:tcMar>
-              <w:top w:w="100" w:type="dxa"/>
-              <w:left w:w="100" w:type="dxa"/>
-              <w:bottom w:w="100" w:type="dxa"/>
-              <w:right w:w="100" w:type="dxa"/>
-            </w:tcMar>
+            <w:tcW w:w="709" w:type="dxa"/>
           </w:tcPr>
           <w:p>
             <w:pPr>
-              <w:spacing w:before="0" w:after="0" w:line="240" w:lineRule="auto"/>
+              <w:spacing w:before="0" w:after="0"/>
               <w:ind w:firstLine="0"/>
               <w:jc w:val="center"/>
               <w:rPr>
@@ -1959,23 +1701,220 @@
         </w:tc>
         <w:tc>
           <w:tcPr>
-            <w:tcW w:w="1011" w:type="dxa"/>
-            <w:tcBorders>
-              <w:top w:val="single" w:sz="8" w:space="0" w:color="000000"/>
-              <w:left w:val="single" w:sz="8" w:space="0" w:color="000000"/>
-              <w:bottom w:val="single" w:sz="8" w:space="0" w:color="000000"/>
-              <w:right w:val="single" w:sz="8" w:space="0" w:color="000000"/>
-            </w:tcBorders>
-            <w:tcMar>
-              <w:top w:w="100" w:type="dxa"/>
-              <w:left w:w="100" w:type="dxa"/>
-              <w:bottom w:w="100" w:type="dxa"/>
-              <w:right w:w="100" w:type="dxa"/>
-            </w:tcMar>
+            <w:tcW w:w="709" w:type="dxa"/>
           </w:tcPr>
           <w:p>
             <w:pPr>
-              <w:spacing w:before="0" w:after="0" w:line="240" w:lineRule="auto"/>
+              <w:spacing w:before="0" w:after="0"/>
+              <w:ind w:firstLine="0"/>
+              <w:jc w:val="center"/>
+              <w:rPr>
+                <w:sz w:val="20"/>
+                <w:szCs w:val="20"/>
+              </w:rPr>
+            </w:pPr>
+            <w:r>
+              <w:rPr>
+                <w:sz w:val="20"/>
+                <w:szCs w:val="20"/>
+              </w:rPr>
+              <w:t>Sim</w:t>
+            </w:r>
+          </w:p>
+        </w:tc>
+        <w:tc>
+          <w:tcPr>
+            <w:tcW w:w="850" w:type="dxa"/>
+          </w:tcPr>
+          <w:p>
+            <w:pPr>
+              <w:spacing w:before="0" w:after="0"/>
+              <w:ind w:firstLine="0"/>
+              <w:jc w:val="center"/>
+              <w:rPr>
+                <w:sz w:val="20"/>
+                <w:szCs w:val="20"/>
+              </w:rPr>
+            </w:pPr>
+            <w:r>
+              <w:rPr>
+                <w:sz w:val="20"/>
+                <w:szCs w:val="20"/>
+              </w:rPr>
+              <w:t>Não</w:t>
+            </w:r>
+          </w:p>
+        </w:tc>
+      </w:tr>
+      <w:tr>
+        <w:trPr>
+          <w:jc w:val="center"/>
+        </w:trPr>
+        <w:tc>
+          <w:tcPr>
+            <w:tcW w:w="2830" w:type="dxa"/>
+            <w:hideMark/>
+          </w:tcPr>
+          <w:p>
+            <w:pPr>
+              <w:spacing w:before="0" w:after="0"/>
+              <w:ind w:firstLine="0"/>
+            </w:pPr>
+            <w:r>
+              <w:t>Classificação</w:t>
+            </w:r>
+          </w:p>
+        </w:tc>
+        <w:tc>
+          <w:tcPr>
+            <w:tcW w:w="709" w:type="dxa"/>
+          </w:tcPr>
+          <w:p>
+            <w:pPr>
+              <w:spacing w:before="0" w:after="0"/>
+              <w:ind w:firstLine="0"/>
+              <w:jc w:val="center"/>
+              <w:rPr>
+                <w:sz w:val="20"/>
+                <w:szCs w:val="20"/>
+              </w:rPr>
+            </w:pPr>
+            <w:r>
+              <w:rPr>
+                <w:sz w:val="20"/>
+                <w:szCs w:val="20"/>
+              </w:rPr>
+              <w:t>Sim</w:t>
+            </w:r>
+          </w:p>
+        </w:tc>
+        <w:tc>
+          <w:tcPr>
+            <w:tcW w:w="851" w:type="dxa"/>
+            <w:hideMark/>
+          </w:tcPr>
+          <w:p>
+            <w:pPr>
+              <w:spacing w:before="0" w:after="0"/>
+              <w:ind w:firstLine="0"/>
+              <w:jc w:val="center"/>
+              <w:rPr>
+                <w:sz w:val="20"/>
+                <w:szCs w:val="20"/>
+              </w:rPr>
+            </w:pPr>
+            <w:r>
+              <w:rPr>
+                <w:sz w:val="20"/>
+                <w:szCs w:val="20"/>
+              </w:rPr>
+              <w:t>Sim</w:t>
+            </w:r>
+          </w:p>
+        </w:tc>
+        <w:tc>
+          <w:tcPr>
+            <w:tcW w:w="708" w:type="dxa"/>
+            <w:hideMark/>
+          </w:tcPr>
+          <w:p>
+            <w:pPr>
+              <w:spacing w:before="0" w:after="0"/>
+              <w:ind w:firstLine="0"/>
+              <w:jc w:val="center"/>
+              <w:rPr>
+                <w:sz w:val="20"/>
+                <w:szCs w:val="20"/>
+              </w:rPr>
+            </w:pPr>
+            <w:r>
+              <w:rPr>
+                <w:sz w:val="20"/>
+                <w:szCs w:val="20"/>
+              </w:rPr>
+              <w:t>Sim</w:t>
+            </w:r>
+          </w:p>
+        </w:tc>
+        <w:tc>
+          <w:tcPr>
+            <w:tcW w:w="709" w:type="dxa"/>
+            <w:hideMark/>
+          </w:tcPr>
+          <w:p>
+            <w:pPr>
+              <w:spacing w:before="0" w:after="0"/>
+              <w:ind w:firstLine="0"/>
+              <w:jc w:val="center"/>
+              <w:rPr>
+                <w:sz w:val="20"/>
+                <w:szCs w:val="20"/>
+              </w:rPr>
+            </w:pPr>
+            <w:r>
+              <w:rPr>
+                <w:sz w:val="20"/>
+                <w:szCs w:val="20"/>
+              </w:rPr>
+              <w:t>Sim</w:t>
+            </w:r>
+          </w:p>
+        </w:tc>
+        <w:tc>
+          <w:tcPr>
+            <w:tcW w:w="709" w:type="dxa"/>
+            <w:hideMark/>
+          </w:tcPr>
+          <w:p>
+            <w:pPr>
+              <w:spacing w:before="0" w:after="0"/>
+              <w:ind w:firstLine="0"/>
+              <w:jc w:val="center"/>
+              <w:rPr>
+                <w:sz w:val="20"/>
+                <w:szCs w:val="20"/>
+              </w:rPr>
+            </w:pPr>
+            <w:r>
+              <w:rPr>
+                <w:sz w:val="20"/>
+                <w:szCs w:val="20"/>
+              </w:rPr>
+              <w:t>Sim</w:t>
+            </w:r>
+          </w:p>
+        </w:tc>
+        <w:tc>
+          <w:tcPr>
+            <w:tcW w:w="709" w:type="dxa"/>
+            <w:hideMark/>
+          </w:tcPr>
+          <w:p>
+            <w:pPr>
+              <w:spacing w:before="0" w:after="0"/>
+              <w:ind w:firstLine="0"/>
+              <w:jc w:val="center"/>
+              <w:rPr>
+                <w:sz w:val="20"/>
+                <w:szCs w:val="20"/>
+              </w:rPr>
+            </w:pPr>
+            <w:r>
+              <w:rPr>
+                <w:sz w:val="20"/>
+                <w:szCs w:val="20"/>
+              </w:rPr>
+              <w:t>Sim</w:t>
+            </w:r>
+          </w:p>
+        </w:tc>
+        <w:tc>
+          <w:tcPr>
+            <w:tcW w:w="850" w:type="dxa"/>
+          </w:tcPr>
+          <w:p>
+            <w:pPr>
+              <w:spacing w:before="0" w:after="0"/>
               <w:ind w:firstLine="0"/>
               <w:jc w:val="center"/>
               <w:rPr>
@@ -1999,265 +1938,12 @@
         </w:trPr>
         <w:tc>
           <w:tcPr>
-            <w:tcW w:w="2023" w:type="dxa"/>
-            <w:tcBorders>
-              <w:top w:val="single" w:sz="8" w:space="0" w:color="000000"/>
-              <w:left w:val="single" w:sz="8" w:space="0" w:color="000000"/>
-              <w:bottom w:val="single" w:sz="8" w:space="0" w:color="000000"/>
-              <w:right w:val="single" w:sz="8" w:space="0" w:color="000000"/>
-            </w:tcBorders>
-            <w:tcMar>
-              <w:top w:w="100" w:type="dxa"/>
-              <w:left w:w="100" w:type="dxa"/>
-              <w:bottom w:w="100" w:type="dxa"/>
-              <w:right w:w="100" w:type="dxa"/>
-            </w:tcMar>
+            <w:tcW w:w="2830" w:type="dxa"/>
             <w:hideMark/>
           </w:tcPr>
           <w:p>
             <w:pPr>
-              <w:spacing w:before="0" w:after="0" w:line="240" w:lineRule="auto"/>
-              <w:ind w:firstLine="0"/>
-            </w:pPr>
-            <w:r>
-              <w:t>Classificação</w:t>
-            </w:r>
-          </w:p>
-        </w:tc>
-        <w:tc>
-          <w:tcPr>
-            <w:tcW w:w="944" w:type="dxa"/>
-            <w:tcBorders>
-              <w:top w:val="single" w:sz="8" w:space="0" w:color="000000"/>
-              <w:left w:val="single" w:sz="8" w:space="0" w:color="000000"/>
-              <w:bottom w:val="single" w:sz="8" w:space="0" w:color="000000"/>
-              <w:right w:val="single" w:sz="8" w:space="0" w:color="000000"/>
-            </w:tcBorders>
-          </w:tcPr>
-          <w:p>
-            <w:pPr>
-              <w:spacing w:before="0" w:after="0" w:line="240" w:lineRule="auto"/>
-              <w:ind w:firstLine="0"/>
-              <w:jc w:val="center"/>
-              <w:rPr>
-                <w:sz w:val="20"/>
-                <w:szCs w:val="20"/>
-              </w:rPr>
-            </w:pPr>
-            <w:r>
-              <w:rPr>
-                <w:sz w:val="20"/>
-                <w:szCs w:val="20"/>
-              </w:rPr>
-              <w:t>Sim</w:t>
-            </w:r>
-          </w:p>
-        </w:tc>
-        <w:tc>
-          <w:tcPr>
-            <w:tcW w:w="961" w:type="dxa"/>
-            <w:tcBorders>
-              <w:top w:val="single" w:sz="8" w:space="0" w:color="000000"/>
-              <w:left w:val="single" w:sz="8" w:space="0" w:color="000000"/>
-              <w:bottom w:val="single" w:sz="8" w:space="0" w:color="000000"/>
-              <w:right w:val="single" w:sz="8" w:space="0" w:color="000000"/>
-            </w:tcBorders>
-            <w:tcMar>
-              <w:top w:w="100" w:type="dxa"/>
-              <w:left w:w="100" w:type="dxa"/>
-              <w:bottom w:w="100" w:type="dxa"/>
-              <w:right w:w="100" w:type="dxa"/>
-            </w:tcMar>
-            <w:hideMark/>
-          </w:tcPr>
-          <w:p>
-            <w:pPr>
-              <w:spacing w:before="0" w:after="0" w:line="240" w:lineRule="auto"/>
-              <w:ind w:firstLine="0"/>
-              <w:jc w:val="center"/>
-              <w:rPr>
-                <w:sz w:val="20"/>
-                <w:szCs w:val="20"/>
-              </w:rPr>
-            </w:pPr>
-            <w:r>
-              <w:rPr>
-                <w:sz w:val="20"/>
-                <w:szCs w:val="20"/>
-              </w:rPr>
-              <w:t>Sim</w:t>
-            </w:r>
-          </w:p>
-        </w:tc>
-        <w:tc>
-          <w:tcPr>
-            <w:tcW w:w="1250" w:type="dxa"/>
-            <w:tcBorders>
-              <w:top w:val="single" w:sz="8" w:space="0" w:color="000000"/>
-              <w:left w:val="single" w:sz="8" w:space="0" w:color="000000"/>
-              <w:bottom w:val="single" w:sz="8" w:space="0" w:color="000000"/>
-              <w:right w:val="single" w:sz="8" w:space="0" w:color="000000"/>
-            </w:tcBorders>
-            <w:tcMar>
-              <w:top w:w="100" w:type="dxa"/>
-              <w:left w:w="100" w:type="dxa"/>
-              <w:bottom w:w="100" w:type="dxa"/>
-              <w:right w:w="100" w:type="dxa"/>
-            </w:tcMar>
-            <w:hideMark/>
-          </w:tcPr>
-          <w:p>
-            <w:pPr>
-              <w:spacing w:before="0" w:after="0" w:line="240" w:lineRule="auto"/>
-              <w:ind w:firstLine="0"/>
-              <w:jc w:val="center"/>
-              <w:rPr>
-                <w:sz w:val="20"/>
-                <w:szCs w:val="20"/>
-              </w:rPr>
-            </w:pPr>
-            <w:r>
-              <w:rPr>
-                <w:sz w:val="20"/>
-                <w:szCs w:val="20"/>
-              </w:rPr>
-              <w:t>Sim</w:t>
-            </w:r>
-          </w:p>
-        </w:tc>
-        <w:tc>
-          <w:tcPr>
-            <w:tcW w:w="1483" w:type="dxa"/>
-            <w:tcBorders>
-              <w:top w:val="single" w:sz="8" w:space="0" w:color="000000"/>
-              <w:left w:val="single" w:sz="8" w:space="0" w:color="000000"/>
-              <w:bottom w:val="single" w:sz="8" w:space="0" w:color="000000"/>
-              <w:right w:val="single" w:sz="8" w:space="0" w:color="000000"/>
-            </w:tcBorders>
-            <w:tcMar>
-              <w:top w:w="100" w:type="dxa"/>
-              <w:left w:w="100" w:type="dxa"/>
-              <w:bottom w:w="100" w:type="dxa"/>
-              <w:right w:w="100" w:type="dxa"/>
-            </w:tcMar>
-            <w:hideMark/>
-          </w:tcPr>
-          <w:p>
-            <w:pPr>
-              <w:spacing w:before="0" w:after="0" w:line="240" w:lineRule="auto"/>
-              <w:ind w:firstLine="0"/>
-              <w:jc w:val="center"/>
-              <w:rPr>
-                <w:sz w:val="20"/>
-                <w:szCs w:val="20"/>
-              </w:rPr>
-            </w:pPr>
-            <w:r>
-              <w:rPr>
-                <w:sz w:val="20"/>
-                <w:szCs w:val="20"/>
-              </w:rPr>
-              <w:t>Sim</w:t>
-            </w:r>
-          </w:p>
-        </w:tc>
-        <w:tc>
-          <w:tcPr>
-            <w:tcW w:w="1472" w:type="dxa"/>
-            <w:tcBorders>
-              <w:top w:val="single" w:sz="8" w:space="0" w:color="000000"/>
-              <w:left w:val="single" w:sz="8" w:space="0" w:color="000000"/>
-              <w:bottom w:val="single" w:sz="8" w:space="0" w:color="000000"/>
-              <w:right w:val="single" w:sz="8" w:space="0" w:color="000000"/>
-            </w:tcBorders>
-            <w:tcMar>
-              <w:top w:w="100" w:type="dxa"/>
-              <w:left w:w="100" w:type="dxa"/>
-              <w:bottom w:w="100" w:type="dxa"/>
-              <w:right w:w="100" w:type="dxa"/>
-            </w:tcMar>
-            <w:hideMark/>
-          </w:tcPr>
-          <w:p>
-            <w:pPr>
-              <w:spacing w:before="0" w:after="0" w:line="240" w:lineRule="auto"/>
-              <w:ind w:firstLine="0"/>
-              <w:jc w:val="center"/>
-              <w:rPr>
-                <w:sz w:val="20"/>
-                <w:szCs w:val="20"/>
-              </w:rPr>
-            </w:pPr>
-            <w:r>
-              <w:rPr>
-                <w:sz w:val="20"/>
-                <w:szCs w:val="20"/>
-              </w:rPr>
-              <w:t>Sim</w:t>
-            </w:r>
-          </w:p>
-        </w:tc>
-        <w:tc>
-          <w:tcPr>
-            <w:tcW w:w="1011" w:type="dxa"/>
-            <w:tcBorders>
-              <w:top w:val="single" w:sz="8" w:space="0" w:color="000000"/>
-              <w:left w:val="single" w:sz="8" w:space="0" w:color="000000"/>
-              <w:bottom w:val="single" w:sz="8" w:space="0" w:color="000000"/>
-              <w:right w:val="single" w:sz="8" w:space="0" w:color="000000"/>
-            </w:tcBorders>
-            <w:tcMar>
-              <w:top w:w="100" w:type="dxa"/>
-              <w:left w:w="100" w:type="dxa"/>
-              <w:bottom w:w="100" w:type="dxa"/>
-              <w:right w:w="100" w:type="dxa"/>
-            </w:tcMar>
-            <w:hideMark/>
-          </w:tcPr>
-          <w:p>
-            <w:pPr>
-              <w:spacing w:before="0" w:after="0" w:line="240" w:lineRule="auto"/>
-              <w:ind w:firstLine="0"/>
-              <w:jc w:val="center"/>
-              <w:rPr>
-                <w:sz w:val="20"/>
-                <w:szCs w:val="20"/>
-              </w:rPr>
-            </w:pPr>
-            <w:r>
-              <w:rPr>
-                <w:sz w:val="20"/>
-                <w:szCs w:val="20"/>
-              </w:rPr>
-              <w:t>Sim</w:t>
-            </w:r>
-          </w:p>
-        </w:tc>
-      </w:tr>
-      <w:tr>
-        <w:trPr>
-          <w:jc w:val="center"/>
-        </w:trPr>
-        <w:tc>
-          <w:tcPr>
-            <w:tcW w:w="2023" w:type="dxa"/>
-            <w:tcBorders>
-              <w:top w:val="single" w:sz="8" w:space="0" w:color="000000"/>
-              <w:left w:val="single" w:sz="8" w:space="0" w:color="000000"/>
-              <w:bottom w:val="single" w:sz="8" w:space="0" w:color="000000"/>
-              <w:right w:val="single" w:sz="8" w:space="0" w:color="000000"/>
-            </w:tcBorders>
-            <w:tcMar>
-              <w:top w:w="100" w:type="dxa"/>
-              <w:left w:w="100" w:type="dxa"/>
-              <w:bottom w:w="100" w:type="dxa"/>
-              <w:right w:w="100" w:type="dxa"/>
-            </w:tcMar>
-            <w:hideMark/>
-          </w:tcPr>
-          <w:p>
-            <w:pPr>
-              <w:spacing w:before="0" w:after="0" w:line="240" w:lineRule="auto"/>
+              <w:spacing w:before="0" w:after="0"/>
               <w:ind w:firstLine="0"/>
             </w:pPr>
             <w:r>
@@ -2267,17 +1953,11 @@
         </w:tc>
         <w:tc>
           <w:tcPr>
-            <w:tcW w:w="944" w:type="dxa"/>
-            <w:tcBorders>
-              <w:top w:val="single" w:sz="8" w:space="0" w:color="000000"/>
-              <w:left w:val="single" w:sz="8" w:space="0" w:color="000000"/>
-              <w:bottom w:val="single" w:sz="8" w:space="0" w:color="000000"/>
-              <w:right w:val="single" w:sz="8" w:space="0" w:color="000000"/>
-            </w:tcBorders>
+            <w:tcW w:w="709" w:type="dxa"/>
           </w:tcPr>
           <w:p>
             <w:pPr>
-              <w:spacing w:before="0" w:after="0" w:line="240" w:lineRule="auto"/>
+              <w:spacing w:before="0" w:after="0"/>
               <w:ind w:firstLine="0"/>
               <w:jc w:val="center"/>
               <w:rPr>
@@ -2296,24 +1976,12 @@
         </w:tc>
         <w:tc>
           <w:tcPr>
-            <w:tcW w:w="961" w:type="dxa"/>
-            <w:tcBorders>
-              <w:top w:val="single" w:sz="8" w:space="0" w:color="000000"/>
-              <w:left w:val="single" w:sz="8" w:space="0" w:color="000000"/>
-              <w:bottom w:val="single" w:sz="8" w:space="0" w:color="000000"/>
-              <w:right w:val="single" w:sz="8" w:space="0" w:color="000000"/>
-            </w:tcBorders>
-            <w:tcMar>
-              <w:top w:w="100" w:type="dxa"/>
-              <w:left w:w="100" w:type="dxa"/>
-              <w:bottom w:w="100" w:type="dxa"/>
-              <w:right w:w="100" w:type="dxa"/>
-            </w:tcMar>
+            <w:tcW w:w="851" w:type="dxa"/>
             <w:hideMark/>
           </w:tcPr>
           <w:p>
             <w:pPr>
-              <w:spacing w:before="0" w:after="0" w:line="240" w:lineRule="auto"/>
+              <w:spacing w:before="0" w:after="0"/>
               <w:ind w:firstLine="0"/>
               <w:jc w:val="center"/>
               <w:rPr>
@@ -2332,24 +2000,12 @@
         </w:tc>
         <w:tc>
           <w:tcPr>
-            <w:tcW w:w="1250" w:type="dxa"/>
-            <w:tcBorders>
-              <w:top w:val="single" w:sz="8" w:space="0" w:color="000000"/>
-              <w:left w:val="single" w:sz="8" w:space="0" w:color="000000"/>
-              <w:bottom w:val="single" w:sz="8" w:space="0" w:color="000000"/>
-              <w:right w:val="single" w:sz="8" w:space="0" w:color="000000"/>
-            </w:tcBorders>
-            <w:tcMar>
-              <w:top w:w="100" w:type="dxa"/>
-              <w:left w:w="100" w:type="dxa"/>
-              <w:bottom w:w="100" w:type="dxa"/>
-              <w:right w:w="100" w:type="dxa"/>
-            </w:tcMar>
+            <w:tcW w:w="708" w:type="dxa"/>
             <w:hideMark/>
           </w:tcPr>
           <w:p>
             <w:pPr>
-              <w:spacing w:before="0" w:after="0" w:line="240" w:lineRule="auto"/>
+              <w:spacing w:before="0" w:after="0"/>
               <w:ind w:firstLine="0"/>
               <w:jc w:val="center"/>
               <w:rPr>
@@ -2368,24 +2024,12 @@
         </w:tc>
         <w:tc>
           <w:tcPr>
-            <w:tcW w:w="1483" w:type="dxa"/>
-            <w:tcBorders>
-              <w:top w:val="single" w:sz="8" w:space="0" w:color="000000"/>
-              <w:left w:val="single" w:sz="8" w:space="0" w:color="000000"/>
-              <w:bottom w:val="single" w:sz="8" w:space="0" w:color="000000"/>
-              <w:right w:val="single" w:sz="8" w:space="0" w:color="000000"/>
-            </w:tcBorders>
-            <w:tcMar>
-              <w:top w:w="100" w:type="dxa"/>
-              <w:left w:w="100" w:type="dxa"/>
-              <w:bottom w:w="100" w:type="dxa"/>
-              <w:right w:w="100" w:type="dxa"/>
-            </w:tcMar>
+            <w:tcW w:w="709" w:type="dxa"/>
             <w:hideMark/>
           </w:tcPr>
           <w:p>
             <w:pPr>
-              <w:spacing w:before="0" w:after="0" w:line="240" w:lineRule="auto"/>
+              <w:spacing w:before="0" w:after="0"/>
               <w:ind w:firstLine="0"/>
               <w:jc w:val="center"/>
               <w:rPr>
@@ -2404,24 +2048,12 @@
         </w:tc>
         <w:tc>
           <w:tcPr>
-            <w:tcW w:w="1472" w:type="dxa"/>
-            <w:tcBorders>
-              <w:top w:val="single" w:sz="8" w:space="0" w:color="000000"/>
-              <w:left w:val="single" w:sz="8" w:space="0" w:color="000000"/>
-              <w:bottom w:val="single" w:sz="8" w:space="0" w:color="000000"/>
-              <w:right w:val="single" w:sz="8" w:space="0" w:color="000000"/>
-            </w:tcBorders>
-            <w:tcMar>
-              <w:top w:w="100" w:type="dxa"/>
-              <w:left w:w="100" w:type="dxa"/>
-              <w:bottom w:w="100" w:type="dxa"/>
-              <w:right w:w="100" w:type="dxa"/>
-            </w:tcMar>
+            <w:tcW w:w="709" w:type="dxa"/>
             <w:hideMark/>
           </w:tcPr>
           <w:p>
             <w:pPr>
-              <w:spacing w:before="0" w:after="0" w:line="240" w:lineRule="auto"/>
+              <w:spacing w:before="0" w:after="0"/>
               <w:ind w:firstLine="0"/>
               <w:jc w:val="center"/>
               <w:rPr>
@@ -2440,24 +2072,35 @@
         </w:tc>
         <w:tc>
           <w:tcPr>
-            <w:tcW w:w="1011" w:type="dxa"/>
-            <w:tcBorders>
-              <w:top w:val="single" w:sz="8" w:space="0" w:color="000000"/>
-              <w:left w:val="single" w:sz="8" w:space="0" w:color="000000"/>
-              <w:bottom w:val="single" w:sz="8" w:space="0" w:color="000000"/>
-              <w:right w:val="single" w:sz="8" w:space="0" w:color="000000"/>
-            </w:tcBorders>
-            <w:tcMar>
-              <w:top w:w="100" w:type="dxa"/>
-              <w:left w:w="100" w:type="dxa"/>
-              <w:bottom w:w="100" w:type="dxa"/>
-              <w:right w:w="100" w:type="dxa"/>
-            </w:tcMar>
+            <w:tcW w:w="709" w:type="dxa"/>
             <w:hideMark/>
           </w:tcPr>
           <w:p>
             <w:pPr>
-              <w:spacing w:before="0" w:after="0" w:line="240" w:lineRule="auto"/>
+              <w:spacing w:before="0" w:after="0"/>
+              <w:ind w:firstLine="0"/>
+              <w:jc w:val="center"/>
+              <w:rPr>
+                <w:sz w:val="20"/>
+                <w:szCs w:val="20"/>
+              </w:rPr>
+            </w:pPr>
+            <w:r>
+              <w:rPr>
+                <w:sz w:val="20"/>
+                <w:szCs w:val="20"/>
+              </w:rPr>
+              <w:t>Não</w:t>
+            </w:r>
+          </w:p>
+        </w:tc>
+        <w:tc>
+          <w:tcPr>
+            <w:tcW w:w="850" w:type="dxa"/>
+          </w:tcPr>
+          <w:p>
+            <w:pPr>
+              <w:spacing w:before="0" w:after="0"/>
               <w:ind w:firstLine="0"/>
               <w:jc w:val="center"/>
               <w:rPr>
@@ -2481,24 +2124,12 @@
         </w:trPr>
         <w:tc>
           <w:tcPr>
-            <w:tcW w:w="2023" w:type="dxa"/>
-            <w:tcBorders>
-              <w:top w:val="single" w:sz="8" w:space="0" w:color="000000"/>
-              <w:left w:val="single" w:sz="8" w:space="0" w:color="000000"/>
-              <w:bottom w:val="single" w:sz="8" w:space="0" w:color="000000"/>
-              <w:right w:val="single" w:sz="8" w:space="0" w:color="000000"/>
-            </w:tcBorders>
-            <w:tcMar>
-              <w:top w:w="100" w:type="dxa"/>
-              <w:left w:w="100" w:type="dxa"/>
-              <w:bottom w:w="100" w:type="dxa"/>
-              <w:right w:w="100" w:type="dxa"/>
-            </w:tcMar>
+            <w:tcW w:w="2830" w:type="dxa"/>
             <w:hideMark/>
           </w:tcPr>
           <w:p>
             <w:pPr>
-              <w:spacing w:before="0" w:after="0" w:line="240" w:lineRule="auto"/>
+              <w:spacing w:before="0" w:after="0"/>
               <w:ind w:firstLine="0"/>
             </w:pPr>
             <w:proofErr w:type="spellStart"/>
@@ -2513,17 +2144,11 @@
         </w:tc>
         <w:tc>
           <w:tcPr>
-            <w:tcW w:w="944" w:type="dxa"/>
-            <w:tcBorders>
-              <w:top w:val="single" w:sz="8" w:space="0" w:color="000000"/>
-              <w:left w:val="single" w:sz="8" w:space="0" w:color="000000"/>
-              <w:bottom w:val="single" w:sz="8" w:space="0" w:color="000000"/>
-              <w:right w:val="single" w:sz="8" w:space="0" w:color="000000"/>
-            </w:tcBorders>
+            <w:tcW w:w="709" w:type="dxa"/>
           </w:tcPr>
           <w:p>
             <w:pPr>
-              <w:spacing w:before="0" w:after="0" w:line="240" w:lineRule="auto"/>
+              <w:spacing w:before="0" w:after="0"/>
               <w:ind w:firstLine="0"/>
               <w:jc w:val="center"/>
               <w:rPr>
@@ -2542,24 +2167,12 @@
         </w:tc>
         <w:tc>
           <w:tcPr>
-            <w:tcW w:w="961" w:type="dxa"/>
-            <w:tcBorders>
-              <w:top w:val="single" w:sz="8" w:space="0" w:color="000000"/>
-              <w:left w:val="single" w:sz="8" w:space="0" w:color="000000"/>
-              <w:bottom w:val="single" w:sz="8" w:space="0" w:color="000000"/>
-              <w:right w:val="single" w:sz="8" w:space="0" w:color="000000"/>
-            </w:tcBorders>
-            <w:tcMar>
-              <w:top w:w="100" w:type="dxa"/>
-              <w:left w:w="100" w:type="dxa"/>
-              <w:bottom w:w="100" w:type="dxa"/>
-              <w:right w:w="100" w:type="dxa"/>
-            </w:tcMar>
+            <w:tcW w:w="851" w:type="dxa"/>
             <w:hideMark/>
           </w:tcPr>
           <w:p>
             <w:pPr>
-              <w:spacing w:before="0" w:after="0" w:line="240" w:lineRule="auto"/>
+              <w:spacing w:before="0" w:after="0"/>
               <w:ind w:firstLine="0"/>
               <w:jc w:val="center"/>
               <w:rPr>
@@ -2578,24 +2191,12 @@
         </w:tc>
         <w:tc>
           <w:tcPr>
-            <w:tcW w:w="1250" w:type="dxa"/>
-            <w:tcBorders>
-              <w:top w:val="single" w:sz="8" w:space="0" w:color="000000"/>
-              <w:left w:val="single" w:sz="8" w:space="0" w:color="000000"/>
-              <w:bottom w:val="single" w:sz="8" w:space="0" w:color="000000"/>
-              <w:right w:val="single" w:sz="8" w:space="0" w:color="000000"/>
-            </w:tcBorders>
-            <w:tcMar>
-              <w:top w:w="100" w:type="dxa"/>
-              <w:left w:w="100" w:type="dxa"/>
-              <w:bottom w:w="100" w:type="dxa"/>
-              <w:right w:w="100" w:type="dxa"/>
-            </w:tcMar>
+            <w:tcW w:w="708" w:type="dxa"/>
             <w:hideMark/>
           </w:tcPr>
           <w:p>
             <w:pPr>
-              <w:spacing w:before="0" w:after="0" w:line="240" w:lineRule="auto"/>
+              <w:spacing w:before="0" w:after="0"/>
               <w:ind w:firstLine="0"/>
               <w:jc w:val="center"/>
               <w:rPr>
@@ -2614,24 +2215,12 @@
         </w:tc>
         <w:tc>
           <w:tcPr>
-            <w:tcW w:w="1483" w:type="dxa"/>
-            <w:tcBorders>
-              <w:top w:val="single" w:sz="8" w:space="0" w:color="000000"/>
-              <w:left w:val="single" w:sz="8" w:space="0" w:color="000000"/>
-              <w:bottom w:val="single" w:sz="8" w:space="0" w:color="000000"/>
-              <w:right w:val="single" w:sz="8" w:space="0" w:color="000000"/>
-            </w:tcBorders>
-            <w:tcMar>
-              <w:top w:w="100" w:type="dxa"/>
-              <w:left w:w="100" w:type="dxa"/>
-              <w:bottom w:w="100" w:type="dxa"/>
-              <w:right w:w="100" w:type="dxa"/>
-            </w:tcMar>
+            <w:tcW w:w="709" w:type="dxa"/>
             <w:hideMark/>
           </w:tcPr>
           <w:p>
             <w:pPr>
-              <w:spacing w:before="0" w:after="0" w:line="240" w:lineRule="auto"/>
+              <w:spacing w:before="0" w:after="0"/>
               <w:ind w:firstLine="0"/>
               <w:jc w:val="center"/>
               <w:rPr>
@@ -2650,24 +2239,12 @@
         </w:tc>
         <w:tc>
           <w:tcPr>
-            <w:tcW w:w="1472" w:type="dxa"/>
-            <w:tcBorders>
-              <w:top w:val="single" w:sz="8" w:space="0" w:color="000000"/>
-              <w:left w:val="single" w:sz="8" w:space="0" w:color="000000"/>
-              <w:bottom w:val="single" w:sz="8" w:space="0" w:color="000000"/>
-              <w:right w:val="single" w:sz="8" w:space="0" w:color="000000"/>
-            </w:tcBorders>
-            <w:tcMar>
-              <w:top w:w="100" w:type="dxa"/>
-              <w:left w:w="100" w:type="dxa"/>
-              <w:bottom w:w="100" w:type="dxa"/>
-              <w:right w:w="100" w:type="dxa"/>
-            </w:tcMar>
+            <w:tcW w:w="709" w:type="dxa"/>
             <w:hideMark/>
           </w:tcPr>
           <w:p>
             <w:pPr>
-              <w:spacing w:before="0" w:after="0" w:line="240" w:lineRule="auto"/>
+              <w:spacing w:before="0" w:after="0"/>
               <w:ind w:firstLine="0"/>
               <w:jc w:val="center"/>
               <w:rPr>
@@ -2686,24 +2263,35 @@
         </w:tc>
         <w:tc>
           <w:tcPr>
-            <w:tcW w:w="1011" w:type="dxa"/>
-            <w:tcBorders>
-              <w:top w:val="single" w:sz="8" w:space="0" w:color="000000"/>
-              <w:left w:val="single" w:sz="8" w:space="0" w:color="000000"/>
-              <w:bottom w:val="single" w:sz="8" w:space="0" w:color="000000"/>
-              <w:right w:val="single" w:sz="8" w:space="0" w:color="000000"/>
-            </w:tcBorders>
-            <w:tcMar>
-              <w:top w:w="100" w:type="dxa"/>
-              <w:left w:w="100" w:type="dxa"/>
-              <w:bottom w:w="100" w:type="dxa"/>
-              <w:right w:w="100" w:type="dxa"/>
-            </w:tcMar>
+            <w:tcW w:w="709" w:type="dxa"/>
             <w:hideMark/>
           </w:tcPr>
           <w:p>
             <w:pPr>
-              <w:spacing w:before="0" w:after="0" w:line="240" w:lineRule="auto"/>
+              <w:spacing w:before="0" w:after="0"/>
+              <w:ind w:firstLine="0"/>
+              <w:jc w:val="center"/>
+              <w:rPr>
+                <w:sz w:val="20"/>
+                <w:szCs w:val="20"/>
+              </w:rPr>
+            </w:pPr>
+            <w:r>
+              <w:rPr>
+                <w:sz w:val="20"/>
+                <w:szCs w:val="20"/>
+              </w:rPr>
+              <w:t>Sim</w:t>
+            </w:r>
+          </w:p>
+        </w:tc>
+        <w:tc>
+          <w:tcPr>
+            <w:tcW w:w="850" w:type="dxa"/>
+          </w:tcPr>
+          <w:p>
+            <w:pPr>
+              <w:spacing w:before="0" w:after="0"/>
               <w:ind w:firstLine="0"/>
               <w:jc w:val="center"/>
               <w:rPr>
@@ -2727,24 +2315,12 @@
         </w:trPr>
         <w:tc>
           <w:tcPr>
-            <w:tcW w:w="2023" w:type="dxa"/>
-            <w:tcBorders>
-              <w:top w:val="single" w:sz="8" w:space="0" w:color="000000"/>
-              <w:left w:val="single" w:sz="8" w:space="0" w:color="000000"/>
-              <w:bottom w:val="single" w:sz="8" w:space="0" w:color="000000"/>
-              <w:right w:val="single" w:sz="8" w:space="0" w:color="000000"/>
-            </w:tcBorders>
-            <w:tcMar>
-              <w:top w:w="100" w:type="dxa"/>
-              <w:left w:w="100" w:type="dxa"/>
-              <w:bottom w:w="100" w:type="dxa"/>
-              <w:right w:w="100" w:type="dxa"/>
-            </w:tcMar>
+            <w:tcW w:w="2830" w:type="dxa"/>
             <w:hideMark/>
           </w:tcPr>
           <w:p>
             <w:pPr>
-              <w:spacing w:before="0" w:after="0" w:line="240" w:lineRule="auto"/>
+              <w:spacing w:before="0" w:after="0"/>
               <w:ind w:firstLine="0"/>
             </w:pPr>
             <w:proofErr w:type="spellStart"/>
@@ -2764,17 +2340,11 @@
         </w:tc>
         <w:tc>
           <w:tcPr>
-            <w:tcW w:w="944" w:type="dxa"/>
-            <w:tcBorders>
-              <w:top w:val="single" w:sz="8" w:space="0" w:color="000000"/>
-              <w:left w:val="single" w:sz="8" w:space="0" w:color="000000"/>
-              <w:bottom w:val="single" w:sz="8" w:space="0" w:color="000000"/>
-              <w:right w:val="single" w:sz="8" w:space="0" w:color="000000"/>
-            </w:tcBorders>
+            <w:tcW w:w="709" w:type="dxa"/>
           </w:tcPr>
           <w:p>
             <w:pPr>
-              <w:spacing w:before="0" w:after="0" w:line="240" w:lineRule="auto"/>
+              <w:spacing w:before="0" w:after="0"/>
               <w:ind w:firstLine="0"/>
               <w:jc w:val="center"/>
               <w:rPr>
@@ -2793,24 +2363,12 @@
         </w:tc>
         <w:tc>
           <w:tcPr>
-            <w:tcW w:w="961" w:type="dxa"/>
-            <w:tcBorders>
-              <w:top w:val="single" w:sz="8" w:space="0" w:color="000000"/>
-              <w:left w:val="single" w:sz="8" w:space="0" w:color="000000"/>
-              <w:bottom w:val="single" w:sz="8" w:space="0" w:color="000000"/>
-              <w:right w:val="single" w:sz="8" w:space="0" w:color="000000"/>
-            </w:tcBorders>
-            <w:tcMar>
-              <w:top w:w="100" w:type="dxa"/>
-              <w:left w:w="100" w:type="dxa"/>
-              <w:bottom w:w="100" w:type="dxa"/>
-              <w:right w:w="100" w:type="dxa"/>
-            </w:tcMar>
+            <w:tcW w:w="851" w:type="dxa"/>
             <w:hideMark/>
           </w:tcPr>
           <w:p>
             <w:pPr>
-              <w:spacing w:before="0" w:after="0" w:line="240" w:lineRule="auto"/>
+              <w:spacing w:before="0" w:after="0"/>
               <w:ind w:firstLine="0"/>
               <w:jc w:val="center"/>
               <w:rPr>
@@ -2829,24 +2387,12 @@
         </w:tc>
         <w:tc>
           <w:tcPr>
-            <w:tcW w:w="1250" w:type="dxa"/>
-            <w:tcBorders>
-              <w:top w:val="single" w:sz="8" w:space="0" w:color="000000"/>
-              <w:left w:val="single" w:sz="8" w:space="0" w:color="000000"/>
-              <w:bottom w:val="single" w:sz="8" w:space="0" w:color="000000"/>
-              <w:right w:val="single" w:sz="8" w:space="0" w:color="000000"/>
-            </w:tcBorders>
-            <w:tcMar>
-              <w:top w:w="100" w:type="dxa"/>
-              <w:left w:w="100" w:type="dxa"/>
-              <w:bottom w:w="100" w:type="dxa"/>
-              <w:right w:w="100" w:type="dxa"/>
-            </w:tcMar>
+            <w:tcW w:w="708" w:type="dxa"/>
             <w:hideMark/>
           </w:tcPr>
           <w:p>
             <w:pPr>
-              <w:spacing w:before="0" w:after="0" w:line="240" w:lineRule="auto"/>
+              <w:spacing w:before="0" w:after="0"/>
               <w:ind w:firstLine="0"/>
               <w:jc w:val="center"/>
               <w:rPr>
@@ -2865,24 +2411,12 @@
         </w:tc>
         <w:tc>
           <w:tcPr>
-            <w:tcW w:w="1483" w:type="dxa"/>
-            <w:tcBorders>
-              <w:top w:val="single" w:sz="8" w:space="0" w:color="000000"/>
-              <w:left w:val="single" w:sz="8" w:space="0" w:color="000000"/>
-              <w:bottom w:val="single" w:sz="8" w:space="0" w:color="000000"/>
-              <w:right w:val="single" w:sz="8" w:space="0" w:color="000000"/>
-            </w:tcBorders>
-            <w:tcMar>
-              <w:top w:w="100" w:type="dxa"/>
-              <w:left w:w="100" w:type="dxa"/>
-              <w:bottom w:w="100" w:type="dxa"/>
-              <w:right w:w="100" w:type="dxa"/>
-            </w:tcMar>
+            <w:tcW w:w="709" w:type="dxa"/>
             <w:hideMark/>
           </w:tcPr>
           <w:p>
             <w:pPr>
-              <w:spacing w:before="0" w:after="0" w:line="240" w:lineRule="auto"/>
+              <w:spacing w:before="0" w:after="0"/>
               <w:ind w:firstLine="0"/>
               <w:jc w:val="center"/>
               <w:rPr>
@@ -2901,24 +2435,12 @@
         </w:tc>
         <w:tc>
           <w:tcPr>
-            <w:tcW w:w="1472" w:type="dxa"/>
-            <w:tcBorders>
-              <w:top w:val="single" w:sz="8" w:space="0" w:color="000000"/>
-              <w:left w:val="single" w:sz="8" w:space="0" w:color="000000"/>
-              <w:bottom w:val="single" w:sz="8" w:space="0" w:color="000000"/>
-              <w:right w:val="single" w:sz="8" w:space="0" w:color="000000"/>
-            </w:tcBorders>
-            <w:tcMar>
-              <w:top w:w="100" w:type="dxa"/>
-              <w:left w:w="100" w:type="dxa"/>
-              <w:bottom w:w="100" w:type="dxa"/>
-              <w:right w:w="100" w:type="dxa"/>
-            </w:tcMar>
+            <w:tcW w:w="709" w:type="dxa"/>
             <w:hideMark/>
           </w:tcPr>
           <w:p>
             <w:pPr>
-              <w:spacing w:before="0" w:after="0" w:line="240" w:lineRule="auto"/>
+              <w:spacing w:before="0" w:after="0"/>
               <w:ind w:firstLine="0"/>
               <w:jc w:val="center"/>
               <w:rPr>
@@ -2937,24 +2459,35 @@
         </w:tc>
         <w:tc>
           <w:tcPr>
-            <w:tcW w:w="1011" w:type="dxa"/>
-            <w:tcBorders>
-              <w:top w:val="single" w:sz="8" w:space="0" w:color="000000"/>
-              <w:left w:val="single" w:sz="8" w:space="0" w:color="000000"/>
-              <w:bottom w:val="single" w:sz="8" w:space="0" w:color="000000"/>
-              <w:right w:val="single" w:sz="8" w:space="0" w:color="000000"/>
-            </w:tcBorders>
-            <w:tcMar>
-              <w:top w:w="100" w:type="dxa"/>
-              <w:left w:w="100" w:type="dxa"/>
-              <w:bottom w:w="100" w:type="dxa"/>
-              <w:right w:w="100" w:type="dxa"/>
-            </w:tcMar>
+            <w:tcW w:w="709" w:type="dxa"/>
             <w:hideMark/>
           </w:tcPr>
           <w:p>
             <w:pPr>
-              <w:spacing w:before="0" w:after="0" w:line="240" w:lineRule="auto"/>
+              <w:spacing w:before="0" w:after="0"/>
+              <w:ind w:firstLine="0"/>
+              <w:jc w:val="center"/>
+              <w:rPr>
+                <w:sz w:val="20"/>
+                <w:szCs w:val="20"/>
+              </w:rPr>
+            </w:pPr>
+            <w:r>
+              <w:rPr>
+                <w:sz w:val="20"/>
+                <w:szCs w:val="20"/>
+              </w:rPr>
+              <w:t>Não</w:t>
+            </w:r>
+          </w:p>
+        </w:tc>
+        <w:tc>
+          <w:tcPr>
+            <w:tcW w:w="850" w:type="dxa"/>
+          </w:tcPr>
+          <w:p>
+            <w:pPr>
+              <w:spacing w:before="0" w:after="0"/>
               <w:ind w:firstLine="0"/>
               <w:jc w:val="center"/>
               <w:rPr>
@@ -2978,24 +2511,12 @@
         </w:trPr>
         <w:tc>
           <w:tcPr>
-            <w:tcW w:w="2023" w:type="dxa"/>
-            <w:tcBorders>
-              <w:top w:val="single" w:sz="8" w:space="0" w:color="000000"/>
-              <w:left w:val="single" w:sz="8" w:space="0" w:color="000000"/>
-              <w:bottom w:val="single" w:sz="4" w:space="0" w:color="auto"/>
-              <w:right w:val="single" w:sz="8" w:space="0" w:color="000000"/>
-            </w:tcBorders>
-            <w:tcMar>
-              <w:top w:w="100" w:type="dxa"/>
-              <w:left w:w="100" w:type="dxa"/>
-              <w:bottom w:w="100" w:type="dxa"/>
-              <w:right w:w="100" w:type="dxa"/>
-            </w:tcMar>
+            <w:tcW w:w="2830" w:type="dxa"/>
             <w:hideMark/>
           </w:tcPr>
           <w:p>
             <w:pPr>
-              <w:spacing w:before="0" w:after="0" w:line="240" w:lineRule="auto"/>
+              <w:spacing w:before="0" w:after="0"/>
               <w:ind w:firstLine="0"/>
             </w:pPr>
             <w:r>
@@ -3005,17 +2526,11 @@
         </w:tc>
         <w:tc>
           <w:tcPr>
-            <w:tcW w:w="944" w:type="dxa"/>
-            <w:tcBorders>
-              <w:top w:val="single" w:sz="8" w:space="0" w:color="000000"/>
-              <w:left w:val="single" w:sz="8" w:space="0" w:color="000000"/>
-              <w:bottom w:val="single" w:sz="4" w:space="0" w:color="auto"/>
-              <w:right w:val="single" w:sz="8" w:space="0" w:color="000000"/>
-            </w:tcBorders>
+            <w:tcW w:w="709" w:type="dxa"/>
           </w:tcPr>
           <w:p>
             <w:pPr>
-              <w:spacing w:before="0" w:after="0" w:line="240" w:lineRule="auto"/>
+              <w:spacing w:before="0" w:after="0"/>
               <w:ind w:firstLine="0"/>
               <w:jc w:val="center"/>
               <w:rPr>
@@ -3034,24 +2549,12 @@
         </w:tc>
         <w:tc>
           <w:tcPr>
-            <w:tcW w:w="961" w:type="dxa"/>
-            <w:tcBorders>
-              <w:top w:val="single" w:sz="8" w:space="0" w:color="000000"/>
-              <w:left w:val="single" w:sz="8" w:space="0" w:color="000000"/>
-              <w:bottom w:val="single" w:sz="4" w:space="0" w:color="auto"/>
-              <w:right w:val="single" w:sz="8" w:space="0" w:color="000000"/>
-            </w:tcBorders>
-            <w:tcMar>
-              <w:top w:w="100" w:type="dxa"/>
-              <w:left w:w="100" w:type="dxa"/>
-              <w:bottom w:w="100" w:type="dxa"/>
-              <w:right w:w="100" w:type="dxa"/>
-            </w:tcMar>
+            <w:tcW w:w="851" w:type="dxa"/>
             <w:hideMark/>
           </w:tcPr>
           <w:p>
             <w:pPr>
-              <w:spacing w:before="0" w:after="0" w:line="240" w:lineRule="auto"/>
+              <w:spacing w:before="0" w:after="0"/>
               <w:ind w:firstLine="0"/>
               <w:jc w:val="center"/>
               <w:rPr>
@@ -3070,24 +2573,12 @@
         </w:tc>
         <w:tc>
           <w:tcPr>
-            <w:tcW w:w="1250" w:type="dxa"/>
-            <w:tcBorders>
-              <w:top w:val="single" w:sz="8" w:space="0" w:color="000000"/>
-              <w:left w:val="single" w:sz="8" w:space="0" w:color="000000"/>
-              <w:bottom w:val="single" w:sz="4" w:space="0" w:color="auto"/>
-              <w:right w:val="single" w:sz="8" w:space="0" w:color="000000"/>
-            </w:tcBorders>
-            <w:tcMar>
-              <w:top w:w="100" w:type="dxa"/>
-              <w:left w:w="100" w:type="dxa"/>
-              <w:bottom w:w="100" w:type="dxa"/>
-              <w:right w:w="100" w:type="dxa"/>
-            </w:tcMar>
+            <w:tcW w:w="708" w:type="dxa"/>
             <w:hideMark/>
           </w:tcPr>
           <w:p>
             <w:pPr>
-              <w:spacing w:before="0" w:after="0" w:line="240" w:lineRule="auto"/>
+              <w:spacing w:before="0" w:after="0"/>
               <w:ind w:firstLine="0"/>
               <w:jc w:val="center"/>
               <w:rPr>
@@ -3106,24 +2597,12 @@
         </w:tc>
         <w:tc>
           <w:tcPr>
-            <w:tcW w:w="1483" w:type="dxa"/>
-            <w:tcBorders>
-              <w:top w:val="single" w:sz="8" w:space="0" w:color="000000"/>
-              <w:left w:val="single" w:sz="8" w:space="0" w:color="000000"/>
-              <w:bottom w:val="single" w:sz="4" w:space="0" w:color="auto"/>
-              <w:right w:val="single" w:sz="8" w:space="0" w:color="000000"/>
-            </w:tcBorders>
-            <w:tcMar>
-              <w:top w:w="100" w:type="dxa"/>
-              <w:left w:w="100" w:type="dxa"/>
-              <w:bottom w:w="100" w:type="dxa"/>
-              <w:right w:w="100" w:type="dxa"/>
-            </w:tcMar>
+            <w:tcW w:w="709" w:type="dxa"/>
             <w:hideMark/>
           </w:tcPr>
           <w:p>
             <w:pPr>
-              <w:spacing w:before="0" w:after="0" w:line="240" w:lineRule="auto"/>
+              <w:spacing w:before="0" w:after="0"/>
               <w:ind w:firstLine="0"/>
               <w:jc w:val="center"/>
               <w:rPr>
@@ -3142,24 +2621,12 @@
         </w:tc>
         <w:tc>
           <w:tcPr>
-            <w:tcW w:w="1472" w:type="dxa"/>
-            <w:tcBorders>
-              <w:top w:val="single" w:sz="8" w:space="0" w:color="000000"/>
-              <w:left w:val="single" w:sz="8" w:space="0" w:color="000000"/>
-              <w:bottom w:val="single" w:sz="4" w:space="0" w:color="auto"/>
-              <w:right w:val="single" w:sz="8" w:space="0" w:color="000000"/>
-            </w:tcBorders>
-            <w:tcMar>
-              <w:top w:w="100" w:type="dxa"/>
-              <w:left w:w="100" w:type="dxa"/>
-              <w:bottom w:w="100" w:type="dxa"/>
-              <w:right w:w="100" w:type="dxa"/>
-            </w:tcMar>
+            <w:tcW w:w="709" w:type="dxa"/>
             <w:hideMark/>
           </w:tcPr>
           <w:p>
             <w:pPr>
-              <w:spacing w:before="0" w:after="0" w:line="240" w:lineRule="auto"/>
+              <w:spacing w:before="0" w:after="0"/>
               <w:ind w:firstLine="0"/>
               <w:jc w:val="center"/>
               <w:rPr>
@@ -3178,24 +2645,35 @@
         </w:tc>
         <w:tc>
           <w:tcPr>
-            <w:tcW w:w="1011" w:type="dxa"/>
-            <w:tcBorders>
-              <w:top w:val="single" w:sz="8" w:space="0" w:color="000000"/>
-              <w:left w:val="single" w:sz="8" w:space="0" w:color="000000"/>
-              <w:bottom w:val="single" w:sz="4" w:space="0" w:color="auto"/>
-              <w:right w:val="single" w:sz="8" w:space="0" w:color="000000"/>
-            </w:tcBorders>
-            <w:tcMar>
-              <w:top w:w="100" w:type="dxa"/>
-              <w:left w:w="100" w:type="dxa"/>
-              <w:bottom w:w="100" w:type="dxa"/>
-              <w:right w:w="100" w:type="dxa"/>
-            </w:tcMar>
+            <w:tcW w:w="709" w:type="dxa"/>
             <w:hideMark/>
           </w:tcPr>
           <w:p>
             <w:pPr>
-              <w:spacing w:before="0" w:after="0" w:line="240" w:lineRule="auto"/>
+              <w:spacing w:before="0" w:after="0"/>
+              <w:ind w:firstLine="0"/>
+              <w:jc w:val="center"/>
+              <w:rPr>
+                <w:sz w:val="20"/>
+                <w:szCs w:val="20"/>
+              </w:rPr>
+            </w:pPr>
+            <w:r>
+              <w:rPr>
+                <w:sz w:val="20"/>
+                <w:szCs w:val="20"/>
+              </w:rPr>
+              <w:t>Não</w:t>
+            </w:r>
+          </w:p>
+        </w:tc>
+        <w:tc>
+          <w:tcPr>
+            <w:tcW w:w="850" w:type="dxa"/>
+          </w:tcPr>
+          <w:p>
+            <w:pPr>
+              <w:spacing w:before="0" w:after="0"/>
               <w:ind w:firstLine="0"/>
               <w:jc w:val="center"/>
               <w:rPr>
@@ -3213,59 +2691,227 @@
           </w:p>
         </w:tc>
       </w:tr>
+      <w:tr>
+        <w:trPr>
+          <w:jc w:val="center"/>
+        </w:trPr>
+        <w:tc>
+          <w:tcPr>
+            <w:tcW w:w="2830" w:type="dxa"/>
+          </w:tcPr>
+          <w:p>
+            <w:pPr>
+              <w:spacing w:before="0" w:after="0"/>
+              <w:ind w:firstLine="0"/>
+            </w:pPr>
+            <w:r>
+              <w:t>Classificação global Alexa</w:t>
+            </w:r>
+          </w:p>
+        </w:tc>
+        <w:tc>
+          <w:tcPr>
+            <w:tcW w:w="709" w:type="dxa"/>
+          </w:tcPr>
+          <w:p>
+            <w:pPr>
+              <w:spacing w:before="0" w:after="0"/>
+              <w:ind w:firstLine="0"/>
+              <w:jc w:val="center"/>
+              <w:rPr>
+                <w:sz w:val="20"/>
+                <w:szCs w:val="20"/>
+              </w:rPr>
+            </w:pPr>
+            <w:r>
+              <w:rPr>
+                <w:sz w:val="20"/>
+                <w:szCs w:val="20"/>
+              </w:rPr>
+              <w:t>--</w:t>
+            </w:r>
+          </w:p>
+        </w:tc>
+        <w:tc>
+          <w:tcPr>
+            <w:tcW w:w="851" w:type="dxa"/>
+          </w:tcPr>
+          <w:p>
+            <w:pPr>
+              <w:spacing w:before="0" w:after="0"/>
+              <w:ind w:firstLine="0"/>
+              <w:jc w:val="center"/>
+              <w:rPr>
+                <w:sz w:val="20"/>
+                <w:szCs w:val="20"/>
+              </w:rPr>
+            </w:pPr>
+            <w:r>
+              <w:rPr>
+                <w:sz w:val="20"/>
+                <w:szCs w:val="20"/>
+              </w:rPr>
+              <w:t>27773</w:t>
+            </w:r>
+          </w:p>
+        </w:tc>
+        <w:tc>
+          <w:tcPr>
+            <w:tcW w:w="708" w:type="dxa"/>
+          </w:tcPr>
+          <w:p>
+            <w:pPr>
+              <w:spacing w:before="0" w:after="0"/>
+              <w:ind w:firstLine="0"/>
+              <w:jc w:val="center"/>
+              <w:rPr>
+                <w:sz w:val="20"/>
+                <w:szCs w:val="20"/>
+              </w:rPr>
+            </w:pPr>
+            <w:r>
+              <w:rPr>
+                <w:sz w:val="20"/>
+                <w:szCs w:val="20"/>
+              </w:rPr>
+              <w:t>2878</w:t>
+            </w:r>
+          </w:p>
+        </w:tc>
+        <w:tc>
+          <w:tcPr>
+            <w:tcW w:w="709" w:type="dxa"/>
+          </w:tcPr>
+          <w:p>
+            <w:pPr>
+              <w:spacing w:before="0" w:after="0"/>
+              <w:ind w:firstLine="0"/>
+              <w:jc w:val="center"/>
+              <w:rPr>
+                <w:sz w:val="20"/>
+                <w:szCs w:val="20"/>
+              </w:rPr>
+            </w:pPr>
+            <w:r>
+              <w:rPr>
+                <w:sz w:val="20"/>
+                <w:szCs w:val="20"/>
+              </w:rPr>
+              <w:t>7381</w:t>
+            </w:r>
+          </w:p>
+        </w:tc>
+        <w:tc>
+          <w:tcPr>
+            <w:tcW w:w="709" w:type="dxa"/>
+          </w:tcPr>
+          <w:p>
+            <w:pPr>
+              <w:spacing w:before="0" w:after="0"/>
+              <w:ind w:firstLine="0"/>
+              <w:jc w:val="center"/>
+              <w:rPr>
+                <w:sz w:val="20"/>
+                <w:szCs w:val="20"/>
+              </w:rPr>
+            </w:pPr>
+            <w:r>
+              <w:rPr>
+                <w:sz w:val="20"/>
+                <w:szCs w:val="20"/>
+              </w:rPr>
+              <w:t>3844</w:t>
+            </w:r>
+          </w:p>
+        </w:tc>
+        <w:tc>
+          <w:tcPr>
+            <w:tcW w:w="709" w:type="dxa"/>
+          </w:tcPr>
+          <w:p>
+            <w:pPr>
+              <w:spacing w:before="0" w:after="0"/>
+              <w:ind w:firstLine="0"/>
+              <w:jc w:val="center"/>
+              <w:rPr>
+                <w:sz w:val="20"/>
+                <w:szCs w:val="20"/>
+              </w:rPr>
+            </w:pPr>
+            <w:r>
+              <w:rPr>
+                <w:sz w:val="20"/>
+                <w:szCs w:val="20"/>
+              </w:rPr>
+              <w:t>7145</w:t>
+            </w:r>
+          </w:p>
+        </w:tc>
+        <w:tc>
+          <w:tcPr>
+            <w:tcW w:w="850" w:type="dxa"/>
+          </w:tcPr>
+          <w:p>
+            <w:pPr>
+              <w:spacing w:before="0" w:after="0"/>
+              <w:ind w:firstLine="0"/>
+              <w:jc w:val="center"/>
+              <w:rPr>
+                <w:sz w:val="20"/>
+                <w:szCs w:val="20"/>
+              </w:rPr>
+            </w:pPr>
+            <w:r>
+              <w:rPr>
+                <w:sz w:val="20"/>
+                <w:szCs w:val="20"/>
+              </w:rPr>
+              <w:t>7524</w:t>
+            </w:r>
+          </w:p>
+        </w:tc>
+      </w:tr>
     </w:tbl>
     <w:p>
       <w:pPr>
         <w:pStyle w:val="Legenda"/>
       </w:pPr>
-      <w:bookmarkStart w:id="7" w:name="_Ref516739734"/>
+      <w:bookmarkStart w:id="14" w:name="_Ref516739734"/>
       <w:r>
         <w:t xml:space="preserve">Tabela </w:t>
       </w:r>
       <w:r>
+        <w:fldChar w:fldCharType="begin"/>
+      </w:r>
+      <w:r>
+        <w:instrText xml:space="preserve"> SEQ Tabela \* ARABIC </w:instrText>
+      </w:r>
+      <w:r>
+        <w:fldChar w:fldCharType="separate"/>
+      </w:r>
+      <w:r>
         <w:rPr>
           <w:noProof/>
         </w:rPr>
-        <w:fldChar w:fldCharType="begin"/>
+        <w:t>1</w:t>
+      </w:r>
+      <w:r>
+        <w:fldChar w:fldCharType="end"/>
+      </w:r>
+      <w:bookmarkEnd w:id="14"/>
+      <w:r>
+        <w:t xml:space="preserve">- </w:t>
+      </w:r>
+      <w:r>
+        <w:t>Comparação</w:t>
+      </w:r>
+      <w:r>
+        <w:t xml:space="preserve"> de funcionalidades </w:t>
       </w:r>
       <w:r>
         <w:rPr>
           <w:noProof/>
         </w:rPr>
-        <w:instrText xml:space="preserve"> SEQ Tabela \* ARABIC </w:instrText>
-      </w:r>
-      <w:r>
-        <w:rPr>
-          <w:noProof/>
-        </w:rPr>
-        <w:fldChar w:fldCharType="separate"/>
-      </w:r>
-      <w:r>
-        <w:rPr>
-          <w:noProof/>
-        </w:rPr>
-        <w:t>1</w:t>
-      </w:r>
-      <w:r>
-        <w:rPr>
-          <w:noProof/>
-        </w:rPr>
-        <w:fldChar w:fldCharType="end"/>
-      </w:r>
-      <w:bookmarkEnd w:id="7"/>
-      <w:r>
-        <w:t xml:space="preserve">- </w:t>
-      </w:r>
-      <w:r>
-        <w:t>Comparação</w:t>
-      </w:r>
-      <w:r>
-        <w:t xml:space="preserve"> de funcionalidades </w:t>
-      </w:r>
-      <w:r>
-        <w:rPr>
-          <w:noProof/>
-        </w:rPr>
         <w:t>por plataformas</w:t>
       </w:r>
     </w:p>
@@ -3273,12 +2919,14 @@
       <w:pPr>
         <w:pStyle w:val="Cabealho2"/>
       </w:pPr>
-      <w:bookmarkStart w:id="8" w:name="_Toc517882484"/>
+      <w:bookmarkStart w:id="15" w:name="_Toc517882484"/>
+      <w:bookmarkStart w:id="16" w:name="_Toc518320762"/>
       <w:r>
         <w:lastRenderedPageBreak/>
         <w:t>Aplicações existentes</w:t>
       </w:r>
-      <w:bookmarkEnd w:id="8"/>
+      <w:bookmarkEnd w:id="15"/>
+      <w:bookmarkEnd w:id="16"/>
     </w:p>
     <w:p>
       <w:r>
@@ -3321,12 +2969,14 @@
       <w:pPr>
         <w:pStyle w:val="Cabealho3"/>
       </w:pPr>
-      <w:bookmarkStart w:id="9" w:name="_Toc517882485"/>
+      <w:bookmarkStart w:id="17" w:name="_Toc517882485"/>
+      <w:bookmarkStart w:id="18" w:name="_Toc518320763"/>
       <w:proofErr w:type="spellStart"/>
       <w:r>
         <w:t>LeetCode</w:t>
       </w:r>
-      <w:bookmarkEnd w:id="9"/>
+      <w:bookmarkEnd w:id="17"/>
+      <w:bookmarkEnd w:id="18"/>
       <w:proofErr w:type="spellEnd"/>
     </w:p>
     <w:p>
@@ -3543,7 +3193,7 @@
           <w:noProof/>
         </w:rPr>
         <w:drawing>
-          <wp:inline distT="0" distB="0" distL="0" distR="0" wp14:anchorId="563578E8" wp14:editId="5008BBB3">
+          <wp:inline distT="0" distB="0" distL="0" distR="0" wp14:anchorId="23F98215" wp14:editId="36003712">
             <wp:extent cx="3600628" cy="1981200"/>
             <wp:effectExtent l="0" t="0" r="0" b="0"/>
             <wp:docPr id="2" name="Imagem 2"/>
@@ -3583,8 +3233,8 @@
       <w:pPr>
         <w:pStyle w:val="Legenda"/>
       </w:pPr>
-      <w:bookmarkStart w:id="10" w:name="_Ref516739562"/>
-      <w:bookmarkStart w:id="11" w:name="_Ref516739556"/>
+      <w:bookmarkStart w:id="19" w:name="_Ref516739562"/>
+      <w:bookmarkStart w:id="20" w:name="_Ref516739556"/>
       <w:r>
         <w:t xml:space="preserve">Figura </w:t>
       </w:r>
@@ -3618,7 +3268,7 @@
         </w:rPr>
         <w:fldChar w:fldCharType="end"/>
       </w:r>
-      <w:bookmarkEnd w:id="10"/>
+      <w:bookmarkEnd w:id="19"/>
       <w:r>
         <w:t xml:space="preserve"> </w:t>
       </w:r>
@@ -3629,7 +3279,7 @@
       <w:r>
         <w:t>LeetCode</w:t>
       </w:r>
-      <w:bookmarkEnd w:id="11"/>
+      <w:bookmarkEnd w:id="20"/>
       <w:proofErr w:type="spellEnd"/>
     </w:p>
     <w:p>
@@ -3942,11 +3592,13 @@
       <w:pPr>
         <w:pStyle w:val="Cabealho3"/>
       </w:pPr>
-      <w:bookmarkStart w:id="12" w:name="_Toc517882486"/>
+      <w:bookmarkStart w:id="21" w:name="_Toc517882486"/>
+      <w:bookmarkStart w:id="22" w:name="_Toc518320764"/>
       <w:r>
         <w:t>HackerRank</w:t>
       </w:r>
-      <w:bookmarkEnd w:id="12"/>
+      <w:bookmarkEnd w:id="21"/>
+      <w:bookmarkEnd w:id="22"/>
     </w:p>
     <w:p>
       <w:r>
@@ -4060,7 +3712,7 @@
           <w:noProof/>
         </w:rPr>
         <w:drawing>
-          <wp:inline distT="0" distB="0" distL="0" distR="0" wp14:anchorId="34A5BB51" wp14:editId="41467810">
+          <wp:inline distT="0" distB="0" distL="0" distR="0" wp14:anchorId="53BBB9DC" wp14:editId="63D60137">
             <wp:extent cx="5435600" cy="3188910"/>
             <wp:effectExtent l="0" t="0" r="0" b="0"/>
             <wp:docPr id="4" name="Imagem 4"/>
@@ -4517,11 +4169,13 @@
       <w:pPr>
         <w:pStyle w:val="Cabealho2"/>
       </w:pPr>
-      <w:bookmarkStart w:id="13" w:name="_Toc517882487"/>
+      <w:bookmarkStart w:id="23" w:name="_Toc517882487"/>
+      <w:bookmarkStart w:id="24" w:name="_Toc518320765"/>
       <w:r>
         <w:t>Análise crítica das soluções existentes</w:t>
       </w:r>
-      <w:bookmarkEnd w:id="13"/>
+      <w:bookmarkEnd w:id="23"/>
+      <w:bookmarkEnd w:id="24"/>
     </w:p>
     <w:p>
       <w:r>
@@ -4902,14 +4556,15 @@
       <w:pPr>
         <w:pStyle w:val="Ttulo1"/>
       </w:pPr>
-      <w:bookmarkStart w:id="14" w:name="_Toc517882488"/>
+      <w:bookmarkStart w:id="25" w:name="_Toc517882488"/>
+      <w:bookmarkStart w:id="26" w:name="_Toc518320766"/>
       <w:r>
         <w:lastRenderedPageBreak/>
         <w:t>Metodologia</w:t>
       </w:r>
-      <w:bookmarkEnd w:id="14"/>
-    </w:p>
-    <w:p/>
+      <w:bookmarkEnd w:id="25"/>
+      <w:bookmarkEnd w:id="26"/>
+    </w:p>
     <w:p>
       <w:r>
         <w:t xml:space="preserve">Uma metodologia de </w:t>
@@ -5158,12 +4813,14 @@
       <w:pPr>
         <w:pStyle w:val="Cabealho2"/>
       </w:pPr>
-      <w:bookmarkStart w:id="15" w:name="_Toc517882489"/>
+      <w:bookmarkStart w:id="27" w:name="_Toc517882489"/>
+      <w:bookmarkStart w:id="28" w:name="_Toc518320767"/>
       <w:r>
         <w:lastRenderedPageBreak/>
         <w:t>Metodologia de desenvolvimento: Scrum</w:t>
       </w:r>
-      <w:bookmarkEnd w:id="15"/>
+      <w:bookmarkEnd w:id="27"/>
+      <w:bookmarkEnd w:id="28"/>
     </w:p>
     <w:p>
       <w:r>
@@ -5447,7 +5104,7 @@
           <w:noProof/>
         </w:rPr>
         <w:drawing>
-          <wp:inline distT="0" distB="0" distL="0" distR="0">
+          <wp:inline distT="0" distB="0" distL="0" distR="0" wp14:anchorId="4CD45585" wp14:editId="08E1A676">
             <wp:extent cx="5612130" cy="2458976"/>
             <wp:effectExtent l="0" t="0" r="7620" b="0"/>
             <wp:docPr id="5" name="Imagem 5" descr="Resultado de imagem para scrum"/>
@@ -5500,7 +5157,7 @@
       <w:pPr>
         <w:pStyle w:val="Legenda"/>
       </w:pPr>
-      <w:bookmarkStart w:id="16" w:name="_Ref517111064"/>
+      <w:bookmarkStart w:id="29" w:name="_Ref517111064"/>
       <w:r>
         <w:t xml:space="preserve">Figura </w:t>
       </w:r>
@@ -5534,7 +5191,7 @@
         </w:rPr>
         <w:fldChar w:fldCharType="end"/>
       </w:r>
-      <w:bookmarkEnd w:id="16"/>
+      <w:bookmarkEnd w:id="29"/>
       <w:r>
         <w:t xml:space="preserve"> - Diagrama de funcionamento do Scrum</w:t>
       </w:r>
@@ -5627,12 +5284,14 @@
       <w:pPr>
         <w:pStyle w:val="Ttulo1"/>
       </w:pPr>
-      <w:bookmarkStart w:id="17" w:name="_Toc517882490"/>
+      <w:bookmarkStart w:id="30" w:name="_Toc517882490"/>
+      <w:bookmarkStart w:id="31" w:name="_Toc518320768"/>
       <w:r>
         <w:lastRenderedPageBreak/>
         <w:t>Funcionalidades</w:t>
       </w:r>
-      <w:bookmarkEnd w:id="17"/>
+      <w:bookmarkEnd w:id="30"/>
+      <w:bookmarkEnd w:id="31"/>
     </w:p>
     <w:p>
       <w:r>
@@ -5692,8 +5351,19 @@
         </w:numPr>
       </w:pPr>
       <w:r>
-        <w:t>Consultar lista de problemas associados a uma categoria</w:t>
-      </w:r>
+        <w:t xml:space="preserve">Consultar lista de problemas </w:t>
+      </w:r>
+      <w:r>
+        <w:t xml:space="preserve">de uma </w:t>
+      </w:r>
+      <w:proofErr w:type="spellStart"/>
+      <w:r>
+        <w:t>categoria</w:t>
+      </w:r>
+      <w:r>
+        <w:t>Gerir</w:t>
+      </w:r>
+      <w:proofErr w:type="spellEnd"/>
     </w:p>
     <w:p>
       <w:pPr>
@@ -5914,12 +5584,12 @@
       <w:pPr>
         <w:pStyle w:val="Ttulo1"/>
       </w:pPr>
+      <w:bookmarkStart w:id="32" w:name="_Toc518320769"/>
       <w:r>
         <w:lastRenderedPageBreak/>
         <w:t>Implementação da Solução</w:t>
       </w:r>
-      <w:bookmarkStart w:id="18" w:name="_GoBack"/>
-      <w:bookmarkEnd w:id="18"/>
+      <w:bookmarkEnd w:id="32"/>
     </w:p>
     <w:p>
       <w:r>
@@ -5959,9 +5629,21 @@
       <w:pPr>
         <w:pStyle w:val="Cabealho2"/>
       </w:pPr>
+      <w:bookmarkStart w:id="33" w:name="_Toc518320770"/>
+      <w:r>
+        <w:t>Tecnologias Utilizadas</w:t>
+      </w:r>
+      <w:bookmarkEnd w:id="33"/>
+    </w:p>
+    <w:p>
+      <w:pPr>
+        <w:pStyle w:val="Cabealho3"/>
+      </w:pPr>
+      <w:bookmarkStart w:id="34" w:name="_Toc518320771"/>
       <w:r>
         <w:t>Java EE</w:t>
       </w:r>
+      <w:bookmarkEnd w:id="34"/>
     </w:p>
     <w:p>
       <w:pPr>
@@ -6277,16 +5959,19 @@
     </w:p>
     <w:p>
       <w:pPr>
-        <w:pStyle w:val="Cabealho3"/>
-        <w:rPr>
-          <w:sz w:val="26"/>
-          <w:szCs w:val="26"/>
-        </w:rPr>
-      </w:pPr>
-      <w:r>
-        <w:rPr>
-          <w:sz w:val="26"/>
-          <w:szCs w:val="26"/>
+        <w:rPr>
+          <w:i/>
+        </w:rPr>
+      </w:pPr>
+    </w:p>
+    <w:p>
+      <w:pPr>
+        <w:pStyle w:val="Cabealho4"/>
+      </w:pPr>
+      <w:r>
+        <w:rPr>
+          <w:sz w:val="28"/>
+          <w:szCs w:val="28"/>
         </w:rPr>
         <w:t>Spring</w:t>
       </w:r>
@@ -6357,7 +6042,11 @@
         <w:t xml:space="preserve"> </w:t>
       </w:r>
       <w:r>
-        <w:t xml:space="preserve">É constituída por uma grande variedade de módulos que variam desde </w:t>
+        <w:t xml:space="preserve">É </w:t>
+      </w:r>
+      <w:r>
+        <w:lastRenderedPageBreak/>
+        <w:t xml:space="preserve">constituída por uma grande variedade de módulos que variam desde </w:t>
       </w:r>
       <w:proofErr w:type="spellStart"/>
       <w:r>
@@ -6392,7 +6081,6 @@
         </w:numPr>
       </w:pPr>
       <w:r>
-        <w:lastRenderedPageBreak/>
         <w:t xml:space="preserve">Spring </w:t>
       </w:r>
       <w:proofErr w:type="spellStart"/>
@@ -6467,121 +6155,137 @@
     </w:p>
     <w:p>
       <w:pPr>
+        <w:pStyle w:val="Cabealho4"/>
+      </w:pPr>
+      <w:proofErr w:type="spellStart"/>
+      <w:r>
+        <w:rPr>
+          <w:sz w:val="28"/>
+          <w:szCs w:val="28"/>
+        </w:rPr>
+        <w:t>Hibern</w:t>
+      </w:r>
+      <w:bookmarkStart w:id="35" w:name="_GoBack"/>
+      <w:bookmarkEnd w:id="35"/>
+      <w:r>
+        <w:rPr>
+          <w:sz w:val="28"/>
+          <w:szCs w:val="28"/>
+        </w:rPr>
+        <w:t>ate</w:t>
+      </w:r>
+      <w:proofErr w:type="spellEnd"/>
+    </w:p>
+    <w:p>
+      <w:r>
+        <w:t xml:space="preserve">Esta </w:t>
+      </w:r>
+      <w:r>
+        <w:rPr>
+          <w:i/>
+        </w:rPr>
+        <w:t>framework</w:t>
+      </w:r>
+      <w:r>
+        <w:t xml:space="preserve"> tem como principal função mapear um conjunto de objetos em lógica relacional de base de dados</w:t>
+      </w:r>
+      <w:r>
+        <w:t>,</w:t>
+      </w:r>
+      <w:r>
+        <w:t xml:space="preserve"> removendo assim a necessidade de haver a criação</w:t>
+      </w:r>
+      <w:r>
+        <w:t xml:space="preserve"> manual das tabelas e a lógica que ligará essas tabelas aos objetos.</w:t>
+      </w:r>
+      <w:r>
+        <w:t xml:space="preserve"> </w:t>
+      </w:r>
+      <w:r>
+        <w:t xml:space="preserve">Conta também com uma linguagem própria para fazer </w:t>
+      </w:r>
+      <w:proofErr w:type="spellStart"/>
+      <w:r>
+        <w:rPr>
+          <w:i/>
+        </w:rPr>
+        <w:t>queries</w:t>
+      </w:r>
+      <w:proofErr w:type="spellEnd"/>
+      <w:r>
+        <w:rPr>
+          <w:i/>
+        </w:rPr>
+        <w:t xml:space="preserve"> </w:t>
+      </w:r>
+      <w:r>
+        <w:t>orientadas a objetos (</w:t>
+      </w:r>
+      <w:proofErr w:type="spellStart"/>
+      <w:r>
+        <w:rPr>
+          <w:i/>
+        </w:rPr>
+        <w:t>Hibernate</w:t>
+      </w:r>
+      <w:proofErr w:type="spellEnd"/>
+      <w:r>
+        <w:rPr>
+          <w:i/>
+        </w:rPr>
+        <w:t xml:space="preserve"> </w:t>
+      </w:r>
+      <w:proofErr w:type="spellStart"/>
+      <w:r>
+        <w:rPr>
+          <w:i/>
+        </w:rPr>
+        <w:t>Query</w:t>
+      </w:r>
+      <w:proofErr w:type="spellEnd"/>
+      <w:r>
+        <w:rPr>
+          <w:i/>
+        </w:rPr>
+        <w:t xml:space="preserve"> </w:t>
+      </w:r>
+      <w:proofErr w:type="spellStart"/>
+      <w:r>
+        <w:rPr>
+          <w:i/>
+        </w:rPr>
+        <w:t>Language</w:t>
+      </w:r>
+      <w:proofErr w:type="spellEnd"/>
+      <w:r>
+        <w:rPr>
+          <w:i/>
+        </w:rPr>
+        <w:t>)</w:t>
+      </w:r>
+      <w:r>
+        <w:t xml:space="preserve"> no entanto o suporte a </w:t>
+      </w:r>
+      <w:r>
+        <w:rPr>
+          <w:i/>
+        </w:rPr>
+        <w:t>SQL</w:t>
+      </w:r>
+      <w:r>
+        <w:t xml:space="preserve"> também está presente.</w:t>
+      </w:r>
+    </w:p>
+    <w:p/>
+    <w:p>
+      <w:pPr>
         <w:pStyle w:val="Cabealho3"/>
       </w:pPr>
-      <w:proofErr w:type="spellStart"/>
-      <w:r>
-        <w:t>Hibernate</w:t>
-      </w:r>
-      <w:proofErr w:type="spellEnd"/>
-    </w:p>
-    <w:p>
-      <w:r>
-        <w:t xml:space="preserve">Esta </w:t>
-      </w:r>
-      <w:r>
-        <w:rPr>
-          <w:i/>
-        </w:rPr>
-        <w:t>framework</w:t>
-      </w:r>
-      <w:r>
-        <w:t xml:space="preserve"> tem como principal função mapear um conjunto de objetos em lógica relacional de base de dados</w:t>
-      </w:r>
-      <w:r>
-        <w:t>,</w:t>
-      </w:r>
-      <w:r>
-        <w:t xml:space="preserve"> removendo assim a necessidade de haver a criação</w:t>
-      </w:r>
-      <w:r>
-        <w:t xml:space="preserve"> manual das tabelas e a lógica que ligará essas tabelas aos objetos.</w:t>
-      </w:r>
-      <w:r>
-        <w:t xml:space="preserve"> </w:t>
-      </w:r>
-      <w:r>
-        <w:t xml:space="preserve">Conta também com uma linguagem própria para fazer </w:t>
-      </w:r>
-      <w:proofErr w:type="spellStart"/>
-      <w:r>
-        <w:rPr>
-          <w:i/>
-        </w:rPr>
-        <w:t>queries</w:t>
-      </w:r>
-      <w:proofErr w:type="spellEnd"/>
-      <w:r>
-        <w:rPr>
-          <w:i/>
-        </w:rPr>
-        <w:t xml:space="preserve"> </w:t>
-      </w:r>
-      <w:r>
-        <w:t>orientadas a objetos (</w:t>
-      </w:r>
-      <w:proofErr w:type="spellStart"/>
-      <w:r>
-        <w:rPr>
-          <w:i/>
-        </w:rPr>
-        <w:t>Hibernate</w:t>
-      </w:r>
-      <w:proofErr w:type="spellEnd"/>
-      <w:r>
-        <w:rPr>
-          <w:i/>
-        </w:rPr>
-        <w:t xml:space="preserve"> </w:t>
-      </w:r>
-      <w:proofErr w:type="spellStart"/>
-      <w:r>
-        <w:rPr>
-          <w:i/>
-        </w:rPr>
-        <w:t>Query</w:t>
-      </w:r>
-      <w:proofErr w:type="spellEnd"/>
-      <w:r>
-        <w:rPr>
-          <w:i/>
-        </w:rPr>
-        <w:t xml:space="preserve"> </w:t>
-      </w:r>
-      <w:proofErr w:type="spellStart"/>
-      <w:r>
-        <w:rPr>
-          <w:i/>
-        </w:rPr>
-        <w:t>Language</w:t>
-      </w:r>
-      <w:proofErr w:type="spellEnd"/>
-      <w:r>
-        <w:rPr>
-          <w:i/>
-        </w:rPr>
-        <w:t>)</w:t>
-      </w:r>
-      <w:r>
-        <w:t xml:space="preserve"> no entanto o suporte a </w:t>
-      </w:r>
-      <w:r>
-        <w:rPr>
-          <w:i/>
-        </w:rPr>
-        <w:t>SQL</w:t>
-      </w:r>
-      <w:r>
-        <w:t xml:space="preserve"> também está presente.</w:t>
-      </w:r>
-    </w:p>
-    <w:p>
-      <w:pPr>
-        <w:pStyle w:val="Cabealho2"/>
-      </w:pPr>
+      <w:bookmarkStart w:id="36" w:name="_Toc518320772"/>
       <w:r>
         <w:t>JavaScript</w:t>
       </w:r>
+      <w:bookmarkEnd w:id="36"/>
     </w:p>
     <w:p>
       <w:r>
@@ -6730,23 +6434,64 @@
       </w:r>
     </w:p>
     <w:p>
-      <w:pPr>
-        <w:pStyle w:val="Cabealho2"/>
-      </w:pPr>
+      <w:r>
+        <w:t xml:space="preserve">As principais bibliotecas </w:t>
+      </w:r>
+      <w:r>
+        <w:rPr>
+          <w:i/>
+        </w:rPr>
+        <w:t xml:space="preserve">JavaScript </w:t>
+      </w:r>
+      <w:r>
+        <w:t xml:space="preserve">utilizadas nesta aplicação são: </w:t>
+      </w:r>
       <w:proofErr w:type="spellStart"/>
       <w:r>
+        <w:t>jQuery</w:t>
+      </w:r>
+      <w:proofErr w:type="spellEnd"/>
+      <w:r>
+        <w:t xml:space="preserve">, </w:t>
+      </w:r>
+      <w:proofErr w:type="spellStart"/>
+      <w:r>
         <w:t>ReactJS</w:t>
       </w:r>
       <w:proofErr w:type="spellEnd"/>
-    </w:p>
-    <w:p>
-      <w:pPr>
-        <w:rPr>
-          <w:i/>
-        </w:rPr>
-      </w:pPr>
+      <w:r>
+        <w:t xml:space="preserve"> e </w:t>
+      </w:r>
       <w:proofErr w:type="spellStart"/>
       <w:r>
+        <w:t>MathJax</w:t>
+      </w:r>
+      <w:proofErr w:type="spellEnd"/>
+      <w:r>
+        <w:t xml:space="preserve">. </w:t>
+      </w:r>
+    </w:p>
+    <w:p>
+      <w:pPr>
+        <w:pStyle w:val="Cabealho3"/>
+      </w:pPr>
+      <w:bookmarkStart w:id="37" w:name="_Toc518320773"/>
+      <w:proofErr w:type="spellStart"/>
+      <w:r>
+        <w:lastRenderedPageBreak/>
+        <w:t>ReactJS</w:t>
+      </w:r>
+      <w:bookmarkEnd w:id="37"/>
+      <w:proofErr w:type="spellEnd"/>
+    </w:p>
+    <w:p>
+      <w:pPr>
+        <w:rPr>
+          <w:i/>
+        </w:rPr>
+      </w:pPr>
+      <w:proofErr w:type="spellStart"/>
+      <w:r>
         <w:rPr>
           <w:i/>
         </w:rPr>
@@ -6863,7 +6608,6 @@
     </w:p>
     <w:p>
       <w:r>
-        <w:lastRenderedPageBreak/>
         <w:t>Um dos principais pontos fortes desta</w:t>
       </w:r>
       <w:r>
@@ -6965,7 +6709,7 @@
           <w:noProof/>
         </w:rPr>
         <w:drawing>
-          <wp:inline distT="0" distB="0" distL="0" distR="0">
+          <wp:inline distT="0" distB="0" distL="0" distR="0" wp14:anchorId="248795DC" wp14:editId="008CEC19">
             <wp:extent cx="3549014" cy="1835727"/>
             <wp:effectExtent l="0" t="0" r="0" b="0"/>
             <wp:docPr id="6" name="Imagem 6" descr="https://cdn-images-1.medium.com/max/1000/1*CqdIWZy0NMPQhYx2rKzo9g.png"/>
@@ -7018,19 +6762,29 @@
       <w:pPr>
         <w:pStyle w:val="Legenda"/>
       </w:pPr>
-      <w:bookmarkStart w:id="19" w:name="_Ref518310263"/>
+      <w:bookmarkStart w:id="38" w:name="_Ref518310263"/>
       <w:r>
         <w:t xml:space="preserve">Figura </w:t>
       </w:r>
-      <w:fldSimple w:instr=" SEQ Figura \* ARABIC ">
-        <w:r>
-          <w:rPr>
-            <w:noProof/>
-          </w:rPr>
-          <w:t>4</w:t>
-        </w:r>
-      </w:fldSimple>
-      <w:bookmarkEnd w:id="19"/>
+      <w:r>
+        <w:fldChar w:fldCharType="begin"/>
+      </w:r>
+      <w:r>
+        <w:instrText xml:space="preserve"> SEQ Figura \* ARABIC </w:instrText>
+      </w:r>
+      <w:r>
+        <w:fldChar w:fldCharType="separate"/>
+      </w:r>
+      <w:r>
+        <w:rPr>
+          <w:noProof/>
+        </w:rPr>
+        <w:t>4</w:t>
+      </w:r>
+      <w:r>
+        <w:fldChar w:fldCharType="end"/>
+      </w:r>
+      <w:bookmarkEnd w:id="38"/>
       <w:r>
         <w:t xml:space="preserve"> - </w:t>
       </w:r>
@@ -7059,210 +6813,215 @@
         <w:t xml:space="preserve"> DOM</w:t>
       </w:r>
     </w:p>
+    <w:p>
+      <w:pPr>
+        <w:pStyle w:val="Cabealho3"/>
+      </w:pPr>
+      <w:bookmarkStart w:id="39" w:name="_Toc518320774"/>
+      <w:proofErr w:type="spellStart"/>
+      <w:r>
+        <w:t>MySQL</w:t>
+      </w:r>
+      <w:bookmarkEnd w:id="39"/>
+      <w:proofErr w:type="spellEnd"/>
+    </w:p>
+    <w:p>
+      <w:r>
+        <w:t xml:space="preserve">O </w:t>
+      </w:r>
+      <w:proofErr w:type="spellStart"/>
+      <w:r>
+        <w:t>MySQL</w:t>
+      </w:r>
+      <w:proofErr w:type="spellEnd"/>
+      <w:r>
+        <w:t xml:space="preserve"> é um sistema de gestão de bases de dados relacionais </w:t>
+      </w:r>
+      <w:r>
+        <w:rPr>
+          <w:i/>
+        </w:rPr>
+        <w:t>open-</w:t>
+      </w:r>
+      <w:proofErr w:type="spellStart"/>
+      <w:r>
+        <w:rPr>
+          <w:i/>
+        </w:rPr>
+        <w:t>source</w:t>
+      </w:r>
+      <w:proofErr w:type="spellEnd"/>
+      <w:r>
+        <w:rPr>
+          <w:i/>
+        </w:rPr>
+        <w:t xml:space="preserve"> </w:t>
+      </w:r>
+      <w:r>
+        <w:t>baseado em SQL</w:t>
+      </w:r>
+      <w:r>
+        <w:t>.</w:t>
+      </w:r>
+      <w:r>
+        <w:t xml:space="preserve"> A sua popularidade resulta sobretudo de estar presente nas famosas </w:t>
+      </w:r>
+      <w:proofErr w:type="spellStart"/>
+      <w:r>
+        <w:rPr>
+          <w:i/>
+        </w:rPr>
+        <w:t>stacks</w:t>
+      </w:r>
+      <w:proofErr w:type="spellEnd"/>
+      <w:r>
+        <w:t xml:space="preserve"> </w:t>
+      </w:r>
+      <w:r>
+        <w:rPr>
+          <w:i/>
+        </w:rPr>
+        <w:t xml:space="preserve">WAMP/LAMP. </w:t>
+      </w:r>
+      <w:r>
+        <w:t xml:space="preserve">Este sistema de gestão de BD foi escolhido essencialmente por ser </w:t>
+      </w:r>
+      <w:r>
+        <w:rPr>
+          <w:i/>
+        </w:rPr>
+        <w:t>open-</w:t>
+      </w:r>
+      <w:proofErr w:type="spellStart"/>
+      <w:r>
+        <w:rPr>
+          <w:i/>
+        </w:rPr>
+        <w:t>source</w:t>
+      </w:r>
+      <w:proofErr w:type="spellEnd"/>
+      <w:r>
+        <w:rPr>
+          <w:i/>
+        </w:rPr>
+        <w:t xml:space="preserve">, </w:t>
+      </w:r>
+      <w:r>
+        <w:t xml:space="preserve">fácil de instalar e possuí todas as características necessárias. </w:t>
+      </w:r>
+    </w:p>
+    <w:p>
+      <w:pPr>
+        <w:pStyle w:val="Cabealho3"/>
+      </w:pPr>
+      <w:bookmarkStart w:id="40" w:name="_Toc518320775"/>
+      <w:r>
+        <w:lastRenderedPageBreak/>
+        <w:t>HTML</w:t>
+      </w:r>
+      <w:bookmarkEnd w:id="40"/>
+    </w:p>
+    <w:p>
+      <w:r>
+        <w:t xml:space="preserve">Acrónimo </w:t>
+      </w:r>
+      <w:r>
+        <w:t xml:space="preserve">para </w:t>
+      </w:r>
+      <w:proofErr w:type="spellStart"/>
+      <w:r>
+        <w:rPr>
+          <w:i/>
+        </w:rPr>
+        <w:t>Hypertext</w:t>
+      </w:r>
+      <w:proofErr w:type="spellEnd"/>
+      <w:r>
+        <w:rPr>
+          <w:i/>
+        </w:rPr>
+        <w:t xml:space="preserve"> </w:t>
+      </w:r>
+      <w:proofErr w:type="spellStart"/>
+      <w:r>
+        <w:rPr>
+          <w:i/>
+        </w:rPr>
+        <w:t>Markup</w:t>
+      </w:r>
+      <w:proofErr w:type="spellEnd"/>
+      <w:r>
+        <w:rPr>
+          <w:i/>
+        </w:rPr>
+        <w:t xml:space="preserve"> </w:t>
+      </w:r>
+      <w:proofErr w:type="spellStart"/>
+      <w:r>
+        <w:rPr>
+          <w:i/>
+        </w:rPr>
+        <w:t>Language</w:t>
+      </w:r>
+      <w:proofErr w:type="spellEnd"/>
+      <w:r>
+        <w:rPr>
+          <w:i/>
+        </w:rPr>
+        <w:t xml:space="preserve"> </w:t>
+      </w:r>
+      <w:r>
+        <w:t xml:space="preserve">é a linguagem de marcação padrão para páginas </w:t>
+      </w:r>
+      <w:r>
+        <w:rPr>
+          <w:i/>
+        </w:rPr>
+        <w:t>web</w:t>
+      </w:r>
+      <w:r>
+        <w:t xml:space="preserve">, é com esta linguagem que se criam os elementos fundamentais de uma página </w:t>
+      </w:r>
+      <w:r>
+        <w:rPr>
+          <w:i/>
+        </w:rPr>
+        <w:t>web</w:t>
+      </w:r>
+      <w:r>
+        <w:t xml:space="preserve"> recorrendo a </w:t>
+      </w:r>
+      <w:proofErr w:type="spellStart"/>
+      <w:r>
+        <w:rPr>
+          <w:i/>
+        </w:rPr>
+        <w:t>tags</w:t>
+      </w:r>
+      <w:proofErr w:type="spellEnd"/>
+      <w:r>
+        <w:t xml:space="preserve">, que são depois interpretadas por um </w:t>
+      </w:r>
+      <w:r>
+        <w:rPr>
+          <w:i/>
+        </w:rPr>
+        <w:t>web browser</w:t>
+      </w:r>
+      <w:r>
+        <w:t xml:space="preserve"> e exibidos ao utilizador.</w:t>
+      </w:r>
+    </w:p>
     <w:p/>
     <w:p>
       <w:pPr>
-        <w:pStyle w:val="Cabealho2"/>
-      </w:pPr>
-      <w:proofErr w:type="spellStart"/>
-      <w:r>
-        <w:t>MySQL</w:t>
-      </w:r>
-      <w:proofErr w:type="spellEnd"/>
-    </w:p>
-    <w:p>
-      <w:r>
-        <w:t xml:space="preserve">O </w:t>
-      </w:r>
-      <w:proofErr w:type="spellStart"/>
-      <w:r>
-        <w:t>MySQL</w:t>
-      </w:r>
-      <w:proofErr w:type="spellEnd"/>
-      <w:r>
-        <w:t xml:space="preserve"> é um sistema de gestão de bases de dados relacionais </w:t>
-      </w:r>
-      <w:r>
-        <w:rPr>
-          <w:i/>
-        </w:rPr>
-        <w:t>open-</w:t>
-      </w:r>
-      <w:proofErr w:type="spellStart"/>
-      <w:r>
-        <w:rPr>
-          <w:i/>
-        </w:rPr>
-        <w:t>source</w:t>
-      </w:r>
-      <w:proofErr w:type="spellEnd"/>
-      <w:r>
-        <w:rPr>
-          <w:i/>
-        </w:rPr>
-        <w:t xml:space="preserve"> </w:t>
-      </w:r>
-      <w:r>
-        <w:t>baseado em SQL</w:t>
-      </w:r>
-      <w:r>
-        <w:t>.</w:t>
-      </w:r>
-      <w:r>
-        <w:t xml:space="preserve"> A sua popularidade resulta sobretudo de estar presente nas famosas </w:t>
-      </w:r>
-      <w:proofErr w:type="spellStart"/>
-      <w:r>
-        <w:rPr>
-          <w:i/>
-        </w:rPr>
-        <w:t>stacks</w:t>
-      </w:r>
-      <w:proofErr w:type="spellEnd"/>
-      <w:r>
-        <w:t xml:space="preserve"> </w:t>
-      </w:r>
-      <w:r>
-        <w:rPr>
-          <w:i/>
-        </w:rPr>
-        <w:t xml:space="preserve">WAMP/LAMP. </w:t>
-      </w:r>
-      <w:r>
-        <w:t xml:space="preserve">Este sistema de gestão de BD foi escolhido essencialmente por ser </w:t>
-      </w:r>
-      <w:r>
-        <w:rPr>
-          <w:i/>
-        </w:rPr>
-        <w:t>open-</w:t>
-      </w:r>
-      <w:proofErr w:type="spellStart"/>
-      <w:r>
-        <w:rPr>
-          <w:i/>
-        </w:rPr>
-        <w:t>source</w:t>
-      </w:r>
-      <w:proofErr w:type="spellEnd"/>
-      <w:r>
-        <w:rPr>
-          <w:i/>
-        </w:rPr>
-        <w:t xml:space="preserve">, </w:t>
-      </w:r>
-      <w:r>
-        <w:t xml:space="preserve">fácil de instalar e possuí todas as características necessárias. </w:t>
-      </w:r>
-    </w:p>
-    <w:p>
-      <w:pPr>
-        <w:pStyle w:val="Cabealho2"/>
-      </w:pPr>
-      <w:r>
-        <w:t>HTML</w:t>
-      </w:r>
-    </w:p>
-    <w:p>
-      <w:r>
-        <w:t xml:space="preserve">Acrónimo </w:t>
-      </w:r>
-      <w:r>
-        <w:t xml:space="preserve">para </w:t>
-      </w:r>
-      <w:proofErr w:type="spellStart"/>
-      <w:r>
-        <w:rPr>
-          <w:i/>
-        </w:rPr>
-        <w:t>Hypertext</w:t>
-      </w:r>
-      <w:proofErr w:type="spellEnd"/>
-      <w:r>
-        <w:rPr>
-          <w:i/>
-        </w:rPr>
-        <w:t xml:space="preserve"> </w:t>
-      </w:r>
-      <w:proofErr w:type="spellStart"/>
-      <w:r>
-        <w:rPr>
-          <w:i/>
-        </w:rPr>
-        <w:t>Markup</w:t>
-      </w:r>
-      <w:proofErr w:type="spellEnd"/>
-      <w:r>
-        <w:rPr>
-          <w:i/>
-        </w:rPr>
-        <w:t xml:space="preserve"> </w:t>
-      </w:r>
-      <w:proofErr w:type="spellStart"/>
-      <w:r>
-        <w:rPr>
-          <w:i/>
-        </w:rPr>
-        <w:t>Language</w:t>
-      </w:r>
-      <w:proofErr w:type="spellEnd"/>
-      <w:r>
-        <w:rPr>
-          <w:i/>
-        </w:rPr>
-        <w:t xml:space="preserve"> </w:t>
-      </w:r>
-      <w:r>
-        <w:t xml:space="preserve">é a linguagem de marcação padrão para páginas </w:t>
-      </w:r>
-      <w:r>
-        <w:rPr>
-          <w:i/>
-        </w:rPr>
-        <w:t>web</w:t>
-      </w:r>
-      <w:r>
-        <w:t xml:space="preserve">, é com esta linguagem que se criam os elementos fundamentais de uma página </w:t>
-      </w:r>
-      <w:r>
-        <w:rPr>
-          <w:i/>
-        </w:rPr>
-        <w:lastRenderedPageBreak/>
-        <w:t>web</w:t>
-      </w:r>
-      <w:r>
-        <w:t xml:space="preserve"> recorrendo a </w:t>
-      </w:r>
-      <w:proofErr w:type="spellStart"/>
-      <w:r>
-        <w:rPr>
-          <w:i/>
-        </w:rPr>
-        <w:t>tags</w:t>
-      </w:r>
-      <w:proofErr w:type="spellEnd"/>
-      <w:r>
-        <w:t xml:space="preserve">, que são depois interpretadas por um </w:t>
-      </w:r>
-      <w:r>
-        <w:rPr>
-          <w:i/>
-        </w:rPr>
-        <w:t>web browser</w:t>
-      </w:r>
-      <w:r>
-        <w:t xml:space="preserve"> e exibidos ao utilizador.</w:t>
-      </w:r>
-    </w:p>
-    <w:p/>
-    <w:p>
-      <w:pPr>
-        <w:pStyle w:val="Cabealho2"/>
-      </w:pPr>
+        <w:pStyle w:val="Cabealho3"/>
+      </w:pPr>
+      <w:bookmarkStart w:id="41" w:name="_Toc518320776"/>
       <w:r>
         <w:t>CSS</w:t>
       </w:r>
+      <w:bookmarkEnd w:id="41"/>
     </w:p>
     <w:p>
       <w:r>
@@ -7407,16 +7166,475 @@
       </w:r>
     </w:p>
     <w:p/>
+    <w:p>
+      <w:pPr>
+        <w:pStyle w:val="Cabealho3"/>
+      </w:pPr>
+      <w:proofErr w:type="spellStart"/>
+      <w:r>
+        <w:t>Git</w:t>
+      </w:r>
+      <w:proofErr w:type="spellEnd"/>
+      <w:r>
+        <w:tab/>
+      </w:r>
+    </w:p>
+    <w:p>
+      <w:proofErr w:type="spellStart"/>
+      <w:r>
+        <w:t>Git</w:t>
+      </w:r>
+      <w:proofErr w:type="spellEnd"/>
+      <w:r>
+        <w:t xml:space="preserve"> é um sistema de gestão de versões grátis e </w:t>
+      </w:r>
+      <w:r>
+        <w:rPr>
+          <w:i/>
+        </w:rPr>
+        <w:t>open-</w:t>
+      </w:r>
+      <w:proofErr w:type="spellStart"/>
+      <w:r>
+        <w:rPr>
+          <w:i/>
+        </w:rPr>
+        <w:t>source</w:t>
+      </w:r>
+      <w:proofErr w:type="spellEnd"/>
+      <w:r>
+        <w:t xml:space="preserve">. Um sistema de gestão de versões permite a criação de diferentes versões ao longo do desenvolver do projeto através </w:t>
+      </w:r>
+      <w:r>
+        <w:lastRenderedPageBreak/>
+        <w:t xml:space="preserve">de </w:t>
+      </w:r>
+      <w:proofErr w:type="spellStart"/>
+      <w:r>
+        <w:rPr>
+          <w:i/>
+        </w:rPr>
+        <w:t>commits</w:t>
+      </w:r>
+      <w:proofErr w:type="spellEnd"/>
+      <w:r>
+        <w:t xml:space="preserve">, versões essas que podem ser consultadas a qualquer altura. </w:t>
+      </w:r>
+      <w:r>
+        <w:t>Este</w:t>
+      </w:r>
+      <w:r>
+        <w:t xml:space="preserve"> tipo de </w:t>
+      </w:r>
+      <w:r>
+        <w:rPr>
+          <w:i/>
+        </w:rPr>
+        <w:t>software</w:t>
+      </w:r>
+      <w:r>
+        <w:t xml:space="preserve"> também fornece funcionalidades que facilitam o desenvolvimento em equipas de trabalho pela gestão de conflitos e a possibilidade de criação de </w:t>
+      </w:r>
+      <w:proofErr w:type="spellStart"/>
+      <w:r>
+        <w:rPr>
+          <w:i/>
+        </w:rPr>
+        <w:t>branches</w:t>
+      </w:r>
+      <w:proofErr w:type="spellEnd"/>
+      <w:r>
+        <w:t>.</w:t>
+      </w:r>
+    </w:p>
+    <w:p>
+      <w:r>
+        <w:t>Para o decorrer deste projeto recorreu-se à plataforma GitHub onde será armazenado todo o código e será registada a evolução do projeto.</w:t>
+      </w:r>
+    </w:p>
+    <w:p/>
+    <w:p>
+      <w:pPr>
+        <w:pStyle w:val="Cabealho3"/>
+      </w:pPr>
+      <w:bookmarkStart w:id="42" w:name="_Toc518320777"/>
+      <w:r>
+        <w:t>Diversos Compiladores</w:t>
+      </w:r>
+      <w:bookmarkEnd w:id="42"/>
+    </w:p>
+    <w:p>
+      <w:r>
+        <w:t xml:space="preserve">Tendo em vista a avaliação das soluções submetidas pelos utilizadores, estas têm de ser compiladas e executadas de acordo com um compilador específico à linguagem. A lista de compiladores disponíveis pode ser observada pela </w:t>
+      </w:r>
+      <w:r>
+        <w:fldChar w:fldCharType="begin"/>
+      </w:r>
+      <w:r>
+        <w:instrText xml:space="preserve"> REF _Ref518319198 \h </w:instrText>
+      </w:r>
+      <w:r>
+        <w:fldChar w:fldCharType="separate"/>
+      </w:r>
+      <w:r>
+        <w:t xml:space="preserve">Tabela </w:t>
+      </w:r>
+      <w:r>
+        <w:rPr>
+          <w:noProof/>
+        </w:rPr>
+        <w:t>2</w:t>
+      </w:r>
+      <w:r>
+        <w:fldChar w:fldCharType="end"/>
+      </w:r>
+      <w:r>
+        <w:t>.</w:t>
+      </w:r>
+    </w:p>
+    <w:tbl>
+      <w:tblPr>
+        <w:tblStyle w:val="TabelacomGrelhaClara"/>
+        <w:tblW w:w="0" w:type="auto"/>
+        <w:tblLook w:val="06A0" w:firstRow="1" w:lastRow="0" w:firstColumn="1" w:lastColumn="0" w:noHBand="1" w:noVBand="1"/>
+      </w:tblPr>
+      <w:tblGrid>
+        <w:gridCol w:w="4414"/>
+        <w:gridCol w:w="4414"/>
+      </w:tblGrid>
+      <w:tr>
+        <w:tc>
+          <w:tcPr>
+            <w:tcW w:w="4414" w:type="dxa"/>
+            <w:vAlign w:val="center"/>
+          </w:tcPr>
+          <w:p>
+            <w:pPr>
+              <w:spacing w:before="0" w:line="240" w:lineRule="auto"/>
+              <w:ind w:firstLine="0"/>
+              <w:jc w:val="left"/>
+            </w:pPr>
+            <w:r>
+              <w:t>Linguagem</w:t>
+            </w:r>
+          </w:p>
+        </w:tc>
+        <w:tc>
+          <w:tcPr>
+            <w:tcW w:w="4414" w:type="dxa"/>
+            <w:vAlign w:val="center"/>
+          </w:tcPr>
+          <w:p>
+            <w:pPr>
+              <w:spacing w:before="0" w:line="240" w:lineRule="auto"/>
+              <w:ind w:firstLine="0"/>
+              <w:jc w:val="left"/>
+            </w:pPr>
+            <w:r>
+              <w:t>Versão de Compilador</w:t>
+            </w:r>
+          </w:p>
+        </w:tc>
+      </w:tr>
+      <w:tr>
+        <w:tc>
+          <w:tcPr>
+            <w:tcW w:w="4414" w:type="dxa"/>
+            <w:vAlign w:val="center"/>
+          </w:tcPr>
+          <w:p>
+            <w:pPr>
+              <w:spacing w:before="0" w:line="240" w:lineRule="auto"/>
+              <w:ind w:firstLine="0"/>
+              <w:jc w:val="left"/>
+            </w:pPr>
+            <w:r>
+              <w:t>Java</w:t>
+            </w:r>
+          </w:p>
+        </w:tc>
+        <w:tc>
+          <w:tcPr>
+            <w:tcW w:w="4414" w:type="dxa"/>
+            <w:vAlign w:val="center"/>
+          </w:tcPr>
+          <w:p>
+            <w:pPr>
+              <w:spacing w:before="0" w:line="240" w:lineRule="auto"/>
+              <w:ind w:firstLine="0"/>
+              <w:jc w:val="left"/>
+            </w:pPr>
+            <w:r>
+              <w:t>Java 8</w:t>
+            </w:r>
+          </w:p>
+        </w:tc>
+      </w:tr>
+      <w:tr>
+        <w:tc>
+          <w:tcPr>
+            <w:tcW w:w="4414" w:type="dxa"/>
+            <w:vAlign w:val="center"/>
+          </w:tcPr>
+          <w:p>
+            <w:pPr>
+              <w:spacing w:before="0" w:line="240" w:lineRule="auto"/>
+              <w:ind w:firstLine="0"/>
+              <w:jc w:val="left"/>
+            </w:pPr>
+            <w:proofErr w:type="spellStart"/>
+            <w:r>
+              <w:t>Python</w:t>
+            </w:r>
+            <w:proofErr w:type="spellEnd"/>
+          </w:p>
+        </w:tc>
+        <w:tc>
+          <w:tcPr>
+            <w:tcW w:w="4414" w:type="dxa"/>
+            <w:vAlign w:val="center"/>
+          </w:tcPr>
+          <w:p>
+            <w:pPr>
+              <w:spacing w:before="0" w:line="240" w:lineRule="auto"/>
+              <w:ind w:firstLine="0"/>
+              <w:jc w:val="left"/>
+            </w:pPr>
+          </w:p>
+        </w:tc>
+      </w:tr>
+      <w:tr>
+        <w:tc>
+          <w:tcPr>
+            <w:tcW w:w="4414" w:type="dxa"/>
+            <w:vAlign w:val="center"/>
+          </w:tcPr>
+          <w:p>
+            <w:pPr>
+              <w:spacing w:before="0" w:line="240" w:lineRule="auto"/>
+              <w:ind w:firstLine="0"/>
+              <w:jc w:val="left"/>
+            </w:pPr>
+            <w:r>
+              <w:t>C#</w:t>
+            </w:r>
+          </w:p>
+        </w:tc>
+        <w:tc>
+          <w:tcPr>
+            <w:tcW w:w="4414" w:type="dxa"/>
+            <w:vAlign w:val="center"/>
+          </w:tcPr>
+          <w:p>
+            <w:pPr>
+              <w:spacing w:before="0" w:line="240" w:lineRule="auto"/>
+              <w:ind w:firstLine="0"/>
+              <w:jc w:val="left"/>
+            </w:pPr>
+          </w:p>
+        </w:tc>
+      </w:tr>
+      <w:tr>
+        <w:tc>
+          <w:tcPr>
+            <w:tcW w:w="4414" w:type="dxa"/>
+            <w:vAlign w:val="center"/>
+          </w:tcPr>
+          <w:p>
+            <w:pPr>
+              <w:spacing w:before="0" w:line="240" w:lineRule="auto"/>
+              <w:ind w:firstLine="0"/>
+              <w:jc w:val="left"/>
+            </w:pPr>
+            <w:r>
+              <w:t>C++</w:t>
+            </w:r>
+          </w:p>
+        </w:tc>
+        <w:tc>
+          <w:tcPr>
+            <w:tcW w:w="4414" w:type="dxa"/>
+            <w:vAlign w:val="center"/>
+          </w:tcPr>
+          <w:p>
+            <w:pPr>
+              <w:spacing w:before="0" w:line="240" w:lineRule="auto"/>
+              <w:ind w:firstLine="0"/>
+              <w:jc w:val="left"/>
+            </w:pPr>
+          </w:p>
+        </w:tc>
+      </w:tr>
+      <w:tr>
+        <w:tc>
+          <w:tcPr>
+            <w:tcW w:w="4414" w:type="dxa"/>
+            <w:vAlign w:val="center"/>
+          </w:tcPr>
+          <w:p>
+            <w:pPr>
+              <w:spacing w:before="0" w:line="240" w:lineRule="auto"/>
+              <w:ind w:firstLine="0"/>
+              <w:jc w:val="left"/>
+            </w:pPr>
+            <w:proofErr w:type="spellStart"/>
+            <w:r>
+              <w:t>Haskell</w:t>
+            </w:r>
+            <w:proofErr w:type="spellEnd"/>
+          </w:p>
+        </w:tc>
+        <w:tc>
+          <w:tcPr>
+            <w:tcW w:w="4414" w:type="dxa"/>
+            <w:vAlign w:val="center"/>
+          </w:tcPr>
+          <w:p>
+            <w:pPr>
+              <w:spacing w:before="0" w:line="240" w:lineRule="auto"/>
+              <w:ind w:firstLine="0"/>
+              <w:jc w:val="left"/>
+            </w:pPr>
+          </w:p>
+        </w:tc>
+      </w:tr>
+      <w:tr>
+        <w:tc>
+          <w:tcPr>
+            <w:tcW w:w="4414" w:type="dxa"/>
+            <w:vAlign w:val="center"/>
+          </w:tcPr>
+          <w:p>
+            <w:pPr>
+              <w:spacing w:before="0" w:line="240" w:lineRule="auto"/>
+              <w:ind w:firstLine="0"/>
+              <w:jc w:val="left"/>
+            </w:pPr>
+            <w:proofErr w:type="spellStart"/>
+            <w:r>
+              <w:t>Prolog</w:t>
+            </w:r>
+            <w:proofErr w:type="spellEnd"/>
+          </w:p>
+        </w:tc>
+        <w:tc>
+          <w:tcPr>
+            <w:tcW w:w="4414" w:type="dxa"/>
+            <w:vAlign w:val="center"/>
+          </w:tcPr>
+          <w:p>
+            <w:pPr>
+              <w:keepNext/>
+              <w:spacing w:before="0" w:line="240" w:lineRule="auto"/>
+              <w:ind w:firstLine="0"/>
+              <w:jc w:val="left"/>
+            </w:pPr>
+          </w:p>
+        </w:tc>
+      </w:tr>
+    </w:tbl>
+    <w:p>
+      <w:pPr>
+        <w:pStyle w:val="Legenda"/>
+      </w:pPr>
+      <w:bookmarkStart w:id="43" w:name="_Ref518319198"/>
+      <w:r>
+        <w:t xml:space="preserve">Tabela </w:t>
+      </w:r>
+      <w:r>
+        <w:fldChar w:fldCharType="begin"/>
+      </w:r>
+      <w:r>
+        <w:instrText xml:space="preserve"> SEQ Tabela \* ARABIC </w:instrText>
+      </w:r>
+      <w:r>
+        <w:fldChar w:fldCharType="separate"/>
+      </w:r>
+      <w:r>
+        <w:rPr>
+          <w:noProof/>
+        </w:rPr>
+        <w:t>2</w:t>
+      </w:r>
+      <w:r>
+        <w:fldChar w:fldCharType="end"/>
+      </w:r>
+      <w:bookmarkEnd w:id="43"/>
+      <w:r>
+        <w:t xml:space="preserve"> - Linguagem e seu compilador</w:t>
+      </w:r>
+    </w:p>
+    <w:p/>
+    <w:p>
+      <w:pPr>
+        <w:spacing w:before="0" w:after="0" w:line="240" w:lineRule="auto"/>
+        <w:ind w:firstLine="0"/>
+        <w:jc w:val="left"/>
+      </w:pPr>
+      <w:r>
+        <w:br w:type="page"/>
+      </w:r>
+    </w:p>
+    <w:p>
+      <w:pPr>
+        <w:ind w:left="-142" w:hanging="709"/>
+      </w:pPr>
+      <w:r>
+        <w:rPr>
+          <w:noProof/>
+        </w:rPr>
+        <w:lastRenderedPageBreak/>
+        <w:drawing>
+          <wp:inline distT="0" distB="0" distL="0" distR="0" wp14:anchorId="01CD434C" wp14:editId="30FC1513">
+            <wp:extent cx="6606540" cy="5257275"/>
+            <wp:effectExtent l="0" t="0" r="3810" b="635"/>
+            <wp:docPr id="9" name="Imagem 9"/>
+            <wp:cNvGraphicFramePr>
+              <a:graphicFrameLocks xmlns:a="http://schemas.openxmlformats.org/drawingml/2006/main" noChangeAspect="1"/>
+            </wp:cNvGraphicFramePr>
+            <a:graphic xmlns:a="http://schemas.openxmlformats.org/drawingml/2006/main">
+              <a:graphicData uri="http://schemas.openxmlformats.org/drawingml/2006/picture">
+                <pic:pic xmlns:pic="http://schemas.openxmlformats.org/drawingml/2006/picture">
+                  <pic:nvPicPr>
+                    <pic:cNvPr id="9" name="Diagrama Casos de Uso.jpg"/>
+                    <pic:cNvPicPr/>
+                  </pic:nvPicPr>
+                  <pic:blipFill>
+                    <a:blip r:embed="rId17" cstate="print">
+                      <a:extLst>
+                        <a:ext uri="{28A0092B-C50C-407E-A947-70E740481C1C}">
+                          <a14:useLocalDpi xmlns:a14="http://schemas.microsoft.com/office/drawing/2010/main" val="0"/>
+                        </a:ext>
+                      </a:extLst>
+                    </a:blip>
+                    <a:stretch>
+                      <a:fillRect/>
+                    </a:stretch>
+                  </pic:blipFill>
+                  <pic:spPr>
+                    <a:xfrm>
+                      <a:off x="0" y="0"/>
+                      <a:ext cx="6616567" cy="5265254"/>
+                    </a:xfrm>
+                    <a:prstGeom prst="rect">
+                      <a:avLst/>
+                    </a:prstGeom>
+                  </pic:spPr>
+                </pic:pic>
+              </a:graphicData>
+            </a:graphic>
+          </wp:inline>
+        </w:drawing>
+      </w:r>
+    </w:p>
+    <w:p/>
+    <w:p>
+      <w:pPr>
+        <w:ind w:left="432" w:firstLine="0"/>
+      </w:pPr>
+    </w:p>
     <w:p/>
     <w:p/>
-    <w:p/>
-    <w:p>
-      <w:pPr>
-        <w:ind w:left="432" w:firstLine="0"/>
-      </w:pPr>
-    </w:p>
-    <w:p/>
-    <w:p/>
     <w:p>
       <w:pPr>
         <w:pStyle w:val="Corpodetexto"/>
@@ -7426,7 +7644,8 @@
         <w:br w:type="page"/>
       </w:r>
     </w:p>
-    <w:bookmarkStart w:id="20" w:name="_Toc517882491" w:displacedByCustomXml="next"/>
+    <w:bookmarkStart w:id="44" w:name="_Toc518320778" w:displacedByCustomXml="next"/>
+    <w:bookmarkStart w:id="45" w:name="_Toc517882491" w:displacedByCustomXml="next"/>
     <w:sdt>
       <w:sdtPr>
         <w:rPr>
@@ -7449,7 +7668,8 @@
           <w:r>
             <w:t>Bibliografia</w:t>
           </w:r>
-          <w:bookmarkEnd w:id="20"/>
+          <w:bookmarkEnd w:id="45"/>
+          <w:bookmarkEnd w:id="44"/>
         </w:p>
         <w:sdt>
           <w:sdtPr>
@@ -7525,6 +7745,7 @@
                   <w:p>
                     <w:pPr>
                       <w:pStyle w:val="Bibliografia"/>
+                      <w:spacing w:before="0" w:after="0" w:line="240" w:lineRule="auto"/>
                       <w:rPr>
                         <w:noProof/>
                       </w:rPr>
@@ -7849,7 +8070,6 @@
                       <w:rPr>
                         <w:noProof/>
                       </w:rPr>
-                      <w:lastRenderedPageBreak/>
                       <w:t xml:space="preserve">[8] </w:t>
                     </w:r>
                   </w:p>
@@ -7896,6 +8116,7 @@
                       <w:rPr>
                         <w:noProof/>
                       </w:rPr>
+                      <w:lastRenderedPageBreak/>
                       <w:t xml:space="preserve">[9] </w:t>
                     </w:r>
                   </w:p>
@@ -8149,11 +8370,11 @@
     <w:sectPr>
       <w:type w:val="oddPage"/>
       <w:pgSz w:w="12240" w:h="15840" w:code="1"/>
-      <w:pgMar w:top="1417" w:right="1701" w:bottom="1417" w:left="1701" w:header="426" w:footer="672" w:gutter="0"/>
+      <w:pgMar w:top="1417" w:right="1701" w:bottom="1417" w:left="1701" w:header="454" w:footer="170" w:gutter="0"/>
       <w:pgNumType w:start="1"/>
       <w:cols w:space="720"/>
       <w:titlePg/>
-      <w:docGrid w:linePitch="299"/>
+      <w:docGrid w:linePitch="326"/>
     </w:sectPr>
   </w:body>
 </w:document>
@@ -8323,7 +8544,7 @@
         <w:noProof/>
       </w:rPr>
       <w:drawing>
-        <wp:inline distT="0" distB="0" distL="0" distR="0">
+        <wp:inline distT="0" distB="0" distL="0" distR="0" wp14:anchorId="56F2C6E2" wp14:editId="3AC4B946">
           <wp:extent cx="1379220" cy="1935480"/>
           <wp:effectExtent l="0" t="0" r="0" b="0"/>
           <wp:docPr id="3" name="Imagem 3" descr="ipg"/>
@@ -8383,15 +8604,15 @@
       <mc:AlternateContent>
         <mc:Choice Requires="wps">
           <w:drawing>
-            <wp:anchor distT="0" distB="0" distL="114300" distR="114300" simplePos="0" relativeHeight="251658752" behindDoc="0" locked="0" layoutInCell="1" allowOverlap="1">
+            <wp:anchor distT="0" distB="0" distL="114300" distR="114300" simplePos="0" relativeHeight="251658752" behindDoc="0" locked="0" layoutInCell="1" allowOverlap="1" wp14:anchorId="28047EDC" wp14:editId="4F837BE3">
               <wp:simplePos x="0" y="0"/>
               <wp:positionH relativeFrom="column">
-                <wp:posOffset>-19897</wp:posOffset>
+                <wp:posOffset>-20666</wp:posOffset>
               </wp:positionH>
               <wp:positionV relativeFrom="paragraph">
-                <wp:posOffset>40005</wp:posOffset>
+                <wp:posOffset>40004</wp:posOffset>
               </wp:positionV>
-              <wp:extent cx="5996305" cy="880533"/>
+              <wp:extent cx="5996305" cy="1052945"/>
               <wp:effectExtent l="0" t="0" r="0" b="0"/>
               <wp:wrapNone/>
               <wp:docPr id="1" name="Text Box 5"/>
@@ -8407,7 +8628,7 @@
                     <wps:spPr bwMode="auto">
                       <a:xfrm>
                         <a:off x="0" y="0"/>
-                        <a:ext cx="5996305" cy="880533"/>
+                        <a:ext cx="5996305" cy="1052945"/>
                       </a:xfrm>
                       <a:prstGeom prst="rect">
                         <a:avLst/>
@@ -8521,11 +8742,11 @@
         </mc:Choice>
         <mc:Fallback>
           <w:pict>
-            <v:shapetype id="_x0000_t202" coordsize="21600,21600" o:spt="202" path="m,l,21600r21600,l21600,xe">
+            <v:shapetype w14:anchorId="28047EDC" id="_x0000_t202" coordsize="21600,21600" o:spt="202" path="m,l,21600r21600,l21600,xe">
               <v:stroke joinstyle="miter"/>
               <v:path gradientshapeok="t" o:connecttype="rect"/>
             </v:shapetype>
-            <v:shape id="Text Box 5" o:spid="_x0000_s1026" type="#_x0000_t202" style="position:absolute;left:0;text-align:left;margin-left:-1.55pt;margin-top:3.15pt;width:472.15pt;height:69.35pt;z-index:251658752;visibility:visible;mso-wrap-style:square;mso-width-percent:0;mso-height-percent:0;mso-wrap-distance-left:9pt;mso-wrap-distance-top:0;mso-wrap-distance-right:9pt;mso-wrap-distance-bottom:0;mso-position-horizontal:absolute;mso-position-horizontal-relative:text;mso-position-vertical:absolute;mso-position-vertical-relative:text;mso-width-percent:0;mso-height-percent:0;mso-width-relative:margin;mso-height-relative:margin;v-text-anchor:top" o:gfxdata="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" filled="f" stroked="f">
+            <v:shape id="Text Box 5" o:spid="_x0000_s1026" type="#_x0000_t202" style="position:absolute;left:0;text-align:left;margin-left:-1.65pt;margin-top:3.15pt;width:472.15pt;height:82.9pt;z-index:251658752;visibility:visible;mso-wrap-style:square;mso-width-percent:0;mso-height-percent:0;mso-wrap-distance-left:9pt;mso-wrap-distance-top:0;mso-wrap-distance-right:9pt;mso-wrap-distance-bottom:0;mso-position-horizontal:absolute;mso-position-horizontal-relative:text;mso-position-vertical:absolute;mso-position-vertical-relative:text;mso-width-percent:0;mso-height-percent:0;mso-width-relative:margin;mso-height-relative:margin;v-text-anchor:top" o:gfxdata="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" filled="f" stroked="f">
               <v:textbox>
                 <w:txbxContent>
                   <w:p>
@@ -9223,7 +9444,7 @@
   <w:abstractNum w:abstractNumId="6" w15:restartNumberingAfterBreak="0">
     <w:nsid w:val="20B14CB4"/>
     <w:multiLevelType w:val="multilevel"/>
-    <w:tmpl w:val="5A3ADF98"/>
+    <w:tmpl w:val="958223D0"/>
     <w:lvl w:ilvl="0">
       <w:start w:val="1"/>
       <w:numFmt w:val="decimal"/>
@@ -9263,6 +9484,54 @@
       <w:pPr>
         <w:ind w:left="864" w:hanging="864"/>
       </w:pPr>
+      <w:rPr>
+        <w:b w:val="0"/>
+        <w:bCs w:val="0"/>
+        <w:i w:val="0"/>
+        <w:iCs w:val="0"/>
+        <w:caps w:val="0"/>
+        <w:smallCaps w:val="0"/>
+        <w:strike w:val="0"/>
+        <w:dstrike w:val="0"/>
+        <w:outline w:val="0"/>
+        <w:shadow w:val="0"/>
+        <w:emboss w:val="0"/>
+        <w:imprint w:val="0"/>
+        <w:noProof w:val="0"/>
+        <w:vanish w:val="0"/>
+        <w:spacing w:val="0"/>
+        <w:kern w:val="0"/>
+        <w:position w:val="0"/>
+        <w:u w:val="none"/>
+        <w:effect w:val="none"/>
+        <w:vertAlign w:val="baseline"/>
+        <w:em w:val="none"/>
+        <w:specVanish w:val="0"/>
+        <w14:glow w14:rad="0">
+          <w14:srgbClr w14:val="000000"/>
+        </w14:glow>
+        <w14:shadow w14:blurRad="0" w14:dist="0" w14:dir="0" w14:sx="0" w14:sy="0" w14:kx="0" w14:ky="0" w14:algn="none">
+          <w14:srgbClr w14:val="000000"/>
+        </w14:shadow>
+        <w14:reflection w14:blurRad="0" w14:stA="0" w14:stPos="0" w14:endA="0" w14:endPos="0" w14:dist="0" w14:dir="0" w14:fadeDir="0" w14:sx="0" w14:sy="0" w14:kx="0" w14:ky="0" w14:algn="none"/>
+        <w14:textOutline w14:w="0" w14:cap="rnd" w14:cmpd="sng" w14:algn="ctr">
+          <w14:noFill/>
+          <w14:prstDash w14:val="solid"/>
+          <w14:bevel/>
+        </w14:textOutline>
+        <w14:scene3d>
+          <w14:camera w14:prst="orthographicFront"/>
+          <w14:lightRig w14:rig="threePt" w14:dir="t">
+            <w14:rot w14:lat="0" w14:lon="0" w14:rev="0"/>
+          </w14:lightRig>
+        </w14:scene3d>
+        <w14:props3d w14:extrusionH="0" w14:contourW="0" w14:prstMaterial="none"/>
+        <w14:ligatures w14:val="none"/>
+        <w14:numForm w14:val="default"/>
+        <w14:numSpacing w14:val="default"/>
+        <w14:stylisticSets/>
+        <w14:cntxtAlts w14:val="0"/>
+      </w:rPr>
     </w:lvl>
     <w:lvl w:ilvl="4">
       <w:start w:val="1"/>
@@ -10661,7 +10930,7 @@
     <w:uiPriority w:val="9"/>
     <w:unhideWhenUsed/>
     <w:qFormat/>
-    <w:rsid w:val="008846A8"/>
+    <w:rsid w:val="006939BD"/>
     <w:pPr>
       <w:keepNext/>
       <w:keepLines/>
@@ -10674,6 +10943,7 @@
     </w:pPr>
     <w:rPr>
       <w:rFonts w:eastAsiaTheme="majorEastAsia"/>
+      <w:b/>
       <w:sz w:val="28"/>
       <w:szCs w:val="28"/>
     </w:rPr>
@@ -10686,7 +10956,7 @@
     <w:uiPriority w:val="9"/>
     <w:unhideWhenUsed/>
     <w:qFormat/>
-    <w:rsid w:val="006F61B9"/>
+    <w:rsid w:val="006939BD"/>
     <w:pPr>
       <w:keepNext/>
       <w:keepLines/>
@@ -10700,6 +10970,8 @@
     </w:pPr>
     <w:rPr>
       <w:rFonts w:eastAsiaTheme="majorEastAsia"/>
+      <w:sz w:val="28"/>
+      <w:szCs w:val="28"/>
     </w:rPr>
   </w:style>
   <w:style w:type="paragraph" w:styleId="Cabealho4">
@@ -10710,7 +10982,7 @@
     <w:uiPriority w:val="9"/>
     <w:unhideWhenUsed/>
     <w:qFormat/>
-    <w:rsid w:val="00427AA5"/>
+    <w:rsid w:val="006939BD"/>
     <w:pPr>
       <w:keepNext/>
       <w:keepLines/>
@@ -10719,13 +10991,13 @@
         <w:numId w:val="5"/>
       </w:numPr>
       <w:spacing w:before="40"/>
+      <w:ind w:left="1418"/>
       <w:outlineLvl w:val="3"/>
     </w:pPr>
     <w:rPr>
-      <w:rFonts w:asciiTheme="majorHAnsi" w:eastAsiaTheme="majorEastAsia" w:hAnsiTheme="majorHAnsi" w:cstheme="majorBidi"/>
-      <w:i/>
+      <w:rFonts w:eastAsiaTheme="majorEastAsia"/>
       <w:iCs/>
-      <w:color w:val="2F5496" w:themeColor="accent1" w:themeShade="BF"/>
+      <w:sz w:val="26"/>
     </w:rPr>
   </w:style>
   <w:style w:type="paragraph" w:styleId="Cabealho5">
@@ -10734,7 +11006,6 @@
     <w:next w:val="Normal"/>
     <w:link w:val="Cabealho5Carter"/>
     <w:uiPriority w:val="9"/>
-    <w:semiHidden/>
     <w:unhideWhenUsed/>
     <w:qFormat/>
     <w:rsid w:val="00427AA5"/>
@@ -10759,7 +11030,6 @@
     <w:next w:val="Normal"/>
     <w:link w:val="Cabealho6Carter"/>
     <w:uiPriority w:val="9"/>
-    <w:semiHidden/>
     <w:unhideWhenUsed/>
     <w:qFormat/>
     <w:rsid w:val="00427AA5"/>
@@ -11191,9 +11461,10 @@
     <w:basedOn w:val="Tipodeletrapredefinidodopargrafo"/>
     <w:link w:val="Cabealho2"/>
     <w:uiPriority w:val="9"/>
-    <w:rsid w:val="008846A8"/>
+    <w:rsid w:val="006939BD"/>
     <w:rPr>
       <w:rFonts w:ascii="Times New Roman" w:eastAsiaTheme="majorEastAsia" w:hAnsi="Times New Roman"/>
+      <w:b/>
       <w:sz w:val="28"/>
       <w:szCs w:val="28"/>
     </w:rPr>
@@ -11215,11 +11486,11 @@
     <w:basedOn w:val="Tipodeletrapredefinidodopargrafo"/>
     <w:link w:val="Cabealho3"/>
     <w:uiPriority w:val="9"/>
-    <w:rsid w:val="006F61B9"/>
+    <w:rsid w:val="006939BD"/>
     <w:rPr>
       <w:rFonts w:ascii="Times New Roman" w:eastAsiaTheme="majorEastAsia" w:hAnsi="Times New Roman"/>
-      <w:sz w:val="24"/>
-      <w:szCs w:val="24"/>
+      <w:sz w:val="28"/>
+      <w:szCs w:val="28"/>
     </w:rPr>
   </w:style>
   <w:style w:type="character" w:customStyle="1" w:styleId="Cabealho4Carter">
@@ -11227,14 +11498,12 @@
     <w:basedOn w:val="Tipodeletrapredefinidodopargrafo"/>
     <w:link w:val="Cabealho4"/>
     <w:uiPriority w:val="9"/>
-    <w:rsid w:val="00427AA5"/>
+    <w:rsid w:val="006939BD"/>
     <w:rPr>
-      <w:rFonts w:asciiTheme="majorHAnsi" w:eastAsiaTheme="majorEastAsia" w:hAnsiTheme="majorHAnsi" w:cstheme="majorBidi"/>
-      <w:i/>
+      <w:rFonts w:ascii="Times New Roman" w:eastAsiaTheme="majorEastAsia" w:hAnsi="Times New Roman"/>
       <w:iCs/>
-      <w:color w:val="2F5496" w:themeColor="accent1" w:themeShade="BF"/>
-      <w:sz w:val="22"/>
-      <w:lang w:val="en-US" w:eastAsia="en-US"/>
+      <w:sz w:val="26"/>
+      <w:szCs w:val="24"/>
     </w:rPr>
   </w:style>
   <w:style w:type="character" w:customStyle="1" w:styleId="Cabealho5Carter">
@@ -11242,7 +11511,6 @@
     <w:basedOn w:val="Tipodeletrapredefinidodopargrafo"/>
     <w:link w:val="Cabealho5"/>
     <w:uiPriority w:val="9"/>
-    <w:semiHidden/>
     <w:rsid w:val="00427AA5"/>
     <w:rPr>
       <w:rFonts w:asciiTheme="majorHAnsi" w:eastAsiaTheme="majorEastAsia" w:hAnsiTheme="majorHAnsi" w:cstheme="majorBidi"/>
@@ -11256,7 +11524,6 @@
     <w:basedOn w:val="Tipodeletrapredefinidodopargrafo"/>
     <w:link w:val="Cabealho6"/>
     <w:uiPriority w:val="9"/>
-    <w:semiHidden/>
     <w:rsid w:val="00427AA5"/>
     <w:rPr>
       <w:rFonts w:asciiTheme="majorHAnsi" w:eastAsiaTheme="majorEastAsia" w:hAnsiTheme="majorHAnsi" w:cstheme="majorBidi"/>
@@ -11423,13 +11690,14 @@
     <w:autoRedefine/>
     <w:uiPriority w:val="39"/>
     <w:unhideWhenUsed/>
-    <w:rsid w:val="00F61D28"/>
+    <w:rsid w:val="006939BD"/>
     <w:pPr>
       <w:tabs>
         <w:tab w:val="left" w:pos="1100"/>
         <w:tab w:val="right" w:leader="dot" w:pos="8828"/>
       </w:tabs>
       <w:spacing w:after="100" w:line="240" w:lineRule="auto"/>
+      <w:ind w:firstLine="567"/>
       <w:jc w:val="left"/>
     </w:pPr>
   </w:style>
@@ -11453,11 +11721,282 @@
     <w:autoRedefine/>
     <w:uiPriority w:val="39"/>
     <w:unhideWhenUsed/>
-    <w:rsid w:val="00E738A0"/>
+    <w:rsid w:val="006939BD"/>
     <w:pPr>
-      <w:spacing w:after="100"/>
-      <w:ind w:left="480"/>
+      <w:tabs>
+        <w:tab w:val="left" w:pos="1760"/>
+        <w:tab w:val="right" w:leader="dot" w:pos="8828"/>
+      </w:tabs>
+      <w:spacing w:after="100" w:line="240" w:lineRule="auto"/>
+      <w:ind w:left="426" w:firstLine="0"/>
     </w:pPr>
+  </w:style>
+  <w:style w:type="table" w:styleId="TabelacomGrelhaClara">
+    <w:name w:val="Grid Table Light"/>
+    <w:basedOn w:val="Tabelanormal"/>
+    <w:uiPriority w:val="40"/>
+    <w:rsid w:val="00AE7816"/>
+    <w:tblPr>
+      <w:tblBorders>
+        <w:top w:val="single" w:sz="4" w:space="0" w:color="BFBFBF" w:themeColor="background1" w:themeShade="BF"/>
+        <w:left w:val="single" w:sz="4" w:space="0" w:color="BFBFBF" w:themeColor="background1" w:themeShade="BF"/>
+        <w:bottom w:val="single" w:sz="4" w:space="0" w:color="BFBFBF" w:themeColor="background1" w:themeShade="BF"/>
+        <w:right w:val="single" w:sz="4" w:space="0" w:color="BFBFBF" w:themeColor="background1" w:themeShade="BF"/>
+        <w:insideH w:val="single" w:sz="4" w:space="0" w:color="BFBFBF" w:themeColor="background1" w:themeShade="BF"/>
+        <w:insideV w:val="single" w:sz="4" w:space="0" w:color="BFBFBF" w:themeColor="background1" w:themeShade="BF"/>
+      </w:tblBorders>
+    </w:tblPr>
+  </w:style>
+  <w:style w:type="table" w:styleId="TabelaSimples2">
+    <w:name w:val="Plain Table 2"/>
+    <w:basedOn w:val="Tabelanormal"/>
+    <w:uiPriority w:val="42"/>
+    <w:rsid w:val="00AE7816"/>
+    <w:tblPr>
+      <w:tblStyleRowBandSize w:val="1"/>
+      <w:tblStyleColBandSize w:val="1"/>
+      <w:tblBorders>
+        <w:top w:val="single" w:sz="4" w:space="0" w:color="7F7F7F" w:themeColor="text1" w:themeTint="80"/>
+        <w:bottom w:val="single" w:sz="4" w:space="0" w:color="7F7F7F" w:themeColor="text1" w:themeTint="80"/>
+      </w:tblBorders>
+    </w:tblPr>
+    <w:tblStylePr w:type="firstRow">
+      <w:rPr>
+        <w:b/>
+        <w:bCs/>
+      </w:rPr>
+      <w:tblPr/>
+      <w:tcPr>
+        <w:tcBorders>
+          <w:bottom w:val="single" w:sz="4" w:space="0" w:color="7F7F7F" w:themeColor="text1" w:themeTint="80"/>
+        </w:tcBorders>
+      </w:tcPr>
+    </w:tblStylePr>
+    <w:tblStylePr w:type="lastRow">
+      <w:rPr>
+        <w:b/>
+        <w:bCs/>
+      </w:rPr>
+      <w:tblPr/>
+      <w:tcPr>
+        <w:tcBorders>
+          <w:top w:val="single" w:sz="4" w:space="0" w:color="7F7F7F" w:themeColor="text1" w:themeTint="80"/>
+        </w:tcBorders>
+      </w:tcPr>
+    </w:tblStylePr>
+    <w:tblStylePr w:type="firstCol">
+      <w:rPr>
+        <w:b/>
+        <w:bCs/>
+      </w:rPr>
+    </w:tblStylePr>
+    <w:tblStylePr w:type="lastCol">
+      <w:rPr>
+        <w:b/>
+        <w:bCs/>
+      </w:rPr>
+    </w:tblStylePr>
+    <w:tblStylePr w:type="band1Vert">
+      <w:tblPr/>
+      <w:tcPr>
+        <w:tcBorders>
+          <w:left w:val="single" w:sz="4" w:space="0" w:color="7F7F7F" w:themeColor="text1" w:themeTint="80"/>
+          <w:right w:val="single" w:sz="4" w:space="0" w:color="7F7F7F" w:themeColor="text1" w:themeTint="80"/>
+        </w:tcBorders>
+      </w:tcPr>
+    </w:tblStylePr>
+    <w:tblStylePr w:type="band2Vert">
+      <w:tblPr/>
+      <w:tcPr>
+        <w:tcBorders>
+          <w:left w:val="single" w:sz="4" w:space="0" w:color="7F7F7F" w:themeColor="text1" w:themeTint="80"/>
+          <w:right w:val="single" w:sz="4" w:space="0" w:color="7F7F7F" w:themeColor="text1" w:themeTint="80"/>
+        </w:tcBorders>
+      </w:tcPr>
+    </w:tblStylePr>
+    <w:tblStylePr w:type="band1Horz">
+      <w:tblPr/>
+      <w:tcPr>
+        <w:tcBorders>
+          <w:top w:val="single" w:sz="4" w:space="0" w:color="7F7F7F" w:themeColor="text1" w:themeTint="80"/>
+          <w:bottom w:val="single" w:sz="4" w:space="0" w:color="7F7F7F" w:themeColor="text1" w:themeTint="80"/>
+        </w:tcBorders>
+      </w:tcPr>
+    </w:tblStylePr>
+  </w:style>
+  <w:style w:type="table" w:styleId="TabelaSimples1">
+    <w:name w:val="Plain Table 1"/>
+    <w:basedOn w:val="Tabelanormal"/>
+    <w:uiPriority w:val="41"/>
+    <w:rsid w:val="00AE7816"/>
+    <w:tblPr>
+      <w:tblStyleRowBandSize w:val="1"/>
+      <w:tblStyleColBandSize w:val="1"/>
+      <w:tblBorders>
+        <w:top w:val="single" w:sz="4" w:space="0" w:color="BFBFBF" w:themeColor="background1" w:themeShade="BF"/>
+        <w:left w:val="single" w:sz="4" w:space="0" w:color="BFBFBF" w:themeColor="background1" w:themeShade="BF"/>
+        <w:bottom w:val="single" w:sz="4" w:space="0" w:color="BFBFBF" w:themeColor="background1" w:themeShade="BF"/>
+        <w:right w:val="single" w:sz="4" w:space="0" w:color="BFBFBF" w:themeColor="background1" w:themeShade="BF"/>
+        <w:insideH w:val="single" w:sz="4" w:space="0" w:color="BFBFBF" w:themeColor="background1" w:themeShade="BF"/>
+        <w:insideV w:val="single" w:sz="4" w:space="0" w:color="BFBFBF" w:themeColor="background1" w:themeShade="BF"/>
+      </w:tblBorders>
+    </w:tblPr>
+    <w:tblStylePr w:type="firstRow">
+      <w:rPr>
+        <w:b/>
+        <w:bCs/>
+      </w:rPr>
+    </w:tblStylePr>
+    <w:tblStylePr w:type="lastRow">
+      <w:rPr>
+        <w:b/>
+        <w:bCs/>
+      </w:rPr>
+      <w:tblPr/>
+      <w:tcPr>
+        <w:tcBorders>
+          <w:top w:val="double" w:sz="4" w:space="0" w:color="BFBFBF" w:themeColor="background1" w:themeShade="BF"/>
+        </w:tcBorders>
+      </w:tcPr>
+    </w:tblStylePr>
+    <w:tblStylePr w:type="firstCol">
+      <w:rPr>
+        <w:b/>
+        <w:bCs/>
+      </w:rPr>
+    </w:tblStylePr>
+    <w:tblStylePr w:type="lastCol">
+      <w:rPr>
+        <w:b/>
+        <w:bCs/>
+      </w:rPr>
+    </w:tblStylePr>
+    <w:tblStylePr w:type="band1Vert">
+      <w:tblPr/>
+      <w:tcPr>
+        <w:shd w:val="clear" w:color="auto" w:fill="F2F2F2" w:themeFill="background1" w:themeFillShade="F2"/>
+      </w:tcPr>
+    </w:tblStylePr>
+    <w:tblStylePr w:type="band1Horz">
+      <w:tblPr/>
+      <w:tcPr>
+        <w:shd w:val="clear" w:color="auto" w:fill="F2F2F2" w:themeFill="background1" w:themeFillShade="F2"/>
+      </w:tcPr>
+    </w:tblStylePr>
+  </w:style>
+  <w:style w:type="table" w:styleId="TabelaSimples3">
+    <w:name w:val="Plain Table 3"/>
+    <w:basedOn w:val="Tabelanormal"/>
+    <w:uiPriority w:val="43"/>
+    <w:rsid w:val="00AE7816"/>
+    <w:tblPr>
+      <w:tblStyleRowBandSize w:val="1"/>
+      <w:tblStyleColBandSize w:val="1"/>
+    </w:tblPr>
+    <w:tblStylePr w:type="firstRow">
+      <w:rPr>
+        <w:b/>
+        <w:bCs/>
+        <w:caps/>
+      </w:rPr>
+      <w:tblPr/>
+      <w:tcPr>
+        <w:tcBorders>
+          <w:bottom w:val="single" w:sz="4" w:space="0" w:color="7F7F7F" w:themeColor="text1" w:themeTint="80"/>
+        </w:tcBorders>
+      </w:tcPr>
+    </w:tblStylePr>
+    <w:tblStylePr w:type="lastRow">
+      <w:rPr>
+        <w:b/>
+        <w:bCs/>
+        <w:caps/>
+      </w:rPr>
+      <w:tblPr/>
+      <w:tcPr>
+        <w:tcBorders>
+          <w:top w:val="nil"/>
+        </w:tcBorders>
+      </w:tcPr>
+    </w:tblStylePr>
+    <w:tblStylePr w:type="firstCol">
+      <w:rPr>
+        <w:b/>
+        <w:bCs/>
+        <w:caps/>
+      </w:rPr>
+      <w:tblPr/>
+      <w:tcPr>
+        <w:tcBorders>
+          <w:right w:val="single" w:sz="4" w:space="0" w:color="7F7F7F" w:themeColor="text1" w:themeTint="80"/>
+        </w:tcBorders>
+      </w:tcPr>
+    </w:tblStylePr>
+    <w:tblStylePr w:type="lastCol">
+      <w:rPr>
+        <w:b/>
+        <w:bCs/>
+        <w:caps/>
+      </w:rPr>
+      <w:tblPr/>
+      <w:tcPr>
+        <w:tcBorders>
+          <w:left w:val="nil"/>
+        </w:tcBorders>
+      </w:tcPr>
+    </w:tblStylePr>
+    <w:tblStylePr w:type="band1Vert">
+      <w:tblPr/>
+      <w:tcPr>
+        <w:shd w:val="clear" w:color="auto" w:fill="F2F2F2" w:themeFill="background1" w:themeFillShade="F2"/>
+      </w:tcPr>
+    </w:tblStylePr>
+    <w:tblStylePr w:type="band1Horz">
+      <w:tblPr/>
+      <w:tcPr>
+        <w:shd w:val="clear" w:color="auto" w:fill="F2F2F2" w:themeFill="background1" w:themeFillShade="F2"/>
+      </w:tcPr>
+    </w:tblStylePr>
+    <w:tblStylePr w:type="neCell">
+      <w:tblPr/>
+      <w:tcPr>
+        <w:tcBorders>
+          <w:left w:val="nil"/>
+        </w:tcBorders>
+      </w:tcPr>
+    </w:tblStylePr>
+    <w:tblStylePr w:type="nwCell">
+      <w:tblPr/>
+      <w:tcPr>
+        <w:tcBorders>
+          <w:right w:val="nil"/>
+        </w:tcBorders>
+      </w:tcPr>
+    </w:tblStylePr>
+  </w:style>
+  <w:style w:type="paragraph" w:styleId="Cabealhodondice">
+    <w:name w:val="TOC Heading"/>
+    <w:basedOn w:val="Ttulo1"/>
+    <w:next w:val="Normal"/>
+    <w:uiPriority w:val="39"/>
+    <w:unhideWhenUsed/>
+    <w:qFormat/>
+    <w:rsid w:val="006939BD"/>
+    <w:pPr>
+      <w:numPr>
+        <w:numId w:val="0"/>
+      </w:numPr>
+      <w:spacing w:after="0"/>
+      <w:jc w:val="left"/>
+      <w:outlineLvl w:val="9"/>
+    </w:pPr>
+    <w:rPr>
+      <w:rFonts w:asciiTheme="majorHAnsi" w:eastAsiaTheme="majorEastAsia" w:hAnsiTheme="majorHAnsi" w:cstheme="majorBidi"/>
+      <w:b w:val="0"/>
+      <w:color w:val="2F5496" w:themeColor="accent1" w:themeShade="BF"/>
+      <w:sz w:val="32"/>
+      <w:szCs w:val="32"/>
+    </w:rPr>
   </w:style>
 </w:styles>
 </file>
@@ -11950,7 +12489,7 @@
 </file>
 
 <file path=customXml/itemProps1.xml><?xml version="1.0" encoding="utf-8"?>
-<ds:datastoreItem xmlns:ds="http://schemas.openxmlformats.org/officeDocument/2006/customXml" ds:itemID="{D1F06AE3-1287-4C4F-82F2-00AE6CAA393B}">
+<ds:datastoreItem xmlns:ds="http://schemas.openxmlformats.org/officeDocument/2006/customXml" ds:itemID="{4C4D3C6D-B544-4AF7-B7B7-15929BA9611F}">
   <ds:schemaRefs>
     <ds:schemaRef ds:uri="http://schemas.openxmlformats.org/officeDocument/2006/bibliography"/>
   </ds:schemaRefs>

</xml_diff>

<commit_message>
Some changes for testing on the compiler
</commit_message>
<xml_diff>
--- a/docs/Relatorio_Projeto_Miguel_Brito.docx
+++ b/docs/Relatorio_Projeto_Miguel_Brito.docx
@@ -5346,7 +5346,7 @@
           <w:ilvl w:val="0"/>
           <w:numId w:val="0"/>
         </w:numPr>
-        <w:ind w:left="576"/>
+        <w:jc w:val="center"/>
         <w:sectPr>
           <w:pgSz w:w="15840" w:h="12240" w:orient="landscape" w:code="1"/>
           <w:pgMar w:top="1701" w:right="1417" w:bottom="1701" w:left="1417" w:header="426" w:footer="672" w:gutter="0"/>
@@ -5361,10 +5361,10 @@
           <w:noProof/>
         </w:rPr>
         <w:drawing>
-          <wp:inline distT="0" distB="0" distL="0" distR="0" wp14:anchorId="3B88C874" wp14:editId="0D2F41E8">
-            <wp:extent cx="7887546" cy="2292725"/>
-            <wp:effectExtent l="0" t="0" r="0" b="0"/>
-            <wp:docPr id="10" name="Imagem 10"/>
+          <wp:inline distT="0" distB="0" distL="0" distR="0" wp14:anchorId="7264B26E" wp14:editId="1EDF47E6">
+            <wp:extent cx="8258810" cy="2400935"/>
+            <wp:effectExtent l="0" t="0" r="8890" b="0"/>
+            <wp:docPr id="7" name="Imagem 7"/>
             <wp:cNvGraphicFramePr>
               <a:graphicFrameLocks xmlns:a="http://schemas.openxmlformats.org/drawingml/2006/main" noChangeAspect="1"/>
             </wp:cNvGraphicFramePr>
@@ -5372,11 +5372,11 @@
               <a:graphicData uri="http://schemas.openxmlformats.org/drawingml/2006/picture">
                 <pic:pic xmlns:pic="http://schemas.openxmlformats.org/drawingml/2006/picture">
                   <pic:nvPicPr>
-                    <pic:cNvPr id="10" name="Diagrama de Contexto.png"/>
+                    <pic:cNvPr id="7" name="Diagrama de Contexto.png"/>
                     <pic:cNvPicPr/>
                   </pic:nvPicPr>
                   <pic:blipFill>
-                    <a:blip r:embed="rId16" cstate="print">
+                    <a:blip r:embed="rId16">
                       <a:extLst>
                         <a:ext uri="{28A0092B-C50C-407E-A947-70E740481C1C}">
                           <a14:useLocalDpi xmlns:a14="http://schemas.microsoft.com/office/drawing/2010/main" val="0"/>
@@ -5390,7 +5390,7 @@
                   <pic:spPr>
                     <a:xfrm>
                       <a:off x="0" y="0"/>
-                      <a:ext cx="7887546" cy="2292725"/>
+                      <a:ext cx="8258810" cy="2400935"/>
                     </a:xfrm>
                     <a:prstGeom prst="rect">
                       <a:avLst/>
@@ -5401,15 +5401,6 @@
             </a:graphic>
           </wp:inline>
         </w:drawing>
-      </w:r>
-    </w:p>
-    <w:p>
-      <w:pPr>
-        <w:pStyle w:val="Cabealho2"/>
-      </w:pPr>
-      <w:r>
-        <w:lastRenderedPageBreak/>
-        <w:br w:type="page"/>
       </w:r>
     </w:p>
     <w:p>
@@ -5714,28 +5705,51 @@
     <w:p/>
     <w:p>
       <w:pPr>
-        <w:pStyle w:val="Cabealho2"/>
-      </w:pPr>
-      <w:r>
-        <w:lastRenderedPageBreak/>
-        <w:t>Diagrama de casos de uso</w:t>
-      </w:r>
-    </w:p>
-    <w:p/>
-    <w:p>
-      <w:pPr>
         <w:spacing w:before="0" w:after="0" w:line="240" w:lineRule="auto"/>
         <w:ind w:firstLine="0"/>
         <w:jc w:val="left"/>
         <w:rPr>
+          <w:rFonts w:eastAsiaTheme="majorEastAsia"/>
           <w:b/>
+          <w:sz w:val="28"/>
+          <w:szCs w:val="28"/>
+        </w:rPr>
+      </w:pPr>
+      <w:r>
+        <w:br w:type="page"/>
+      </w:r>
+    </w:p>
+    <w:p>
+      <w:pPr>
+        <w:pStyle w:val="Cabealho2"/>
+        <w:spacing w:before="0" w:after="0" w:line="240" w:lineRule="auto"/>
+        <w:ind w:firstLine="0"/>
+        <w:jc w:val="left"/>
+        <w:rPr>
           <w:sz w:val="36"/>
           <w:szCs w:val="36"/>
         </w:rPr>
       </w:pPr>
       <w:r>
-        <w:br w:type="page"/>
-      </w:r>
+        <w:lastRenderedPageBreak/>
+        <w:t>Diagrama de casos de uso</w:t>
+      </w:r>
+    </w:p>
+    <w:p>
+      <w:pPr>
+        <w:pStyle w:val="Cabealho2"/>
+        <w:numPr>
+          <w:ilvl w:val="0"/>
+          <w:numId w:val="0"/>
+        </w:numPr>
+        <w:spacing w:before="0" w:after="0" w:line="240" w:lineRule="auto"/>
+        <w:ind w:left="576"/>
+        <w:jc w:val="left"/>
+        <w:rPr>
+          <w:sz w:val="36"/>
+          <w:szCs w:val="36"/>
+        </w:rPr>
+      </w:pPr>
     </w:p>
     <w:p>
       <w:pPr>
@@ -5750,11 +5764,10 @@
         <w:rPr>
           <w:noProof/>
         </w:rPr>
-        <w:lastRenderedPageBreak/>
         <w:drawing>
-          <wp:inline distT="0" distB="0" distL="0" distR="0" wp14:anchorId="49706F6E" wp14:editId="6B7C9ED5">
-            <wp:extent cx="5612130" cy="4465862"/>
-            <wp:effectExtent l="0" t="0" r="7620" b="0"/>
+          <wp:inline distT="0" distB="0" distL="0" distR="0" wp14:anchorId="49706F6E" wp14:editId="675F4D1B">
+            <wp:extent cx="4335249" cy="3449782"/>
+            <wp:effectExtent l="0" t="0" r="8255" b="0"/>
             <wp:docPr id="9" name="Imagem 9"/>
             <wp:cNvGraphicFramePr>
               <a:graphicFrameLocks xmlns:a="http://schemas.openxmlformats.org/drawingml/2006/main" noChangeAspect="1"/>
@@ -5781,7 +5794,7 @@
                   <pic:spPr>
                     <a:xfrm>
                       <a:off x="0" y="0"/>
-                      <a:ext cx="5612130" cy="4465862"/>
+                      <a:ext cx="4342276" cy="3455374"/>
                     </a:xfrm>
                     <a:prstGeom prst="rect">
                       <a:avLst/>
@@ -5796,29 +5809,11 @@
     </w:p>
     <w:p>
       <w:pPr>
-        <w:spacing w:before="0" w:after="0" w:line="240" w:lineRule="auto"/>
-        <w:ind w:firstLine="0"/>
-        <w:jc w:val="left"/>
+        <w:pStyle w:val="Cabealho2"/>
       </w:pPr>
       <w:r>
         <w:br w:type="page"/>
       </w:r>
-    </w:p>
-    <w:p>
-      <w:pPr>
-        <w:spacing w:before="0" w:after="0" w:line="240" w:lineRule="auto"/>
-        <w:ind w:firstLine="0"/>
-        <w:jc w:val="left"/>
-      </w:pPr>
-      <w:r>
-        <w:lastRenderedPageBreak/>
-        <w:br w:type="page"/>
-      </w:r>
-    </w:p>
-    <w:p>
-      <w:pPr>
-        <w:pStyle w:val="Cabealho2"/>
-      </w:pPr>
       <w:r>
         <w:lastRenderedPageBreak/>
         <w:t>Descrição dos casos de uso e Diagramas de Sequência</w:t>
@@ -5826,9 +5821,529 @@
     </w:p>
     <w:p>
       <w:pPr>
-        <w:rPr>
-          <w:u w:val="single"/>
-        </w:rPr>
+        <w:tabs>
+          <w:tab w:val="left" w:pos="1484"/>
+        </w:tabs>
+        <w:ind w:firstLine="432"/>
+      </w:pPr>
+      <w:r>
+        <w:t xml:space="preserve">A descrição de um caso de uso </w:t>
+      </w:r>
+      <w:r>
+        <w:t>é essencial para se obter uma visão mais aprofundada de como o utilizador fará a interação com a aplicação e assim planear a interface e a lógica de negócio, mas também verificar onde poderão estar os pontos de falha associados a uso indevido.</w:t>
+      </w:r>
+      <w:r>
+        <w:t xml:space="preserve"> </w:t>
+      </w:r>
+    </w:p>
+    <w:p>
+      <w:pPr>
+        <w:tabs>
+          <w:tab w:val="left" w:pos="1484"/>
+        </w:tabs>
+        <w:ind w:firstLine="432"/>
+      </w:pPr>
+      <w:r>
+        <w:t>Esta descrição será feita segundo uma estrutura predefinida na qual se explora os seguintes tópicos:</w:t>
+      </w:r>
+    </w:p>
+    <w:p>
+      <w:pPr>
+        <w:pStyle w:val="PargrafodaLista"/>
+        <w:numPr>
+          <w:ilvl w:val="0"/>
+          <w:numId w:val="17"/>
+        </w:numPr>
+        <w:tabs>
+          <w:tab w:val="left" w:pos="1484"/>
+        </w:tabs>
+      </w:pPr>
+      <w:r>
+        <w:t>Descrição: Descrição curta e sucinta do caso de uso em questão</w:t>
+      </w:r>
+      <w:r>
+        <w:t>, deverá ser percetível o que se pretende numa curta frase</w:t>
+      </w:r>
+    </w:p>
+    <w:p>
+      <w:pPr>
+        <w:pStyle w:val="PargrafodaLista"/>
+        <w:numPr>
+          <w:ilvl w:val="0"/>
+          <w:numId w:val="17"/>
+        </w:numPr>
+        <w:tabs>
+          <w:tab w:val="left" w:pos="1484"/>
+        </w:tabs>
+      </w:pPr>
+      <w:r>
+        <w:t xml:space="preserve">Pré-Condição: </w:t>
+      </w:r>
+      <w:r>
+        <w:t>Condição inicial necessária para que o caso de uso decorra com sucesso</w:t>
+      </w:r>
+    </w:p>
+    <w:p>
+      <w:pPr>
+        <w:pStyle w:val="PargrafodaLista"/>
+        <w:numPr>
+          <w:ilvl w:val="0"/>
+          <w:numId w:val="17"/>
+        </w:numPr>
+        <w:tabs>
+          <w:tab w:val="left" w:pos="1484"/>
+        </w:tabs>
+      </w:pPr>
+      <w:r>
+        <w:t xml:space="preserve">Caminho Principal: Descrição de como o utilizador deve proceder </w:t>
+      </w:r>
+      <w:r>
+        <w:t>para que tudo decorra com sucesso</w:t>
+      </w:r>
+    </w:p>
+    <w:p>
+      <w:pPr>
+        <w:pStyle w:val="PargrafodaLista"/>
+        <w:numPr>
+          <w:ilvl w:val="0"/>
+          <w:numId w:val="17"/>
+        </w:numPr>
+        <w:tabs>
+          <w:tab w:val="left" w:pos="1484"/>
+        </w:tabs>
+      </w:pPr>
+      <w:r>
+        <w:t>Caminhos Alternativos: Descrição do que poderá correr mal em determinado passo do caminho principal. Esta é uma parte essencial, uma vez que os desenvolvedores devem estar conscientes do que poderá levar a falhas no sistema.</w:t>
+      </w:r>
+    </w:p>
+    <w:p>
+      <w:pPr>
+        <w:pStyle w:val="PargrafodaLista"/>
+        <w:numPr>
+          <w:ilvl w:val="0"/>
+          <w:numId w:val="17"/>
+        </w:numPr>
+        <w:tabs>
+          <w:tab w:val="left" w:pos="1484"/>
+        </w:tabs>
+        <w:rPr>
+          <w:color w:val="FF0000"/>
+        </w:rPr>
+      </w:pPr>
+      <w:r>
+        <w:rPr>
+          <w:color w:val="FF0000"/>
+        </w:rPr>
+        <w:t>Suplementos ou adornos</w:t>
+      </w:r>
+    </w:p>
+    <w:p>
+      <w:pPr>
+        <w:pStyle w:val="Cabealho3"/>
+      </w:pPr>
+      <w:r>
+        <w:t>Submeter solução para um problema</w:t>
+      </w:r>
+    </w:p>
+    <w:p>
+      <w:r>
+        <w:t xml:space="preserve">Este caso de uso pode ser despertado por duas situações distintas: a resolução de problemas na parte prática ou então aquando da resolução de problemas em contexto de competição. A </w:t>
+      </w:r>
+      <w:r>
+        <w:fldChar w:fldCharType="begin"/>
+      </w:r>
+      <w:r>
+        <w:instrText xml:space="preserve"> REF _Ref518663473 \h </w:instrText>
+      </w:r>
+      <w:r>
+        <w:fldChar w:fldCharType="separate"/>
+      </w:r>
+      <w:r>
+        <w:t xml:space="preserve">Tabela </w:t>
+      </w:r>
+      <w:r>
+        <w:rPr>
+          <w:noProof/>
+        </w:rPr>
+        <w:t>3</w:t>
+      </w:r>
+      <w:r>
+        <w:fldChar w:fldCharType="end"/>
+      </w:r>
+      <w:r>
+        <w:t xml:space="preserve"> permite ve</w:t>
+      </w:r>
+      <w:r>
+        <w:t>r em detalhe o desenvolvimento do caso de uso.</w:t>
+      </w:r>
+      <w:bookmarkStart w:id="31" w:name="_GoBack"/>
+      <w:bookmarkEnd w:id="31"/>
+    </w:p>
+    <w:tbl>
+      <w:tblPr>
+        <w:tblStyle w:val="TabelacomGrelha"/>
+        <w:tblW w:w="0" w:type="auto"/>
+        <w:tblLook w:val="04A0" w:firstRow="1" w:lastRow="0" w:firstColumn="1" w:lastColumn="0" w:noHBand="0" w:noVBand="1"/>
+      </w:tblPr>
+      <w:tblGrid>
+        <w:gridCol w:w="1696"/>
+        <w:gridCol w:w="7132"/>
+      </w:tblGrid>
+      <w:tr>
+        <w:tc>
+          <w:tcPr>
+            <w:tcW w:w="1696" w:type="dxa"/>
+          </w:tcPr>
+          <w:p>
+            <w:pPr>
+              <w:tabs>
+                <w:tab w:val="left" w:pos="1484"/>
+              </w:tabs>
+              <w:ind w:firstLine="0"/>
+            </w:pPr>
+            <w:r>
+              <w:t>Nome</w:t>
+            </w:r>
+          </w:p>
+        </w:tc>
+        <w:tc>
+          <w:tcPr>
+            <w:tcW w:w="7132" w:type="dxa"/>
+          </w:tcPr>
+          <w:p>
+            <w:pPr>
+              <w:tabs>
+                <w:tab w:val="left" w:pos="1484"/>
+              </w:tabs>
+              <w:ind w:firstLine="0"/>
+            </w:pPr>
+            <w:r>
+              <w:t xml:space="preserve">Submeter solução para </w:t>
+            </w:r>
+            <w:r>
+              <w:t>um</w:t>
+            </w:r>
+            <w:r>
+              <w:t xml:space="preserve"> problema</w:t>
+            </w:r>
+          </w:p>
+        </w:tc>
+      </w:tr>
+      <w:tr>
+        <w:tc>
+          <w:tcPr>
+            <w:tcW w:w="1696" w:type="dxa"/>
+          </w:tcPr>
+          <w:p>
+            <w:pPr>
+              <w:tabs>
+                <w:tab w:val="left" w:pos="1484"/>
+              </w:tabs>
+              <w:ind w:firstLine="0"/>
+            </w:pPr>
+            <w:r>
+              <w:lastRenderedPageBreak/>
+              <w:t>Descrição</w:t>
+            </w:r>
+          </w:p>
+        </w:tc>
+        <w:tc>
+          <w:tcPr>
+            <w:tcW w:w="7132" w:type="dxa"/>
+          </w:tcPr>
+          <w:p>
+            <w:pPr>
+              <w:tabs>
+                <w:tab w:val="left" w:pos="1484"/>
+              </w:tabs>
+              <w:ind w:firstLine="0"/>
+            </w:pPr>
+            <w:r>
+              <w:t>Este caso de uso tem como objetivo descrever o processo de submissão de solução para um problema.</w:t>
+            </w:r>
+          </w:p>
+        </w:tc>
+      </w:tr>
+      <w:tr>
+        <w:tc>
+          <w:tcPr>
+            <w:tcW w:w="1696" w:type="dxa"/>
+          </w:tcPr>
+          <w:p>
+            <w:pPr>
+              <w:tabs>
+                <w:tab w:val="left" w:pos="1484"/>
+              </w:tabs>
+              <w:ind w:firstLine="0"/>
+            </w:pPr>
+            <w:r>
+              <w:t>Pré-Condição</w:t>
+            </w:r>
+          </w:p>
+        </w:tc>
+        <w:tc>
+          <w:tcPr>
+            <w:tcW w:w="7132" w:type="dxa"/>
+          </w:tcPr>
+          <w:p>
+            <w:pPr>
+              <w:tabs>
+                <w:tab w:val="left" w:pos="1484"/>
+              </w:tabs>
+              <w:ind w:firstLine="0"/>
+            </w:pPr>
+            <w:r>
+              <w:rPr>
+                <w:i/>
+              </w:rPr>
+              <w:t xml:space="preserve">Login </w:t>
+            </w:r>
+            <w:r>
+              <w:t>válido</w:t>
+            </w:r>
+          </w:p>
+        </w:tc>
+      </w:tr>
+      <w:tr>
+        <w:tc>
+          <w:tcPr>
+            <w:tcW w:w="1696" w:type="dxa"/>
+          </w:tcPr>
+          <w:p>
+            <w:pPr>
+              <w:tabs>
+                <w:tab w:val="left" w:pos="1484"/>
+              </w:tabs>
+              <w:ind w:firstLine="0"/>
+            </w:pPr>
+            <w:r>
+              <w:t>Caminho Principal</w:t>
+            </w:r>
+          </w:p>
+        </w:tc>
+        <w:tc>
+          <w:tcPr>
+            <w:tcW w:w="7132" w:type="dxa"/>
+          </w:tcPr>
+          <w:p>
+            <w:pPr>
+              <w:pStyle w:val="PargrafodaLista"/>
+              <w:numPr>
+                <w:ilvl w:val="0"/>
+                <w:numId w:val="18"/>
+              </w:numPr>
+              <w:tabs>
+                <w:tab w:val="left" w:pos="1484"/>
+              </w:tabs>
+            </w:pPr>
+            <w:r>
+              <w:t>O ator clica no problema que pretende resolver</w:t>
+            </w:r>
+          </w:p>
+          <w:p>
+            <w:pPr>
+              <w:pStyle w:val="PargrafodaLista"/>
+              <w:numPr>
+                <w:ilvl w:val="0"/>
+                <w:numId w:val="18"/>
+              </w:numPr>
+              <w:tabs>
+                <w:tab w:val="left" w:pos="1484"/>
+              </w:tabs>
+            </w:pPr>
+            <w:r>
+              <w:t>O sistema mostra uma página com o problema e as suas características (dificuldade, score máximo, criador do problema, data de criação)</w:t>
+            </w:r>
+          </w:p>
+          <w:p>
+            <w:pPr>
+              <w:pStyle w:val="PargrafodaLista"/>
+              <w:numPr>
+                <w:ilvl w:val="0"/>
+                <w:numId w:val="18"/>
+              </w:numPr>
+              <w:tabs>
+                <w:tab w:val="left" w:pos="1484"/>
+              </w:tabs>
+            </w:pPr>
+            <w:r>
+              <w:t>O ator introduz o seu código e submete-o.</w:t>
+            </w:r>
+          </w:p>
+          <w:p>
+            <w:pPr>
+              <w:pStyle w:val="PargrafodaLista"/>
+              <w:numPr>
+                <w:ilvl w:val="0"/>
+                <w:numId w:val="18"/>
+              </w:numPr>
+              <w:tabs>
+                <w:tab w:val="left" w:pos="1484"/>
+              </w:tabs>
+            </w:pPr>
+            <w:r>
+              <w:t>O sistema compila, executa e avalia o código e mostra ao utilizador uma página com os seus resultados.</w:t>
+            </w:r>
+          </w:p>
+        </w:tc>
+      </w:tr>
+      <w:tr>
+        <w:tc>
+          <w:tcPr>
+            <w:tcW w:w="1696" w:type="dxa"/>
+          </w:tcPr>
+          <w:p>
+            <w:pPr>
+              <w:tabs>
+                <w:tab w:val="left" w:pos="1484"/>
+              </w:tabs>
+              <w:ind w:firstLine="0"/>
+            </w:pPr>
+            <w:r>
+              <w:t>Caminhos Alternativo</w:t>
+            </w:r>
+          </w:p>
+        </w:tc>
+        <w:tc>
+          <w:tcPr>
+            <w:tcW w:w="7132" w:type="dxa"/>
+          </w:tcPr>
+          <w:p>
+            <w:pPr>
+              <w:tabs>
+                <w:tab w:val="left" w:pos="1484"/>
+              </w:tabs>
+              <w:ind w:firstLine="0"/>
+            </w:pPr>
+            <w:r>
+              <w:t>2a) Se o problema já não existir, o utilizador é redirecionado para uma página 404</w:t>
+            </w:r>
+          </w:p>
+          <w:p>
+            <w:pPr>
+              <w:tabs>
+                <w:tab w:val="left" w:pos="1484"/>
+              </w:tabs>
+              <w:ind w:firstLine="0"/>
+            </w:pPr>
+            <w:r>
+              <w:t>4</w:t>
+            </w:r>
+            <w:r>
+              <w:t xml:space="preserve">a) </w:t>
+            </w:r>
+            <w:r>
+              <w:t>Caso haja uma falha na conexão, tenta-se a reconexão periodicamente</w:t>
+            </w:r>
+            <w:r>
+              <w:t>.</w:t>
+            </w:r>
+          </w:p>
+          <w:p>
+            <w:pPr>
+              <w:tabs>
+                <w:tab w:val="left" w:pos="1484"/>
+              </w:tabs>
+              <w:ind w:firstLine="0"/>
+            </w:pPr>
+            <w:r>
+              <w:t>4</w:t>
+            </w:r>
+            <w:r>
+              <w:t xml:space="preserve">b) </w:t>
+            </w:r>
+            <w:r>
+              <w:t>Qualquer outra falha neste processo é informada ao utilizador com uma mensagem genérica e de que este deverá tentar novamente.</w:t>
+            </w:r>
+          </w:p>
+          <w:p>
+            <w:pPr>
+              <w:tabs>
+                <w:tab w:val="left" w:pos="1484"/>
+              </w:tabs>
+              <w:ind w:firstLine="0"/>
+            </w:pPr>
+          </w:p>
+        </w:tc>
+      </w:tr>
+      <w:tr>
+        <w:tc>
+          <w:tcPr>
+            <w:tcW w:w="1696" w:type="dxa"/>
+          </w:tcPr>
+          <w:p>
+            <w:pPr>
+              <w:tabs>
+                <w:tab w:val="left" w:pos="1484"/>
+              </w:tabs>
+              <w:ind w:firstLine="0"/>
+              <w:rPr>
+                <w:color w:val="FF0000"/>
+              </w:rPr>
+            </w:pPr>
+            <w:r>
+              <w:rPr>
+                <w:color w:val="FF0000"/>
+              </w:rPr>
+              <w:t>Suplementos ou Adornos</w:t>
+            </w:r>
+          </w:p>
+        </w:tc>
+        <w:tc>
+          <w:tcPr>
+            <w:tcW w:w="7132" w:type="dxa"/>
+          </w:tcPr>
+          <w:p>
+            <w:pPr>
+              <w:keepNext/>
+              <w:tabs>
+                <w:tab w:val="left" w:pos="1484"/>
+              </w:tabs>
+              <w:ind w:firstLine="0"/>
+              <w:rPr>
+                <w:color w:val="FF0000"/>
+              </w:rPr>
+            </w:pPr>
+            <w:r>
+              <w:rPr>
+                <w:color w:val="FF0000"/>
+              </w:rPr>
+              <w:t>TESTE?!</w:t>
+            </w:r>
+          </w:p>
+        </w:tc>
+      </w:tr>
+    </w:tbl>
+    <w:p>
+      <w:pPr>
+        <w:pStyle w:val="Legenda"/>
+        <w:rPr>
+          <w:color w:val="FF0000"/>
+        </w:rPr>
+      </w:pPr>
+      <w:bookmarkStart w:id="32" w:name="_Ref518663473"/>
+      <w:r>
+        <w:t xml:space="preserve">Tabela </w:t>
+      </w:r>
+      <w:fldSimple w:instr=" SEQ Tabela \* ARABIC ">
+        <w:r>
+          <w:rPr>
+            <w:noProof/>
+          </w:rPr>
+          <w:t>3</w:t>
+        </w:r>
+      </w:fldSimple>
+      <w:bookmarkEnd w:id="32"/>
+      <w:r>
+        <w:t xml:space="preserve"> - Descrição Caso de Uso - Submeter solução para um problema</w:t>
+      </w:r>
+    </w:p>
+    <w:p>
+      <w:pPr>
+        <w:tabs>
+          <w:tab w:val="left" w:pos="1484"/>
+        </w:tabs>
+        <w:ind w:firstLine="432"/>
         <w:sectPr>
           <w:pgSz w:w="12240" w:h="15840" w:code="1"/>
           <w:pgMar w:top="1417" w:right="1701" w:bottom="1417" w:left="1701" w:header="426" w:footer="672" w:gutter="0"/>
@@ -5839,26 +6354,19 @@
         </w:sectPr>
       </w:pPr>
       <w:r>
-        <w:t xml:space="preserve">No processo  de desenvolvimento </w:t>
-      </w:r>
-      <w:bookmarkStart w:id="31" w:name="_GoBack"/>
-      <w:bookmarkEnd w:id="31"/>
+        <w:tab/>
+      </w:r>
     </w:p>
     <w:p>
       <w:pPr>
         <w:pStyle w:val="Ttulo1"/>
       </w:pPr>
-      <w:bookmarkStart w:id="32" w:name="_Toc518320769"/>
-      <w:proofErr w:type="spellStart"/>
+      <w:bookmarkStart w:id="33" w:name="_Toc518320769"/>
       <w:r>
         <w:lastRenderedPageBreak/>
-        <w:t>Impleme</w:t>
-      </w:r>
-      <w:proofErr w:type="spellEnd"/>
-      <w:r>
-        <w:t>ntação da Solução</w:t>
-      </w:r>
-      <w:bookmarkEnd w:id="32"/>
+        <w:t>Implementação da Solução</w:t>
+      </w:r>
+      <w:bookmarkEnd w:id="33"/>
     </w:p>
     <w:p>
       <w:r>
@@ -5898,21 +6406,21 @@
       <w:pPr>
         <w:pStyle w:val="Cabealho2"/>
       </w:pPr>
-      <w:bookmarkStart w:id="33" w:name="_Toc518320770"/>
+      <w:bookmarkStart w:id="34" w:name="_Toc518320770"/>
       <w:r>
         <w:t>Tecnologias Utilizadas</w:t>
       </w:r>
-      <w:bookmarkEnd w:id="33"/>
+      <w:bookmarkEnd w:id="34"/>
     </w:p>
     <w:p>
       <w:pPr>
         <w:pStyle w:val="Cabealho3"/>
       </w:pPr>
-      <w:bookmarkStart w:id="34" w:name="_Toc518320771"/>
+      <w:bookmarkStart w:id="35" w:name="_Toc518320771"/>
       <w:r>
         <w:t>Java EE</w:t>
       </w:r>
-      <w:bookmarkEnd w:id="34"/>
+      <w:bookmarkEnd w:id="35"/>
     </w:p>
     <w:p>
       <w:pPr>
@@ -6527,11 +7035,11 @@
       <w:pPr>
         <w:pStyle w:val="Cabealho3"/>
       </w:pPr>
-      <w:bookmarkStart w:id="35" w:name="_Toc518320772"/>
+      <w:bookmarkStart w:id="36" w:name="_Toc518320772"/>
       <w:r>
         <w:t>JavaScript</w:t>
       </w:r>
-      <w:bookmarkEnd w:id="35"/>
+      <w:bookmarkEnd w:id="36"/>
     </w:p>
     <w:p>
       <w:r>
@@ -6721,13 +7229,13 @@
       <w:pPr>
         <w:pStyle w:val="Cabealho3"/>
       </w:pPr>
-      <w:bookmarkStart w:id="36" w:name="_Toc518320773"/>
+      <w:bookmarkStart w:id="37" w:name="_Toc518320773"/>
       <w:proofErr w:type="spellStart"/>
       <w:r>
         <w:lastRenderedPageBreak/>
         <w:t>ReactJS</w:t>
       </w:r>
-      <w:bookmarkEnd w:id="36"/>
+      <w:bookmarkEnd w:id="37"/>
       <w:proofErr w:type="spellEnd"/>
     </w:p>
     <w:p>
@@ -7006,7 +7514,7 @@
       <w:pPr>
         <w:pStyle w:val="Legenda"/>
       </w:pPr>
-      <w:bookmarkStart w:id="37" w:name="_Ref518310263"/>
+      <w:bookmarkStart w:id="38" w:name="_Ref518310263"/>
       <w:r>
         <w:t xml:space="preserve">Figura </w:t>
       </w:r>
@@ -7040,7 +7548,7 @@
         </w:rPr>
         <w:fldChar w:fldCharType="end"/>
       </w:r>
-      <w:bookmarkEnd w:id="37"/>
+      <w:bookmarkEnd w:id="38"/>
       <w:r>
         <w:t xml:space="preserve"> - </w:t>
       </w:r>
@@ -7073,12 +7581,12 @@
       <w:pPr>
         <w:pStyle w:val="Cabealho3"/>
       </w:pPr>
-      <w:bookmarkStart w:id="38" w:name="_Toc518320774"/>
+      <w:bookmarkStart w:id="39" w:name="_Toc518320774"/>
       <w:proofErr w:type="spellStart"/>
       <w:r>
         <w:t>MySQL</w:t>
       </w:r>
-      <w:bookmarkEnd w:id="38"/>
+      <w:bookmarkEnd w:id="39"/>
       <w:proofErr w:type="spellEnd"/>
     </w:p>
     <w:p>
@@ -7170,12 +7678,12 @@
       <w:pPr>
         <w:pStyle w:val="Cabealho3"/>
       </w:pPr>
-      <w:bookmarkStart w:id="39" w:name="_Toc518320775"/>
+      <w:bookmarkStart w:id="40" w:name="_Toc518320775"/>
       <w:r>
         <w:lastRenderedPageBreak/>
         <w:t>HTML</w:t>
       </w:r>
-      <w:bookmarkEnd w:id="39"/>
+      <w:bookmarkEnd w:id="40"/>
     </w:p>
     <w:p>
       <w:r>
@@ -7273,11 +7781,11 @@
       <w:pPr>
         <w:pStyle w:val="Cabealho3"/>
       </w:pPr>
-      <w:bookmarkStart w:id="40" w:name="_Toc518320776"/>
+      <w:bookmarkStart w:id="41" w:name="_Toc518320776"/>
       <w:r>
         <w:t>CSS</w:t>
       </w:r>
-      <w:bookmarkEnd w:id="40"/>
+      <w:bookmarkEnd w:id="41"/>
     </w:p>
     <w:p>
       <w:r>
@@ -7513,11 +8021,11 @@
       <w:pPr>
         <w:pStyle w:val="Cabealho3"/>
       </w:pPr>
-      <w:bookmarkStart w:id="41" w:name="_Toc518320777"/>
+      <w:bookmarkStart w:id="42" w:name="_Toc518320777"/>
       <w:r>
         <w:t>Diversos Compiladores</w:t>
       </w:r>
-      <w:bookmarkEnd w:id="41"/>
+      <w:bookmarkEnd w:id="42"/>
     </w:p>
     <w:p>
       <w:r>
@@ -7793,7 +8301,7 @@
       <w:pPr>
         <w:pStyle w:val="Legenda"/>
       </w:pPr>
-      <w:bookmarkStart w:id="42" w:name="_Ref518319198"/>
+      <w:bookmarkStart w:id="43" w:name="_Ref518319198"/>
       <w:r>
         <w:t xml:space="preserve">Tabela </w:t>
       </w:r>
@@ -7802,10 +8310,10 @@
           <w:rPr>
             <w:noProof/>
           </w:rPr>
-          <w:t>3</w:t>
+          <w:t>4</w:t>
         </w:r>
       </w:fldSimple>
-      <w:bookmarkEnd w:id="42"/>
+      <w:bookmarkEnd w:id="43"/>
       <w:r>
         <w:t xml:space="preserve"> - Linguagem e seu compilador</w:t>
       </w:r>
@@ -7953,7 +8461,21 @@
         <w:rPr>
           <w:i/>
         </w:rPr>
-        <w:t xml:space="preserve">mobile, Smart </w:t>
+        <w:t xml:space="preserve">mobile, </w:t>
+      </w:r>
+      <w:proofErr w:type="spellStart"/>
+      <w:r>
+        <w:rPr>
+          <w:i/>
+        </w:rPr>
+        <w:t>Smart</w:t>
+      </w:r>
+      <w:proofErr w:type="spellEnd"/>
+      <w:r>
+        <w:rPr>
+          <w:i/>
+        </w:rPr>
+        <w:t xml:space="preserve"> </w:t>
       </w:r>
       <w:proofErr w:type="spellStart"/>
       <w:r>
@@ -8072,14 +8594,36 @@
       <w:r>
         <w:t xml:space="preserve">Figura </w:t>
       </w:r>
-      <w:fldSimple w:instr=" SEQ Figura \* ARABIC ">
-        <w:r>
-          <w:rPr>
-            <w:noProof/>
-          </w:rPr>
-          <w:t>5</w:t>
-        </w:r>
-      </w:fldSimple>
+      <w:r>
+        <w:rPr>
+          <w:noProof/>
+        </w:rPr>
+        <w:fldChar w:fldCharType="begin"/>
+      </w:r>
+      <w:r>
+        <w:rPr>
+          <w:noProof/>
+        </w:rPr>
+        <w:instrText xml:space="preserve"> SEQ Figura \* ARABIC </w:instrText>
+      </w:r>
+      <w:r>
+        <w:rPr>
+          <w:noProof/>
+        </w:rPr>
+        <w:fldChar w:fldCharType="separate"/>
+      </w:r>
+      <w:r>
+        <w:rPr>
+          <w:noProof/>
+        </w:rPr>
+        <w:t>5</w:t>
+      </w:r>
+      <w:r>
+        <w:rPr>
+          <w:noProof/>
+        </w:rPr>
+        <w:fldChar w:fldCharType="end"/>
+      </w:r>
       <w:r>
         <w:t>- Arquitetura do sistema</w:t>
       </w:r>
@@ -8111,8 +8655,8 @@
         <w:br w:type="page"/>
       </w:r>
     </w:p>
-    <w:bookmarkStart w:id="43" w:name="_Toc518320778" w:displacedByCustomXml="next"/>
     <w:bookmarkStart w:id="44" w:name="_Toc517882491" w:displacedByCustomXml="next"/>
+    <w:bookmarkStart w:id="45" w:name="_Toc518320778" w:displacedByCustomXml="next"/>
     <w:sdt>
       <w:sdtPr>
         <w:rPr>
@@ -8135,8 +8679,8 @@
           <w:r>
             <w:t>Bibliografia</w:t>
           </w:r>
+          <w:bookmarkEnd w:id="45"/>
           <w:bookmarkEnd w:id="44"/>
-          <w:bookmarkEnd w:id="43"/>
         </w:p>
         <w:sdt>
           <w:sdtPr>
@@ -8968,6 +9512,9 @@
               </w:pPr>
             </w:p>
             <w:p>
+              <w:pPr>
+                <w:ind w:firstLine="0"/>
+              </w:pPr>
               <w:r>
                 <w:rPr>
                   <w:b/>
@@ -8980,11 +9527,6 @@
         </w:sdt>
       </w:sdtContent>
     </w:sdt>
-    <w:p>
-      <w:pPr>
-        <w:pStyle w:val="Corpodetexto"/>
-      </w:pPr>
-    </w:p>
     <w:sectPr>
       <w:type w:val="oddPage"/>
       <w:pgSz w:w="12240" w:h="15840" w:code="1"/>
@@ -9457,6 +9999,95 @@
 <file path=word/numbering.xml><?xml version="1.0" encoding="utf-8"?>
 <w:numbering xmlns:wpc="http://schemas.microsoft.com/office/word/2010/wordprocessingCanvas" xmlns:cx="http://schemas.microsoft.com/office/drawing/2014/chartex" xmlns:cx1="http://schemas.microsoft.com/office/drawing/2015/9/8/chartex" xmlns:cx2="http://schemas.microsoft.com/office/drawing/2015/10/21/chartex" xmlns:cx3="http://schemas.microsoft.com/office/drawing/2016/5/9/chartex" xmlns:cx4="http://schemas.microsoft.com/office/drawing/2016/5/10/chartex" xmlns:cx5="http://schemas.microsoft.com/office/drawing/2016/5/11/chartex" xmlns:cx6="http://schemas.microsoft.com/office/drawing/2016/5/12/chartex" xmlns:cx7="http://schemas.microsoft.com/office/drawing/2016/5/13/chartex" xmlns:cx8="http://schemas.microsoft.com/office/drawing/2016/5/14/chartex" xmlns:mc="http://schemas.openxmlformats.org/markup-compatibility/2006" xmlns:aink="http://schemas.microsoft.com/office/drawing/2016/ink" xmlns:am3d="http://schemas.microsoft.com/office/drawing/2017/model3d" xmlns:o="urn:schemas-microsoft-com:office:office" xmlns:r="http://schemas.openxmlformats.org/officeDocument/2006/relationships" xmlns:m="http://schemas.openxmlformats.org/officeDocument/2006/math" xmlns:v="urn:schemas-microsoft-com:vml" xmlns:wp14="http://schemas.microsoft.com/office/word/2010/wordprocessingDrawing" xmlns:wp="http://schemas.openxmlformats.org/drawingml/2006/wordprocessingDrawing" xmlns:w10="urn:schemas-microsoft-com:office:word" xmlns:w="http://schemas.openxmlformats.org/wordprocessingml/2006/main" xmlns:w14="http://schemas.microsoft.com/office/word/2010/wordml" xmlns:w15="http://schemas.microsoft.com/office/word/2012/wordml" xmlns:w16cid="http://schemas.microsoft.com/office/word/2016/wordml/cid" xmlns:w16se="http://schemas.microsoft.com/office/word/2015/wordml/symex" xmlns:wpg="http://schemas.microsoft.com/office/word/2010/wordprocessingGroup" xmlns:wpi="http://schemas.microsoft.com/office/word/2010/wordprocessingInk" xmlns:wne="http://schemas.microsoft.com/office/word/2006/wordml" xmlns:wps="http://schemas.microsoft.com/office/word/2010/wordprocessingShape" mc:Ignorable="w14 w15 w16se w16cid wp14">
   <w:abstractNum w:abstractNumId="0" w15:restartNumberingAfterBreak="0">
+    <w:nsid w:val="031A3C3C"/>
+    <w:multiLevelType w:val="hybridMultilevel"/>
+    <w:tmpl w:val="79D07ECE"/>
+    <w:lvl w:ilvl="0" w:tplc="0816000F">
+      <w:start w:val="1"/>
+      <w:numFmt w:val="decimal"/>
+      <w:lvlText w:val="%1."/>
+      <w:lvlJc w:val="left"/>
+      <w:pPr>
+        <w:ind w:left="720" w:hanging="360"/>
+      </w:pPr>
+      <w:rPr>
+        <w:rFonts w:hint="default"/>
+      </w:rPr>
+    </w:lvl>
+    <w:lvl w:ilvl="1" w:tplc="08160019" w:tentative="1">
+      <w:start w:val="1"/>
+      <w:numFmt w:val="lowerLetter"/>
+      <w:lvlText w:val="%2."/>
+      <w:lvlJc w:val="left"/>
+      <w:pPr>
+        <w:ind w:left="1440" w:hanging="360"/>
+      </w:pPr>
+    </w:lvl>
+    <w:lvl w:ilvl="2" w:tplc="0816001B" w:tentative="1">
+      <w:start w:val="1"/>
+      <w:numFmt w:val="lowerRoman"/>
+      <w:lvlText w:val="%3."/>
+      <w:lvlJc w:val="right"/>
+      <w:pPr>
+        <w:ind w:left="2160" w:hanging="180"/>
+      </w:pPr>
+    </w:lvl>
+    <w:lvl w:ilvl="3" w:tplc="0816000F" w:tentative="1">
+      <w:start w:val="1"/>
+      <w:numFmt w:val="decimal"/>
+      <w:lvlText w:val="%4."/>
+      <w:lvlJc w:val="left"/>
+      <w:pPr>
+        <w:ind w:left="2880" w:hanging="360"/>
+      </w:pPr>
+    </w:lvl>
+    <w:lvl w:ilvl="4" w:tplc="08160019" w:tentative="1">
+      <w:start w:val="1"/>
+      <w:numFmt w:val="lowerLetter"/>
+      <w:lvlText w:val="%5."/>
+      <w:lvlJc w:val="left"/>
+      <w:pPr>
+        <w:ind w:left="3600" w:hanging="360"/>
+      </w:pPr>
+    </w:lvl>
+    <w:lvl w:ilvl="5" w:tplc="0816001B" w:tentative="1">
+      <w:start w:val="1"/>
+      <w:numFmt w:val="lowerRoman"/>
+      <w:lvlText w:val="%6."/>
+      <w:lvlJc w:val="right"/>
+      <w:pPr>
+        <w:ind w:left="4320" w:hanging="180"/>
+      </w:pPr>
+    </w:lvl>
+    <w:lvl w:ilvl="6" w:tplc="0816000F" w:tentative="1">
+      <w:start w:val="1"/>
+      <w:numFmt w:val="decimal"/>
+      <w:lvlText w:val="%7."/>
+      <w:lvlJc w:val="left"/>
+      <w:pPr>
+        <w:ind w:left="5040" w:hanging="360"/>
+      </w:pPr>
+    </w:lvl>
+    <w:lvl w:ilvl="7" w:tplc="08160019" w:tentative="1">
+      <w:start w:val="1"/>
+      <w:numFmt w:val="lowerLetter"/>
+      <w:lvlText w:val="%8."/>
+      <w:lvlJc w:val="left"/>
+      <w:pPr>
+        <w:ind w:left="5760" w:hanging="360"/>
+      </w:pPr>
+    </w:lvl>
+    <w:lvl w:ilvl="8" w:tplc="0816001B" w:tentative="1">
+      <w:start w:val="1"/>
+      <w:numFmt w:val="lowerRoman"/>
+      <w:lvlText w:val="%9."/>
+      <w:lvlJc w:val="right"/>
+      <w:pPr>
+        <w:ind w:left="6480" w:hanging="180"/>
+      </w:pPr>
+    </w:lvl>
+  </w:abstractNum>
+  <w:abstractNum w:abstractNumId="1" w15:restartNumberingAfterBreak="0">
     <w:nsid w:val="0BD52BBF"/>
     <w:multiLevelType w:val="multilevel"/>
     <w:tmpl w:val="E4B8E616"/>
@@ -9569,7 +10200,7 @@
       </w:pPr>
     </w:lvl>
   </w:abstractNum>
-  <w:abstractNum w:abstractNumId="1" w15:restartNumberingAfterBreak="0">
+  <w:abstractNum w:abstractNumId="2" w15:restartNumberingAfterBreak="0">
     <w:nsid w:val="0CEE3891"/>
     <w:multiLevelType w:val="hybridMultilevel"/>
     <w:tmpl w:val="F584858E"/>
@@ -9658,7 +10289,7 @@
       </w:pPr>
     </w:lvl>
   </w:abstractNum>
-  <w:abstractNum w:abstractNumId="2" w15:restartNumberingAfterBreak="0">
+  <w:abstractNum w:abstractNumId="3" w15:restartNumberingAfterBreak="0">
     <w:nsid w:val="16C00064"/>
     <w:multiLevelType w:val="hybridMultilevel"/>
     <w:tmpl w:val="754669AE"/>
@@ -9771,7 +10402,7 @@
       </w:rPr>
     </w:lvl>
   </w:abstractNum>
-  <w:abstractNum w:abstractNumId="3" w15:restartNumberingAfterBreak="0">
+  <w:abstractNum w:abstractNumId="4" w15:restartNumberingAfterBreak="0">
     <w:nsid w:val="18ED7656"/>
     <w:multiLevelType w:val="hybridMultilevel"/>
     <w:tmpl w:val="1F3240C2"/>
@@ -9857,7 +10488,7 @@
       </w:pPr>
     </w:lvl>
   </w:abstractNum>
-  <w:abstractNum w:abstractNumId="4" w15:restartNumberingAfterBreak="0">
+  <w:abstractNum w:abstractNumId="5" w15:restartNumberingAfterBreak="0">
     <w:nsid w:val="1A4D4205"/>
     <w:multiLevelType w:val="hybridMultilevel"/>
     <w:tmpl w:val="12C0D042"/>
@@ -9970,7 +10601,7 @@
       </w:rPr>
     </w:lvl>
   </w:abstractNum>
-  <w:abstractNum w:abstractNumId="5" w15:restartNumberingAfterBreak="0">
+  <w:abstractNum w:abstractNumId="6" w15:restartNumberingAfterBreak="0">
     <w:nsid w:val="1DE5105E"/>
     <w:multiLevelType w:val="hybridMultilevel"/>
     <w:tmpl w:val="E66EB32C"/>
@@ -10059,7 +10690,7 @@
       </w:pPr>
     </w:lvl>
   </w:abstractNum>
-  <w:abstractNum w:abstractNumId="6" w15:restartNumberingAfterBreak="0">
+  <w:abstractNum w:abstractNumId="7" w15:restartNumberingAfterBreak="0">
     <w:nsid w:val="20B14CB4"/>
     <w:multiLevelType w:val="multilevel"/>
     <w:tmpl w:val="958223D0"/>
@@ -10202,7 +10833,7 @@
       </w:pPr>
     </w:lvl>
   </w:abstractNum>
-  <w:abstractNum w:abstractNumId="7" w15:restartNumberingAfterBreak="0">
+  <w:abstractNum w:abstractNumId="8" w15:restartNumberingAfterBreak="0">
     <w:nsid w:val="228F0B2F"/>
     <w:multiLevelType w:val="hybridMultilevel"/>
     <w:tmpl w:val="764E09A8"/>
@@ -10288,7 +10919,182 @@
       </w:pPr>
     </w:lvl>
   </w:abstractNum>
-  <w:abstractNum w:abstractNumId="8" w15:restartNumberingAfterBreak="0">
+  <w:abstractNum w:abstractNumId="9" w15:restartNumberingAfterBreak="0">
+    <w:nsid w:val="2F2C7888"/>
+    <w:multiLevelType w:val="hybridMultilevel"/>
+    <w:tmpl w:val="B41882A2"/>
+    <w:lvl w:ilvl="0" w:tplc="1286F340">
+      <w:start w:val="4"/>
+      <w:numFmt w:val="decimal"/>
+      <w:lvlText w:val="%1."/>
+      <w:lvlJc w:val="left"/>
+      <w:pPr>
+        <w:ind w:left="720" w:hanging="360"/>
+      </w:pPr>
+      <w:rPr>
+        <w:rFonts w:hint="default"/>
+      </w:rPr>
+    </w:lvl>
+    <w:lvl w:ilvl="1" w:tplc="08160019" w:tentative="1">
+      <w:start w:val="1"/>
+      <w:numFmt w:val="lowerLetter"/>
+      <w:lvlText w:val="%2."/>
+      <w:lvlJc w:val="left"/>
+      <w:pPr>
+        <w:ind w:left="1440" w:hanging="360"/>
+      </w:pPr>
+    </w:lvl>
+    <w:lvl w:ilvl="2" w:tplc="0816001B" w:tentative="1">
+      <w:start w:val="1"/>
+      <w:numFmt w:val="lowerRoman"/>
+      <w:lvlText w:val="%3."/>
+      <w:lvlJc w:val="right"/>
+      <w:pPr>
+        <w:ind w:left="2160" w:hanging="180"/>
+      </w:pPr>
+    </w:lvl>
+    <w:lvl w:ilvl="3" w:tplc="0816000F" w:tentative="1">
+      <w:start w:val="1"/>
+      <w:numFmt w:val="decimal"/>
+      <w:lvlText w:val="%4."/>
+      <w:lvlJc w:val="left"/>
+      <w:pPr>
+        <w:ind w:left="2880" w:hanging="360"/>
+      </w:pPr>
+    </w:lvl>
+    <w:lvl w:ilvl="4" w:tplc="08160019" w:tentative="1">
+      <w:start w:val="1"/>
+      <w:numFmt w:val="lowerLetter"/>
+      <w:lvlText w:val="%5."/>
+      <w:lvlJc w:val="left"/>
+      <w:pPr>
+        <w:ind w:left="3600" w:hanging="360"/>
+      </w:pPr>
+    </w:lvl>
+    <w:lvl w:ilvl="5" w:tplc="0816001B" w:tentative="1">
+      <w:start w:val="1"/>
+      <w:numFmt w:val="lowerRoman"/>
+      <w:lvlText w:val="%6."/>
+      <w:lvlJc w:val="right"/>
+      <w:pPr>
+        <w:ind w:left="4320" w:hanging="180"/>
+      </w:pPr>
+    </w:lvl>
+    <w:lvl w:ilvl="6" w:tplc="0816000F" w:tentative="1">
+      <w:start w:val="1"/>
+      <w:numFmt w:val="decimal"/>
+      <w:lvlText w:val="%7."/>
+      <w:lvlJc w:val="left"/>
+      <w:pPr>
+        <w:ind w:left="5040" w:hanging="360"/>
+      </w:pPr>
+    </w:lvl>
+    <w:lvl w:ilvl="7" w:tplc="08160019" w:tentative="1">
+      <w:start w:val="1"/>
+      <w:numFmt w:val="lowerLetter"/>
+      <w:lvlText w:val="%8."/>
+      <w:lvlJc w:val="left"/>
+      <w:pPr>
+        <w:ind w:left="5760" w:hanging="360"/>
+      </w:pPr>
+    </w:lvl>
+    <w:lvl w:ilvl="8" w:tplc="0816001B" w:tentative="1">
+      <w:start w:val="1"/>
+      <w:numFmt w:val="lowerRoman"/>
+      <w:lvlText w:val="%9."/>
+      <w:lvlJc w:val="right"/>
+      <w:pPr>
+        <w:ind w:left="6480" w:hanging="180"/>
+      </w:pPr>
+    </w:lvl>
+  </w:abstractNum>
+  <w:abstractNum w:abstractNumId="10" w15:restartNumberingAfterBreak="0">
+    <w:nsid w:val="34834852"/>
+    <w:multiLevelType w:val="hybridMultilevel"/>
+    <w:tmpl w:val="5DD08466"/>
+    <w:lvl w:ilvl="0" w:tplc="0816000F">
+      <w:start w:val="1"/>
+      <w:numFmt w:val="decimal"/>
+      <w:lvlText w:val="%1."/>
+      <w:lvlJc w:val="left"/>
+      <w:pPr>
+        <w:ind w:left="720" w:hanging="360"/>
+      </w:pPr>
+    </w:lvl>
+    <w:lvl w:ilvl="1" w:tplc="08160019" w:tentative="1">
+      <w:start w:val="1"/>
+      <w:numFmt w:val="lowerLetter"/>
+      <w:lvlText w:val="%2."/>
+      <w:lvlJc w:val="left"/>
+      <w:pPr>
+        <w:ind w:left="1440" w:hanging="360"/>
+      </w:pPr>
+    </w:lvl>
+    <w:lvl w:ilvl="2" w:tplc="0816001B" w:tentative="1">
+      <w:start w:val="1"/>
+      <w:numFmt w:val="lowerRoman"/>
+      <w:lvlText w:val="%3."/>
+      <w:lvlJc w:val="right"/>
+      <w:pPr>
+        <w:ind w:left="2160" w:hanging="180"/>
+      </w:pPr>
+    </w:lvl>
+    <w:lvl w:ilvl="3" w:tplc="0816000F" w:tentative="1">
+      <w:start w:val="1"/>
+      <w:numFmt w:val="decimal"/>
+      <w:lvlText w:val="%4."/>
+      <w:lvlJc w:val="left"/>
+      <w:pPr>
+        <w:ind w:left="2880" w:hanging="360"/>
+      </w:pPr>
+    </w:lvl>
+    <w:lvl w:ilvl="4" w:tplc="08160019" w:tentative="1">
+      <w:start w:val="1"/>
+      <w:numFmt w:val="lowerLetter"/>
+      <w:lvlText w:val="%5."/>
+      <w:lvlJc w:val="left"/>
+      <w:pPr>
+        <w:ind w:left="3600" w:hanging="360"/>
+      </w:pPr>
+    </w:lvl>
+    <w:lvl w:ilvl="5" w:tplc="0816001B" w:tentative="1">
+      <w:start w:val="1"/>
+      <w:numFmt w:val="lowerRoman"/>
+      <w:lvlText w:val="%6."/>
+      <w:lvlJc w:val="right"/>
+      <w:pPr>
+        <w:ind w:left="4320" w:hanging="180"/>
+      </w:pPr>
+    </w:lvl>
+    <w:lvl w:ilvl="6" w:tplc="0816000F" w:tentative="1">
+      <w:start w:val="1"/>
+      <w:numFmt w:val="decimal"/>
+      <w:lvlText w:val="%7."/>
+      <w:lvlJc w:val="left"/>
+      <w:pPr>
+        <w:ind w:left="5040" w:hanging="360"/>
+      </w:pPr>
+    </w:lvl>
+    <w:lvl w:ilvl="7" w:tplc="08160019" w:tentative="1">
+      <w:start w:val="1"/>
+      <w:numFmt w:val="lowerLetter"/>
+      <w:lvlText w:val="%8."/>
+      <w:lvlJc w:val="left"/>
+      <w:pPr>
+        <w:ind w:left="5760" w:hanging="360"/>
+      </w:pPr>
+    </w:lvl>
+    <w:lvl w:ilvl="8" w:tplc="0816001B" w:tentative="1">
+      <w:start w:val="1"/>
+      <w:numFmt w:val="lowerRoman"/>
+      <w:lvlText w:val="%9."/>
+      <w:lvlJc w:val="right"/>
+      <w:pPr>
+        <w:ind w:left="6480" w:hanging="180"/>
+      </w:pPr>
+    </w:lvl>
+  </w:abstractNum>
+  <w:abstractNum w:abstractNumId="11" w15:restartNumberingAfterBreak="0">
     <w:nsid w:val="37CD7FBA"/>
     <w:multiLevelType w:val="hybridMultilevel"/>
     <w:tmpl w:val="AA365146"/>
@@ -10401,7 +11207,7 @@
       </w:rPr>
     </w:lvl>
   </w:abstractNum>
-  <w:abstractNum w:abstractNumId="9" w15:restartNumberingAfterBreak="0">
+  <w:abstractNum w:abstractNumId="12" w15:restartNumberingAfterBreak="0">
     <w:nsid w:val="432A6ACE"/>
     <w:multiLevelType w:val="multilevel"/>
     <w:tmpl w:val="65E8E274"/>
@@ -10514,7 +11320,7 @@
       </w:pPr>
     </w:lvl>
   </w:abstractNum>
-  <w:abstractNum w:abstractNumId="10" w15:restartNumberingAfterBreak="0">
+  <w:abstractNum w:abstractNumId="13" w15:restartNumberingAfterBreak="0">
     <w:nsid w:val="4C7C08DF"/>
     <w:multiLevelType w:val="hybridMultilevel"/>
     <w:tmpl w:val="48207028"/>
@@ -10603,7 +11409,7 @@
       </w:pPr>
     </w:lvl>
   </w:abstractNum>
-  <w:abstractNum w:abstractNumId="11" w15:restartNumberingAfterBreak="0">
+  <w:abstractNum w:abstractNumId="14" w15:restartNumberingAfterBreak="0">
     <w:nsid w:val="4CD413BD"/>
     <w:multiLevelType w:val="hybridMultilevel"/>
     <w:tmpl w:val="F48056A4"/>
@@ -10689,7 +11495,96 @@
       </w:pPr>
     </w:lvl>
   </w:abstractNum>
-  <w:abstractNum w:abstractNumId="12" w15:restartNumberingAfterBreak="0">
+  <w:abstractNum w:abstractNumId="15" w15:restartNumberingAfterBreak="0">
+    <w:nsid w:val="52DA45D7"/>
+    <w:multiLevelType w:val="hybridMultilevel"/>
+    <w:tmpl w:val="15A0FEB4"/>
+    <w:lvl w:ilvl="0" w:tplc="1286F340">
+      <w:start w:val="4"/>
+      <w:numFmt w:val="decimal"/>
+      <w:lvlText w:val="%1."/>
+      <w:lvlJc w:val="left"/>
+      <w:pPr>
+        <w:ind w:left="720" w:hanging="360"/>
+      </w:pPr>
+      <w:rPr>
+        <w:rFonts w:hint="default"/>
+      </w:rPr>
+    </w:lvl>
+    <w:lvl w:ilvl="1" w:tplc="08160019" w:tentative="1">
+      <w:start w:val="1"/>
+      <w:numFmt w:val="lowerLetter"/>
+      <w:lvlText w:val="%2."/>
+      <w:lvlJc w:val="left"/>
+      <w:pPr>
+        <w:ind w:left="1440" w:hanging="360"/>
+      </w:pPr>
+    </w:lvl>
+    <w:lvl w:ilvl="2" w:tplc="0816001B" w:tentative="1">
+      <w:start w:val="1"/>
+      <w:numFmt w:val="lowerRoman"/>
+      <w:lvlText w:val="%3."/>
+      <w:lvlJc w:val="right"/>
+      <w:pPr>
+        <w:ind w:left="2160" w:hanging="180"/>
+      </w:pPr>
+    </w:lvl>
+    <w:lvl w:ilvl="3" w:tplc="0816000F" w:tentative="1">
+      <w:start w:val="1"/>
+      <w:numFmt w:val="decimal"/>
+      <w:lvlText w:val="%4."/>
+      <w:lvlJc w:val="left"/>
+      <w:pPr>
+        <w:ind w:left="2880" w:hanging="360"/>
+      </w:pPr>
+    </w:lvl>
+    <w:lvl w:ilvl="4" w:tplc="08160019" w:tentative="1">
+      <w:start w:val="1"/>
+      <w:numFmt w:val="lowerLetter"/>
+      <w:lvlText w:val="%5."/>
+      <w:lvlJc w:val="left"/>
+      <w:pPr>
+        <w:ind w:left="3600" w:hanging="360"/>
+      </w:pPr>
+    </w:lvl>
+    <w:lvl w:ilvl="5" w:tplc="0816001B" w:tentative="1">
+      <w:start w:val="1"/>
+      <w:numFmt w:val="lowerRoman"/>
+      <w:lvlText w:val="%6."/>
+      <w:lvlJc w:val="right"/>
+      <w:pPr>
+        <w:ind w:left="4320" w:hanging="180"/>
+      </w:pPr>
+    </w:lvl>
+    <w:lvl w:ilvl="6" w:tplc="0816000F" w:tentative="1">
+      <w:start w:val="1"/>
+      <w:numFmt w:val="decimal"/>
+      <w:lvlText w:val="%7."/>
+      <w:lvlJc w:val="left"/>
+      <w:pPr>
+        <w:ind w:left="5040" w:hanging="360"/>
+      </w:pPr>
+    </w:lvl>
+    <w:lvl w:ilvl="7" w:tplc="08160019" w:tentative="1">
+      <w:start w:val="1"/>
+      <w:numFmt w:val="lowerLetter"/>
+      <w:lvlText w:val="%8."/>
+      <w:lvlJc w:val="left"/>
+      <w:pPr>
+        <w:ind w:left="5760" w:hanging="360"/>
+      </w:pPr>
+    </w:lvl>
+    <w:lvl w:ilvl="8" w:tplc="0816001B" w:tentative="1">
+      <w:start w:val="1"/>
+      <w:numFmt w:val="lowerRoman"/>
+      <w:lvlText w:val="%9."/>
+      <w:lvlJc w:val="right"/>
+      <w:pPr>
+        <w:ind w:left="6480" w:hanging="180"/>
+      </w:pPr>
+    </w:lvl>
+  </w:abstractNum>
+  <w:abstractNum w:abstractNumId="16" w15:restartNumberingAfterBreak="0">
     <w:nsid w:val="55DF206F"/>
     <w:multiLevelType w:val="multilevel"/>
     <w:tmpl w:val="C18830B4"/>
@@ -10775,7 +11670,7 @@
       </w:pPr>
     </w:lvl>
   </w:abstractNum>
-  <w:abstractNum w:abstractNumId="13" w15:restartNumberingAfterBreak="0">
+  <w:abstractNum w:abstractNumId="17" w15:restartNumberingAfterBreak="0">
     <w:nsid w:val="57E1163A"/>
     <w:multiLevelType w:val="hybridMultilevel"/>
     <w:tmpl w:val="EDE05AAE"/>
@@ -10861,7 +11756,7 @@
       </w:pPr>
     </w:lvl>
   </w:abstractNum>
-  <w:abstractNum w:abstractNumId="14" w15:restartNumberingAfterBreak="0">
+  <w:abstractNum w:abstractNumId="18" w15:restartNumberingAfterBreak="0">
     <w:nsid w:val="59CC430C"/>
     <w:multiLevelType w:val="hybridMultilevel"/>
     <w:tmpl w:val="E71A939A"/>
@@ -10974,7 +11869,7 @@
       </w:rPr>
     </w:lvl>
   </w:abstractNum>
-  <w:abstractNum w:abstractNumId="15" w15:restartNumberingAfterBreak="0">
+  <w:abstractNum w:abstractNumId="19" w15:restartNumberingAfterBreak="0">
     <w:nsid w:val="5A733219"/>
     <w:multiLevelType w:val="hybridMultilevel"/>
     <w:tmpl w:val="B3FC6514"/>
@@ -11063,53 +11958,270 @@
       </w:pPr>
     </w:lvl>
   </w:abstractNum>
+  <w:abstractNum w:abstractNumId="20" w15:restartNumberingAfterBreak="0">
+    <w:nsid w:val="5ACA4764"/>
+    <w:multiLevelType w:val="hybridMultilevel"/>
+    <w:tmpl w:val="2BF0FA2E"/>
+    <w:lvl w:ilvl="0" w:tplc="08160001">
+      <w:start w:val="1"/>
+      <w:numFmt w:val="bullet"/>
+      <w:lvlText w:val=""/>
+      <w:lvlJc w:val="left"/>
+      <w:pPr>
+        <w:ind w:left="1152" w:hanging="360"/>
+      </w:pPr>
+      <w:rPr>
+        <w:rFonts w:ascii="Symbol" w:hAnsi="Symbol" w:hint="default"/>
+      </w:rPr>
+    </w:lvl>
+    <w:lvl w:ilvl="1" w:tplc="08160003" w:tentative="1">
+      <w:start w:val="1"/>
+      <w:numFmt w:val="bullet"/>
+      <w:lvlText w:val="o"/>
+      <w:lvlJc w:val="left"/>
+      <w:pPr>
+        <w:ind w:left="1872" w:hanging="360"/>
+      </w:pPr>
+      <w:rPr>
+        <w:rFonts w:ascii="Courier New" w:hAnsi="Courier New" w:cs="Courier New" w:hint="default"/>
+      </w:rPr>
+    </w:lvl>
+    <w:lvl w:ilvl="2" w:tplc="08160005" w:tentative="1">
+      <w:start w:val="1"/>
+      <w:numFmt w:val="bullet"/>
+      <w:lvlText w:val=""/>
+      <w:lvlJc w:val="left"/>
+      <w:pPr>
+        <w:ind w:left="2592" w:hanging="360"/>
+      </w:pPr>
+      <w:rPr>
+        <w:rFonts w:ascii="Wingdings" w:hAnsi="Wingdings" w:hint="default"/>
+      </w:rPr>
+    </w:lvl>
+    <w:lvl w:ilvl="3" w:tplc="08160001" w:tentative="1">
+      <w:start w:val="1"/>
+      <w:numFmt w:val="bullet"/>
+      <w:lvlText w:val=""/>
+      <w:lvlJc w:val="left"/>
+      <w:pPr>
+        <w:ind w:left="3312" w:hanging="360"/>
+      </w:pPr>
+      <w:rPr>
+        <w:rFonts w:ascii="Symbol" w:hAnsi="Symbol" w:hint="default"/>
+      </w:rPr>
+    </w:lvl>
+    <w:lvl w:ilvl="4" w:tplc="08160003" w:tentative="1">
+      <w:start w:val="1"/>
+      <w:numFmt w:val="bullet"/>
+      <w:lvlText w:val="o"/>
+      <w:lvlJc w:val="left"/>
+      <w:pPr>
+        <w:ind w:left="4032" w:hanging="360"/>
+      </w:pPr>
+      <w:rPr>
+        <w:rFonts w:ascii="Courier New" w:hAnsi="Courier New" w:cs="Courier New" w:hint="default"/>
+      </w:rPr>
+    </w:lvl>
+    <w:lvl w:ilvl="5" w:tplc="08160005" w:tentative="1">
+      <w:start w:val="1"/>
+      <w:numFmt w:val="bullet"/>
+      <w:lvlText w:val=""/>
+      <w:lvlJc w:val="left"/>
+      <w:pPr>
+        <w:ind w:left="4752" w:hanging="360"/>
+      </w:pPr>
+      <w:rPr>
+        <w:rFonts w:ascii="Wingdings" w:hAnsi="Wingdings" w:hint="default"/>
+      </w:rPr>
+    </w:lvl>
+    <w:lvl w:ilvl="6" w:tplc="08160001" w:tentative="1">
+      <w:start w:val="1"/>
+      <w:numFmt w:val="bullet"/>
+      <w:lvlText w:val=""/>
+      <w:lvlJc w:val="left"/>
+      <w:pPr>
+        <w:ind w:left="5472" w:hanging="360"/>
+      </w:pPr>
+      <w:rPr>
+        <w:rFonts w:ascii="Symbol" w:hAnsi="Symbol" w:hint="default"/>
+      </w:rPr>
+    </w:lvl>
+    <w:lvl w:ilvl="7" w:tplc="08160003" w:tentative="1">
+      <w:start w:val="1"/>
+      <w:numFmt w:val="bullet"/>
+      <w:lvlText w:val="o"/>
+      <w:lvlJc w:val="left"/>
+      <w:pPr>
+        <w:ind w:left="6192" w:hanging="360"/>
+      </w:pPr>
+      <w:rPr>
+        <w:rFonts w:ascii="Courier New" w:hAnsi="Courier New" w:cs="Courier New" w:hint="default"/>
+      </w:rPr>
+    </w:lvl>
+    <w:lvl w:ilvl="8" w:tplc="08160005" w:tentative="1">
+      <w:start w:val="1"/>
+      <w:numFmt w:val="bullet"/>
+      <w:lvlText w:val=""/>
+      <w:lvlJc w:val="left"/>
+      <w:pPr>
+        <w:ind w:left="6912" w:hanging="360"/>
+      </w:pPr>
+      <w:rPr>
+        <w:rFonts w:ascii="Wingdings" w:hAnsi="Wingdings" w:hint="default"/>
+      </w:rPr>
+    </w:lvl>
+  </w:abstractNum>
+  <w:abstractNum w:abstractNumId="21" w15:restartNumberingAfterBreak="0">
+    <w:nsid w:val="7C6B6314"/>
+    <w:multiLevelType w:val="hybridMultilevel"/>
+    <w:tmpl w:val="85CEC5A2"/>
+    <w:lvl w:ilvl="0" w:tplc="0816000F">
+      <w:start w:val="1"/>
+      <w:numFmt w:val="decimal"/>
+      <w:lvlText w:val="%1."/>
+      <w:lvlJc w:val="left"/>
+      <w:pPr>
+        <w:ind w:left="720" w:hanging="360"/>
+      </w:pPr>
+    </w:lvl>
+    <w:lvl w:ilvl="1" w:tplc="08160019" w:tentative="1">
+      <w:start w:val="1"/>
+      <w:numFmt w:val="lowerLetter"/>
+      <w:lvlText w:val="%2."/>
+      <w:lvlJc w:val="left"/>
+      <w:pPr>
+        <w:ind w:left="1440" w:hanging="360"/>
+      </w:pPr>
+    </w:lvl>
+    <w:lvl w:ilvl="2" w:tplc="0816001B" w:tentative="1">
+      <w:start w:val="1"/>
+      <w:numFmt w:val="lowerRoman"/>
+      <w:lvlText w:val="%3."/>
+      <w:lvlJc w:val="right"/>
+      <w:pPr>
+        <w:ind w:left="2160" w:hanging="180"/>
+      </w:pPr>
+    </w:lvl>
+    <w:lvl w:ilvl="3" w:tplc="0816000F" w:tentative="1">
+      <w:start w:val="1"/>
+      <w:numFmt w:val="decimal"/>
+      <w:lvlText w:val="%4."/>
+      <w:lvlJc w:val="left"/>
+      <w:pPr>
+        <w:ind w:left="2880" w:hanging="360"/>
+      </w:pPr>
+    </w:lvl>
+    <w:lvl w:ilvl="4" w:tplc="08160019" w:tentative="1">
+      <w:start w:val="1"/>
+      <w:numFmt w:val="lowerLetter"/>
+      <w:lvlText w:val="%5."/>
+      <w:lvlJc w:val="left"/>
+      <w:pPr>
+        <w:ind w:left="3600" w:hanging="360"/>
+      </w:pPr>
+    </w:lvl>
+    <w:lvl w:ilvl="5" w:tplc="0816001B" w:tentative="1">
+      <w:start w:val="1"/>
+      <w:numFmt w:val="lowerRoman"/>
+      <w:lvlText w:val="%6."/>
+      <w:lvlJc w:val="right"/>
+      <w:pPr>
+        <w:ind w:left="4320" w:hanging="180"/>
+      </w:pPr>
+    </w:lvl>
+    <w:lvl w:ilvl="6" w:tplc="0816000F" w:tentative="1">
+      <w:start w:val="1"/>
+      <w:numFmt w:val="decimal"/>
+      <w:lvlText w:val="%7."/>
+      <w:lvlJc w:val="left"/>
+      <w:pPr>
+        <w:ind w:left="5040" w:hanging="360"/>
+      </w:pPr>
+    </w:lvl>
+    <w:lvl w:ilvl="7" w:tplc="08160019" w:tentative="1">
+      <w:start w:val="1"/>
+      <w:numFmt w:val="lowerLetter"/>
+      <w:lvlText w:val="%8."/>
+      <w:lvlJc w:val="left"/>
+      <w:pPr>
+        <w:ind w:left="5760" w:hanging="360"/>
+      </w:pPr>
+    </w:lvl>
+    <w:lvl w:ilvl="8" w:tplc="0816001B" w:tentative="1">
+      <w:start w:val="1"/>
+      <w:numFmt w:val="lowerRoman"/>
+      <w:lvlText w:val="%9."/>
+      <w:lvlJc w:val="right"/>
+      <w:pPr>
+        <w:ind w:left="6480" w:hanging="180"/>
+      </w:pPr>
+    </w:lvl>
+  </w:abstractNum>
   <w:num w:numId="1">
+    <w:abstractNumId w:val="17"/>
+  </w:num>
+  <w:num w:numId="2">
+    <w:abstractNumId w:val="8"/>
+  </w:num>
+  <w:num w:numId="3">
+    <w:abstractNumId w:val="14"/>
+  </w:num>
+  <w:num w:numId="4">
+    <w:abstractNumId w:val="4"/>
+  </w:num>
+  <w:num w:numId="5">
+    <w:abstractNumId w:val="7"/>
+  </w:num>
+  <w:num w:numId="6">
+    <w:abstractNumId w:val="16"/>
+  </w:num>
+  <w:num w:numId="7">
+    <w:abstractNumId w:val="12"/>
+  </w:num>
+  <w:num w:numId="8">
+    <w:abstractNumId w:val="6"/>
+  </w:num>
+  <w:num w:numId="9">
+    <w:abstractNumId w:val="2"/>
+  </w:num>
+  <w:num w:numId="10">
+    <w:abstractNumId w:val="1"/>
+  </w:num>
+  <w:num w:numId="11">
+    <w:abstractNumId w:val="19"/>
+  </w:num>
+  <w:num w:numId="12">
+    <w:abstractNumId w:val="3"/>
+  </w:num>
+  <w:num w:numId="13">
     <w:abstractNumId w:val="13"/>
   </w:num>
-  <w:num w:numId="2">
-    <w:abstractNumId w:val="7"/>
+  <w:num w:numId="14">
+    <w:abstractNumId w:val="5"/>
   </w:num>
-  <w:num w:numId="3">
+  <w:num w:numId="15">
+    <w:abstractNumId w:val="18"/>
+  </w:num>
+  <w:num w:numId="16">
     <w:abstractNumId w:val="11"/>
   </w:num>
-  <w:num w:numId="4">
-    <w:abstractNumId w:val="3"/>
+  <w:num w:numId="17">
+    <w:abstractNumId w:val="20"/>
   </w:num>
-  <w:num w:numId="5">
-    <w:abstractNumId w:val="6"/>
+  <w:num w:numId="18">
+    <w:abstractNumId w:val="0"/>
   </w:num>
-  <w:num w:numId="6">
-    <w:abstractNumId w:val="12"/>
+  <w:num w:numId="19">
+    <w:abstractNumId w:val="21"/>
   </w:num>
-  <w:num w:numId="7">
+  <w:num w:numId="20">
+    <w:abstractNumId w:val="10"/>
+  </w:num>
+  <w:num w:numId="21">
     <w:abstractNumId w:val="9"/>
   </w:num>
-  <w:num w:numId="8">
-    <w:abstractNumId w:val="5"/>
-  </w:num>
-  <w:num w:numId="9">
-    <w:abstractNumId w:val="1"/>
-  </w:num>
-  <w:num w:numId="10">
-    <w:abstractNumId w:val="0"/>
-  </w:num>
-  <w:num w:numId="11">
+  <w:num w:numId="22">
     <w:abstractNumId w:val="15"/>
-  </w:num>
-  <w:num w:numId="12">
-    <w:abstractNumId w:val="2"/>
-  </w:num>
-  <w:num w:numId="13">
-    <w:abstractNumId w:val="10"/>
-  </w:num>
-  <w:num w:numId="14">
-    <w:abstractNumId w:val="4"/>
-  </w:num>
-  <w:num w:numId="15">
-    <w:abstractNumId w:val="14"/>
-  </w:num>
-  <w:num w:numId="16">
-    <w:abstractNumId w:val="8"/>
   </w:num>
 </w:numbering>
 </file>
@@ -11752,6 +12864,7 @@
   <w:style w:type="character" w:default="1" w:styleId="Tipodeletrapredefinidodopargrafo">
     <w:name w:val="Default Paragraph Font"/>
     <w:uiPriority w:val="1"/>
+    <w:semiHidden/>
     <w:unhideWhenUsed/>
   </w:style>
   <w:style w:type="table" w:default="1" w:styleId="Tabelanormal">
@@ -13127,7 +14240,7 @@
 </file>
 
 <file path=customXml/itemProps1.xml><?xml version="1.0" encoding="utf-8"?>
-<ds:datastoreItem xmlns:ds="http://schemas.openxmlformats.org/officeDocument/2006/customXml" ds:itemID="{F589F85B-C098-4307-B79E-6FE3A82371F9}">
+<ds:datastoreItem xmlns:ds="http://schemas.openxmlformats.org/officeDocument/2006/customXml" ds:itemID="{5EE3339B-4DF9-464D-8F02-4EA692E2A2C6}">
   <ds:schemaRefs>
     <ds:schemaRef ds:uri="http://schemas.openxmlformats.org/officeDocument/2006/bibliography"/>
   </ds:schemaRefs>

</xml_diff>

<commit_message>
Changes in the queue synchronization
</commit_message>
<xml_diff>
--- a/docs/Relatorio_Projeto_Miguel_Brito.docx
+++ b/docs/Relatorio_Projeto_Miguel_Brito.docx
@@ -376,6 +376,7 @@
           <w:id w:val="-1548763129"/>
           <w:citation/>
         </w:sdtPr>
+        <w:sdtEndPr/>
         <w:sdtContent>
           <w:r>
             <w:fldChar w:fldCharType="begin"/>
@@ -2886,24 +2887,14 @@
       <w:r>
         <w:t xml:space="preserve">Tabela </w:t>
       </w:r>
-      <w:r>
-        <w:fldChar w:fldCharType="begin"/>
-      </w:r>
-      <w:r>
-        <w:instrText xml:space="preserve"> SEQ Tabela \* ARABIC </w:instrText>
-      </w:r>
-      <w:r>
-        <w:fldChar w:fldCharType="separate"/>
-      </w:r>
-      <w:r>
-        <w:rPr>
-          <w:noProof/>
-        </w:rPr>
-        <w:t>1</w:t>
-      </w:r>
-      <w:r>
-        <w:fldChar w:fldCharType="end"/>
-      </w:r>
+      <w:fldSimple w:instr=" SEQ Tabela \* ARABIC ">
+        <w:r>
+          <w:rPr>
+            <w:noProof/>
+          </w:rPr>
+          <w:t>1</w:t>
+        </w:r>
+      </w:fldSimple>
       <w:bookmarkEnd w:id="14"/>
       <w:r>
         <w:t xml:space="preserve">- </w:t>
@@ -3005,6 +2996,7 @@
           <w:id w:val="1239365404"/>
           <w:citation/>
         </w:sdtPr>
+        <w:sdtEndPr/>
         <w:sdtContent>
           <w:r>
             <w:rPr>
@@ -3130,6 +3122,7 @@
           <w:id w:val="-2070955666"/>
           <w:citation/>
         </w:sdtPr>
+        <w:sdtEndPr/>
         <w:sdtContent>
           <w:r>
             <w:fldChar w:fldCharType="begin"/>
@@ -3239,8 +3232,8 @@
       <w:pPr>
         <w:pStyle w:val="Legenda"/>
       </w:pPr>
-      <w:bookmarkStart w:id="19" w:name="_Ref516739556"/>
-      <w:bookmarkStart w:id="20" w:name="_Ref516739562"/>
+      <w:bookmarkStart w:id="19" w:name="_Ref516739562"/>
+      <w:bookmarkStart w:id="20" w:name="_Ref516739556"/>
       <w:r>
         <w:t xml:space="preserve">Figura </w:t>
       </w:r>
@@ -3274,18 +3267,18 @@
         </w:rPr>
         <w:fldChar w:fldCharType="end"/>
       </w:r>
+      <w:bookmarkEnd w:id="19"/>
+      <w:r>
+        <w:t xml:space="preserve"> </w:t>
+      </w:r>
+      <w:r>
+        <w:t xml:space="preserve">- Categorias da plataforma </w:t>
+      </w:r>
+      <w:proofErr w:type="spellStart"/>
+      <w:r>
+        <w:t>LeetCode</w:t>
+      </w:r>
       <w:bookmarkEnd w:id="20"/>
-      <w:r>
-        <w:t xml:space="preserve"> </w:t>
-      </w:r>
-      <w:r>
-        <w:t xml:space="preserve">- Categorias da plataforma </w:t>
-      </w:r>
-      <w:proofErr w:type="spellStart"/>
-      <w:r>
-        <w:t>LeetCode</w:t>
-      </w:r>
-      <w:bookmarkEnd w:id="19"/>
       <w:proofErr w:type="spellEnd"/>
     </w:p>
     <w:p>
@@ -3624,6 +3617,7 @@
           <w:id w:val="-1361113150"/>
           <w:citation/>
         </w:sdtPr>
+        <w:sdtEndPr/>
         <w:sdtContent>
           <w:r>
             <w:rPr>
@@ -3981,6 +3975,7 @@
           <w:id w:val="1972552955"/>
           <w:citation/>
         </w:sdtPr>
+        <w:sdtEndPr/>
         <w:sdtContent>
           <w:r>
             <w:fldChar w:fldCharType="begin"/>
@@ -4327,6 +4322,7 @@
           <w:id w:val="402418666"/>
           <w:citation/>
         </w:sdtPr>
+        <w:sdtEndPr/>
         <w:sdtContent>
           <w:r>
             <w:rPr>
@@ -4442,6 +4438,7 @@
           <w:id w:val="555662121"/>
           <w:citation/>
         </w:sdtPr>
+        <w:sdtEndPr/>
         <w:sdtContent>
           <w:r>
             <w:fldChar w:fldCharType="begin"/>
@@ -4682,6 +4679,7 @@
           <w:id w:val="385143760"/>
           <w:citation/>
         </w:sdtPr>
+        <w:sdtEndPr/>
         <w:sdtContent>
           <w:r>
             <w:fldChar w:fldCharType="begin"/>
@@ -5225,6 +5223,7 @@
           <w:id w:val="-1518309070"/>
           <w:citation/>
         </w:sdtPr>
+        <w:sdtEndPr/>
         <w:sdtContent>
           <w:r>
             <w:fldChar w:fldCharType="begin"/>
@@ -5467,24 +5466,14 @@
       <w:r>
         <w:t xml:space="preserve">Figura </w:t>
       </w:r>
-      <w:r>
-        <w:fldChar w:fldCharType="begin"/>
-      </w:r>
-      <w:r>
-        <w:instrText xml:space="preserve"> SEQ Figura \* ARABIC </w:instrText>
-      </w:r>
-      <w:r>
-        <w:fldChar w:fldCharType="separate"/>
-      </w:r>
-      <w:r>
-        <w:rPr>
-          <w:noProof/>
-        </w:rPr>
-        <w:t>4</w:t>
-      </w:r>
-      <w:r>
-        <w:fldChar w:fldCharType="end"/>
-      </w:r>
+      <w:fldSimple w:instr=" SEQ Figura \* ARABIC ">
+        <w:r>
+          <w:rPr>
+            <w:noProof/>
+          </w:rPr>
+          <w:t>4</w:t>
+        </w:r>
+      </w:fldSimple>
       <w:bookmarkEnd w:id="30"/>
       <w:r>
         <w:t xml:space="preserve"> - Diagrama de Contexto</w:t>
@@ -5797,24 +5786,14 @@
       <w:r>
         <w:t xml:space="preserve">Tabela </w:t>
       </w:r>
-      <w:r>
-        <w:fldChar w:fldCharType="begin"/>
-      </w:r>
-      <w:r>
-        <w:instrText xml:space="preserve"> SEQ Tabela \* ARABIC </w:instrText>
-      </w:r>
-      <w:r>
-        <w:fldChar w:fldCharType="separate"/>
-      </w:r>
-      <w:r>
-        <w:rPr>
-          <w:noProof/>
-        </w:rPr>
-        <w:t>2</w:t>
-      </w:r>
-      <w:r>
-        <w:fldChar w:fldCharType="end"/>
-      </w:r>
+      <w:fldSimple w:instr=" SEQ Tabela \* ARABIC ">
+        <w:r>
+          <w:rPr>
+            <w:noProof/>
+          </w:rPr>
+          <w:t>2</w:t>
+        </w:r>
+      </w:fldSimple>
       <w:bookmarkEnd w:id="31"/>
       <w:r>
         <w:t xml:space="preserve"> - Atores e respetivos casos de uso</w:t>
@@ -6404,24 +6383,14 @@
       <w:r>
         <w:t xml:space="preserve">Tabela </w:t>
       </w:r>
-      <w:r>
-        <w:fldChar w:fldCharType="begin"/>
-      </w:r>
-      <w:r>
-        <w:instrText xml:space="preserve"> SEQ Tabela \* ARABIC </w:instrText>
-      </w:r>
-      <w:r>
-        <w:fldChar w:fldCharType="separate"/>
-      </w:r>
-      <w:r>
-        <w:rPr>
-          <w:noProof/>
-        </w:rPr>
-        <w:t>3</w:t>
-      </w:r>
-      <w:r>
-        <w:fldChar w:fldCharType="end"/>
-      </w:r>
+      <w:fldSimple w:instr=" SEQ Tabela \* ARABIC ">
+        <w:r>
+          <w:rPr>
+            <w:noProof/>
+          </w:rPr>
+          <w:t>3</w:t>
+        </w:r>
+      </w:fldSimple>
       <w:bookmarkEnd w:id="32"/>
       <w:r>
         <w:t xml:space="preserve"> - Descrição Caso de Uso - Submeter solução para um problema</w:t>
@@ -6545,24 +6514,14 @@
       <w:r>
         <w:t xml:space="preserve">Figura </w:t>
       </w:r>
-      <w:r>
-        <w:fldChar w:fldCharType="begin"/>
-      </w:r>
-      <w:r>
-        <w:instrText xml:space="preserve"> SEQ Figura \* ARABIC </w:instrText>
-      </w:r>
-      <w:r>
-        <w:fldChar w:fldCharType="separate"/>
-      </w:r>
-      <w:r>
-        <w:rPr>
-          <w:noProof/>
-        </w:rPr>
-        <w:t>5</w:t>
-      </w:r>
-      <w:r>
-        <w:fldChar w:fldCharType="end"/>
-      </w:r>
+      <w:fldSimple w:instr=" SEQ Figura \* ARABIC ">
+        <w:r>
+          <w:rPr>
+            <w:noProof/>
+          </w:rPr>
+          <w:t>5</w:t>
+        </w:r>
+      </w:fldSimple>
       <w:bookmarkEnd w:id="33"/>
       <w:r>
         <w:t xml:space="preserve"> - Diagrama de Sequência "Submeter solução para um problema"</w:t>
@@ -6901,24 +6860,14 @@
       <w:r>
         <w:t xml:space="preserve">Tabela </w:t>
       </w:r>
-      <w:r>
-        <w:fldChar w:fldCharType="begin"/>
-      </w:r>
-      <w:r>
-        <w:instrText xml:space="preserve"> SEQ Tabela \* ARABIC </w:instrText>
-      </w:r>
-      <w:r>
-        <w:fldChar w:fldCharType="separate"/>
-      </w:r>
-      <w:r>
-        <w:rPr>
-          <w:noProof/>
-        </w:rPr>
-        <w:t>4</w:t>
-      </w:r>
-      <w:r>
-        <w:fldChar w:fldCharType="end"/>
-      </w:r>
+      <w:fldSimple w:instr=" SEQ Tabela \* ARABIC ">
+        <w:r>
+          <w:rPr>
+            <w:noProof/>
+          </w:rPr>
+          <w:t>4</w:t>
+        </w:r>
+      </w:fldSimple>
       <w:bookmarkEnd w:id="35"/>
       <w:r>
         <w:t xml:space="preserve"> - Descrição de Caso de Uso "Criação de Problema Público"</w:t>
@@ -7011,24 +6960,14 @@
       <w:r>
         <w:t xml:space="preserve">Figura </w:t>
       </w:r>
-      <w:r>
-        <w:fldChar w:fldCharType="begin"/>
-      </w:r>
-      <w:r>
-        <w:instrText xml:space="preserve"> SEQ Figura \* ARABIC </w:instrText>
-      </w:r>
-      <w:r>
-        <w:fldChar w:fldCharType="separate"/>
-      </w:r>
-      <w:r>
-        <w:rPr>
-          <w:noProof/>
-        </w:rPr>
-        <w:t>6</w:t>
-      </w:r>
-      <w:r>
-        <w:fldChar w:fldCharType="end"/>
-      </w:r>
+      <w:fldSimple w:instr=" SEQ Figura \* ARABIC ">
+        <w:r>
+          <w:rPr>
+            <w:noProof/>
+          </w:rPr>
+          <w:t>6</w:t>
+        </w:r>
+      </w:fldSimple>
       <w:r>
         <w:t xml:space="preserve"> - Diagrama de Sequência "</w:t>
       </w:r>
@@ -7126,6 +7065,7 @@
           <w:id w:val="-725604829"/>
           <w:citation/>
         </w:sdtPr>
+        <w:sdtEndPr/>
         <w:sdtContent>
           <w:r>
             <w:fldChar w:fldCharType="begin"/>
@@ -7351,6 +7291,7 @@
           <w:id w:val="193356124"/>
           <w:citation/>
         </w:sdtPr>
+        <w:sdtEndPr/>
         <w:sdtContent>
           <w:r>
             <w:fldChar w:fldCharType="begin"/>
@@ -7438,6 +7379,7 @@
           <w:id w:val="-655217897"/>
           <w:citation/>
         </w:sdtPr>
+        <w:sdtEndPr/>
         <w:sdtContent>
           <w:r>
             <w:fldChar w:fldCharType="begin"/>
@@ -7738,6 +7680,7 @@
           <w:id w:val="293570361"/>
           <w:citation/>
         </w:sdtPr>
+        <w:sdtEndPr/>
         <w:sdtContent>
           <w:r>
             <w:fldChar w:fldCharType="begin"/>
@@ -7819,6 +7762,7 @@
           <w:id w:val="1767506470"/>
           <w:citation/>
         </w:sdtPr>
+        <w:sdtEndPr/>
         <w:sdtContent>
           <w:r>
             <w:rPr>
@@ -8547,6 +8491,7 @@
           <w:id w:val="961076208"/>
           <w:citation/>
         </w:sdtPr>
+        <w:sdtEndPr/>
         <w:sdtContent>
           <w:r>
             <w:rPr>
@@ -8981,24 +8926,14 @@
       <w:r>
         <w:t xml:space="preserve">Tabela </w:t>
       </w:r>
-      <w:r>
-        <w:fldChar w:fldCharType="begin"/>
-      </w:r>
-      <w:r>
-        <w:instrText xml:space="preserve"> SEQ Tabela \* ARABIC </w:instrText>
-      </w:r>
-      <w:r>
-        <w:fldChar w:fldCharType="separate"/>
-      </w:r>
-      <w:r>
-        <w:rPr>
-          <w:noProof/>
-        </w:rPr>
-        <w:t>5</w:t>
-      </w:r>
-      <w:r>
-        <w:fldChar w:fldCharType="end"/>
-      </w:r>
+      <w:fldSimple w:instr=" SEQ Tabela \* ARABIC ">
+        <w:r>
+          <w:rPr>
+            <w:noProof/>
+          </w:rPr>
+          <w:t>5</w:t>
+        </w:r>
+      </w:fldSimple>
       <w:bookmarkEnd w:id="46"/>
       <w:r>
         <w:t xml:space="preserve"> - Linguagem e seu compilador</w:t>
@@ -9038,6 +8973,7 @@
           <w:id w:val="-1271777472"/>
           <w:citation/>
         </w:sdtPr>
+        <w:sdtEndPr/>
         <w:sdtContent>
           <w:r>
             <w:fldChar w:fldCharType="begin"/>
@@ -9433,6 +9369,7 @@
           <w:id w:val="486205918"/>
           <w:citation/>
         </w:sdtPr>
+        <w:sdtEndPr/>
         <w:sdtContent>
           <w:r>
             <w:fldChar w:fldCharType="begin"/>
@@ -9832,24 +9769,14 @@
       <w:r>
         <w:t xml:space="preserve">Tabela </w:t>
       </w:r>
-      <w:r>
-        <w:fldChar w:fldCharType="begin"/>
-      </w:r>
-      <w:r>
-        <w:instrText xml:space="preserve"> SEQ Tabela \* ARABIC </w:instrText>
-      </w:r>
-      <w:r>
-        <w:fldChar w:fldCharType="separate"/>
-      </w:r>
-      <w:r>
-        <w:rPr>
-          <w:noProof/>
-        </w:rPr>
-        <w:t>6</w:t>
-      </w:r>
-      <w:r>
-        <w:fldChar w:fldCharType="end"/>
-      </w:r>
+      <w:fldSimple w:instr=" SEQ Tabela \* ARABIC ">
+        <w:r>
+          <w:rPr>
+            <w:noProof/>
+          </w:rPr>
+          <w:t>6</w:t>
+        </w:r>
+      </w:fldSimple>
       <w:bookmarkEnd w:id="47"/>
       <w:r>
         <w:t>- Confronto com adversários</w:t>
@@ -12103,10 +12030,10 @@
             <v:path o:extrusionok="f" gradientshapeok="t" o:connecttype="rect"/>
             <o:lock v:ext="edit" aspectratio="t"/>
           </v:shapetype>
-          <v:shape id="_x0000_i1025" type="#_x0000_t75" style="width:412pt;height:599.35pt" o:ole="">
+          <v:shape id="_x0000_i1025" type="#_x0000_t75" style="width:411.9pt;height:599.45pt" o:ole="">
             <v:imagedata r:id="rId22" o:title=""/>
           </v:shape>
-          <o:OLEObject Type="Embed" ProgID="Word.OpenDocumentText.12" ShapeID="_x0000_i1025" DrawAspect="Content" ObjectID="_1592498646" r:id="rId23"/>
+          <o:OLEObject Type="Embed" ProgID="Word.OpenDocumentText.12" ShapeID="_x0000_i1025" DrawAspect="Content" ObjectID="_1592514492" r:id="rId23"/>
         </w:object>
       </w:r>
     </w:p>
@@ -12118,24 +12045,14 @@
       <w:r>
         <w:t xml:space="preserve">Figura </w:t>
       </w:r>
-      <w:r>
-        <w:fldChar w:fldCharType="begin"/>
-      </w:r>
-      <w:r>
-        <w:instrText xml:space="preserve"> SEQ Figura \* ARABIC </w:instrText>
-      </w:r>
-      <w:r>
-        <w:fldChar w:fldCharType="separate"/>
-      </w:r>
-      <w:r>
-        <w:rPr>
-          <w:noProof/>
-        </w:rPr>
-        <w:t>9</w:t>
-      </w:r>
-      <w:r>
-        <w:fldChar w:fldCharType="end"/>
-      </w:r>
+      <w:fldSimple w:instr=" SEQ Figura \* ARABIC ">
+        <w:r>
+          <w:rPr>
+            <w:noProof/>
+          </w:rPr>
+          <w:t>9</w:t>
+        </w:r>
+      </w:fldSimple>
       <w:bookmarkEnd w:id="49"/>
       <w:r>
         <w:t>- Método de atualização de rating</w:t>
@@ -12194,10 +12111,10 @@
           <w:szCs w:val="40"/>
         </w:rPr>
         <w:object w:dxaOrig="8838" w:dyaOrig="5134" w14:anchorId="4FBF1553">
-          <v:shape id="_x0000_i1026" type="#_x0000_t75" style="width:442.65pt;height:256.65pt" o:ole="">
+          <v:shape id="_x0000_i1026" type="#_x0000_t75" style="width:442.9pt;height:257pt" o:ole="">
             <v:imagedata r:id="rId24" o:title=""/>
           </v:shape>
-          <o:OLEObject Type="Embed" ProgID="Word.OpenDocumentText.12" ShapeID="_x0000_i1026" DrawAspect="Content" ObjectID="_1592498647" r:id="rId25"/>
+          <o:OLEObject Type="Embed" ProgID="Word.OpenDocumentText.12" ShapeID="_x0000_i1026" DrawAspect="Content" ObjectID="_1592514493" r:id="rId25"/>
         </w:object>
       </w:r>
     </w:p>
@@ -12209,24 +12126,14 @@
       <w:r>
         <w:t xml:space="preserve">Figura </w:t>
       </w:r>
-      <w:r>
-        <w:fldChar w:fldCharType="begin"/>
-      </w:r>
-      <w:r>
-        <w:instrText xml:space="preserve"> SEQ Figura \* ARABIC </w:instrText>
-      </w:r>
-      <w:r>
-        <w:fldChar w:fldCharType="separate"/>
-      </w:r>
-      <w:r>
-        <w:rPr>
-          <w:noProof/>
-        </w:rPr>
-        <w:t>10</w:t>
-      </w:r>
-      <w:r>
-        <w:fldChar w:fldCharType="end"/>
-      </w:r>
+      <w:fldSimple w:instr=" SEQ Figura \* ARABIC ">
+        <w:r>
+          <w:rPr>
+            <w:noProof/>
+          </w:rPr>
+          <w:t>10</w:t>
+        </w:r>
+      </w:fldSimple>
       <w:bookmarkEnd w:id="51"/>
       <w:r>
         <w:t xml:space="preserve"> - Classe de Cálculo do Rating</w:t>
@@ -12460,6 +12367,9 @@
         <w:keepNext/>
       </w:pPr>
       <w:r>
+        <w:rPr>
+          <w:noProof/>
+        </w:rPr>
         <w:lastRenderedPageBreak/>
         <w:drawing>
           <wp:inline distT="0" distB="0" distL="0" distR="0" wp14:anchorId="12EFCFFE" wp14:editId="062A32A0">
@@ -12505,24 +12415,14 @@
       <w:r>
         <w:t xml:space="preserve">Figura </w:t>
       </w:r>
-      <w:r>
-        <w:fldChar w:fldCharType="begin"/>
-      </w:r>
-      <w:r>
-        <w:instrText xml:space="preserve"> SEQ Figura \* ARABIC </w:instrText>
-      </w:r>
-      <w:r>
-        <w:fldChar w:fldCharType="separate"/>
-      </w:r>
-      <w:r>
-        <w:rPr>
-          <w:noProof/>
-        </w:rPr>
-        <w:t>11</w:t>
-      </w:r>
-      <w:r>
-        <w:fldChar w:fldCharType="end"/>
-      </w:r>
+      <w:fldSimple w:instr=" SEQ Figura \* ARABIC ">
+        <w:r>
+          <w:rPr>
+            <w:noProof/>
+          </w:rPr>
+          <w:t>11</w:t>
+        </w:r>
+      </w:fldSimple>
       <w:r>
         <w:t>- Página inicial</w:t>
       </w:r>
@@ -12592,6 +12492,9 @@
         <w:ind w:firstLine="0"/>
       </w:pPr>
       <w:r>
+        <w:rPr>
+          <w:noProof/>
+        </w:rPr>
         <w:drawing>
           <wp:inline distT="0" distB="0" distL="0" distR="0" wp14:anchorId="2C642F1A" wp14:editId="5A991611">
             <wp:extent cx="5612130" cy="2084705"/>
@@ -12637,24 +12540,14 @@
       <w:r>
         <w:t xml:space="preserve">Figura </w:t>
       </w:r>
-      <w:r>
-        <w:fldChar w:fldCharType="begin"/>
-      </w:r>
-      <w:r>
-        <w:instrText xml:space="preserve"> SEQ Figura \* ARABIC </w:instrText>
-      </w:r>
-      <w:r>
-        <w:fldChar w:fldCharType="separate"/>
-      </w:r>
-      <w:r>
-        <w:rPr>
-          <w:noProof/>
-        </w:rPr>
-        <w:t>12</w:t>
-      </w:r>
-      <w:r>
-        <w:fldChar w:fldCharType="end"/>
-      </w:r>
+      <w:fldSimple w:instr=" SEQ Figura \* ARABIC ">
+        <w:r>
+          <w:rPr>
+            <w:noProof/>
+          </w:rPr>
+          <w:t>12</w:t>
+        </w:r>
+      </w:fldSimple>
       <w:bookmarkEnd w:id="52"/>
       <w:r>
         <w:t>- Página de Login/Registo</w:t>
@@ -12755,6 +12648,9 @@
         <w:jc w:val="center"/>
       </w:pPr>
       <w:r>
+        <w:rPr>
+          <w:noProof/>
+        </w:rPr>
         <w:drawing>
           <wp:inline distT="0" distB="0" distL="0" distR="0" wp14:anchorId="661E8480" wp14:editId="767CD7A8">
             <wp:extent cx="5612130" cy="2488565"/>
@@ -12800,24 +12696,14 @@
       <w:r>
         <w:t xml:space="preserve">Figura </w:t>
       </w:r>
-      <w:r>
-        <w:fldChar w:fldCharType="begin"/>
-      </w:r>
-      <w:r>
-        <w:instrText xml:space="preserve"> SEQ Figura \* ARABIC </w:instrText>
-      </w:r>
-      <w:r>
-        <w:fldChar w:fldCharType="separate"/>
-      </w:r>
-      <w:r>
-        <w:rPr>
-          <w:noProof/>
-        </w:rPr>
-        <w:t>13</w:t>
-      </w:r>
-      <w:r>
-        <w:fldChar w:fldCharType="end"/>
-      </w:r>
+      <w:fldSimple w:instr=" SEQ Figura \* ARABIC ">
+        <w:r>
+          <w:rPr>
+            <w:noProof/>
+          </w:rPr>
+          <w:t>13</w:t>
+        </w:r>
+      </w:fldSimple>
       <w:bookmarkEnd w:id="53"/>
       <w:r>
         <w:t>- Página de Prática</w:t>
@@ -12863,12 +12749,7 @@
     </w:p>
     <w:p>
       <w:r>
-        <w:t>O botão de cada problema será exposto como “Solve again” caso o utilizador já tenha resolvido o problema com uma pontuação de 100%, em caso contrário mantém-se o botão “Solve problem</w:t>
-      </w:r>
-      <w:bookmarkStart w:id="54" w:name="_GoBack"/>
-      <w:bookmarkEnd w:id="54"/>
-      <w:r>
-        <w:t xml:space="preserve">” padrão. </w:t>
+        <w:t xml:space="preserve">O botão de cada problema será exposto como “Solve again” caso o utilizador já tenha resolvido o problema com uma pontuação de 100%, em caso contrário mantém-se o botão “Solve problem” padrão. </w:t>
       </w:r>
     </w:p>
     <w:p>
@@ -12881,6 +12762,9 @@
         <w:ind w:left="720" w:hanging="720"/>
       </w:pPr>
       <w:r>
+        <w:rPr>
+          <w:noProof/>
+        </w:rPr>
         <w:drawing>
           <wp:inline distT="0" distB="0" distL="0" distR="0" wp14:anchorId="51274168" wp14:editId="44029559">
             <wp:extent cx="5612130" cy="2797175"/>
@@ -13133,6 +13017,9 @@
         </w:numPr>
       </w:pPr>
       <w:r>
+        <w:rPr>
+          <w:noProof/>
+        </w:rPr>
         <w:drawing>
           <wp:inline distT="0" distB="0" distL="0" distR="0" wp14:anchorId="38C046DC" wp14:editId="7A31982E">
             <wp:extent cx="5612130" cy="2468245"/>
@@ -13175,29 +13062,19 @@
         <w:pStyle w:val="Legenda"/>
         <w:spacing w:before="0"/>
       </w:pPr>
-      <w:bookmarkStart w:id="55" w:name="_Ref518755638"/>
+      <w:bookmarkStart w:id="54" w:name="_Ref518755638"/>
       <w:r>
         <w:t xml:space="preserve">Figura </w:t>
       </w:r>
-      <w:r>
-        <w:fldChar w:fldCharType="begin"/>
-      </w:r>
-      <w:r>
-        <w:instrText xml:space="preserve"> SEQ Figura \* ARABIC </w:instrText>
-      </w:r>
-      <w:r>
-        <w:fldChar w:fldCharType="separate"/>
-      </w:r>
-      <w:r>
-        <w:rPr>
-          <w:noProof/>
-        </w:rPr>
-        <w:t>14</w:t>
-      </w:r>
-      <w:r>
-        <w:fldChar w:fldCharType="end"/>
-      </w:r>
-      <w:bookmarkEnd w:id="55"/>
+      <w:fldSimple w:instr=" SEQ Figura \* ARABIC ">
+        <w:r>
+          <w:rPr>
+            <w:noProof/>
+          </w:rPr>
+          <w:t>14</w:t>
+        </w:r>
+      </w:fldSimple>
+      <w:bookmarkEnd w:id="54"/>
       <w:r>
         <w:t xml:space="preserve"> - Interface do Problema - parte1</w:t>
       </w:r>
@@ -13214,6 +13091,9 @@
         <w:jc w:val="left"/>
       </w:pPr>
       <w:r>
+        <w:rPr>
+          <w:noProof/>
+        </w:rPr>
         <w:lastRenderedPageBreak/>
         <w:drawing>
           <wp:inline distT="0" distB="0" distL="0" distR="0" wp14:anchorId="5A2F929D" wp14:editId="1612085B">
@@ -13256,29 +13136,19 @@
       <w:pPr>
         <w:pStyle w:val="Legenda"/>
       </w:pPr>
-      <w:bookmarkStart w:id="56" w:name="_Ref518755644"/>
+      <w:bookmarkStart w:id="55" w:name="_Ref518755644"/>
       <w:r>
         <w:t xml:space="preserve">Figura </w:t>
       </w:r>
-      <w:r>
-        <w:fldChar w:fldCharType="begin"/>
-      </w:r>
-      <w:r>
-        <w:instrText xml:space="preserve"> SEQ Figura \* ARABIC </w:instrText>
-      </w:r>
-      <w:r>
-        <w:fldChar w:fldCharType="separate"/>
-      </w:r>
-      <w:r>
-        <w:rPr>
-          <w:noProof/>
-        </w:rPr>
-        <w:t>15</w:t>
-      </w:r>
-      <w:r>
-        <w:fldChar w:fldCharType="end"/>
-      </w:r>
-      <w:bookmarkEnd w:id="56"/>
+      <w:fldSimple w:instr=" SEQ Figura \* ARABIC ">
+        <w:r>
+          <w:rPr>
+            <w:noProof/>
+          </w:rPr>
+          <w:t>15</w:t>
+        </w:r>
+      </w:fldSimple>
+      <w:bookmarkEnd w:id="55"/>
       <w:r>
         <w:t xml:space="preserve"> - Interface do Problema - parte2</w:t>
       </w:r>
@@ -13396,7 +13266,12 @@
       </w:r>
       <w:proofErr w:type="spellEnd"/>
       <w:r>
-        <w:t xml:space="preserve"> de acordo com as linguagens disponíveis pela aplicação, para tornar o código mais legível e também esquemas de cores para deixar o editor de texto mais apelativo.</w:t>
+        <w:t xml:space="preserve"> de acordo com as linguagens disponíveis pela aplicação</w:t>
+      </w:r>
+      <w:bookmarkStart w:id="56" w:name="_GoBack"/>
+      <w:bookmarkEnd w:id="56"/>
+      <w:r>
+        <w:t xml:space="preserve"> para tornar o código mais legível e também esquemas de cores para deixar o editor de texto mais apelativo.</w:t>
       </w:r>
     </w:p>
     <w:p>
@@ -13418,6 +13293,9 @@
         <w:ind w:firstLine="0"/>
       </w:pPr>
       <w:r>
+        <w:rPr>
+          <w:noProof/>
+        </w:rPr>
         <w:lastRenderedPageBreak/>
         <w:drawing>
           <wp:inline distT="0" distB="0" distL="0" distR="0" wp14:anchorId="2D49A7C1" wp14:editId="7FDEF044">
@@ -13472,24 +13350,14 @@
       <w:r>
         <w:t xml:space="preserve">Figura </w:t>
       </w:r>
-      <w:r>
-        <w:fldChar w:fldCharType="begin"/>
-      </w:r>
-      <w:r>
-        <w:instrText xml:space="preserve"> SEQ Figura \* ARABIC </w:instrText>
-      </w:r>
-      <w:r>
-        <w:fldChar w:fldCharType="separate"/>
-      </w:r>
-      <w:r>
-        <w:rPr>
-          <w:noProof/>
-        </w:rPr>
-        <w:t>16</w:t>
-      </w:r>
-      <w:r>
-        <w:fldChar w:fldCharType="end"/>
-      </w:r>
+      <w:fldSimple w:instr=" SEQ Figura \* ARABIC ">
+        <w:r>
+          <w:rPr>
+            <w:noProof/>
+          </w:rPr>
+          <w:t>16</w:t>
+        </w:r>
+      </w:fldSimple>
       <w:bookmarkEnd w:id="57"/>
       <w:r>
         <w:t>- Editor ACE</w:t>
@@ -13521,8 +13389,8 @@
         <w:jc w:val="left"/>
       </w:pPr>
     </w:p>
-    <w:bookmarkStart w:id="58" w:name="_Toc517882491" w:displacedByCustomXml="next"/>
-    <w:bookmarkStart w:id="59" w:name="_Toc518320778" w:displacedByCustomXml="next"/>
+    <w:bookmarkStart w:id="58" w:name="_Toc518320778" w:displacedByCustomXml="next"/>
+    <w:bookmarkStart w:id="59" w:name="_Toc517882491" w:displacedByCustomXml="next"/>
     <w:sdt>
       <w:sdtPr>
         <w:rPr>
@@ -13536,6 +13404,7 @@
           <w:docPartUnique/>
         </w:docPartObj>
       </w:sdtPr>
+      <w:sdtEndPr/>
       <w:sdtContent>
         <w:p>
           <w:pPr>
@@ -13553,6 +13422,7 @@
             <w:id w:val="111145805"/>
             <w:bibliography/>
           </w:sdtPr>
+          <w:sdtEndPr/>
           <w:sdtContent>
             <w:p>
               <w:pPr>
@@ -18378,6 +18248,7 @@
   <w:style w:type="character" w:default="1" w:styleId="Tipodeletrapredefinidodopargrafo">
     <w:name w:val="Default Paragraph Font"/>
     <w:uiPriority w:val="1"/>
+    <w:semiHidden/>
     <w:unhideWhenUsed/>
   </w:style>
   <w:style w:type="table" w:default="1" w:styleId="Tabelanormal">
@@ -19892,7 +19763,7 @@
 </file>
 
 <file path=customXml/itemProps1.xml><?xml version="1.0" encoding="utf-8"?>
-<ds:datastoreItem xmlns:ds="http://schemas.openxmlformats.org/officeDocument/2006/customXml" ds:itemID="{0D1F69BB-8CFA-4FE5-B5AD-BD68C382467A}">
+<ds:datastoreItem xmlns:ds="http://schemas.openxmlformats.org/officeDocument/2006/customXml" ds:itemID="{D8857122-3E29-4619-AAE5-7B6CF1E7FDB9}">
   <ds:schemaRefs>
     <ds:schemaRef ds:uri="http://schemas.openxmlformats.org/officeDocument/2006/bibliography"/>
   </ds:schemaRefs>

</xml_diff>

<commit_message>
Relatório: Compilação, Execução e Avaliação
</commit_message>
<xml_diff>
--- a/docs/Relatorio_Projeto_Miguel_Brito.docx
+++ b/docs/Relatorio_Projeto_Miguel_Brito.docx
@@ -376,7 +376,6 @@
           <w:id w:val="-1548763129"/>
           <w:citation/>
         </w:sdtPr>
-        <w:sdtEndPr/>
         <w:sdtContent>
           <w:r>
             <w:fldChar w:fldCharType="begin"/>
@@ -2887,14 +2886,36 @@
       <w:r>
         <w:t xml:space="preserve">Tabela </w:t>
       </w:r>
-      <w:fldSimple w:instr=" SEQ Tabela \* ARABIC ">
-        <w:r>
-          <w:rPr>
-            <w:noProof/>
-          </w:rPr>
-          <w:t>1</w:t>
-        </w:r>
-      </w:fldSimple>
+      <w:r>
+        <w:rPr>
+          <w:noProof/>
+        </w:rPr>
+        <w:fldChar w:fldCharType="begin"/>
+      </w:r>
+      <w:r>
+        <w:rPr>
+          <w:noProof/>
+        </w:rPr>
+        <w:instrText xml:space="preserve"> SEQ Tabela \* ARABIC </w:instrText>
+      </w:r>
+      <w:r>
+        <w:rPr>
+          <w:noProof/>
+        </w:rPr>
+        <w:fldChar w:fldCharType="separate"/>
+      </w:r>
+      <w:r>
+        <w:rPr>
+          <w:noProof/>
+        </w:rPr>
+        <w:t>1</w:t>
+      </w:r>
+      <w:r>
+        <w:rPr>
+          <w:noProof/>
+        </w:rPr>
+        <w:fldChar w:fldCharType="end"/>
+      </w:r>
       <w:bookmarkEnd w:id="14"/>
       <w:r>
         <w:t xml:space="preserve">- </w:t>
@@ -2996,7 +3017,6 @@
           <w:id w:val="1239365404"/>
           <w:citation/>
         </w:sdtPr>
-        <w:sdtEndPr/>
         <w:sdtContent>
           <w:r>
             <w:rPr>
@@ -3122,7 +3142,6 @@
           <w:id w:val="-2070955666"/>
           <w:citation/>
         </w:sdtPr>
-        <w:sdtEndPr/>
         <w:sdtContent>
           <w:r>
             <w:fldChar w:fldCharType="begin"/>
@@ -3617,7 +3636,6 @@
           <w:id w:val="-1361113150"/>
           <w:citation/>
         </w:sdtPr>
-        <w:sdtEndPr/>
         <w:sdtContent>
           <w:r>
             <w:rPr>
@@ -3975,7 +3993,6 @@
           <w:id w:val="1972552955"/>
           <w:citation/>
         </w:sdtPr>
-        <w:sdtEndPr/>
         <w:sdtContent>
           <w:r>
             <w:fldChar w:fldCharType="begin"/>
@@ -4322,7 +4339,6 @@
           <w:id w:val="402418666"/>
           <w:citation/>
         </w:sdtPr>
-        <w:sdtEndPr/>
         <w:sdtContent>
           <w:r>
             <w:rPr>
@@ -4438,7 +4454,6 @@
           <w:id w:val="555662121"/>
           <w:citation/>
         </w:sdtPr>
-        <w:sdtEndPr/>
         <w:sdtContent>
           <w:r>
             <w:fldChar w:fldCharType="begin"/>
@@ -4679,7 +4694,6 @@
           <w:id w:val="385143760"/>
           <w:citation/>
         </w:sdtPr>
-        <w:sdtEndPr/>
         <w:sdtContent>
           <w:r>
             <w:fldChar w:fldCharType="begin"/>
@@ -5223,7 +5237,6 @@
           <w:id w:val="-1518309070"/>
           <w:citation/>
         </w:sdtPr>
-        <w:sdtEndPr/>
         <w:sdtContent>
           <w:r>
             <w:fldChar w:fldCharType="begin"/>
@@ -5466,14 +5479,36 @@
       <w:r>
         <w:t xml:space="preserve">Figura </w:t>
       </w:r>
-      <w:fldSimple w:instr=" SEQ Figura \* ARABIC ">
-        <w:r>
-          <w:rPr>
-            <w:noProof/>
-          </w:rPr>
-          <w:t>4</w:t>
-        </w:r>
-      </w:fldSimple>
+      <w:r>
+        <w:rPr>
+          <w:noProof/>
+        </w:rPr>
+        <w:fldChar w:fldCharType="begin"/>
+      </w:r>
+      <w:r>
+        <w:rPr>
+          <w:noProof/>
+        </w:rPr>
+        <w:instrText xml:space="preserve"> SEQ Figura \* ARABIC </w:instrText>
+      </w:r>
+      <w:r>
+        <w:rPr>
+          <w:noProof/>
+        </w:rPr>
+        <w:fldChar w:fldCharType="separate"/>
+      </w:r>
+      <w:r>
+        <w:rPr>
+          <w:noProof/>
+        </w:rPr>
+        <w:t>4</w:t>
+      </w:r>
+      <w:r>
+        <w:rPr>
+          <w:noProof/>
+        </w:rPr>
+        <w:fldChar w:fldCharType="end"/>
+      </w:r>
       <w:bookmarkEnd w:id="30"/>
       <w:r>
         <w:t xml:space="preserve"> - Diagrama de Contexto</w:t>
@@ -5786,14 +5821,36 @@
       <w:r>
         <w:t xml:space="preserve">Tabela </w:t>
       </w:r>
-      <w:fldSimple w:instr=" SEQ Tabela \* ARABIC ">
-        <w:r>
-          <w:rPr>
-            <w:noProof/>
-          </w:rPr>
-          <w:t>2</w:t>
-        </w:r>
-      </w:fldSimple>
+      <w:r>
+        <w:rPr>
+          <w:noProof/>
+        </w:rPr>
+        <w:fldChar w:fldCharType="begin"/>
+      </w:r>
+      <w:r>
+        <w:rPr>
+          <w:noProof/>
+        </w:rPr>
+        <w:instrText xml:space="preserve"> SEQ Tabela \* ARABIC </w:instrText>
+      </w:r>
+      <w:r>
+        <w:rPr>
+          <w:noProof/>
+        </w:rPr>
+        <w:fldChar w:fldCharType="separate"/>
+      </w:r>
+      <w:r>
+        <w:rPr>
+          <w:noProof/>
+        </w:rPr>
+        <w:t>2</w:t>
+      </w:r>
+      <w:r>
+        <w:rPr>
+          <w:noProof/>
+        </w:rPr>
+        <w:fldChar w:fldCharType="end"/>
+      </w:r>
       <w:bookmarkEnd w:id="31"/>
       <w:r>
         <w:t xml:space="preserve"> - Atores e respetivos casos de uso</w:t>
@@ -6383,14 +6440,36 @@
       <w:r>
         <w:t xml:space="preserve">Tabela </w:t>
       </w:r>
-      <w:fldSimple w:instr=" SEQ Tabela \* ARABIC ">
-        <w:r>
-          <w:rPr>
-            <w:noProof/>
-          </w:rPr>
-          <w:t>3</w:t>
-        </w:r>
-      </w:fldSimple>
+      <w:r>
+        <w:rPr>
+          <w:noProof/>
+        </w:rPr>
+        <w:fldChar w:fldCharType="begin"/>
+      </w:r>
+      <w:r>
+        <w:rPr>
+          <w:noProof/>
+        </w:rPr>
+        <w:instrText xml:space="preserve"> SEQ Tabela \* ARABIC </w:instrText>
+      </w:r>
+      <w:r>
+        <w:rPr>
+          <w:noProof/>
+        </w:rPr>
+        <w:fldChar w:fldCharType="separate"/>
+      </w:r>
+      <w:r>
+        <w:rPr>
+          <w:noProof/>
+        </w:rPr>
+        <w:t>3</w:t>
+      </w:r>
+      <w:r>
+        <w:rPr>
+          <w:noProof/>
+        </w:rPr>
+        <w:fldChar w:fldCharType="end"/>
+      </w:r>
       <w:bookmarkEnd w:id="32"/>
       <w:r>
         <w:t xml:space="preserve"> - Descrição Caso de Uso - Submeter solução para um problema</w:t>
@@ -6514,14 +6593,36 @@
       <w:r>
         <w:t xml:space="preserve">Figura </w:t>
       </w:r>
-      <w:fldSimple w:instr=" SEQ Figura \* ARABIC ">
-        <w:r>
-          <w:rPr>
-            <w:noProof/>
-          </w:rPr>
-          <w:t>5</w:t>
-        </w:r>
-      </w:fldSimple>
+      <w:r>
+        <w:rPr>
+          <w:noProof/>
+        </w:rPr>
+        <w:fldChar w:fldCharType="begin"/>
+      </w:r>
+      <w:r>
+        <w:rPr>
+          <w:noProof/>
+        </w:rPr>
+        <w:instrText xml:space="preserve"> SEQ Figura \* ARABIC </w:instrText>
+      </w:r>
+      <w:r>
+        <w:rPr>
+          <w:noProof/>
+        </w:rPr>
+        <w:fldChar w:fldCharType="separate"/>
+      </w:r>
+      <w:r>
+        <w:rPr>
+          <w:noProof/>
+        </w:rPr>
+        <w:t>5</w:t>
+      </w:r>
+      <w:r>
+        <w:rPr>
+          <w:noProof/>
+        </w:rPr>
+        <w:fldChar w:fldCharType="end"/>
+      </w:r>
       <w:bookmarkEnd w:id="33"/>
       <w:r>
         <w:t xml:space="preserve"> - Diagrama de Sequência "Submeter solução para um problema"</w:t>
@@ -6860,14 +6961,36 @@
       <w:r>
         <w:t xml:space="preserve">Tabela </w:t>
       </w:r>
-      <w:fldSimple w:instr=" SEQ Tabela \* ARABIC ">
-        <w:r>
-          <w:rPr>
-            <w:noProof/>
-          </w:rPr>
-          <w:t>4</w:t>
-        </w:r>
-      </w:fldSimple>
+      <w:r>
+        <w:rPr>
+          <w:noProof/>
+        </w:rPr>
+        <w:fldChar w:fldCharType="begin"/>
+      </w:r>
+      <w:r>
+        <w:rPr>
+          <w:noProof/>
+        </w:rPr>
+        <w:instrText xml:space="preserve"> SEQ Tabela \* ARABIC </w:instrText>
+      </w:r>
+      <w:r>
+        <w:rPr>
+          <w:noProof/>
+        </w:rPr>
+        <w:fldChar w:fldCharType="separate"/>
+      </w:r>
+      <w:r>
+        <w:rPr>
+          <w:noProof/>
+        </w:rPr>
+        <w:t>4</w:t>
+      </w:r>
+      <w:r>
+        <w:rPr>
+          <w:noProof/>
+        </w:rPr>
+        <w:fldChar w:fldCharType="end"/>
+      </w:r>
       <w:bookmarkEnd w:id="35"/>
       <w:r>
         <w:t xml:space="preserve"> - Descrição de Caso de Uso "Criação de Problema Público"</w:t>
@@ -6960,14 +7083,36 @@
       <w:r>
         <w:t xml:space="preserve">Figura </w:t>
       </w:r>
-      <w:fldSimple w:instr=" SEQ Figura \* ARABIC ">
-        <w:r>
-          <w:rPr>
-            <w:noProof/>
-          </w:rPr>
-          <w:t>6</w:t>
-        </w:r>
-      </w:fldSimple>
+      <w:r>
+        <w:rPr>
+          <w:noProof/>
+        </w:rPr>
+        <w:fldChar w:fldCharType="begin"/>
+      </w:r>
+      <w:r>
+        <w:rPr>
+          <w:noProof/>
+        </w:rPr>
+        <w:instrText xml:space="preserve"> SEQ Figura \* ARABIC </w:instrText>
+      </w:r>
+      <w:r>
+        <w:rPr>
+          <w:noProof/>
+        </w:rPr>
+        <w:fldChar w:fldCharType="separate"/>
+      </w:r>
+      <w:r>
+        <w:rPr>
+          <w:noProof/>
+        </w:rPr>
+        <w:t>6</w:t>
+      </w:r>
+      <w:r>
+        <w:rPr>
+          <w:noProof/>
+        </w:rPr>
+        <w:fldChar w:fldCharType="end"/>
+      </w:r>
       <w:r>
         <w:t xml:space="preserve"> - Diagrama de Sequência "</w:t>
       </w:r>
@@ -6977,9 +7122,7 @@
     </w:p>
     <w:p>
       <w:pPr>
-        <w:spacing w:before="0" w:after="0" w:line="240" w:lineRule="auto"/>
-        <w:ind w:firstLine="0"/>
-        <w:jc w:val="left"/>
+        <w:pStyle w:val="Ttulo1"/>
       </w:pPr>
       <w:r>
         <w:lastRenderedPageBreak/>
@@ -7065,7 +7208,6 @@
           <w:id w:val="-725604829"/>
           <w:citation/>
         </w:sdtPr>
-        <w:sdtEndPr/>
         <w:sdtContent>
           <w:r>
             <w:fldChar w:fldCharType="begin"/>
@@ -7291,7 +7433,6 @@
           <w:id w:val="193356124"/>
           <w:citation/>
         </w:sdtPr>
-        <w:sdtEndPr/>
         <w:sdtContent>
           <w:r>
             <w:fldChar w:fldCharType="begin"/>
@@ -7355,6 +7496,7 @@
           <w:sz w:val="28"/>
           <w:szCs w:val="28"/>
         </w:rPr>
+        <w:lastRenderedPageBreak/>
         <w:t>Spring</w:t>
       </w:r>
     </w:p>
@@ -7379,7 +7521,6 @@
           <w:id w:val="-655217897"/>
           <w:citation/>
         </w:sdtPr>
-        <w:sdtEndPr/>
         <w:sdtContent>
           <w:r>
             <w:fldChar w:fldCharType="begin"/>
@@ -7423,11 +7564,7 @@
         <w:t xml:space="preserve"> </w:t>
       </w:r>
       <w:r>
-        <w:t xml:space="preserve">É </w:t>
-      </w:r>
-      <w:r>
-        <w:lastRenderedPageBreak/>
-        <w:t xml:space="preserve">constituída por uma grande variedade de módulos que variam desde </w:t>
+        <w:t xml:space="preserve">É constituída por uma grande variedade de módulos que variam desde </w:t>
       </w:r>
       <w:proofErr w:type="spellStart"/>
       <w:r>
@@ -7680,7 +7817,6 @@
           <w:id w:val="293570361"/>
           <w:citation/>
         </w:sdtPr>
-        <w:sdtEndPr/>
         <w:sdtContent>
           <w:r>
             <w:fldChar w:fldCharType="begin"/>
@@ -7762,7 +7898,6 @@
           <w:id w:val="1767506470"/>
           <w:citation/>
         </w:sdtPr>
-        <w:sdtEndPr/>
         <w:sdtContent>
           <w:r>
             <w:rPr>
@@ -7809,6 +7944,7 @@
     </w:p>
     <w:p>
       <w:r>
+        <w:lastRenderedPageBreak/>
         <w:t xml:space="preserve">As principais bibliotecas </w:t>
       </w:r>
       <w:r>
@@ -7852,7 +7988,6 @@
       <w:bookmarkStart w:id="40" w:name="_Toc518320773"/>
       <w:proofErr w:type="spellStart"/>
       <w:r>
-        <w:lastRenderedPageBreak/>
         <w:t>ReactJS</w:t>
       </w:r>
       <w:bookmarkEnd w:id="40"/>
@@ -8491,7 +8626,6 @@
           <w:id w:val="961076208"/>
           <w:citation/>
         </w:sdtPr>
-        <w:sdtEndPr/>
         <w:sdtContent>
           <w:r>
             <w:rPr>
@@ -8926,14 +9060,36 @@
       <w:r>
         <w:t xml:space="preserve">Tabela </w:t>
       </w:r>
-      <w:fldSimple w:instr=" SEQ Tabela \* ARABIC ">
-        <w:r>
-          <w:rPr>
-            <w:noProof/>
-          </w:rPr>
-          <w:t>5</w:t>
-        </w:r>
-      </w:fldSimple>
+      <w:r>
+        <w:rPr>
+          <w:noProof/>
+        </w:rPr>
+        <w:fldChar w:fldCharType="begin"/>
+      </w:r>
+      <w:r>
+        <w:rPr>
+          <w:noProof/>
+        </w:rPr>
+        <w:instrText xml:space="preserve"> SEQ Tabela \* ARABIC </w:instrText>
+      </w:r>
+      <w:r>
+        <w:rPr>
+          <w:noProof/>
+        </w:rPr>
+        <w:fldChar w:fldCharType="separate"/>
+      </w:r>
+      <w:r>
+        <w:rPr>
+          <w:noProof/>
+        </w:rPr>
+        <w:t>5</w:t>
+      </w:r>
+      <w:r>
+        <w:rPr>
+          <w:noProof/>
+        </w:rPr>
+        <w:fldChar w:fldCharType="end"/>
+      </w:r>
       <w:bookmarkEnd w:id="46"/>
       <w:r>
         <w:t xml:space="preserve"> - Linguagem e seu compilador</w:t>
@@ -8973,7 +9129,6 @@
           <w:id w:val="-1271777472"/>
           <w:citation/>
         </w:sdtPr>
-        <w:sdtEndPr/>
         <w:sdtContent>
           <w:r>
             <w:fldChar w:fldCharType="begin"/>
@@ -9251,131 +9406,744 @@
     </w:p>
     <w:p>
       <w:pPr>
-        <w:spacing w:before="0" w:after="0" w:line="240" w:lineRule="auto"/>
+        <w:pStyle w:val="Cabealho2"/>
+        <w:numPr>
+          <w:ilvl w:val="0"/>
+          <w:numId w:val="0"/>
+        </w:numPr>
+        <w:ind w:left="576"/>
+      </w:pPr>
+    </w:p>
+    <w:p>
+      <w:pPr>
+        <w:pStyle w:val="Cabealho2"/>
+      </w:pPr>
+      <w:r>
+        <w:br w:type="page"/>
+      </w:r>
+      <w:r>
+        <w:lastRenderedPageBreak/>
+        <w:t>Compilação, Execução e Avaliação de Submissões</w:t>
+      </w:r>
+    </w:p>
+    <w:p>
+      <w:pPr>
+        <w:ind w:left="132"/>
+      </w:pPr>
+      <w:r>
+        <w:t xml:space="preserve">Um dos objetivos do presente projeto passa por </w:t>
+      </w:r>
+      <w:r>
+        <w:t xml:space="preserve">avaliar o código submetido pelos utilizadores para determinado problema. </w:t>
+      </w:r>
+      <w:r>
+        <w:t xml:space="preserve"> </w:t>
+      </w:r>
+      <w:r>
+        <w:t xml:space="preserve">Numa fase inicial optou-se por fazer uma pesquisa dos serviços disponíveis numa </w:t>
+      </w:r>
+      <w:r>
+        <w:t xml:space="preserve">tentativa de incorporar uma API já capaz de realizar todo o processo de compilação, execução e avaliação de forma eficiente e consistente. </w:t>
+      </w:r>
+    </w:p>
+    <w:p>
+      <w:pPr>
+        <w:ind w:left="132"/>
+      </w:pPr>
+      <w:r>
+        <w:t>Realizaram-se abordagens a dois serviços distintos com o objetivo de obter informação sobre os custos do serviço e se haveria algum tipo de programa de estudante disponível</w:t>
+      </w:r>
+      <w:r>
+        <w:t xml:space="preserve">. </w:t>
+      </w:r>
+    </w:p>
+    <w:p>
+      <w:pPr>
+        <w:ind w:left="132"/>
+      </w:pPr>
+      <w:r>
+        <w:t xml:space="preserve">O </w:t>
+      </w:r>
+      <w:r>
+        <w:t xml:space="preserve">primeiro serviço, </w:t>
+      </w:r>
+      <w:proofErr w:type="spellStart"/>
+      <w:r>
+        <w:rPr>
+          <w:i/>
+        </w:rPr>
+        <w:t>SphereEngine</w:t>
+      </w:r>
+      <w:proofErr w:type="spellEnd"/>
+      <w:r>
+        <w:rPr>
+          <w:i/>
+        </w:rPr>
+        <w:t xml:space="preserve">, </w:t>
+      </w:r>
+      <w:r>
+        <w:t xml:space="preserve">um serviço já analisado anteriormente, </w:t>
+      </w:r>
+      <w:r>
+        <w:t xml:space="preserve">informou que </w:t>
+      </w:r>
+      <w:r>
+        <w:t xml:space="preserve">só fornecem “pacotes” de serviço a partir das 10000 submissões e visto que se trata de um projeto académico estariam dispostos a proporcionar submissões grátis desde que fosse usado um </w:t>
+      </w:r>
+      <w:proofErr w:type="spellStart"/>
+      <w:r>
+        <w:rPr>
+          <w:i/>
+        </w:rPr>
+        <w:t>widget</w:t>
+      </w:r>
+      <w:proofErr w:type="spellEnd"/>
+      <w:r>
+        <w:t xml:space="preserve"> seu. Apesar desta proposta parecer positiva, o uso do </w:t>
+      </w:r>
+      <w:proofErr w:type="spellStart"/>
+      <w:r>
+        <w:rPr>
+          <w:i/>
+        </w:rPr>
+        <w:t>widget</w:t>
+      </w:r>
+      <w:proofErr w:type="spellEnd"/>
+      <w:r>
+        <w:t xml:space="preserve"> deste serviço retira por completo a possibilidade de haver um processo de avaliação </w:t>
+      </w:r>
+      <w:r>
+        <w:t>uma vez</w:t>
+      </w:r>
+      <w:r>
+        <w:t xml:space="preserve"> que só funcionaria como um </w:t>
+      </w:r>
+      <w:r>
+        <w:t>avaliador</w:t>
+      </w:r>
+      <w:r>
+        <w:t xml:space="preserve"> de código para </w:t>
+      </w:r>
+      <w:r>
+        <w:rPr>
+          <w:i/>
+        </w:rPr>
+        <w:t xml:space="preserve">inputs </w:t>
+      </w:r>
+      <w:r>
+        <w:t xml:space="preserve">e </w:t>
+      </w:r>
+      <w:r>
+        <w:rPr>
+          <w:i/>
+        </w:rPr>
+        <w:t>outputs</w:t>
+      </w:r>
+      <w:r>
+        <w:t xml:space="preserve"> inseridos pelo próprio utilizador.</w:t>
+      </w:r>
+    </w:p>
+    <w:p>
+      <w:pPr>
+        <w:ind w:left="132"/>
+      </w:pPr>
+      <w:r>
+        <w:t xml:space="preserve">O </w:t>
+      </w:r>
+      <w:r>
+        <w:t xml:space="preserve">segundo serviço, </w:t>
+      </w:r>
+      <w:proofErr w:type="spellStart"/>
+      <w:r>
+        <w:rPr>
+          <w:i/>
+        </w:rPr>
+        <w:t>HackerEarth</w:t>
+      </w:r>
+      <w:proofErr w:type="spellEnd"/>
+      <w:r>
+        <w:rPr>
+          <w:i/>
+        </w:rPr>
+        <w:t xml:space="preserve">, </w:t>
+      </w:r>
+      <w:r>
+        <w:t xml:space="preserve">que se trata de uma plataforma de programação </w:t>
+      </w:r>
+      <w:r>
+        <w:t>competitiva,</w:t>
+      </w:r>
+      <w:r>
+        <w:t xml:space="preserve"> mas que contém várias indicações para uma documentação pública de uma API de avaliação</w:t>
+      </w:r>
+      <w:r>
+        <w:t>,</w:t>
+      </w:r>
+      <w:r>
+        <w:t xml:space="preserve"> indicou que o serviço se encontra descontinuado e toda a API </w:t>
+      </w:r>
+      <w:r>
+        <w:t>se encontra</w:t>
+      </w:r>
+      <w:r>
+        <w:t xml:space="preserve"> como sendo privada</w:t>
+      </w:r>
+      <w:r>
+        <w:t xml:space="preserve"> e apenas é usada na sua</w:t>
+      </w:r>
+      <w:r>
+        <w:t xml:space="preserve"> aplicação</w:t>
+      </w:r>
+      <w:r>
+        <w:t>.</w:t>
+      </w:r>
+    </w:p>
+    <w:p>
+      <w:pPr>
+        <w:ind w:left="132"/>
+      </w:pPr>
+      <w:r>
+        <w:t>Seguido estes contactos e em discussão com o orientador de projeto, decidiu-se pela criação de um sistema capaz de avaliar as submissões e como tal possuir as seguintes capacidades:</w:t>
+      </w:r>
+    </w:p>
+    <w:p>
+      <w:pPr>
+        <w:pStyle w:val="PargrafodaLista"/>
+        <w:numPr>
+          <w:ilvl w:val="0"/>
+          <w:numId w:val="30"/>
+        </w:numPr>
+        <w:rPr>
+          <w:b/>
+        </w:rPr>
+      </w:pPr>
+      <w:r>
+        <w:rPr>
+          <w:b/>
+        </w:rPr>
+        <w:t>Compilação de submissões</w:t>
+      </w:r>
+    </w:p>
+    <w:p>
+      <w:pPr>
+        <w:pStyle w:val="PargrafodaLista"/>
+        <w:ind w:left="1428" w:firstLine="0"/>
+      </w:pPr>
+      <w:r>
+        <w:t>Qualquer linguagem não interpretada terá de passar por um processo de compilação antes de poder ser executada.</w:t>
+      </w:r>
+    </w:p>
+    <w:p>
+      <w:pPr>
+        <w:pStyle w:val="PargrafodaLista"/>
+        <w:ind w:left="1428" w:firstLine="0"/>
+      </w:pPr>
+    </w:p>
+    <w:p>
+      <w:pPr>
+        <w:pStyle w:val="PargrafodaLista"/>
+        <w:numPr>
+          <w:ilvl w:val="0"/>
+          <w:numId w:val="30"/>
+        </w:numPr>
+        <w:rPr>
+          <w:b/>
+        </w:rPr>
+      </w:pPr>
+      <w:r>
+        <w:rPr>
+          <w:b/>
+        </w:rPr>
+        <w:lastRenderedPageBreak/>
+        <w:t>Execução de casos de teste relativos a uma submissão</w:t>
+      </w:r>
+    </w:p>
+    <w:p>
+      <w:pPr>
+        <w:pStyle w:val="PargrafodaLista"/>
+        <w:ind w:left="1428" w:firstLine="0"/>
+      </w:pPr>
+      <w:r>
+        <w:t xml:space="preserve">Cada submissão estará associada a um problema, e esse mesmo problema associada a </w:t>
+      </w:r>
+      <m:oMath>
+        <m:r>
+          <w:rPr>
+            <w:rFonts w:ascii="Cambria Math" w:hAnsi="Cambria Math"/>
+          </w:rPr>
+          <m:t>n</m:t>
+        </m:r>
+      </m:oMath>
+      <w:r>
+        <w:t xml:space="preserve"> casos de teste.</w:t>
+      </w:r>
+    </w:p>
+    <w:p>
+      <w:pPr>
+        <w:pStyle w:val="PargrafodaLista"/>
+        <w:numPr>
+          <w:ilvl w:val="0"/>
+          <w:numId w:val="30"/>
+        </w:numPr>
+        <w:rPr>
+          <w:b/>
+        </w:rPr>
+      </w:pPr>
+      <w:r>
+        <w:rPr>
+          <w:b/>
+        </w:rPr>
+        <w:t>Avaliação parcial das submissões</w:t>
+      </w:r>
+    </w:p>
+    <w:p>
+      <w:pPr>
+        <w:pStyle w:val="PargrafodaLista"/>
+        <w:ind w:left="1428" w:firstLine="0"/>
+      </w:pPr>
+      <w:r>
+        <w:t>O utilizador deverá receber uma pontuação baseada nos casos de teste válidos e não apenas uma resposta correta ou incorreta.</w:t>
+      </w:r>
+    </w:p>
+    <w:p>
+      <w:pPr>
+        <w:pStyle w:val="PargrafodaLista"/>
+        <w:numPr>
+          <w:ilvl w:val="0"/>
+          <w:numId w:val="30"/>
+        </w:numPr>
+        <w:rPr>
+          <w:b/>
+        </w:rPr>
+      </w:pPr>
+      <w:r>
+        <w:rPr>
+          <w:b/>
+        </w:rPr>
+        <w:t>Limitações de execução para tempo de CPU e memória</w:t>
+      </w:r>
+    </w:p>
+    <w:p>
+      <w:pPr>
+        <w:pStyle w:val="PargrafodaLista"/>
+        <w:ind w:left="1428" w:firstLine="0"/>
+      </w:pPr>
+      <w:r>
+        <w:t>Cada execução será limitada para evitar que perturbe o normal funcionamento do sistema.</w:t>
+      </w:r>
+    </w:p>
+    <w:p>
+      <w:pPr>
+        <w:pStyle w:val="PargrafodaLista"/>
+        <w:ind w:left="1428" w:firstLine="0"/>
+      </w:pPr>
+    </w:p>
+    <w:p>
+      <w:pPr>
         <w:ind w:firstLine="0"/>
-        <w:jc w:val="left"/>
-        <w:rPr>
-          <w:i/>
-          <w:iCs/>
-          <w:color w:val="44546A" w:themeColor="text2"/>
-          <w:sz w:val="18"/>
-          <w:szCs w:val="18"/>
-        </w:rPr>
-      </w:pPr>
-      <w:r>
-        <w:br w:type="page"/>
-      </w:r>
-    </w:p>
-    <w:p>
-      <w:pPr>
-        <w:pStyle w:val="Cabealho2"/>
+      </w:pPr>
+      <w:r>
+        <w:tab/>
+        <w:t>Havendo outros objetivos para concretizar</w:t>
+      </w:r>
+      <w:r>
+        <w:t xml:space="preserve"> e uma janela de tempo reduzida, optou-se pela integração deste sistema diretamente no </w:t>
+      </w:r>
+      <w:r>
+        <w:rPr>
+          <w:i/>
+        </w:rPr>
+        <w:t>backend</w:t>
+      </w:r>
+      <w:r>
+        <w:t xml:space="preserve"> já existente ao invés da criação de uma API separada com o servidor onde se encontrarão todos os compiladores, o que seria a solução ideal para este problema.</w:t>
+      </w:r>
+    </w:p>
+    <w:p>
+      <w:pPr>
+        <w:ind w:firstLine="0"/>
+      </w:pPr>
+      <w:r>
+        <w:tab/>
+      </w:r>
+      <w:r>
+        <w:t xml:space="preserve">De uma forma muito simples, o sistema criado, passa pela construção de </w:t>
+      </w:r>
+      <w:r>
+        <w:t xml:space="preserve">vários </w:t>
+      </w:r>
+      <w:r>
+        <w:t>comando</w:t>
+      </w:r>
+      <w:r>
+        <w:t>s que são</w:t>
+      </w:r>
+      <w:r>
+        <w:t xml:space="preserve"> executado</w:t>
+      </w:r>
+      <w:r>
+        <w:t>s</w:t>
+      </w:r>
+      <w:r>
+        <w:t xml:space="preserve"> numa máquina Linux relativamente a um </w:t>
+      </w:r>
+      <w:r>
+        <w:rPr>
+          <w:i/>
+        </w:rPr>
+        <w:t>input</w:t>
+      </w:r>
+      <w:r>
+        <w:t xml:space="preserve">. O </w:t>
+      </w:r>
+      <w:r>
+        <w:rPr>
+          <w:i/>
+        </w:rPr>
+        <w:t xml:space="preserve">output </w:t>
+      </w:r>
+      <w:r>
+        <w:t xml:space="preserve">obtido é depois validado de acordo com o </w:t>
+      </w:r>
+      <w:r>
+        <w:rPr>
+          <w:i/>
+        </w:rPr>
+        <w:t>output</w:t>
+      </w:r>
+      <w:r>
+        <w:t xml:space="preserve"> predefinido.</w:t>
+      </w:r>
+    </w:p>
+    <w:p>
+      <w:pPr>
+        <w:ind w:firstLine="0"/>
+      </w:pPr>
+      <w:r>
+        <w:tab/>
+      </w:r>
+      <w:r>
+        <w:t>Estrutura de comando de</w:t>
+      </w:r>
+      <w:r>
+        <w:t xml:space="preserve"> compilação de um programa em Java:</w:t>
+      </w:r>
+    </w:p>
+    <w:tbl>
+      <w:tblPr>
+        <w:tblStyle w:val="TabelacomGrelha"/>
+        <w:tblW w:w="9214" w:type="dxa"/>
+        <w:tblLook w:val="04A0" w:firstRow="1" w:lastRow="0" w:firstColumn="1" w:lastColumn="0" w:noHBand="0" w:noVBand="1"/>
+      </w:tblPr>
+      <w:tblGrid>
+        <w:gridCol w:w="9214"/>
+      </w:tblGrid>
+      <w:tr>
+        <w:tc>
+          <w:tcPr>
+            <w:tcW w:w="9214" w:type="dxa"/>
+            <w:tcBorders>
+              <w:top w:val="nil"/>
+              <w:left w:val="nil"/>
+              <w:bottom w:val="nil"/>
+              <w:right w:val="nil"/>
+            </w:tcBorders>
+            <w:shd w:val="clear" w:color="auto" w:fill="FBE4D5" w:themeFill="accent2" w:themeFillTint="33"/>
+          </w:tcPr>
+          <w:p>
+            <w:pPr>
+              <w:ind w:firstLine="0"/>
+              <w:jc w:val="left"/>
+              <w:rPr>
+                <w:sz w:val="26"/>
+                <w:szCs w:val="26"/>
+              </w:rPr>
+            </w:pPr>
+            <w:proofErr w:type="spellStart"/>
+            <w:r>
+              <w:rPr>
+                <w:sz w:val="26"/>
+                <w:szCs w:val="26"/>
+              </w:rPr>
+              <w:t>javac</w:t>
+            </w:r>
+            <w:proofErr w:type="spellEnd"/>
+            <w:r>
+              <w:rPr>
+                <w:sz w:val="26"/>
+                <w:szCs w:val="26"/>
+              </w:rPr>
+              <w:t xml:space="preserve"> Solution.java &gt; [</w:t>
+            </w:r>
+            <w:proofErr w:type="spellStart"/>
+            <w:r>
+              <w:rPr>
+                <w:sz w:val="26"/>
+                <w:szCs w:val="26"/>
+              </w:rPr>
+              <w:t>ficheiro_erro_compilação</w:t>
+            </w:r>
+            <w:proofErr w:type="spellEnd"/>
+            <w:r>
+              <w:rPr>
+                <w:sz w:val="26"/>
+                <w:szCs w:val="26"/>
+              </w:rPr>
+              <w:t>]</w:t>
+            </w:r>
+          </w:p>
+        </w:tc>
+      </w:tr>
+    </w:tbl>
+    <w:p>
+      <w:pPr>
+        <w:ind w:firstLine="0"/>
+      </w:pPr>
+      <w:r>
+        <w:tab/>
+      </w:r>
+      <w:r>
+        <w:t>Estrutura de comando de execução de uma submissão em Java</w:t>
+      </w:r>
+      <w:r>
+        <w:t>:</w:t>
+      </w:r>
+    </w:p>
+    <w:tbl>
+      <w:tblPr>
+        <w:tblStyle w:val="TabelacomGrelha"/>
+        <w:tblW w:w="9214" w:type="dxa"/>
+        <w:tblLook w:val="04A0" w:firstRow="1" w:lastRow="0" w:firstColumn="1" w:lastColumn="0" w:noHBand="0" w:noVBand="1"/>
+      </w:tblPr>
+      <w:tblGrid>
+        <w:gridCol w:w="9214"/>
+      </w:tblGrid>
+      <w:tr>
+        <w:tc>
+          <w:tcPr>
+            <w:tcW w:w="9214" w:type="dxa"/>
+            <w:tcBorders>
+              <w:top w:val="nil"/>
+              <w:left w:val="nil"/>
+              <w:bottom w:val="nil"/>
+              <w:right w:val="nil"/>
+            </w:tcBorders>
+            <w:shd w:val="clear" w:color="auto" w:fill="FBE4D5" w:themeFill="accent2" w:themeFillTint="33"/>
+          </w:tcPr>
+          <w:p>
+            <w:pPr>
+              <w:ind w:firstLine="0"/>
+              <w:jc w:val="left"/>
+              <w:rPr>
+                <w:sz w:val="26"/>
+                <w:szCs w:val="26"/>
+              </w:rPr>
+            </w:pPr>
+            <w:proofErr w:type="spellStart"/>
+            <w:r>
+              <w:rPr>
+                <w:sz w:val="26"/>
+                <w:szCs w:val="26"/>
+              </w:rPr>
+              <w:t>cat</w:t>
+            </w:r>
+            <w:proofErr w:type="spellEnd"/>
+            <w:r>
+              <w:rPr>
+                <w:sz w:val="26"/>
+                <w:szCs w:val="26"/>
+              </w:rPr>
+              <w:t xml:space="preserve"> [input] | </w:t>
+            </w:r>
+            <w:proofErr w:type="spellStart"/>
+            <w:r>
+              <w:rPr>
+                <w:sz w:val="26"/>
+                <w:szCs w:val="26"/>
+              </w:rPr>
+              <w:t>firejail</w:t>
+            </w:r>
+            <w:proofErr w:type="spellEnd"/>
+            <w:r>
+              <w:rPr>
+                <w:sz w:val="26"/>
+                <w:szCs w:val="26"/>
+              </w:rPr>
+              <w:t xml:space="preserve"> --private=[diretório] –quiet –net=none –noroot </w:t>
+            </w:r>
+            <w:proofErr w:type="spellStart"/>
+            <w:r>
+              <w:rPr>
+                <w:sz w:val="26"/>
+                <w:szCs w:val="26"/>
+              </w:rPr>
+              <w:t>timeout</w:t>
+            </w:r>
+            <w:proofErr w:type="spellEnd"/>
+            <w:r>
+              <w:rPr>
+                <w:sz w:val="26"/>
+                <w:szCs w:val="26"/>
+              </w:rPr>
+              <w:t xml:space="preserve"> 3s java </w:t>
+            </w:r>
+            <w:proofErr w:type="spellStart"/>
+            <w:r>
+              <w:rPr>
+                <w:sz w:val="26"/>
+                <w:szCs w:val="26"/>
+              </w:rPr>
+              <w:t>Solution</w:t>
+            </w:r>
+            <w:proofErr w:type="spellEnd"/>
+            <w:r>
+              <w:rPr>
+                <w:sz w:val="26"/>
+                <w:szCs w:val="26"/>
+              </w:rPr>
+              <w:t xml:space="preserve"> 2&gt; [</w:t>
+            </w:r>
+            <w:proofErr w:type="spellStart"/>
+            <w:r>
+              <w:rPr>
+                <w:sz w:val="26"/>
+                <w:szCs w:val="26"/>
+              </w:rPr>
+              <w:t>ficheiro_erro_execução</w:t>
+            </w:r>
+            <w:proofErr w:type="spellEnd"/>
+            <w:r>
+              <w:rPr>
+                <w:sz w:val="26"/>
+                <w:szCs w:val="26"/>
+              </w:rPr>
+              <w:t>] &gt; [</w:t>
+            </w:r>
+            <w:proofErr w:type="spellStart"/>
+            <w:r>
+              <w:rPr>
+                <w:sz w:val="26"/>
+                <w:szCs w:val="26"/>
+              </w:rPr>
+              <w:t>ficheiro_de_output</w:t>
+            </w:r>
+            <w:proofErr w:type="spellEnd"/>
+            <w:r>
+              <w:rPr>
+                <w:sz w:val="26"/>
+                <w:szCs w:val="26"/>
+              </w:rPr>
+              <w:t xml:space="preserve">] &amp;&amp; </w:t>
+            </w:r>
+            <w:proofErr w:type="spellStart"/>
+            <w:r>
+              <w:rPr>
+                <w:sz w:val="26"/>
+                <w:szCs w:val="26"/>
+              </w:rPr>
+              <w:t>cat</w:t>
+            </w:r>
+            <w:proofErr w:type="spellEnd"/>
+            <w:r>
+              <w:rPr>
+                <w:sz w:val="26"/>
+                <w:szCs w:val="26"/>
+              </w:rPr>
+              <w:t xml:space="preserve"> [</w:t>
+            </w:r>
+            <w:proofErr w:type="spellStart"/>
+            <w:r>
+              <w:rPr>
+                <w:sz w:val="26"/>
+                <w:szCs w:val="26"/>
+              </w:rPr>
+              <w:t>ficheiro_de_output</w:t>
+            </w:r>
+            <w:proofErr w:type="spellEnd"/>
+            <w:r>
+              <w:rPr>
+                <w:sz w:val="26"/>
+                <w:szCs w:val="26"/>
+              </w:rPr>
+              <w:t>]</w:t>
+            </w:r>
+          </w:p>
+        </w:tc>
+      </w:tr>
+    </w:tbl>
+    <w:p>
+      <w:pPr>
+        <w:ind w:firstLine="0"/>
+      </w:pPr>
+    </w:p>
+    <w:p>
+      <w:pPr>
+        <w:pStyle w:val="Cabealho3"/>
       </w:pPr>
       <w:r>
         <w:lastRenderedPageBreak/>
-        <w:t>Classificação E</w:t>
-      </w:r>
-      <w:r>
-        <w:t>lo</w:t>
-      </w:r>
-    </w:p>
-    <w:p>
-      <w:r>
-        <w:t>O sistema de classificação E</w:t>
-      </w:r>
-      <w:r>
-        <w:t>lo</w:t>
-      </w:r>
-      <w:r>
-        <w:t xml:space="preserve">, assim </w:t>
-      </w:r>
-      <w:r>
-        <w:t>apelidado</w:t>
-      </w:r>
-      <w:r>
-        <w:t xml:space="preserve"> pelo seu autor </w:t>
+        <w:t>Segurança</w:t>
+      </w:r>
+    </w:p>
+    <w:p>
+      <w:r>
+        <w:t>Possibilitar ao utilizador que execute o código que pretender nas máquinas que correm a aplicação é de facto o sonho de qualquer atacante informático. Como tal, foram tomadas um conjunto de medidas com o objetivo de lidar com esta situação.</w:t>
+      </w:r>
+    </w:p>
+    <w:p>
+      <w:r>
+        <w:t>A mais significativa passou pel</w:t>
+      </w:r>
+      <w:r>
+        <w:t xml:space="preserve">o uso de um ambiente </w:t>
       </w:r>
       <w:proofErr w:type="spellStart"/>
       <w:r>
-        <w:t>Arpad</w:t>
+        <w:rPr>
+          <w:i/>
+        </w:rPr>
+        <w:t>sandbox</w:t>
       </w:r>
       <w:proofErr w:type="spellEnd"/>
       <w:r>
-        <w:t xml:space="preserve"> Elo, </w:t>
-      </w:r>
-      <w:r>
-        <w:t xml:space="preserve">é um </w:t>
-      </w:r>
-      <w:r>
-        <w:t>método estatístico</w:t>
-      </w:r>
-      <w:r>
-        <w:t xml:space="preserve"> de cálculo da habilidade de </w:t>
-      </w:r>
-      <w:r>
-        <w:t>um</w:t>
-      </w:r>
-      <w:r>
-        <w:t xml:space="preserve"> jogador relativamente a outro</w:t>
-      </w:r>
-      <w:r>
-        <w:t xml:space="preserve">. </w:t>
-      </w:r>
-      <w:r>
-        <w:t>A c</w:t>
-      </w:r>
-      <w:r>
-        <w:t>ada jogador é associado um valor</w:t>
-      </w:r>
-      <w:r>
-        <w:t xml:space="preserve"> positivo</w:t>
-      </w:r>
-      <w:r>
-        <w:t xml:space="preserve">, chamado de </w:t>
-      </w:r>
-      <w:r>
-        <w:rPr>
-          <w:i/>
-        </w:rPr>
-        <w:t>Elo</w:t>
-      </w:r>
-      <w:r>
-        <w:t xml:space="preserve">. No final de cada partida o vencedor retira pontos ao vencido. A quantidade de pontos perdidos ou ganhos dependerá da diferença entre os </w:t>
-      </w:r>
-      <w:r>
-        <w:rPr>
-          <w:i/>
-        </w:rPr>
-        <w:t>elos</w:t>
-      </w:r>
-      <w:r>
-        <w:t xml:space="preserve"> dos dois jogadores. A popularidade deste sistema surgiu principalmente pelo seu uso como sistema de classificação no xadrez</w:t>
-      </w:r>
-      <w:r>
-        <w:t>,</w:t>
-      </w:r>
-      <w:r>
-        <w:t xml:space="preserve"> entre jogadores de topo.</w:t>
-      </w:r>
-    </w:p>
-    <w:p>
-      <w:r>
-        <w:t>Segue-se um e</w:t>
-      </w:r>
-      <w:r>
-        <w:t xml:space="preserve">xemplo retirado de </w:t>
+        <w:t xml:space="preserve"> para execução das submissões do utilizador</w:t>
+      </w:r>
+      <w:r>
+        <w:t xml:space="preserve">. Este tipo de ambientes evita que código malicioso se propague para a restante máquina ficando isolado no seu ambiente. O ambiente </w:t>
+      </w:r>
+      <w:proofErr w:type="spellStart"/>
+      <w:r>
+        <w:rPr>
+          <w:i/>
+        </w:rPr>
+        <w:t>sandbox</w:t>
+      </w:r>
+      <w:proofErr w:type="spellEnd"/>
+      <w:r>
+        <w:t xml:space="preserve"> foi aplicado recorrendo ao </w:t>
+      </w:r>
+      <w:proofErr w:type="spellStart"/>
+      <w:r>
+        <w:rPr>
+          <w:i/>
+        </w:rPr>
+        <w:t>Firejail</w:t>
+      </w:r>
+      <w:proofErr w:type="spellEnd"/>
+      <w:r>
+        <w:t xml:space="preserve">, um programa focado essencialmente em reduzir o risco de quebras de segurança </w:t>
       </w:r>
       <w:sdt>
         <w:sdtPr>
-          <w:id w:val="486205918"/>
+          <w:id w:val="-855578739"/>
           <w:citation/>
         </w:sdtPr>
-        <w:sdtEndPr/>
         <w:sdtContent>
           <w:r>
             <w:fldChar w:fldCharType="begin"/>
           </w:r>
           <w:r>
-            <w:instrText xml:space="preserve"> CITATION Rat18 \l 2070 </w:instrText>
+            <w:instrText xml:space="preserve"> CITATION Fir18 \l 2070 </w:instrText>
           </w:r>
           <w:r>
             <w:fldChar w:fldCharType="separate"/>
@@ -9392,66 +10160,146 @@
         </w:sdtContent>
       </w:sdt>
       <w:r>
-        <w:t>, que pretende demonstrar o funcionamento deste sistema</w:t>
-      </w:r>
-      <w:r>
-        <w:t>:</w:t>
-      </w:r>
-    </w:p>
-    <w:p>
-      <w:r>
-        <w:t xml:space="preserve">Considerando o jogador A de </w:t>
-      </w:r>
-      <w:r>
-        <w:rPr>
-          <w:i/>
-        </w:rPr>
-        <w:t xml:space="preserve">rating </w:t>
-      </w:r>
-      <w:r>
-        <w:t xml:space="preserve">1613 que participa num torneio e defronta 5 jogadores com os resultados da </w:t>
-      </w:r>
-      <w:r>
-        <w:fldChar w:fldCharType="begin"/>
-      </w:r>
-      <w:r>
-        <w:instrText xml:space="preserve"> REF _Ref518735199 \h </w:instrText>
-      </w:r>
-      <w:r>
-        <w:fldChar w:fldCharType="separate"/>
-      </w:r>
-      <w:r>
-        <w:t xml:space="preserve">Tabela </w:t>
-      </w:r>
-      <w:r>
-        <w:rPr>
-          <w:noProof/>
-        </w:rPr>
-        <w:t>6</w:t>
-      </w:r>
-      <w:r>
-        <w:fldChar w:fldCharType="end"/>
-      </w:r>
-      <w:r>
-        <w:t xml:space="preserve">. O </w:t>
-      </w:r>
-      <w:r>
-        <w:rPr>
-          <w:i/>
-        </w:rPr>
-        <w:t xml:space="preserve">rating </w:t>
-      </w:r>
-      <w:r>
-        <w:t xml:space="preserve">apresentado na tabela é o </w:t>
-      </w:r>
-      <w:r>
-        <w:rPr>
-          <w:i/>
-        </w:rPr>
-        <w:t xml:space="preserve">rating </w:t>
-      </w:r>
-      <w:r>
-        <w:t>inicial de cada jogador.</w:t>
+        <w:t>.</w:t>
+      </w:r>
+    </w:p>
+    <w:p/>
+    <w:p>
+      <w:pPr>
+        <w:pStyle w:val="Cabealho3"/>
+      </w:pPr>
+      <w:r>
+        <w:t>Performance</w:t>
+      </w:r>
+    </w:p>
+    <w:p>
+      <w:r>
+        <w:t xml:space="preserve">Tendo em conta que </w:t>
+      </w:r>
+      <w:r>
+        <w:t>a c</w:t>
+      </w:r>
+      <w:r>
+        <w:t>ompilaçã</w:t>
+      </w:r>
+      <w:r>
+        <w:t xml:space="preserve">o e execução de programas é um processo que exigirá dos recursos de processamento da máquina, em especial para casos de teste com vários milhares de </w:t>
+      </w:r>
+      <w:r>
+        <w:rPr>
+          <w:i/>
+        </w:rPr>
+        <w:t>inputs</w:t>
+      </w:r>
+      <w:r>
+        <w:t xml:space="preserve">, é importante ter em consideração o tempo de processamento das submissões uma vez que se pretende que haja um </w:t>
+      </w:r>
+      <w:r>
+        <w:rPr>
+          <w:i/>
+        </w:rPr>
+        <w:t xml:space="preserve">feedback </w:t>
+      </w:r>
+      <w:r>
+        <w:t>em tempo real</w:t>
+      </w:r>
+      <w:r>
+        <w:t xml:space="preserve"> para o utilizador.</w:t>
+      </w:r>
+    </w:p>
+    <w:p>
+      <w:r>
+        <w:t xml:space="preserve">A capacidade de processamento do </w:t>
+      </w:r>
+      <w:r>
+        <w:rPr>
+          <w:i/>
+        </w:rPr>
+        <w:t xml:space="preserve">hardware </w:t>
+      </w:r>
+      <w:r>
+        <w:t xml:space="preserve">em utilização será sempre um grande fator na velocidade com que o </w:t>
+      </w:r>
+      <w:r>
+        <w:rPr>
+          <w:i/>
+        </w:rPr>
+        <w:t>feedback</w:t>
+      </w:r>
+      <w:r>
+        <w:t xml:space="preserve"> é transmitido ao utilizador, no entanto, podem ser aplicadas algumas medidas para o uso mais eficiente de recursos</w:t>
+      </w:r>
+      <w:r>
+        <w:t>, sendo a principal a</w:t>
+      </w:r>
+      <w:r>
+        <w:t xml:space="preserve"> execução em paralelo de várias submissões.</w:t>
+      </w:r>
+    </w:p>
+    <w:p>
+      <w:r>
+        <w:t xml:space="preserve">Para tal, foi feita uma implementação recorrendo a </w:t>
+      </w:r>
+      <w:proofErr w:type="spellStart"/>
+      <w:r>
+        <w:rPr>
+          <w:i/>
+        </w:rPr>
+        <w:t>Threads</w:t>
+      </w:r>
+      <w:proofErr w:type="spellEnd"/>
+      <w:r>
+        <w:t xml:space="preserve"> que permitirá:</w:t>
+      </w:r>
+    </w:p>
+    <w:p>
+      <w:pPr>
+        <w:pStyle w:val="PargrafodaLista"/>
+        <w:numPr>
+          <w:ilvl w:val="0"/>
+          <w:numId w:val="31"/>
+        </w:numPr>
+      </w:pPr>
+      <w:r>
+        <w:t xml:space="preserve">Que o servidor continue a expor todos os métodos para o </w:t>
+      </w:r>
+      <w:r>
+        <w:rPr>
+          <w:i/>
+        </w:rPr>
+        <w:t>frontend</w:t>
+      </w:r>
+      <w:r>
+        <w:t xml:space="preserve"> enquanto realiza a avaliação das submissões uma vez que os métodos não são assíncronos.</w:t>
+      </w:r>
+    </w:p>
+    <w:p>
+      <w:pPr>
+        <w:pStyle w:val="PargrafodaLista"/>
+        <w:numPr>
+          <w:ilvl w:val="0"/>
+          <w:numId w:val="31"/>
+        </w:numPr>
+      </w:pPr>
+      <w:r>
+        <w:t xml:space="preserve">Reservar um conjunto de </w:t>
+      </w:r>
+      <w:proofErr w:type="spellStart"/>
+      <w:r>
+        <w:rPr>
+          <w:i/>
+        </w:rPr>
+        <w:t>threads</w:t>
+      </w:r>
+      <w:proofErr w:type="spellEnd"/>
+      <w:r>
+        <w:t xml:space="preserve"> que fará o pedido de avaliação de submissão ao servidor responsável por tal.</w:t>
+      </w:r>
+    </w:p>
+    <w:p>
+      <w:r>
+        <w:lastRenderedPageBreak/>
+        <w:t>Feita esta implementação foram testados os tempos de processamento para vários conjuntos de submissões.</w:t>
       </w:r>
     </w:p>
     <w:tbl>
@@ -9480,7 +10328,7 @@
               <w:jc w:val="center"/>
             </w:pPr>
             <w:r>
-              <w:t>Adversário</w:t>
+              <w:t>Nº Submissões</w:t>
             </w:r>
           </w:p>
         </w:tc>
@@ -9495,7 +10343,7 @@
               <w:cnfStyle w:val="100000000000" w:firstRow="1" w:lastRow="0" w:firstColumn="0" w:lastColumn="0" w:oddVBand="0" w:evenVBand="0" w:oddHBand="0" w:evenHBand="0" w:firstRowFirstColumn="0" w:firstRowLastColumn="0" w:lastRowFirstColumn="0" w:lastRowLastColumn="0"/>
             </w:pPr>
             <w:r>
-              <w:t>Rating</w:t>
+              <w:t>Nº de casos de teste totais</w:t>
             </w:r>
           </w:p>
         </w:tc>
@@ -9510,7 +10358,7 @@
               <w:cnfStyle w:val="100000000000" w:firstRow="1" w:lastRow="0" w:firstColumn="0" w:lastColumn="0" w:oddVBand="0" w:evenVBand="0" w:oddHBand="0" w:evenHBand="0" w:firstRowFirstColumn="0" w:firstRowLastColumn="0" w:lastRowFirstColumn="0" w:lastRowLastColumn="0"/>
             </w:pPr>
             <w:r>
-              <w:t>Resultado</w:t>
+              <w:t>Duração (segundos)</w:t>
             </w:r>
           </w:p>
         </w:tc>
@@ -9530,7 +10378,7 @@
               <w:jc w:val="center"/>
             </w:pPr>
             <w:r>
-              <w:t>1</w:t>
+              <w:t>5</w:t>
             </w:r>
           </w:p>
         </w:tc>
@@ -9545,7 +10393,7 @@
               <w:cnfStyle w:val="000000100000" w:firstRow="0" w:lastRow="0" w:firstColumn="0" w:lastColumn="0" w:oddVBand="0" w:evenVBand="0" w:oddHBand="1" w:evenHBand="0" w:firstRowFirstColumn="0" w:firstRowLastColumn="0" w:lastRowFirstColumn="0" w:lastRowLastColumn="0"/>
             </w:pPr>
             <w:r>
-              <w:t>1720</w:t>
+              <w:t>50</w:t>
             </w:r>
           </w:p>
         </w:tc>
@@ -9560,7 +10408,7 @@
               <w:cnfStyle w:val="000000100000" w:firstRow="0" w:lastRow="0" w:firstColumn="0" w:lastColumn="0" w:oddVBand="0" w:evenVBand="0" w:oddHBand="1" w:evenHBand="0" w:firstRowFirstColumn="0" w:firstRowLastColumn="0" w:lastRowFirstColumn="0" w:lastRowLastColumn="0"/>
             </w:pPr>
             <w:r>
-              <w:t>Derrota</w:t>
+              <w:t>14</w:t>
             </w:r>
           </w:p>
         </w:tc>
@@ -9577,7 +10425,7 @@
               <w:jc w:val="center"/>
             </w:pPr>
             <w:r>
-              <w:t>2</w:t>
+              <w:t>10</w:t>
             </w:r>
           </w:p>
         </w:tc>
@@ -9592,7 +10440,7 @@
               <w:cnfStyle w:val="000000000000" w:firstRow="0" w:lastRow="0" w:firstColumn="0" w:lastColumn="0" w:oddVBand="0" w:evenVBand="0" w:oddHBand="0" w:evenHBand="0" w:firstRowFirstColumn="0" w:firstRowLastColumn="0" w:lastRowFirstColumn="0" w:lastRowLastColumn="0"/>
             </w:pPr>
             <w:r>
-              <w:t>1388</w:t>
+              <w:t>100</w:t>
             </w:r>
           </w:p>
         </w:tc>
@@ -9607,7 +10455,7 @@
               <w:cnfStyle w:val="000000000000" w:firstRow="0" w:lastRow="0" w:firstColumn="0" w:lastColumn="0" w:oddVBand="0" w:evenVBand="0" w:oddHBand="0" w:evenHBand="0" w:firstRowFirstColumn="0" w:firstRowLastColumn="0" w:lastRowFirstColumn="0" w:lastRowLastColumn="0"/>
             </w:pPr>
             <w:r>
-              <w:t>Vitória</w:t>
+              <w:t>31</w:t>
             </w:r>
           </w:p>
         </w:tc>
@@ -9627,7 +10475,7 @@
               <w:jc w:val="center"/>
             </w:pPr>
             <w:r>
-              <w:t>3</w:t>
+              <w:t>20</w:t>
             </w:r>
           </w:p>
         </w:tc>
@@ -9642,7 +10490,7 @@
               <w:cnfStyle w:val="000000100000" w:firstRow="0" w:lastRow="0" w:firstColumn="0" w:lastColumn="0" w:oddVBand="0" w:evenVBand="0" w:oddHBand="1" w:evenHBand="0" w:firstRowFirstColumn="0" w:firstRowLastColumn="0" w:lastRowFirstColumn="0" w:lastRowLastColumn="0"/>
             </w:pPr>
             <w:r>
-              <w:t>1586</w:t>
+              <w:t>200</w:t>
             </w:r>
           </w:p>
         </w:tc>
@@ -9657,12 +10505,15 @@
               <w:cnfStyle w:val="000000100000" w:firstRow="0" w:lastRow="0" w:firstColumn="0" w:lastColumn="0" w:oddVBand="0" w:evenVBand="0" w:oddHBand="1" w:evenHBand="0" w:firstRowFirstColumn="0" w:firstRowLastColumn="0" w:lastRowFirstColumn="0" w:lastRowLastColumn="0"/>
             </w:pPr>
             <w:r>
-              <w:t>Vitória</w:t>
+              <w:t>47</w:t>
             </w:r>
           </w:p>
         </w:tc>
       </w:tr>
       <w:tr>
+        <w:trPr>
+          <w:trHeight w:val="73"/>
+        </w:trPr>
         <w:tc>
           <w:tcPr>
             <w:cnfStyle w:val="001000000000" w:firstRow="0" w:lastRow="0" w:firstColumn="1" w:lastColumn="0" w:oddVBand="0" w:evenVBand="0" w:oddHBand="0" w:evenHBand="0" w:firstRowFirstColumn="0" w:firstRowLastColumn="0" w:lastRowFirstColumn="0" w:lastRowLastColumn="0"/>
@@ -9674,7 +10525,7 @@
               <w:jc w:val="center"/>
             </w:pPr>
             <w:r>
-              <w:t>4</w:t>
+              <w:t>45</w:t>
             </w:r>
           </w:p>
         </w:tc>
@@ -9689,7 +10540,7 @@
               <w:cnfStyle w:val="000000000000" w:firstRow="0" w:lastRow="0" w:firstColumn="0" w:lastColumn="0" w:oddVBand="0" w:evenVBand="0" w:oddHBand="0" w:evenHBand="0" w:firstRowFirstColumn="0" w:firstRowLastColumn="0" w:lastRowFirstColumn="0" w:lastRowLastColumn="0"/>
             </w:pPr>
             <w:r>
-              <w:t>1477</w:t>
+              <w:t>450</w:t>
             </w:r>
           </w:p>
         </w:tc>
@@ -9704,7 +10555,307 @@
               <w:cnfStyle w:val="000000000000" w:firstRow="0" w:lastRow="0" w:firstColumn="0" w:lastColumn="0" w:oddVBand="0" w:evenVBand="0" w:oddHBand="0" w:evenHBand="0" w:firstRowFirstColumn="0" w:firstRowLastColumn="0" w:lastRowFirstColumn="0" w:lastRowLastColumn="0"/>
             </w:pPr>
             <w:r>
-              <w:t>Empate</w:t>
+              <w:t>79</w:t>
+            </w:r>
+          </w:p>
+        </w:tc>
+      </w:tr>
+    </w:tbl>
+    <w:p>
+      <w:r>
+        <w:t>(TESTAR COM 1 THREAD APENAS?!)</w:t>
+      </w:r>
+    </w:p>
+    <w:p>
+      <w:r>
+        <w:t xml:space="preserve"> </w:t>
+      </w:r>
+    </w:p>
+    <w:p/>
+    <w:p>
+      <w:r>
+        <w:rPr>
+          <w:i/>
+        </w:rPr>
+        <w:t xml:space="preserve"> </w:t>
+      </w:r>
+    </w:p>
+    <w:p/>
+    <w:p/>
+    <w:p/>
+    <w:p>
+      <w:pPr>
+        <w:ind w:left="132"/>
+      </w:pPr>
+    </w:p>
+    <w:p>
+      <w:pPr>
+        <w:ind w:left="132"/>
+      </w:pPr>
+      <w:r>
+        <w:tab/>
+      </w:r>
+      <w:r>
+        <w:br w:type="page"/>
+      </w:r>
+    </w:p>
+    <w:p>
+      <w:pPr>
+        <w:spacing w:before="0" w:after="0" w:line="240" w:lineRule="auto"/>
+        <w:ind w:firstLine="0"/>
+        <w:jc w:val="left"/>
+        <w:rPr>
+          <w:i/>
+          <w:iCs/>
+          <w:color w:val="44546A" w:themeColor="text2"/>
+          <w:sz w:val="18"/>
+          <w:szCs w:val="18"/>
+        </w:rPr>
+      </w:pPr>
+    </w:p>
+    <w:p>
+      <w:pPr>
+        <w:pStyle w:val="Cabealho2"/>
+      </w:pPr>
+      <w:r>
+        <w:t>Classificação E</w:t>
+      </w:r>
+      <w:r>
+        <w:t>lo</w:t>
+      </w:r>
+    </w:p>
+    <w:p>
+      <w:r>
+        <w:t>O sistema de classificação E</w:t>
+      </w:r>
+      <w:r>
+        <w:t>lo</w:t>
+      </w:r>
+      <w:r>
+        <w:t xml:space="preserve">, assim </w:t>
+      </w:r>
+      <w:r>
+        <w:t>apelidado</w:t>
+      </w:r>
+      <w:r>
+        <w:t xml:space="preserve"> pelo seu autor </w:t>
+      </w:r>
+      <w:proofErr w:type="spellStart"/>
+      <w:r>
+        <w:t>Arpad</w:t>
+      </w:r>
+      <w:proofErr w:type="spellEnd"/>
+      <w:r>
+        <w:t xml:space="preserve"> Elo, </w:t>
+      </w:r>
+      <w:r>
+        <w:t xml:space="preserve">é um </w:t>
+      </w:r>
+      <w:r>
+        <w:t>método estatístico</w:t>
+      </w:r>
+      <w:r>
+        <w:t xml:space="preserve"> de cálculo da habilidade de </w:t>
+      </w:r>
+      <w:r>
+        <w:t>um</w:t>
+      </w:r>
+      <w:r>
+        <w:t xml:space="preserve"> jogador relativamente a outro</w:t>
+      </w:r>
+      <w:r>
+        <w:t xml:space="preserve">. </w:t>
+      </w:r>
+      <w:r>
+        <w:t>A c</w:t>
+      </w:r>
+      <w:r>
+        <w:t>ada jogador é associado um valor</w:t>
+      </w:r>
+      <w:r>
+        <w:t xml:space="preserve"> positivo</w:t>
+      </w:r>
+      <w:r>
+        <w:t xml:space="preserve">, chamado de </w:t>
+      </w:r>
+      <w:r>
+        <w:rPr>
+          <w:i/>
+        </w:rPr>
+        <w:t>Elo</w:t>
+      </w:r>
+      <w:r>
+        <w:t xml:space="preserve">. No final de cada partida o vencedor retira pontos ao vencido. A quantidade de pontos perdidos ou ganhos dependerá da diferença entre os </w:t>
+      </w:r>
+      <w:r>
+        <w:rPr>
+          <w:i/>
+        </w:rPr>
+        <w:t>elos</w:t>
+      </w:r>
+      <w:r>
+        <w:t xml:space="preserve"> dos dois jogadores. A popularidade deste sistema surgiu principalmente pelo seu uso como sistema de classificação no xadrez</w:t>
+      </w:r>
+      <w:r>
+        <w:t>,</w:t>
+      </w:r>
+      <w:r>
+        <w:t xml:space="preserve"> entre jogadores de topo.</w:t>
+      </w:r>
+    </w:p>
+    <w:p>
+      <w:r>
+        <w:t>Segue-se um e</w:t>
+      </w:r>
+      <w:r>
+        <w:t xml:space="preserve">xemplo retirado de </w:t>
+      </w:r>
+      <w:sdt>
+        <w:sdtPr>
+          <w:id w:val="486205918"/>
+          <w:citation/>
+        </w:sdtPr>
+        <w:sdtContent>
+          <w:r>
+            <w:fldChar w:fldCharType="begin"/>
+          </w:r>
+          <w:r>
+            <w:instrText xml:space="preserve"> CITATION Rat18 \l 2070 </w:instrText>
+          </w:r>
+          <w:r>
+            <w:fldChar w:fldCharType="separate"/>
+          </w:r>
+          <w:r>
+            <w:rPr>
+              <w:noProof/>
+            </w:rPr>
+            <w:t>[17]</w:t>
+          </w:r>
+          <w:r>
+            <w:fldChar w:fldCharType="end"/>
+          </w:r>
+        </w:sdtContent>
+      </w:sdt>
+      <w:r>
+        <w:t>, que pretende demonstrar o funcionamento deste sistema</w:t>
+      </w:r>
+      <w:r>
+        <w:t>:</w:t>
+      </w:r>
+    </w:p>
+    <w:p>
+      <w:r>
+        <w:t xml:space="preserve">Considerando o jogador A de </w:t>
+      </w:r>
+      <w:r>
+        <w:rPr>
+          <w:i/>
+        </w:rPr>
+        <w:t xml:space="preserve">rating </w:t>
+      </w:r>
+      <w:r>
+        <w:t xml:space="preserve">1613 que participa num torneio e defronta 5 jogadores com os resultados da </w:t>
+      </w:r>
+      <w:r>
+        <w:fldChar w:fldCharType="begin"/>
+      </w:r>
+      <w:r>
+        <w:instrText xml:space="preserve"> REF _Ref518735199 \h </w:instrText>
+      </w:r>
+      <w:r>
+        <w:fldChar w:fldCharType="separate"/>
+      </w:r>
+      <w:r>
+        <w:t xml:space="preserve">Tabela </w:t>
+      </w:r>
+      <w:r>
+        <w:rPr>
+          <w:noProof/>
+        </w:rPr>
+        <w:t>6</w:t>
+      </w:r>
+      <w:r>
+        <w:fldChar w:fldCharType="end"/>
+      </w:r>
+      <w:r>
+        <w:t xml:space="preserve">. O </w:t>
+      </w:r>
+      <w:r>
+        <w:rPr>
+          <w:i/>
+        </w:rPr>
+        <w:t xml:space="preserve">rating </w:t>
+      </w:r>
+      <w:r>
+        <w:t xml:space="preserve">apresentado na tabela é o </w:t>
+      </w:r>
+      <w:r>
+        <w:rPr>
+          <w:i/>
+        </w:rPr>
+        <w:t xml:space="preserve">rating </w:t>
+      </w:r>
+      <w:r>
+        <w:t>inicial de cada jogador.</w:t>
+      </w:r>
+    </w:p>
+    <w:tbl>
+      <w:tblPr>
+        <w:tblStyle w:val="TabelaSimples5"/>
+        <w:tblW w:w="0" w:type="auto"/>
+        <w:tblLook w:val="04A0" w:firstRow="1" w:lastRow="0" w:firstColumn="1" w:lastColumn="0" w:noHBand="0" w:noVBand="1"/>
+      </w:tblPr>
+      <w:tblGrid>
+        <w:gridCol w:w="2942"/>
+        <w:gridCol w:w="2943"/>
+        <w:gridCol w:w="2943"/>
+      </w:tblGrid>
+      <w:tr>
+        <w:trPr>
+          <w:cnfStyle w:val="100000000000" w:firstRow="1" w:lastRow="0" w:firstColumn="0" w:lastColumn="0" w:oddVBand="0" w:evenVBand="0" w:oddHBand="0" w:evenHBand="0" w:firstRowFirstColumn="0" w:firstRowLastColumn="0" w:lastRowFirstColumn="0" w:lastRowLastColumn="0"/>
+        </w:trPr>
+        <w:tc>
+          <w:tcPr>
+            <w:cnfStyle w:val="001000000100" w:firstRow="0" w:lastRow="0" w:firstColumn="1" w:lastColumn="0" w:oddVBand="0" w:evenVBand="0" w:oddHBand="0" w:evenHBand="0" w:firstRowFirstColumn="1" w:firstRowLastColumn="0" w:lastRowFirstColumn="0" w:lastRowLastColumn="0"/>
+            <w:tcW w:w="2942" w:type="dxa"/>
+          </w:tcPr>
+          <w:p>
+            <w:pPr>
+              <w:ind w:firstLine="0"/>
+              <w:jc w:val="center"/>
+            </w:pPr>
+            <w:r>
+              <w:t>Adversário</w:t>
+            </w:r>
+          </w:p>
+        </w:tc>
+        <w:tc>
+          <w:tcPr>
+            <w:tcW w:w="2943" w:type="dxa"/>
+          </w:tcPr>
+          <w:p>
+            <w:pPr>
+              <w:ind w:firstLine="0"/>
+              <w:jc w:val="center"/>
+              <w:cnfStyle w:val="100000000000" w:firstRow="1" w:lastRow="0" w:firstColumn="0" w:lastColumn="0" w:oddVBand="0" w:evenVBand="0" w:oddHBand="0" w:evenHBand="0" w:firstRowFirstColumn="0" w:firstRowLastColumn="0" w:lastRowFirstColumn="0" w:lastRowLastColumn="0"/>
+            </w:pPr>
+            <w:r>
+              <w:t>Rating</w:t>
+            </w:r>
+          </w:p>
+        </w:tc>
+        <w:tc>
+          <w:tcPr>
+            <w:tcW w:w="2943" w:type="dxa"/>
+          </w:tcPr>
+          <w:p>
+            <w:pPr>
+              <w:ind w:firstLine="0"/>
+              <w:jc w:val="center"/>
+              <w:cnfStyle w:val="100000000000" w:firstRow="1" w:lastRow="0" w:firstColumn="0" w:lastColumn="0" w:oddVBand="0" w:evenVBand="0" w:oddHBand="0" w:evenHBand="0" w:firstRowFirstColumn="0" w:firstRowLastColumn="0" w:lastRowFirstColumn="0" w:lastRowLastColumn="0"/>
+            </w:pPr>
+            <w:r>
+              <w:t>Resultado</w:t>
             </w:r>
           </w:p>
         </w:tc>
@@ -9724,6 +10875,200 @@
               <w:jc w:val="center"/>
             </w:pPr>
             <w:r>
+              <w:t>1</w:t>
+            </w:r>
+          </w:p>
+        </w:tc>
+        <w:tc>
+          <w:tcPr>
+            <w:tcW w:w="2943" w:type="dxa"/>
+          </w:tcPr>
+          <w:p>
+            <w:pPr>
+              <w:ind w:firstLine="0"/>
+              <w:jc w:val="center"/>
+              <w:cnfStyle w:val="000000100000" w:firstRow="0" w:lastRow="0" w:firstColumn="0" w:lastColumn="0" w:oddVBand="0" w:evenVBand="0" w:oddHBand="1" w:evenHBand="0" w:firstRowFirstColumn="0" w:firstRowLastColumn="0" w:lastRowFirstColumn="0" w:lastRowLastColumn="0"/>
+            </w:pPr>
+            <w:r>
+              <w:t>1720</w:t>
+            </w:r>
+          </w:p>
+        </w:tc>
+        <w:tc>
+          <w:tcPr>
+            <w:tcW w:w="2943" w:type="dxa"/>
+          </w:tcPr>
+          <w:p>
+            <w:pPr>
+              <w:ind w:firstLine="0"/>
+              <w:jc w:val="center"/>
+              <w:cnfStyle w:val="000000100000" w:firstRow="0" w:lastRow="0" w:firstColumn="0" w:lastColumn="0" w:oddVBand="0" w:evenVBand="0" w:oddHBand="1" w:evenHBand="0" w:firstRowFirstColumn="0" w:firstRowLastColumn="0" w:lastRowFirstColumn="0" w:lastRowLastColumn="0"/>
+            </w:pPr>
+            <w:r>
+              <w:t>Derrota</w:t>
+            </w:r>
+          </w:p>
+        </w:tc>
+      </w:tr>
+      <w:tr>
+        <w:tc>
+          <w:tcPr>
+            <w:cnfStyle w:val="001000000000" w:firstRow="0" w:lastRow="0" w:firstColumn="1" w:lastColumn="0" w:oddVBand="0" w:evenVBand="0" w:oddHBand="0" w:evenHBand="0" w:firstRowFirstColumn="0" w:firstRowLastColumn="0" w:lastRowFirstColumn="0" w:lastRowLastColumn="0"/>
+            <w:tcW w:w="2942" w:type="dxa"/>
+          </w:tcPr>
+          <w:p>
+            <w:pPr>
+              <w:ind w:firstLine="0"/>
+              <w:jc w:val="center"/>
+            </w:pPr>
+            <w:r>
+              <w:t>2</w:t>
+            </w:r>
+          </w:p>
+        </w:tc>
+        <w:tc>
+          <w:tcPr>
+            <w:tcW w:w="2943" w:type="dxa"/>
+          </w:tcPr>
+          <w:p>
+            <w:pPr>
+              <w:ind w:firstLine="0"/>
+              <w:jc w:val="center"/>
+              <w:cnfStyle w:val="000000000000" w:firstRow="0" w:lastRow="0" w:firstColumn="0" w:lastColumn="0" w:oddVBand="0" w:evenVBand="0" w:oddHBand="0" w:evenHBand="0" w:firstRowFirstColumn="0" w:firstRowLastColumn="0" w:lastRowFirstColumn="0" w:lastRowLastColumn="0"/>
+            </w:pPr>
+            <w:r>
+              <w:t>1388</w:t>
+            </w:r>
+          </w:p>
+        </w:tc>
+        <w:tc>
+          <w:tcPr>
+            <w:tcW w:w="2943" w:type="dxa"/>
+          </w:tcPr>
+          <w:p>
+            <w:pPr>
+              <w:ind w:firstLine="0"/>
+              <w:jc w:val="center"/>
+              <w:cnfStyle w:val="000000000000" w:firstRow="0" w:lastRow="0" w:firstColumn="0" w:lastColumn="0" w:oddVBand="0" w:evenVBand="0" w:oddHBand="0" w:evenHBand="0" w:firstRowFirstColumn="0" w:firstRowLastColumn="0" w:lastRowFirstColumn="0" w:lastRowLastColumn="0"/>
+            </w:pPr>
+            <w:r>
+              <w:t>Vitória</w:t>
+            </w:r>
+          </w:p>
+        </w:tc>
+      </w:tr>
+      <w:tr>
+        <w:trPr>
+          <w:cnfStyle w:val="000000100000" w:firstRow="0" w:lastRow="0" w:firstColumn="0" w:lastColumn="0" w:oddVBand="0" w:evenVBand="0" w:oddHBand="1" w:evenHBand="0" w:firstRowFirstColumn="0" w:firstRowLastColumn="0" w:lastRowFirstColumn="0" w:lastRowLastColumn="0"/>
+        </w:trPr>
+        <w:tc>
+          <w:tcPr>
+            <w:cnfStyle w:val="001000000000" w:firstRow="0" w:lastRow="0" w:firstColumn="1" w:lastColumn="0" w:oddVBand="0" w:evenVBand="0" w:oddHBand="0" w:evenHBand="0" w:firstRowFirstColumn="0" w:firstRowLastColumn="0" w:lastRowFirstColumn="0" w:lastRowLastColumn="0"/>
+            <w:tcW w:w="2942" w:type="dxa"/>
+          </w:tcPr>
+          <w:p>
+            <w:pPr>
+              <w:ind w:firstLine="0"/>
+              <w:jc w:val="center"/>
+            </w:pPr>
+            <w:r>
+              <w:t>3</w:t>
+            </w:r>
+          </w:p>
+        </w:tc>
+        <w:tc>
+          <w:tcPr>
+            <w:tcW w:w="2943" w:type="dxa"/>
+          </w:tcPr>
+          <w:p>
+            <w:pPr>
+              <w:ind w:firstLine="0"/>
+              <w:jc w:val="center"/>
+              <w:cnfStyle w:val="000000100000" w:firstRow="0" w:lastRow="0" w:firstColumn="0" w:lastColumn="0" w:oddVBand="0" w:evenVBand="0" w:oddHBand="1" w:evenHBand="0" w:firstRowFirstColumn="0" w:firstRowLastColumn="0" w:lastRowFirstColumn="0" w:lastRowLastColumn="0"/>
+            </w:pPr>
+            <w:r>
+              <w:t>1586</w:t>
+            </w:r>
+          </w:p>
+        </w:tc>
+        <w:tc>
+          <w:tcPr>
+            <w:tcW w:w="2943" w:type="dxa"/>
+          </w:tcPr>
+          <w:p>
+            <w:pPr>
+              <w:ind w:firstLine="0"/>
+              <w:jc w:val="center"/>
+              <w:cnfStyle w:val="000000100000" w:firstRow="0" w:lastRow="0" w:firstColumn="0" w:lastColumn="0" w:oddVBand="0" w:evenVBand="0" w:oddHBand="1" w:evenHBand="0" w:firstRowFirstColumn="0" w:firstRowLastColumn="0" w:lastRowFirstColumn="0" w:lastRowLastColumn="0"/>
+            </w:pPr>
+            <w:r>
+              <w:t>Vitória</w:t>
+            </w:r>
+          </w:p>
+        </w:tc>
+      </w:tr>
+      <w:tr>
+        <w:tc>
+          <w:tcPr>
+            <w:cnfStyle w:val="001000000000" w:firstRow="0" w:lastRow="0" w:firstColumn="1" w:lastColumn="0" w:oddVBand="0" w:evenVBand="0" w:oddHBand="0" w:evenHBand="0" w:firstRowFirstColumn="0" w:firstRowLastColumn="0" w:lastRowFirstColumn="0" w:lastRowLastColumn="0"/>
+            <w:tcW w:w="2942" w:type="dxa"/>
+          </w:tcPr>
+          <w:p>
+            <w:pPr>
+              <w:ind w:firstLine="0"/>
+              <w:jc w:val="center"/>
+            </w:pPr>
+            <w:r>
+              <w:t>4</w:t>
+            </w:r>
+          </w:p>
+        </w:tc>
+        <w:tc>
+          <w:tcPr>
+            <w:tcW w:w="2943" w:type="dxa"/>
+          </w:tcPr>
+          <w:p>
+            <w:pPr>
+              <w:ind w:firstLine="0"/>
+              <w:jc w:val="center"/>
+              <w:cnfStyle w:val="000000000000" w:firstRow="0" w:lastRow="0" w:firstColumn="0" w:lastColumn="0" w:oddVBand="0" w:evenVBand="0" w:oddHBand="0" w:evenHBand="0" w:firstRowFirstColumn="0" w:firstRowLastColumn="0" w:lastRowFirstColumn="0" w:lastRowLastColumn="0"/>
+            </w:pPr>
+            <w:r>
+              <w:t>1477</w:t>
+            </w:r>
+          </w:p>
+        </w:tc>
+        <w:tc>
+          <w:tcPr>
+            <w:tcW w:w="2943" w:type="dxa"/>
+          </w:tcPr>
+          <w:p>
+            <w:pPr>
+              <w:ind w:firstLine="0"/>
+              <w:jc w:val="center"/>
+              <w:cnfStyle w:val="000000000000" w:firstRow="0" w:lastRow="0" w:firstColumn="0" w:lastColumn="0" w:oddVBand="0" w:evenVBand="0" w:oddHBand="0" w:evenHBand="0" w:firstRowFirstColumn="0" w:firstRowLastColumn="0" w:lastRowFirstColumn="0" w:lastRowLastColumn="0"/>
+            </w:pPr>
+            <w:r>
+              <w:t>Empate</w:t>
+            </w:r>
+          </w:p>
+        </w:tc>
+      </w:tr>
+      <w:tr>
+        <w:trPr>
+          <w:cnfStyle w:val="000000100000" w:firstRow="0" w:lastRow="0" w:firstColumn="0" w:lastColumn="0" w:oddVBand="0" w:evenVBand="0" w:oddHBand="1" w:evenHBand="0" w:firstRowFirstColumn="0" w:firstRowLastColumn="0" w:lastRowFirstColumn="0" w:lastRowLastColumn="0"/>
+        </w:trPr>
+        <w:tc>
+          <w:tcPr>
+            <w:cnfStyle w:val="001000000000" w:firstRow="0" w:lastRow="0" w:firstColumn="1" w:lastColumn="0" w:oddVBand="0" w:evenVBand="0" w:oddHBand="0" w:evenHBand="0" w:firstRowFirstColumn="0" w:firstRowLastColumn="0" w:lastRowFirstColumn="0" w:lastRowLastColumn="0"/>
+            <w:tcW w:w="2942" w:type="dxa"/>
+          </w:tcPr>
+          <w:p>
+            <w:pPr>
+              <w:ind w:firstLine="0"/>
+              <w:jc w:val="center"/>
+            </w:pPr>
+            <w:r>
               <w:t>5</w:t>
             </w:r>
           </w:p>
@@ -9769,14 +11114,36 @@
       <w:r>
         <w:t xml:space="preserve">Tabela </w:t>
       </w:r>
-      <w:fldSimple w:instr=" SEQ Tabela \* ARABIC ">
-        <w:r>
-          <w:rPr>
-            <w:noProof/>
-          </w:rPr>
-          <w:t>6</w:t>
-        </w:r>
-      </w:fldSimple>
+      <w:r>
+        <w:rPr>
+          <w:noProof/>
+        </w:rPr>
+        <w:fldChar w:fldCharType="begin"/>
+      </w:r>
+      <w:r>
+        <w:rPr>
+          <w:noProof/>
+        </w:rPr>
+        <w:instrText xml:space="preserve"> SEQ Tabela \* ARABIC </w:instrText>
+      </w:r>
+      <w:r>
+        <w:rPr>
+          <w:noProof/>
+        </w:rPr>
+        <w:fldChar w:fldCharType="separate"/>
+      </w:r>
+      <w:r>
+        <w:rPr>
+          <w:noProof/>
+        </w:rPr>
+        <w:t>6</w:t>
+      </w:r>
+      <w:r>
+        <w:rPr>
+          <w:noProof/>
+        </w:rPr>
+        <w:fldChar w:fldCharType="end"/>
+      </w:r>
       <w:bookmarkEnd w:id="47"/>
       <w:r>
         <w:t>- Confronto com adversários</w:t>
@@ -9791,8 +11158,6 @@
       <w:r>
         <w:br w:type="page"/>
       </w:r>
-    </w:p>
-    <w:p>
       <w:r>
         <w:lastRenderedPageBreak/>
         <w:t xml:space="preserve">O rating atualizado do jogador A será calculado pela sua prestação relativamente a cada jogador, se ganhou, perdeu ou empatou e pela diferença entre os </w:t>
@@ -12030,10 +13395,10 @@
             <v:path o:extrusionok="f" gradientshapeok="t" o:connecttype="rect"/>
             <o:lock v:ext="edit" aspectratio="t"/>
           </v:shapetype>
-          <v:shape id="_x0000_i1025" type="#_x0000_t75" style="width:411.9pt;height:599.45pt" o:ole="">
+          <v:shape id="_x0000_i1025" type="#_x0000_t75" style="width:412pt;height:599.35pt" o:ole="">
             <v:imagedata r:id="rId22" o:title=""/>
           </v:shape>
-          <o:OLEObject Type="Embed" ProgID="Word.OpenDocumentText.12" ShapeID="_x0000_i1025" DrawAspect="Content" ObjectID="_1592514492" r:id="rId23"/>
+          <o:OLEObject Type="Embed" ProgID="Word.OpenDocumentText.12" ShapeID="_x0000_i1025" DrawAspect="Content" ObjectID="_1592576072" r:id="rId23"/>
         </w:object>
       </w:r>
     </w:p>
@@ -12045,14 +13410,36 @@
       <w:r>
         <w:t xml:space="preserve">Figura </w:t>
       </w:r>
-      <w:fldSimple w:instr=" SEQ Figura \* ARABIC ">
-        <w:r>
-          <w:rPr>
-            <w:noProof/>
-          </w:rPr>
-          <w:t>9</w:t>
-        </w:r>
-      </w:fldSimple>
+      <w:r>
+        <w:rPr>
+          <w:noProof/>
+        </w:rPr>
+        <w:fldChar w:fldCharType="begin"/>
+      </w:r>
+      <w:r>
+        <w:rPr>
+          <w:noProof/>
+        </w:rPr>
+        <w:instrText xml:space="preserve"> SEQ Figura \* ARABIC </w:instrText>
+      </w:r>
+      <w:r>
+        <w:rPr>
+          <w:noProof/>
+        </w:rPr>
+        <w:fldChar w:fldCharType="separate"/>
+      </w:r>
+      <w:r>
+        <w:rPr>
+          <w:noProof/>
+        </w:rPr>
+        <w:t>9</w:t>
+      </w:r>
+      <w:r>
+        <w:rPr>
+          <w:noProof/>
+        </w:rPr>
+        <w:fldChar w:fldCharType="end"/>
+      </w:r>
       <w:bookmarkEnd w:id="49"/>
       <w:r>
         <w:t>- Método de atualização de rating</w:t>
@@ -12111,10 +13498,10 @@
           <w:szCs w:val="40"/>
         </w:rPr>
         <w:object w:dxaOrig="8838" w:dyaOrig="5134" w14:anchorId="4FBF1553">
-          <v:shape id="_x0000_i1026" type="#_x0000_t75" style="width:442.9pt;height:257pt" o:ole="">
+          <v:shape id="_x0000_i1026" type="#_x0000_t75" style="width:442.65pt;height:256.65pt" o:ole="">
             <v:imagedata r:id="rId24" o:title=""/>
           </v:shape>
-          <o:OLEObject Type="Embed" ProgID="Word.OpenDocumentText.12" ShapeID="_x0000_i1026" DrawAspect="Content" ObjectID="_1592514493" r:id="rId25"/>
+          <o:OLEObject Type="Embed" ProgID="Word.OpenDocumentText.12" ShapeID="_x0000_i1026" DrawAspect="Content" ObjectID="_1592576073" r:id="rId25"/>
         </w:object>
       </w:r>
     </w:p>
@@ -12126,14 +13513,36 @@
       <w:r>
         <w:t xml:space="preserve">Figura </w:t>
       </w:r>
-      <w:fldSimple w:instr=" SEQ Figura \* ARABIC ">
-        <w:r>
-          <w:rPr>
-            <w:noProof/>
-          </w:rPr>
-          <w:t>10</w:t>
-        </w:r>
-      </w:fldSimple>
+      <w:r>
+        <w:rPr>
+          <w:noProof/>
+        </w:rPr>
+        <w:fldChar w:fldCharType="begin"/>
+      </w:r>
+      <w:r>
+        <w:rPr>
+          <w:noProof/>
+        </w:rPr>
+        <w:instrText xml:space="preserve"> SEQ Figura \* ARABIC </w:instrText>
+      </w:r>
+      <w:r>
+        <w:rPr>
+          <w:noProof/>
+        </w:rPr>
+        <w:fldChar w:fldCharType="separate"/>
+      </w:r>
+      <w:r>
+        <w:rPr>
+          <w:noProof/>
+        </w:rPr>
+        <w:t>10</w:t>
+      </w:r>
+      <w:r>
+        <w:rPr>
+          <w:noProof/>
+        </w:rPr>
+        <w:fldChar w:fldCharType="end"/>
+      </w:r>
       <w:bookmarkEnd w:id="51"/>
       <w:r>
         <w:t xml:space="preserve"> - Classe de Cálculo do Rating</w:t>
@@ -12365,6 +13774,7 @@
     <w:p>
       <w:pPr>
         <w:keepNext/>
+        <w:ind w:firstLine="0"/>
       </w:pPr>
       <w:r>
         <w:rPr>
@@ -12415,14 +13825,36 @@
       <w:r>
         <w:t xml:space="preserve">Figura </w:t>
       </w:r>
-      <w:fldSimple w:instr=" SEQ Figura \* ARABIC ">
-        <w:r>
-          <w:rPr>
-            <w:noProof/>
-          </w:rPr>
-          <w:t>11</w:t>
-        </w:r>
-      </w:fldSimple>
+      <w:r>
+        <w:rPr>
+          <w:noProof/>
+        </w:rPr>
+        <w:fldChar w:fldCharType="begin"/>
+      </w:r>
+      <w:r>
+        <w:rPr>
+          <w:noProof/>
+        </w:rPr>
+        <w:instrText xml:space="preserve"> SEQ Figura \* ARABIC </w:instrText>
+      </w:r>
+      <w:r>
+        <w:rPr>
+          <w:noProof/>
+        </w:rPr>
+        <w:fldChar w:fldCharType="separate"/>
+      </w:r>
+      <w:r>
+        <w:rPr>
+          <w:noProof/>
+        </w:rPr>
+        <w:t>11</w:t>
+      </w:r>
+      <w:r>
+        <w:rPr>
+          <w:noProof/>
+        </w:rPr>
+        <w:fldChar w:fldCharType="end"/>
+      </w:r>
       <w:r>
         <w:t>- Página inicial</w:t>
       </w:r>
@@ -12540,14 +13972,36 @@
       <w:r>
         <w:t xml:space="preserve">Figura </w:t>
       </w:r>
-      <w:fldSimple w:instr=" SEQ Figura \* ARABIC ">
-        <w:r>
-          <w:rPr>
-            <w:noProof/>
-          </w:rPr>
-          <w:t>12</w:t>
-        </w:r>
-      </w:fldSimple>
+      <w:r>
+        <w:rPr>
+          <w:noProof/>
+        </w:rPr>
+        <w:fldChar w:fldCharType="begin"/>
+      </w:r>
+      <w:r>
+        <w:rPr>
+          <w:noProof/>
+        </w:rPr>
+        <w:instrText xml:space="preserve"> SEQ Figura \* ARABIC </w:instrText>
+      </w:r>
+      <w:r>
+        <w:rPr>
+          <w:noProof/>
+        </w:rPr>
+        <w:fldChar w:fldCharType="separate"/>
+      </w:r>
+      <w:r>
+        <w:rPr>
+          <w:noProof/>
+        </w:rPr>
+        <w:t>12</w:t>
+      </w:r>
+      <w:r>
+        <w:rPr>
+          <w:noProof/>
+        </w:rPr>
+        <w:fldChar w:fldCharType="end"/>
+      </w:r>
       <w:bookmarkEnd w:id="52"/>
       <w:r>
         <w:t>- Página de Login/Registo</w:t>
@@ -12696,14 +14150,36 @@
       <w:r>
         <w:t xml:space="preserve">Figura </w:t>
       </w:r>
-      <w:fldSimple w:instr=" SEQ Figura \* ARABIC ">
-        <w:r>
-          <w:rPr>
-            <w:noProof/>
-          </w:rPr>
-          <w:t>13</w:t>
-        </w:r>
-      </w:fldSimple>
+      <w:r>
+        <w:rPr>
+          <w:noProof/>
+        </w:rPr>
+        <w:fldChar w:fldCharType="begin"/>
+      </w:r>
+      <w:r>
+        <w:rPr>
+          <w:noProof/>
+        </w:rPr>
+        <w:instrText xml:space="preserve"> SEQ Figura \* ARABIC </w:instrText>
+      </w:r>
+      <w:r>
+        <w:rPr>
+          <w:noProof/>
+        </w:rPr>
+        <w:fldChar w:fldCharType="separate"/>
+      </w:r>
+      <w:r>
+        <w:rPr>
+          <w:noProof/>
+        </w:rPr>
+        <w:t>13</w:t>
+      </w:r>
+      <w:r>
+        <w:rPr>
+          <w:noProof/>
+        </w:rPr>
+        <w:fldChar w:fldCharType="end"/>
+      </w:r>
       <w:bookmarkEnd w:id="53"/>
       <w:r>
         <w:t>- Página de Prática</w:t>
@@ -13066,14 +14542,36 @@
       <w:r>
         <w:t xml:space="preserve">Figura </w:t>
       </w:r>
-      <w:fldSimple w:instr=" SEQ Figura \* ARABIC ">
-        <w:r>
-          <w:rPr>
-            <w:noProof/>
-          </w:rPr>
-          <w:t>14</w:t>
-        </w:r>
-      </w:fldSimple>
+      <w:r>
+        <w:rPr>
+          <w:noProof/>
+        </w:rPr>
+        <w:fldChar w:fldCharType="begin"/>
+      </w:r>
+      <w:r>
+        <w:rPr>
+          <w:noProof/>
+        </w:rPr>
+        <w:instrText xml:space="preserve"> SEQ Figura \* ARABIC </w:instrText>
+      </w:r>
+      <w:r>
+        <w:rPr>
+          <w:noProof/>
+        </w:rPr>
+        <w:fldChar w:fldCharType="separate"/>
+      </w:r>
+      <w:r>
+        <w:rPr>
+          <w:noProof/>
+        </w:rPr>
+        <w:t>14</w:t>
+      </w:r>
+      <w:r>
+        <w:rPr>
+          <w:noProof/>
+        </w:rPr>
+        <w:fldChar w:fldCharType="end"/>
+      </w:r>
       <w:bookmarkEnd w:id="54"/>
       <w:r>
         <w:t xml:space="preserve"> - Interface do Problema - parte1</w:t>
@@ -13140,14 +14638,36 @@
       <w:r>
         <w:t xml:space="preserve">Figura </w:t>
       </w:r>
-      <w:fldSimple w:instr=" SEQ Figura \* ARABIC ">
-        <w:r>
-          <w:rPr>
-            <w:noProof/>
-          </w:rPr>
-          <w:t>15</w:t>
-        </w:r>
-      </w:fldSimple>
+      <w:r>
+        <w:rPr>
+          <w:noProof/>
+        </w:rPr>
+        <w:fldChar w:fldCharType="begin"/>
+      </w:r>
+      <w:r>
+        <w:rPr>
+          <w:noProof/>
+        </w:rPr>
+        <w:instrText xml:space="preserve"> SEQ Figura \* ARABIC </w:instrText>
+      </w:r>
+      <w:r>
+        <w:rPr>
+          <w:noProof/>
+        </w:rPr>
+        <w:fldChar w:fldCharType="separate"/>
+      </w:r>
+      <w:r>
+        <w:rPr>
+          <w:noProof/>
+        </w:rPr>
+        <w:t>15</w:t>
+      </w:r>
+      <w:r>
+        <w:rPr>
+          <w:noProof/>
+        </w:rPr>
+        <w:fldChar w:fldCharType="end"/>
+      </w:r>
       <w:bookmarkEnd w:id="55"/>
       <w:r>
         <w:t xml:space="preserve"> - Interface do Problema - parte2</w:t>
@@ -13266,12 +14786,7 @@
       </w:r>
       <w:proofErr w:type="spellEnd"/>
       <w:r>
-        <w:t xml:space="preserve"> de acordo com as linguagens disponíveis pela aplicação</w:t>
-      </w:r>
-      <w:bookmarkStart w:id="56" w:name="_GoBack"/>
-      <w:bookmarkEnd w:id="56"/>
-      <w:r>
-        <w:t xml:space="preserve"> para tornar o código mais legível e também esquemas de cores para deixar o editor de texto mais apelativo.</w:t>
+        <w:t xml:space="preserve"> de acordo com as linguagens disponíveis pela aplicação para tornar o código mais legível e também esquemas de cores para deixar o editor de texto mais apelativo.</w:t>
       </w:r>
     </w:p>
     <w:p>
@@ -13346,19 +14861,41 @@
         <w:pStyle w:val="Legenda"/>
         <w:spacing w:before="0" w:after="0"/>
       </w:pPr>
-      <w:bookmarkStart w:id="57" w:name="_Ref518756046"/>
+      <w:bookmarkStart w:id="56" w:name="_Ref518756046"/>
       <w:r>
         <w:t xml:space="preserve">Figura </w:t>
       </w:r>
-      <w:fldSimple w:instr=" SEQ Figura \* ARABIC ">
-        <w:r>
-          <w:rPr>
-            <w:noProof/>
-          </w:rPr>
-          <w:t>16</w:t>
-        </w:r>
-      </w:fldSimple>
-      <w:bookmarkEnd w:id="57"/>
+      <w:r>
+        <w:rPr>
+          <w:noProof/>
+        </w:rPr>
+        <w:fldChar w:fldCharType="begin"/>
+      </w:r>
+      <w:r>
+        <w:rPr>
+          <w:noProof/>
+        </w:rPr>
+        <w:instrText xml:space="preserve"> SEQ Figura \* ARABIC </w:instrText>
+      </w:r>
+      <w:r>
+        <w:rPr>
+          <w:noProof/>
+        </w:rPr>
+        <w:fldChar w:fldCharType="separate"/>
+      </w:r>
+      <w:r>
+        <w:rPr>
+          <w:noProof/>
+        </w:rPr>
+        <w:t>16</w:t>
+      </w:r>
+      <w:r>
+        <w:rPr>
+          <w:noProof/>
+        </w:rPr>
+        <w:fldChar w:fldCharType="end"/>
+      </w:r>
+      <w:bookmarkEnd w:id="56"/>
       <w:r>
         <w:t>- Editor ACE</w:t>
       </w:r>
@@ -13372,6 +14909,56 @@
     </w:p>
     <w:p>
       <w:pPr>
+        <w:spacing w:before="0" w:after="0" w:line="240" w:lineRule="auto"/>
+        <w:ind w:firstLine="0"/>
+        <w:jc w:val="left"/>
+      </w:pPr>
+      <w:r>
+        <w:br w:type="page"/>
+      </w:r>
+    </w:p>
+    <w:p>
+      <w:pPr>
+        <w:spacing w:before="0" w:after="0" w:line="240" w:lineRule="auto"/>
+        <w:ind w:firstLine="0"/>
+        <w:jc w:val="left"/>
+      </w:pPr>
+      <w:r>
+        <w:lastRenderedPageBreak/>
+        <w:br w:type="page"/>
+      </w:r>
+    </w:p>
+    <w:p>
+      <w:pPr>
+        <w:pStyle w:val="Cabealho2"/>
+        <w:rPr>
+          <w:i/>
+        </w:rPr>
+      </w:pPr>
+      <w:proofErr w:type="spellStart"/>
+      <w:r>
+        <w:lastRenderedPageBreak/>
+        <w:t>Deploy</w:t>
+      </w:r>
+      <w:proofErr w:type="spellEnd"/>
+      <w:r>
+        <w:t xml:space="preserve"> da aplicação </w:t>
+      </w:r>
+      <w:r>
+        <w:rPr>
+          <w:i/>
+        </w:rPr>
+        <w:t>web</w:t>
+      </w:r>
+    </w:p>
+    <w:p>
+      <w:pPr>
+        <w:ind w:firstLine="0"/>
+      </w:pPr>
+    </w:p>
+    <w:p>
+      <w:pPr>
+        <w:ind w:left="576" w:firstLine="0"/>
         <w:sectPr>
           <w:pgSz w:w="12240" w:h="15840" w:code="1"/>
           <w:pgMar w:top="1417" w:right="1701" w:bottom="1417" w:left="1701" w:header="454" w:footer="170" w:gutter="0"/>
@@ -13381,6 +14968,8 @@
           <w:docGrid w:linePitch="326"/>
         </w:sectPr>
       </w:pPr>
+      <w:bookmarkStart w:id="57" w:name="_GoBack"/>
+      <w:bookmarkEnd w:id="57"/>
     </w:p>
     <w:p>
       <w:pPr>
@@ -13389,8 +14978,8 @@
         <w:jc w:val="left"/>
       </w:pPr>
     </w:p>
-    <w:bookmarkStart w:id="58" w:name="_Toc518320778" w:displacedByCustomXml="next"/>
-    <w:bookmarkStart w:id="59" w:name="_Toc517882491" w:displacedByCustomXml="next"/>
+    <w:bookmarkStart w:id="58" w:name="_Toc517882491" w:displacedByCustomXml="next"/>
+    <w:bookmarkStart w:id="59" w:name="_Toc518320778" w:displacedByCustomXml="next"/>
     <w:sdt>
       <w:sdtPr>
         <w:rPr>
@@ -13404,7 +14993,6 @@
           <w:docPartUnique/>
         </w:docPartObj>
       </w:sdtPr>
-      <w:sdtEndPr/>
       <w:sdtContent>
         <w:p>
           <w:pPr>
@@ -13422,7 +15010,6 @@
             <w:id w:val="111145805"/>
             <w:bibliography/>
           </w:sdtPr>
-          <w:sdtEndPr/>
           <w:sdtContent>
             <w:p>
               <w:pPr>
@@ -15518,7 +17105,7 @@
   <w:abstractNum w:abstractNumId="8" w15:restartNumberingAfterBreak="0">
     <w:nsid w:val="20B14CB4"/>
     <w:multiLevelType w:val="multilevel"/>
-    <w:tmpl w:val="1DEA1310"/>
+    <w:tmpl w:val="BDF8549A"/>
     <w:lvl w:ilvl="0">
       <w:start w:val="1"/>
       <w:numFmt w:val="decimal"/>
@@ -15538,6 +17125,9 @@
       <w:pPr>
         <w:ind w:left="576" w:hanging="576"/>
       </w:pPr>
+      <w:rPr>
+        <w:i w:val="0"/>
+      </w:rPr>
     </w:lvl>
     <w:lvl w:ilvl="2">
       <w:start w:val="1"/>
@@ -15884,6 +17474,92 @@
     </w:lvl>
   </w:abstractNum>
   <w:abstractNum w:abstractNumId="11" w15:restartNumberingAfterBreak="0">
+    <w:nsid w:val="31CF004A"/>
+    <w:multiLevelType w:val="hybridMultilevel"/>
+    <w:tmpl w:val="43F8F0FA"/>
+    <w:lvl w:ilvl="0" w:tplc="0816000F">
+      <w:start w:val="1"/>
+      <w:numFmt w:val="decimal"/>
+      <w:lvlText w:val="%1."/>
+      <w:lvlJc w:val="left"/>
+      <w:pPr>
+        <w:ind w:left="1428" w:hanging="360"/>
+      </w:pPr>
+    </w:lvl>
+    <w:lvl w:ilvl="1" w:tplc="08160019">
+      <w:start w:val="1"/>
+      <w:numFmt w:val="lowerLetter"/>
+      <w:lvlText w:val="%2."/>
+      <w:lvlJc w:val="left"/>
+      <w:pPr>
+        <w:ind w:left="2148" w:hanging="360"/>
+      </w:pPr>
+    </w:lvl>
+    <w:lvl w:ilvl="2" w:tplc="0816001B" w:tentative="1">
+      <w:start w:val="1"/>
+      <w:numFmt w:val="lowerRoman"/>
+      <w:lvlText w:val="%3."/>
+      <w:lvlJc w:val="right"/>
+      <w:pPr>
+        <w:ind w:left="2868" w:hanging="180"/>
+      </w:pPr>
+    </w:lvl>
+    <w:lvl w:ilvl="3" w:tplc="0816000F" w:tentative="1">
+      <w:start w:val="1"/>
+      <w:numFmt w:val="decimal"/>
+      <w:lvlText w:val="%4."/>
+      <w:lvlJc w:val="left"/>
+      <w:pPr>
+        <w:ind w:left="3588" w:hanging="360"/>
+      </w:pPr>
+    </w:lvl>
+    <w:lvl w:ilvl="4" w:tplc="08160019" w:tentative="1">
+      <w:start w:val="1"/>
+      <w:numFmt w:val="lowerLetter"/>
+      <w:lvlText w:val="%5."/>
+      <w:lvlJc w:val="left"/>
+      <w:pPr>
+        <w:ind w:left="4308" w:hanging="360"/>
+      </w:pPr>
+    </w:lvl>
+    <w:lvl w:ilvl="5" w:tplc="0816001B" w:tentative="1">
+      <w:start w:val="1"/>
+      <w:numFmt w:val="lowerRoman"/>
+      <w:lvlText w:val="%6."/>
+      <w:lvlJc w:val="right"/>
+      <w:pPr>
+        <w:ind w:left="5028" w:hanging="180"/>
+      </w:pPr>
+    </w:lvl>
+    <w:lvl w:ilvl="6" w:tplc="0816000F" w:tentative="1">
+      <w:start w:val="1"/>
+      <w:numFmt w:val="decimal"/>
+      <w:lvlText w:val="%7."/>
+      <w:lvlJc w:val="left"/>
+      <w:pPr>
+        <w:ind w:left="5748" w:hanging="360"/>
+      </w:pPr>
+    </w:lvl>
+    <w:lvl w:ilvl="7" w:tplc="08160019" w:tentative="1">
+      <w:start w:val="1"/>
+      <w:numFmt w:val="lowerLetter"/>
+      <w:lvlText w:val="%8."/>
+      <w:lvlJc w:val="left"/>
+      <w:pPr>
+        <w:ind w:left="6468" w:hanging="360"/>
+      </w:pPr>
+    </w:lvl>
+    <w:lvl w:ilvl="8" w:tplc="0816001B" w:tentative="1">
+      <w:start w:val="1"/>
+      <w:numFmt w:val="lowerRoman"/>
+      <w:lvlText w:val="%9."/>
+      <w:lvlJc w:val="right"/>
+      <w:pPr>
+        <w:ind w:left="7188" w:hanging="180"/>
+      </w:pPr>
+    </w:lvl>
+  </w:abstractNum>
+  <w:abstractNum w:abstractNumId="12" w15:restartNumberingAfterBreak="0">
     <w:nsid w:val="337414A1"/>
     <w:multiLevelType w:val="hybridMultilevel"/>
     <w:tmpl w:val="2EC80F10"/>
@@ -15969,7 +17645,7 @@
       </w:pPr>
     </w:lvl>
   </w:abstractNum>
-  <w:abstractNum w:abstractNumId="12" w15:restartNumberingAfterBreak="0">
+  <w:abstractNum w:abstractNumId="13" w15:restartNumberingAfterBreak="0">
     <w:nsid w:val="34834852"/>
     <w:multiLevelType w:val="hybridMultilevel"/>
     <w:tmpl w:val="5DD08466"/>
@@ -16055,7 +17731,7 @@
       </w:pPr>
     </w:lvl>
   </w:abstractNum>
-  <w:abstractNum w:abstractNumId="13" w15:restartNumberingAfterBreak="0">
+  <w:abstractNum w:abstractNumId="14" w15:restartNumberingAfterBreak="0">
     <w:nsid w:val="37CD7FBA"/>
     <w:multiLevelType w:val="hybridMultilevel"/>
     <w:tmpl w:val="AA365146"/>
@@ -16168,7 +17844,7 @@
       </w:rPr>
     </w:lvl>
   </w:abstractNum>
-  <w:abstractNum w:abstractNumId="14" w15:restartNumberingAfterBreak="0">
+  <w:abstractNum w:abstractNumId="15" w15:restartNumberingAfterBreak="0">
     <w:nsid w:val="3AD131C3"/>
     <w:multiLevelType w:val="hybridMultilevel"/>
     <w:tmpl w:val="60202F9A"/>
@@ -16281,7 +17957,7 @@
       </w:rPr>
     </w:lvl>
   </w:abstractNum>
-  <w:abstractNum w:abstractNumId="15" w15:restartNumberingAfterBreak="0">
+  <w:abstractNum w:abstractNumId="16" w15:restartNumberingAfterBreak="0">
     <w:nsid w:val="432A6ACE"/>
     <w:multiLevelType w:val="multilevel"/>
     <w:tmpl w:val="65E8E274"/>
@@ -16394,7 +18070,120 @@
       </w:pPr>
     </w:lvl>
   </w:abstractNum>
-  <w:abstractNum w:abstractNumId="16" w15:restartNumberingAfterBreak="0">
+  <w:abstractNum w:abstractNumId="17" w15:restartNumberingAfterBreak="0">
+    <w:nsid w:val="4B844086"/>
+    <w:multiLevelType w:val="hybridMultilevel"/>
+    <w:tmpl w:val="0C7685F0"/>
+    <w:lvl w:ilvl="0" w:tplc="08160001">
+      <w:start w:val="1"/>
+      <w:numFmt w:val="bullet"/>
+      <w:lvlText w:val=""/>
+      <w:lvlJc w:val="left"/>
+      <w:pPr>
+        <w:ind w:left="1493" w:hanging="360"/>
+      </w:pPr>
+      <w:rPr>
+        <w:rFonts w:ascii="Symbol" w:hAnsi="Symbol" w:hint="default"/>
+      </w:rPr>
+    </w:lvl>
+    <w:lvl w:ilvl="1" w:tplc="08160003" w:tentative="1">
+      <w:start w:val="1"/>
+      <w:numFmt w:val="bullet"/>
+      <w:lvlText w:val="o"/>
+      <w:lvlJc w:val="left"/>
+      <w:pPr>
+        <w:ind w:left="2213" w:hanging="360"/>
+      </w:pPr>
+      <w:rPr>
+        <w:rFonts w:ascii="Courier New" w:hAnsi="Courier New" w:cs="Courier New" w:hint="default"/>
+      </w:rPr>
+    </w:lvl>
+    <w:lvl w:ilvl="2" w:tplc="08160005" w:tentative="1">
+      <w:start w:val="1"/>
+      <w:numFmt w:val="bullet"/>
+      <w:lvlText w:val=""/>
+      <w:lvlJc w:val="left"/>
+      <w:pPr>
+        <w:ind w:left="2933" w:hanging="360"/>
+      </w:pPr>
+      <w:rPr>
+        <w:rFonts w:ascii="Wingdings" w:hAnsi="Wingdings" w:hint="default"/>
+      </w:rPr>
+    </w:lvl>
+    <w:lvl w:ilvl="3" w:tplc="08160001" w:tentative="1">
+      <w:start w:val="1"/>
+      <w:numFmt w:val="bullet"/>
+      <w:lvlText w:val=""/>
+      <w:lvlJc w:val="left"/>
+      <w:pPr>
+        <w:ind w:left="3653" w:hanging="360"/>
+      </w:pPr>
+      <w:rPr>
+        <w:rFonts w:ascii="Symbol" w:hAnsi="Symbol" w:hint="default"/>
+      </w:rPr>
+    </w:lvl>
+    <w:lvl w:ilvl="4" w:tplc="08160003" w:tentative="1">
+      <w:start w:val="1"/>
+      <w:numFmt w:val="bullet"/>
+      <w:lvlText w:val="o"/>
+      <w:lvlJc w:val="left"/>
+      <w:pPr>
+        <w:ind w:left="4373" w:hanging="360"/>
+      </w:pPr>
+      <w:rPr>
+        <w:rFonts w:ascii="Courier New" w:hAnsi="Courier New" w:cs="Courier New" w:hint="default"/>
+      </w:rPr>
+    </w:lvl>
+    <w:lvl w:ilvl="5" w:tplc="08160005" w:tentative="1">
+      <w:start w:val="1"/>
+      <w:numFmt w:val="bullet"/>
+      <w:lvlText w:val=""/>
+      <w:lvlJc w:val="left"/>
+      <w:pPr>
+        <w:ind w:left="5093" w:hanging="360"/>
+      </w:pPr>
+      <w:rPr>
+        <w:rFonts w:ascii="Wingdings" w:hAnsi="Wingdings" w:hint="default"/>
+      </w:rPr>
+    </w:lvl>
+    <w:lvl w:ilvl="6" w:tplc="08160001" w:tentative="1">
+      <w:start w:val="1"/>
+      <w:numFmt w:val="bullet"/>
+      <w:lvlText w:val=""/>
+      <w:lvlJc w:val="left"/>
+      <w:pPr>
+        <w:ind w:left="5813" w:hanging="360"/>
+      </w:pPr>
+      <w:rPr>
+        <w:rFonts w:ascii="Symbol" w:hAnsi="Symbol" w:hint="default"/>
+      </w:rPr>
+    </w:lvl>
+    <w:lvl w:ilvl="7" w:tplc="08160003" w:tentative="1">
+      <w:start w:val="1"/>
+      <w:numFmt w:val="bullet"/>
+      <w:lvlText w:val="o"/>
+      <w:lvlJc w:val="left"/>
+      <w:pPr>
+        <w:ind w:left="6533" w:hanging="360"/>
+      </w:pPr>
+      <w:rPr>
+        <w:rFonts w:ascii="Courier New" w:hAnsi="Courier New" w:cs="Courier New" w:hint="default"/>
+      </w:rPr>
+    </w:lvl>
+    <w:lvl w:ilvl="8" w:tplc="08160005" w:tentative="1">
+      <w:start w:val="1"/>
+      <w:numFmt w:val="bullet"/>
+      <w:lvlText w:val=""/>
+      <w:lvlJc w:val="left"/>
+      <w:pPr>
+        <w:ind w:left="7253" w:hanging="360"/>
+      </w:pPr>
+      <w:rPr>
+        <w:rFonts w:ascii="Wingdings" w:hAnsi="Wingdings" w:hint="default"/>
+      </w:rPr>
+    </w:lvl>
+  </w:abstractNum>
+  <w:abstractNum w:abstractNumId="18" w15:restartNumberingAfterBreak="0">
     <w:nsid w:val="4C7C08DF"/>
     <w:multiLevelType w:val="hybridMultilevel"/>
     <w:tmpl w:val="48207028"/>
@@ -16483,7 +18272,7 @@
       </w:pPr>
     </w:lvl>
   </w:abstractNum>
-  <w:abstractNum w:abstractNumId="17" w15:restartNumberingAfterBreak="0">
+  <w:abstractNum w:abstractNumId="19" w15:restartNumberingAfterBreak="0">
     <w:nsid w:val="4CD413BD"/>
     <w:multiLevelType w:val="hybridMultilevel"/>
     <w:tmpl w:val="F48056A4"/>
@@ -16569,7 +18358,7 @@
       </w:pPr>
     </w:lvl>
   </w:abstractNum>
-  <w:abstractNum w:abstractNumId="18" w15:restartNumberingAfterBreak="0">
+  <w:abstractNum w:abstractNumId="20" w15:restartNumberingAfterBreak="0">
     <w:nsid w:val="52DA45D7"/>
     <w:multiLevelType w:val="hybridMultilevel"/>
     <w:tmpl w:val="15A0FEB4"/>
@@ -16658,7 +18447,7 @@
       </w:pPr>
     </w:lvl>
   </w:abstractNum>
-  <w:abstractNum w:abstractNumId="19" w15:restartNumberingAfterBreak="0">
+  <w:abstractNum w:abstractNumId="21" w15:restartNumberingAfterBreak="0">
     <w:nsid w:val="55DF206F"/>
     <w:multiLevelType w:val="multilevel"/>
     <w:tmpl w:val="C18830B4"/>
@@ -16744,7 +18533,7 @@
       </w:pPr>
     </w:lvl>
   </w:abstractNum>
-  <w:abstractNum w:abstractNumId="20" w15:restartNumberingAfterBreak="0">
+  <w:abstractNum w:abstractNumId="22" w15:restartNumberingAfterBreak="0">
     <w:nsid w:val="57E1163A"/>
     <w:multiLevelType w:val="hybridMultilevel"/>
     <w:tmpl w:val="EDE05AAE"/>
@@ -16830,7 +18619,7 @@
       </w:pPr>
     </w:lvl>
   </w:abstractNum>
-  <w:abstractNum w:abstractNumId="21" w15:restartNumberingAfterBreak="0">
+  <w:abstractNum w:abstractNumId="23" w15:restartNumberingAfterBreak="0">
     <w:nsid w:val="59CC430C"/>
     <w:multiLevelType w:val="hybridMultilevel"/>
     <w:tmpl w:val="E71A939A"/>
@@ -16943,7 +18732,7 @@
       </w:rPr>
     </w:lvl>
   </w:abstractNum>
-  <w:abstractNum w:abstractNumId="22" w15:restartNumberingAfterBreak="0">
+  <w:abstractNum w:abstractNumId="24" w15:restartNumberingAfterBreak="0">
     <w:nsid w:val="5A733219"/>
     <w:multiLevelType w:val="hybridMultilevel"/>
     <w:tmpl w:val="B3FC6514"/>
@@ -17032,7 +18821,7 @@
       </w:pPr>
     </w:lvl>
   </w:abstractNum>
-  <w:abstractNum w:abstractNumId="23" w15:restartNumberingAfterBreak="0">
+  <w:abstractNum w:abstractNumId="25" w15:restartNumberingAfterBreak="0">
     <w:nsid w:val="5ACA4764"/>
     <w:multiLevelType w:val="hybridMultilevel"/>
     <w:tmpl w:val="2BF0FA2E"/>
@@ -17145,7 +18934,7 @@
       </w:rPr>
     </w:lvl>
   </w:abstractNum>
-  <w:abstractNum w:abstractNumId="24" w15:restartNumberingAfterBreak="0">
+  <w:abstractNum w:abstractNumId="26" w15:restartNumberingAfterBreak="0">
     <w:nsid w:val="627E4440"/>
     <w:multiLevelType w:val="hybridMultilevel"/>
     <w:tmpl w:val="79D07ECE"/>
@@ -17234,7 +19023,7 @@
       </w:pPr>
     </w:lvl>
   </w:abstractNum>
-  <w:abstractNum w:abstractNumId="25" w15:restartNumberingAfterBreak="0">
+  <w:abstractNum w:abstractNumId="27" w15:restartNumberingAfterBreak="0">
     <w:nsid w:val="62E82975"/>
     <w:multiLevelType w:val="hybridMultilevel"/>
     <w:tmpl w:val="2E54C162"/>
@@ -17347,7 +19136,7 @@
       </w:rPr>
     </w:lvl>
   </w:abstractNum>
-  <w:abstractNum w:abstractNumId="26" w15:restartNumberingAfterBreak="0">
+  <w:abstractNum w:abstractNumId="28" w15:restartNumberingAfterBreak="0">
     <w:nsid w:val="66D953B7"/>
     <w:multiLevelType w:val="hybridMultilevel"/>
     <w:tmpl w:val="D52EF07E"/>
@@ -17436,7 +19225,93 @@
       </w:pPr>
     </w:lvl>
   </w:abstractNum>
-  <w:abstractNum w:abstractNumId="27" w15:restartNumberingAfterBreak="0">
+  <w:abstractNum w:abstractNumId="29" w15:restartNumberingAfterBreak="0">
+    <w:nsid w:val="76C668F3"/>
+    <w:multiLevelType w:val="hybridMultilevel"/>
+    <w:tmpl w:val="43F8F0FA"/>
+    <w:lvl w:ilvl="0" w:tplc="0816000F">
+      <w:start w:val="1"/>
+      <w:numFmt w:val="decimal"/>
+      <w:lvlText w:val="%1."/>
+      <w:lvlJc w:val="left"/>
+      <w:pPr>
+        <w:ind w:left="1428" w:hanging="360"/>
+      </w:pPr>
+    </w:lvl>
+    <w:lvl w:ilvl="1" w:tplc="08160019">
+      <w:start w:val="1"/>
+      <w:numFmt w:val="lowerLetter"/>
+      <w:lvlText w:val="%2."/>
+      <w:lvlJc w:val="left"/>
+      <w:pPr>
+        <w:ind w:left="2148" w:hanging="360"/>
+      </w:pPr>
+    </w:lvl>
+    <w:lvl w:ilvl="2" w:tplc="0816001B" w:tentative="1">
+      <w:start w:val="1"/>
+      <w:numFmt w:val="lowerRoman"/>
+      <w:lvlText w:val="%3."/>
+      <w:lvlJc w:val="right"/>
+      <w:pPr>
+        <w:ind w:left="2868" w:hanging="180"/>
+      </w:pPr>
+    </w:lvl>
+    <w:lvl w:ilvl="3" w:tplc="0816000F" w:tentative="1">
+      <w:start w:val="1"/>
+      <w:numFmt w:val="decimal"/>
+      <w:lvlText w:val="%4."/>
+      <w:lvlJc w:val="left"/>
+      <w:pPr>
+        <w:ind w:left="3588" w:hanging="360"/>
+      </w:pPr>
+    </w:lvl>
+    <w:lvl w:ilvl="4" w:tplc="08160019" w:tentative="1">
+      <w:start w:val="1"/>
+      <w:numFmt w:val="lowerLetter"/>
+      <w:lvlText w:val="%5."/>
+      <w:lvlJc w:val="left"/>
+      <w:pPr>
+        <w:ind w:left="4308" w:hanging="360"/>
+      </w:pPr>
+    </w:lvl>
+    <w:lvl w:ilvl="5" w:tplc="0816001B" w:tentative="1">
+      <w:start w:val="1"/>
+      <w:numFmt w:val="lowerRoman"/>
+      <w:lvlText w:val="%6."/>
+      <w:lvlJc w:val="right"/>
+      <w:pPr>
+        <w:ind w:left="5028" w:hanging="180"/>
+      </w:pPr>
+    </w:lvl>
+    <w:lvl w:ilvl="6" w:tplc="0816000F" w:tentative="1">
+      <w:start w:val="1"/>
+      <w:numFmt w:val="decimal"/>
+      <w:lvlText w:val="%7."/>
+      <w:lvlJc w:val="left"/>
+      <w:pPr>
+        <w:ind w:left="5748" w:hanging="360"/>
+      </w:pPr>
+    </w:lvl>
+    <w:lvl w:ilvl="7" w:tplc="08160019" w:tentative="1">
+      <w:start w:val="1"/>
+      <w:numFmt w:val="lowerLetter"/>
+      <w:lvlText w:val="%8."/>
+      <w:lvlJc w:val="left"/>
+      <w:pPr>
+        <w:ind w:left="6468" w:hanging="360"/>
+      </w:pPr>
+    </w:lvl>
+    <w:lvl w:ilvl="8" w:tplc="0816001B" w:tentative="1">
+      <w:start w:val="1"/>
+      <w:numFmt w:val="lowerRoman"/>
+      <w:lvlText w:val="%9."/>
+      <w:lvlJc w:val="right"/>
+      <w:pPr>
+        <w:ind w:left="7188" w:hanging="180"/>
+      </w:pPr>
+    </w:lvl>
+  </w:abstractNum>
+  <w:abstractNum w:abstractNumId="30" w15:restartNumberingAfterBreak="0">
     <w:nsid w:val="7C6B6314"/>
     <w:multiLevelType w:val="hybridMultilevel"/>
     <w:tmpl w:val="85CEC5A2"/>
@@ -17523,13 +19398,13 @@
     </w:lvl>
   </w:abstractNum>
   <w:num w:numId="1">
-    <w:abstractNumId w:val="20"/>
+    <w:abstractNumId w:val="22"/>
   </w:num>
   <w:num w:numId="2">
     <w:abstractNumId w:val="9"/>
   </w:num>
   <w:num w:numId="3">
-    <w:abstractNumId w:val="17"/>
+    <w:abstractNumId w:val="19"/>
   </w:num>
   <w:num w:numId="4">
     <w:abstractNumId w:val="5"/>
@@ -17538,10 +19413,10 @@
     <w:abstractNumId w:val="8"/>
   </w:num>
   <w:num w:numId="6">
-    <w:abstractNumId w:val="19"/>
+    <w:abstractNumId w:val="21"/>
   </w:num>
   <w:num w:numId="7">
-    <w:abstractNumId w:val="15"/>
+    <w:abstractNumId w:val="16"/>
   </w:num>
   <w:num w:numId="8">
     <w:abstractNumId w:val="7"/>
@@ -17553,58 +19428,67 @@
     <w:abstractNumId w:val="2"/>
   </w:num>
   <w:num w:numId="11">
-    <w:abstractNumId w:val="22"/>
+    <w:abstractNumId w:val="24"/>
   </w:num>
   <w:num w:numId="12">
     <w:abstractNumId w:val="4"/>
   </w:num>
   <w:num w:numId="13">
-    <w:abstractNumId w:val="16"/>
+    <w:abstractNumId w:val="18"/>
   </w:num>
   <w:num w:numId="14">
     <w:abstractNumId w:val="6"/>
   </w:num>
   <w:num w:numId="15">
-    <w:abstractNumId w:val="21"/>
+    <w:abstractNumId w:val="23"/>
   </w:num>
   <w:num w:numId="16">
-    <w:abstractNumId w:val="13"/>
+    <w:abstractNumId w:val="14"/>
   </w:num>
   <w:num w:numId="17">
-    <w:abstractNumId w:val="23"/>
+    <w:abstractNumId w:val="25"/>
   </w:num>
   <w:num w:numId="18">
     <w:abstractNumId w:val="0"/>
   </w:num>
   <w:num w:numId="19">
-    <w:abstractNumId w:val="27"/>
+    <w:abstractNumId w:val="30"/>
   </w:num>
   <w:num w:numId="20">
-    <w:abstractNumId w:val="12"/>
+    <w:abstractNumId w:val="13"/>
   </w:num>
   <w:num w:numId="21">
     <w:abstractNumId w:val="10"/>
   </w:num>
   <w:num w:numId="22">
-    <w:abstractNumId w:val="18"/>
+    <w:abstractNumId w:val="20"/>
   </w:num>
   <w:num w:numId="23">
-    <w:abstractNumId w:val="24"/>
+    <w:abstractNumId w:val="26"/>
   </w:num>
   <w:num w:numId="24">
-    <w:abstractNumId w:val="26"/>
+    <w:abstractNumId w:val="28"/>
   </w:num>
   <w:num w:numId="25">
-    <w:abstractNumId w:val="11"/>
+    <w:abstractNumId w:val="12"/>
   </w:num>
   <w:num w:numId="26">
     <w:abstractNumId w:val="1"/>
   </w:num>
   <w:num w:numId="27">
-    <w:abstractNumId w:val="14"/>
+    <w:abstractNumId w:val="15"/>
   </w:num>
   <w:num w:numId="28">
-    <w:abstractNumId w:val="25"/>
+    <w:abstractNumId w:val="27"/>
+  </w:num>
+  <w:num w:numId="29">
+    <w:abstractNumId w:val="17"/>
+  </w:num>
+  <w:num w:numId="30">
+    <w:abstractNumId w:val="11"/>
+  </w:num>
+  <w:num w:numId="31">
+    <w:abstractNumId w:val="29"/>
   </w:num>
 </w:numbering>
 </file>
@@ -18248,7 +20132,6 @@
   <w:style w:type="character" w:default="1" w:styleId="Tipodeletrapredefinidodopargrafo">
     <w:name w:val="Default Paragraph Font"/>
     <w:uiPriority w:val="1"/>
-    <w:semiHidden/>
     <w:unhideWhenUsed/>
   </w:style>
   <w:style w:type="table" w:default="1" w:styleId="Tabelanormal">
@@ -19757,13 +21640,24 @@
     <b:MonthAccessed>7</b:MonthAccessed>
     <b:DayAccessed>7</b:DayAccessed>
     <b:URL>https://pt.wikipedia.org/wiki/Rating_ELO</b:URL>
+    <b:RefOrder>18</b:RefOrder>
+  </b:Source>
+  <b:Source>
+    <b:Tag>Fir18</b:Tag>
+    <b:SourceType>InternetSite</b:SourceType>
+    <b:Guid>{C92D14F3-2829-4ED5-A21A-0CF417497F37}</b:Guid>
+    <b:Title>Firejail</b:Title>
+    <b:YearAccessed>2018</b:YearAccessed>
+    <b:MonthAccessed>7</b:MonthAccessed>
+    <b:DayAccessed>8</b:DayAccessed>
+    <b:URL>https://firejail.wordpress.com/</b:URL>
     <b:RefOrder>17</b:RefOrder>
   </b:Source>
 </b:Sources>
 </file>
 
 <file path=customXml/itemProps1.xml><?xml version="1.0" encoding="utf-8"?>
-<ds:datastoreItem xmlns:ds="http://schemas.openxmlformats.org/officeDocument/2006/customXml" ds:itemID="{D8857122-3E29-4619-AAE5-7B6CF1E7FDB9}">
+<ds:datastoreItem xmlns:ds="http://schemas.openxmlformats.org/officeDocument/2006/customXml" ds:itemID="{B210E044-8414-4F44-88AA-A89BDE939AF7}">
   <ds:schemaRefs>
     <ds:schemaRef ds:uri="http://schemas.openxmlformats.org/officeDocument/2006/bibliography"/>
   </ds:schemaRefs>

</xml_diff>

<commit_message>
Relatório: Diagrama de Classes
</commit_message>
<xml_diff>
--- a/docs/Relatorio_Projeto_Miguel_Brito.docx
+++ b/docs/Relatorio_Projeto_Miguel_Brito.docx
@@ -205,6 +205,47 @@
       </w:r>
     </w:p>
     <w:p>
+      <w:r>
+        <w:t xml:space="preserve">Queria começar por agradecer ao meu orientador, Professor Celestino Gonçalves, por toda a disponibilidade </w:t>
+      </w:r>
+      <w:r>
+        <w:t>mostrada ao longo do desenvolvimento deste projeto quer pelas reuniões realizadas praticamente todas as semanas quer por toda a brevidade de resposta. Agradeço também por todas as críticas e sugestões que tiveram sem dúvida um papel importante no desenvolvimento do projeto. O meu sincero obrigado.</w:t>
+      </w:r>
+    </w:p>
+    <w:p>
+      <w:r>
+        <w:t>Agradeço também ao Professor José Fonseca por tod</w:t>
+      </w:r>
+      <w:r>
+        <w:t xml:space="preserve">o o conhecimento </w:t>
+      </w:r>
+      <w:r>
+        <w:t>transmitid</w:t>
+      </w:r>
+      <w:r>
+        <w:t xml:space="preserve">o </w:t>
+      </w:r>
+      <w:r>
+        <w:t>durante as aulas de projeto, e sobretudo pelas críticas que ajudaram na identificação de algumas lacunas</w:t>
+      </w:r>
+      <w:r>
+        <w:t>.</w:t>
+      </w:r>
+    </w:p>
+    <w:p>
+      <w:r>
+        <w:t xml:space="preserve">Por fim, agradeço à minha família por todo o apoio e ânimo prestado nesta fase mais </w:t>
+      </w:r>
+      <w:r>
+        <w:t>difícil e stressante.</w:t>
+      </w:r>
+    </w:p>
+    <w:p>
+      <w:r>
+        <w:t xml:space="preserve"> </w:t>
+      </w:r>
+    </w:p>
+    <w:p>
       <w:pPr>
         <w:pStyle w:val="Corpodetexto"/>
         <w:rPr>
@@ -228,15 +269,22 @@
     </w:p>
     <w:p>
       <w:pPr>
+        <w:ind w:firstLine="0"/>
         <w:rPr>
           <w:rFonts w:ascii="Arial" w:hAnsi="Arial" w:cs="Arial"/>
           <w:sz w:val="28"/>
           <w:szCs w:val="28"/>
         </w:rPr>
-      </w:pPr>
-      <w:r>
-        <w:br w:type="page"/>
-      </w:r>
+        <w:sectPr>
+          <w:type w:val="oddPage"/>
+          <w:pgSz w:w="12240" w:h="15840" w:code="1"/>
+          <w:pgMar w:top="1417" w:right="1701" w:bottom="1417" w:left="1701" w:header="426" w:footer="672" w:gutter="0"/>
+          <w:pgNumType w:start="1"/>
+          <w:cols w:space="720"/>
+          <w:titlePg/>
+          <w:docGrid w:linePitch="299"/>
+        </w:sectPr>
+      </w:pPr>
     </w:p>
     <w:p>
       <w:pPr>
@@ -271,6 +319,7 @@
       <w:bookmarkEnd w:id="0"/>
       <w:bookmarkEnd w:id="1"/>
     </w:p>
+    <w:p/>
     <w:p>
       <w:pPr>
         <w:sectPr>
@@ -287,6 +336,932 @@
     <w:p>
       <w:pPr>
         <w:pStyle w:val="Ttulo1"/>
+      </w:pPr>
+      <w:bookmarkStart w:id="2" w:name="_Toc517882478"/>
+      <w:bookmarkStart w:id="3" w:name="_Toc518320756"/>
+      <w:r>
+        <w:lastRenderedPageBreak/>
+        <w:t>Siglário</w:t>
+      </w:r>
+      <w:bookmarkEnd w:id="2"/>
+      <w:bookmarkEnd w:id="3"/>
+    </w:p>
+    <w:p>
+      <w:bookmarkStart w:id="4" w:name="_GoBack"/>
+      <w:bookmarkEnd w:id="4"/>
+    </w:p>
+    <w:tbl>
+      <w:tblPr>
+        <w:tblStyle w:val="TabelacomGrelha"/>
+        <w:tblW w:w="0" w:type="auto"/>
+        <w:tblLook w:val="04A0" w:firstRow="1" w:lastRow="0" w:firstColumn="1" w:lastColumn="0" w:noHBand="0" w:noVBand="1"/>
+      </w:tblPr>
+      <w:tblGrid>
+        <w:gridCol w:w="2972"/>
+        <w:gridCol w:w="5856"/>
+      </w:tblGrid>
+      <w:tr>
+        <w:tc>
+          <w:tcPr>
+            <w:tcW w:w="2972" w:type="dxa"/>
+            <w:tcBorders>
+              <w:left w:val="nil"/>
+            </w:tcBorders>
+          </w:tcPr>
+          <w:p>
+            <w:pPr>
+              <w:spacing w:before="0" w:after="0"/>
+              <w:ind w:firstLine="0"/>
+              <w:jc w:val="right"/>
+              <w:rPr>
+                <w:b/>
+              </w:rPr>
+            </w:pPr>
+            <w:r>
+              <w:rPr>
+                <w:b/>
+              </w:rPr>
+              <w:t>API</w:t>
+            </w:r>
+          </w:p>
+        </w:tc>
+        <w:tc>
+          <w:tcPr>
+            <w:tcW w:w="5856" w:type="dxa"/>
+            <w:tcBorders>
+              <w:right w:val="nil"/>
+            </w:tcBorders>
+          </w:tcPr>
+          <w:p>
+            <w:pPr>
+              <w:spacing w:before="0" w:after="0"/>
+              <w:ind w:firstLine="0"/>
+            </w:pPr>
+            <w:proofErr w:type="spellStart"/>
+            <w:r>
+              <w:t>Application</w:t>
+            </w:r>
+            <w:proofErr w:type="spellEnd"/>
+            <w:r>
+              <w:t xml:space="preserve"> </w:t>
+            </w:r>
+            <w:proofErr w:type="spellStart"/>
+            <w:r>
+              <w:t>Programming</w:t>
+            </w:r>
+            <w:proofErr w:type="spellEnd"/>
+            <w:r>
+              <w:t xml:space="preserve"> Interface</w:t>
+            </w:r>
+          </w:p>
+        </w:tc>
+      </w:tr>
+      <w:tr>
+        <w:tc>
+          <w:tcPr>
+            <w:tcW w:w="2972" w:type="dxa"/>
+            <w:tcBorders>
+              <w:left w:val="nil"/>
+            </w:tcBorders>
+          </w:tcPr>
+          <w:p>
+            <w:pPr>
+              <w:spacing w:before="0" w:after="0"/>
+              <w:ind w:firstLine="0"/>
+              <w:jc w:val="right"/>
+              <w:rPr>
+                <w:b/>
+              </w:rPr>
+            </w:pPr>
+            <w:r>
+              <w:rPr>
+                <w:b/>
+              </w:rPr>
+              <w:t>AWS</w:t>
+            </w:r>
+          </w:p>
+        </w:tc>
+        <w:tc>
+          <w:tcPr>
+            <w:tcW w:w="5856" w:type="dxa"/>
+            <w:tcBorders>
+              <w:right w:val="nil"/>
+            </w:tcBorders>
+          </w:tcPr>
+          <w:p>
+            <w:pPr>
+              <w:spacing w:before="0" w:after="0"/>
+              <w:ind w:firstLine="0"/>
+            </w:pPr>
+            <w:r>
+              <w:t>Amazon Web Services</w:t>
+            </w:r>
+          </w:p>
+        </w:tc>
+      </w:tr>
+      <w:tr>
+        <w:tc>
+          <w:tcPr>
+            <w:tcW w:w="2972" w:type="dxa"/>
+            <w:tcBorders>
+              <w:left w:val="nil"/>
+            </w:tcBorders>
+          </w:tcPr>
+          <w:p>
+            <w:pPr>
+              <w:spacing w:before="0" w:after="0"/>
+              <w:ind w:firstLine="0"/>
+              <w:jc w:val="right"/>
+              <w:rPr>
+                <w:b/>
+              </w:rPr>
+            </w:pPr>
+            <w:r>
+              <w:rPr>
+                <w:b/>
+              </w:rPr>
+              <w:t>CPU</w:t>
+            </w:r>
+          </w:p>
+        </w:tc>
+        <w:tc>
+          <w:tcPr>
+            <w:tcW w:w="5856" w:type="dxa"/>
+            <w:tcBorders>
+              <w:right w:val="nil"/>
+            </w:tcBorders>
+          </w:tcPr>
+          <w:p>
+            <w:pPr>
+              <w:spacing w:before="0" w:after="0"/>
+              <w:ind w:firstLine="0"/>
+            </w:pPr>
+            <w:r>
+              <w:t xml:space="preserve">Central </w:t>
+            </w:r>
+            <w:proofErr w:type="spellStart"/>
+            <w:r>
+              <w:t>Process</w:t>
+            </w:r>
+            <w:proofErr w:type="spellEnd"/>
+            <w:r>
+              <w:t xml:space="preserve"> </w:t>
+            </w:r>
+            <w:proofErr w:type="spellStart"/>
+            <w:r>
+              <w:t>Unit</w:t>
+            </w:r>
+            <w:proofErr w:type="spellEnd"/>
+          </w:p>
+        </w:tc>
+      </w:tr>
+      <w:tr>
+        <w:tc>
+          <w:tcPr>
+            <w:tcW w:w="2972" w:type="dxa"/>
+            <w:tcBorders>
+              <w:left w:val="nil"/>
+            </w:tcBorders>
+          </w:tcPr>
+          <w:p>
+            <w:pPr>
+              <w:spacing w:before="0" w:after="0"/>
+              <w:ind w:firstLine="0"/>
+              <w:jc w:val="right"/>
+              <w:rPr>
+                <w:b/>
+              </w:rPr>
+            </w:pPr>
+            <w:r>
+              <w:rPr>
+                <w:b/>
+              </w:rPr>
+              <w:t>CSS</w:t>
+            </w:r>
+          </w:p>
+        </w:tc>
+        <w:tc>
+          <w:tcPr>
+            <w:tcW w:w="5856" w:type="dxa"/>
+            <w:tcBorders>
+              <w:right w:val="nil"/>
+            </w:tcBorders>
+          </w:tcPr>
+          <w:p>
+            <w:pPr>
+              <w:spacing w:before="0" w:after="0"/>
+              <w:ind w:firstLine="0"/>
+            </w:pPr>
+            <w:proofErr w:type="spellStart"/>
+            <w:r>
+              <w:t>Cascading</w:t>
+            </w:r>
+            <w:proofErr w:type="spellEnd"/>
+            <w:r>
+              <w:t xml:space="preserve"> </w:t>
+            </w:r>
+            <w:proofErr w:type="spellStart"/>
+            <w:r>
+              <w:t>Style</w:t>
+            </w:r>
+            <w:proofErr w:type="spellEnd"/>
+            <w:r>
+              <w:t xml:space="preserve"> </w:t>
+            </w:r>
+            <w:proofErr w:type="spellStart"/>
+            <w:r>
+              <w:t>Sheet</w:t>
+            </w:r>
+            <w:proofErr w:type="spellEnd"/>
+          </w:p>
+        </w:tc>
+      </w:tr>
+      <w:tr>
+        <w:tc>
+          <w:tcPr>
+            <w:tcW w:w="2972" w:type="dxa"/>
+            <w:tcBorders>
+              <w:left w:val="nil"/>
+            </w:tcBorders>
+          </w:tcPr>
+          <w:p>
+            <w:pPr>
+              <w:spacing w:before="0" w:after="0"/>
+              <w:ind w:firstLine="0"/>
+              <w:jc w:val="right"/>
+              <w:rPr>
+                <w:b/>
+              </w:rPr>
+            </w:pPr>
+            <w:r>
+              <w:rPr>
+                <w:b/>
+              </w:rPr>
+              <w:t>DOM</w:t>
+            </w:r>
+          </w:p>
+        </w:tc>
+        <w:tc>
+          <w:tcPr>
+            <w:tcW w:w="5856" w:type="dxa"/>
+            <w:tcBorders>
+              <w:right w:val="nil"/>
+            </w:tcBorders>
+          </w:tcPr>
+          <w:p>
+            <w:pPr>
+              <w:spacing w:before="0" w:after="0"/>
+              <w:ind w:firstLine="0"/>
+            </w:pPr>
+            <w:proofErr w:type="spellStart"/>
+            <w:r>
+              <w:t>Document</w:t>
+            </w:r>
+            <w:proofErr w:type="spellEnd"/>
+            <w:r>
+              <w:t xml:space="preserve"> </w:t>
+            </w:r>
+            <w:proofErr w:type="spellStart"/>
+            <w:r>
+              <w:t>Object</w:t>
+            </w:r>
+            <w:proofErr w:type="spellEnd"/>
+            <w:r>
+              <w:t xml:space="preserve"> </w:t>
+            </w:r>
+            <w:proofErr w:type="spellStart"/>
+            <w:r>
+              <w:t>Model</w:t>
+            </w:r>
+            <w:proofErr w:type="spellEnd"/>
+          </w:p>
+        </w:tc>
+      </w:tr>
+      <w:tr>
+        <w:tc>
+          <w:tcPr>
+            <w:tcW w:w="2972" w:type="dxa"/>
+            <w:tcBorders>
+              <w:left w:val="nil"/>
+            </w:tcBorders>
+          </w:tcPr>
+          <w:p>
+            <w:pPr>
+              <w:spacing w:before="0" w:after="0"/>
+              <w:ind w:firstLine="0"/>
+              <w:jc w:val="right"/>
+              <w:rPr>
+                <w:b/>
+              </w:rPr>
+            </w:pPr>
+            <w:r>
+              <w:rPr>
+                <w:b/>
+              </w:rPr>
+              <w:t>EE</w:t>
+            </w:r>
+          </w:p>
+        </w:tc>
+        <w:tc>
+          <w:tcPr>
+            <w:tcW w:w="5856" w:type="dxa"/>
+            <w:tcBorders>
+              <w:right w:val="nil"/>
+            </w:tcBorders>
+          </w:tcPr>
+          <w:p>
+            <w:pPr>
+              <w:spacing w:before="0" w:after="0"/>
+              <w:ind w:firstLine="0"/>
+            </w:pPr>
+            <w:proofErr w:type="spellStart"/>
+            <w:r>
+              <w:t>Enterprise</w:t>
+            </w:r>
+            <w:proofErr w:type="spellEnd"/>
+            <w:r>
+              <w:t xml:space="preserve"> </w:t>
+            </w:r>
+            <w:proofErr w:type="spellStart"/>
+            <w:r>
+              <w:t>Edition</w:t>
+            </w:r>
+            <w:proofErr w:type="spellEnd"/>
+          </w:p>
+        </w:tc>
+      </w:tr>
+      <w:tr>
+        <w:tc>
+          <w:tcPr>
+            <w:tcW w:w="2972" w:type="dxa"/>
+            <w:tcBorders>
+              <w:left w:val="nil"/>
+            </w:tcBorders>
+          </w:tcPr>
+          <w:p>
+            <w:pPr>
+              <w:spacing w:before="0" w:after="0"/>
+              <w:ind w:firstLine="0"/>
+              <w:jc w:val="right"/>
+              <w:rPr>
+                <w:b/>
+              </w:rPr>
+            </w:pPr>
+            <w:r>
+              <w:rPr>
+                <w:b/>
+              </w:rPr>
+              <w:t>ER</w:t>
+            </w:r>
+          </w:p>
+        </w:tc>
+        <w:tc>
+          <w:tcPr>
+            <w:tcW w:w="5856" w:type="dxa"/>
+            <w:tcBorders>
+              <w:right w:val="nil"/>
+            </w:tcBorders>
+          </w:tcPr>
+          <w:p>
+            <w:pPr>
+              <w:spacing w:before="0" w:after="0"/>
+              <w:ind w:firstLine="0"/>
+            </w:pPr>
+            <w:proofErr w:type="spellStart"/>
+            <w:r>
+              <w:t>Entity</w:t>
+            </w:r>
+            <w:proofErr w:type="spellEnd"/>
+            <w:r>
+              <w:t xml:space="preserve"> </w:t>
+            </w:r>
+            <w:proofErr w:type="spellStart"/>
+            <w:r>
+              <w:t>Relationship</w:t>
+            </w:r>
+            <w:proofErr w:type="spellEnd"/>
+          </w:p>
+        </w:tc>
+      </w:tr>
+      <w:tr>
+        <w:tc>
+          <w:tcPr>
+            <w:tcW w:w="2972" w:type="dxa"/>
+            <w:tcBorders>
+              <w:left w:val="nil"/>
+            </w:tcBorders>
+          </w:tcPr>
+          <w:p>
+            <w:pPr>
+              <w:spacing w:before="0" w:after="0"/>
+              <w:ind w:firstLine="0"/>
+              <w:jc w:val="right"/>
+              <w:rPr>
+                <w:b/>
+              </w:rPr>
+            </w:pPr>
+            <w:r>
+              <w:rPr>
+                <w:b/>
+              </w:rPr>
+              <w:t>HTML</w:t>
+            </w:r>
+          </w:p>
+        </w:tc>
+        <w:tc>
+          <w:tcPr>
+            <w:tcW w:w="5856" w:type="dxa"/>
+            <w:tcBorders>
+              <w:right w:val="nil"/>
+            </w:tcBorders>
+          </w:tcPr>
+          <w:p>
+            <w:pPr>
+              <w:spacing w:before="0" w:after="0"/>
+              <w:ind w:firstLine="0"/>
+            </w:pPr>
+            <w:proofErr w:type="spellStart"/>
+            <w:r>
+              <w:t>Hypertext</w:t>
+            </w:r>
+            <w:proofErr w:type="spellEnd"/>
+            <w:r>
+              <w:t xml:space="preserve"> </w:t>
+            </w:r>
+            <w:proofErr w:type="spellStart"/>
+            <w:r>
+              <w:t>Markup</w:t>
+            </w:r>
+            <w:proofErr w:type="spellEnd"/>
+            <w:r>
+              <w:t xml:space="preserve"> </w:t>
+            </w:r>
+            <w:proofErr w:type="spellStart"/>
+            <w:r>
+              <w:t>Language</w:t>
+            </w:r>
+            <w:proofErr w:type="spellEnd"/>
+          </w:p>
+        </w:tc>
+      </w:tr>
+      <w:tr>
+        <w:tc>
+          <w:tcPr>
+            <w:tcW w:w="2972" w:type="dxa"/>
+            <w:tcBorders>
+              <w:left w:val="nil"/>
+            </w:tcBorders>
+          </w:tcPr>
+          <w:p>
+            <w:pPr>
+              <w:spacing w:before="0" w:after="0"/>
+              <w:ind w:firstLine="0"/>
+              <w:jc w:val="right"/>
+              <w:rPr>
+                <w:b/>
+              </w:rPr>
+            </w:pPr>
+            <w:r>
+              <w:rPr>
+                <w:b/>
+              </w:rPr>
+              <w:t>HTTP</w:t>
+            </w:r>
+          </w:p>
+        </w:tc>
+        <w:tc>
+          <w:tcPr>
+            <w:tcW w:w="5856" w:type="dxa"/>
+            <w:tcBorders>
+              <w:right w:val="nil"/>
+            </w:tcBorders>
+          </w:tcPr>
+          <w:p>
+            <w:pPr>
+              <w:spacing w:before="0" w:after="0"/>
+              <w:ind w:firstLine="0"/>
+            </w:pPr>
+            <w:proofErr w:type="spellStart"/>
+            <w:r>
+              <w:t>Hypertext</w:t>
+            </w:r>
+            <w:proofErr w:type="spellEnd"/>
+            <w:r>
+              <w:t xml:space="preserve"> </w:t>
+            </w:r>
+            <w:proofErr w:type="spellStart"/>
+            <w:r>
+              <w:t>Transfer</w:t>
+            </w:r>
+            <w:proofErr w:type="spellEnd"/>
+            <w:r>
+              <w:t xml:space="preserve"> </w:t>
+            </w:r>
+            <w:proofErr w:type="spellStart"/>
+            <w:r>
+              <w:t>Protocol</w:t>
+            </w:r>
+            <w:proofErr w:type="spellEnd"/>
+          </w:p>
+        </w:tc>
+      </w:tr>
+      <w:tr>
+        <w:tc>
+          <w:tcPr>
+            <w:tcW w:w="2972" w:type="dxa"/>
+            <w:tcBorders>
+              <w:left w:val="nil"/>
+            </w:tcBorders>
+          </w:tcPr>
+          <w:p>
+            <w:pPr>
+              <w:spacing w:before="0" w:after="0"/>
+              <w:ind w:firstLine="0"/>
+              <w:jc w:val="right"/>
+              <w:rPr>
+                <w:b/>
+              </w:rPr>
+            </w:pPr>
+            <w:r>
+              <w:rPr>
+                <w:b/>
+              </w:rPr>
+              <w:t>IDE</w:t>
+            </w:r>
+          </w:p>
+        </w:tc>
+        <w:tc>
+          <w:tcPr>
+            <w:tcW w:w="5856" w:type="dxa"/>
+            <w:tcBorders>
+              <w:right w:val="nil"/>
+            </w:tcBorders>
+          </w:tcPr>
+          <w:p>
+            <w:pPr>
+              <w:spacing w:before="0" w:after="0"/>
+              <w:ind w:firstLine="0"/>
+            </w:pPr>
+            <w:proofErr w:type="spellStart"/>
+            <w:r>
+              <w:t>Integrated</w:t>
+            </w:r>
+            <w:proofErr w:type="spellEnd"/>
+            <w:r>
+              <w:t xml:space="preserve"> </w:t>
+            </w:r>
+            <w:proofErr w:type="spellStart"/>
+            <w:r>
+              <w:t>Development</w:t>
+            </w:r>
+            <w:proofErr w:type="spellEnd"/>
+            <w:r>
+              <w:t xml:space="preserve"> </w:t>
+            </w:r>
+            <w:proofErr w:type="spellStart"/>
+            <w:r>
+              <w:t>Environment</w:t>
+            </w:r>
+            <w:proofErr w:type="spellEnd"/>
+          </w:p>
+        </w:tc>
+      </w:tr>
+      <w:tr>
+        <w:tc>
+          <w:tcPr>
+            <w:tcW w:w="2972" w:type="dxa"/>
+            <w:tcBorders>
+              <w:left w:val="nil"/>
+            </w:tcBorders>
+          </w:tcPr>
+          <w:p>
+            <w:pPr>
+              <w:spacing w:before="0" w:after="0"/>
+              <w:ind w:firstLine="0"/>
+              <w:jc w:val="right"/>
+              <w:rPr>
+                <w:b/>
+              </w:rPr>
+            </w:pPr>
+            <w:r>
+              <w:rPr>
+                <w:b/>
+              </w:rPr>
+              <w:t>JPA</w:t>
+            </w:r>
+          </w:p>
+        </w:tc>
+        <w:tc>
+          <w:tcPr>
+            <w:tcW w:w="5856" w:type="dxa"/>
+            <w:tcBorders>
+              <w:right w:val="nil"/>
+            </w:tcBorders>
+          </w:tcPr>
+          <w:p>
+            <w:pPr>
+              <w:spacing w:before="0" w:after="0"/>
+              <w:ind w:firstLine="0"/>
+            </w:pPr>
+            <w:r>
+              <w:t xml:space="preserve">Java </w:t>
+            </w:r>
+            <w:proofErr w:type="spellStart"/>
+            <w:r>
+              <w:t>Persistence</w:t>
+            </w:r>
+            <w:proofErr w:type="spellEnd"/>
+            <w:r>
+              <w:t xml:space="preserve"> API</w:t>
+            </w:r>
+          </w:p>
+        </w:tc>
+      </w:tr>
+      <w:tr>
+        <w:tc>
+          <w:tcPr>
+            <w:tcW w:w="2972" w:type="dxa"/>
+            <w:tcBorders>
+              <w:left w:val="nil"/>
+            </w:tcBorders>
+          </w:tcPr>
+          <w:p>
+            <w:pPr>
+              <w:spacing w:before="0" w:after="0"/>
+              <w:ind w:firstLine="0"/>
+              <w:jc w:val="right"/>
+              <w:rPr>
+                <w:b/>
+              </w:rPr>
+            </w:pPr>
+            <w:r>
+              <w:rPr>
+                <w:b/>
+              </w:rPr>
+              <w:t>JSON</w:t>
+            </w:r>
+          </w:p>
+        </w:tc>
+        <w:tc>
+          <w:tcPr>
+            <w:tcW w:w="5856" w:type="dxa"/>
+            <w:tcBorders>
+              <w:right w:val="nil"/>
+            </w:tcBorders>
+          </w:tcPr>
+          <w:p>
+            <w:pPr>
+              <w:spacing w:before="0" w:after="0"/>
+              <w:ind w:firstLine="0"/>
+            </w:pPr>
+            <w:r>
+              <w:t xml:space="preserve">JavaScript </w:t>
+            </w:r>
+            <w:proofErr w:type="spellStart"/>
+            <w:r>
+              <w:t>Object</w:t>
+            </w:r>
+            <w:proofErr w:type="spellEnd"/>
+            <w:r>
+              <w:t xml:space="preserve"> </w:t>
+            </w:r>
+            <w:proofErr w:type="spellStart"/>
+            <w:r>
+              <w:t>Notation</w:t>
+            </w:r>
+            <w:proofErr w:type="spellEnd"/>
+          </w:p>
+        </w:tc>
+      </w:tr>
+      <w:tr>
+        <w:tc>
+          <w:tcPr>
+            <w:tcW w:w="2972" w:type="dxa"/>
+            <w:tcBorders>
+              <w:left w:val="nil"/>
+            </w:tcBorders>
+          </w:tcPr>
+          <w:p>
+            <w:pPr>
+              <w:spacing w:before="0" w:after="0"/>
+              <w:ind w:firstLine="0"/>
+              <w:jc w:val="right"/>
+              <w:rPr>
+                <w:b/>
+              </w:rPr>
+            </w:pPr>
+            <w:r>
+              <w:rPr>
+                <w:b/>
+              </w:rPr>
+              <w:t>SQL</w:t>
+            </w:r>
+          </w:p>
+        </w:tc>
+        <w:tc>
+          <w:tcPr>
+            <w:tcW w:w="5856" w:type="dxa"/>
+            <w:tcBorders>
+              <w:right w:val="nil"/>
+            </w:tcBorders>
+          </w:tcPr>
+          <w:p>
+            <w:pPr>
+              <w:spacing w:before="0" w:after="0"/>
+              <w:ind w:firstLine="0"/>
+            </w:pPr>
+            <w:proofErr w:type="spellStart"/>
+            <w:r>
+              <w:t>Structured</w:t>
+            </w:r>
+            <w:proofErr w:type="spellEnd"/>
+            <w:r>
+              <w:t xml:space="preserve"> </w:t>
+            </w:r>
+            <w:proofErr w:type="spellStart"/>
+            <w:r>
+              <w:t>Query</w:t>
+            </w:r>
+            <w:proofErr w:type="spellEnd"/>
+            <w:r>
+              <w:t xml:space="preserve"> </w:t>
+            </w:r>
+            <w:proofErr w:type="spellStart"/>
+            <w:r>
+              <w:t>Language</w:t>
+            </w:r>
+            <w:proofErr w:type="spellEnd"/>
+          </w:p>
+        </w:tc>
+      </w:tr>
+      <w:tr>
+        <w:tc>
+          <w:tcPr>
+            <w:tcW w:w="2972" w:type="dxa"/>
+            <w:tcBorders>
+              <w:left w:val="nil"/>
+            </w:tcBorders>
+          </w:tcPr>
+          <w:p>
+            <w:pPr>
+              <w:spacing w:before="0" w:after="0"/>
+              <w:ind w:firstLine="0"/>
+              <w:jc w:val="right"/>
+              <w:rPr>
+                <w:b/>
+              </w:rPr>
+            </w:pPr>
+            <w:r>
+              <w:rPr>
+                <w:b/>
+              </w:rPr>
+              <w:t>SSH</w:t>
+            </w:r>
+          </w:p>
+        </w:tc>
+        <w:tc>
+          <w:tcPr>
+            <w:tcW w:w="5856" w:type="dxa"/>
+            <w:tcBorders>
+              <w:right w:val="nil"/>
+            </w:tcBorders>
+          </w:tcPr>
+          <w:p>
+            <w:pPr>
+              <w:spacing w:before="0" w:after="0"/>
+              <w:ind w:firstLine="0"/>
+            </w:pPr>
+            <w:r>
+              <w:t>Secure Shell</w:t>
+            </w:r>
+          </w:p>
+        </w:tc>
+      </w:tr>
+      <w:tr>
+        <w:tc>
+          <w:tcPr>
+            <w:tcW w:w="2972" w:type="dxa"/>
+            <w:tcBorders>
+              <w:left w:val="nil"/>
+            </w:tcBorders>
+          </w:tcPr>
+          <w:p>
+            <w:pPr>
+              <w:spacing w:before="0" w:after="0"/>
+              <w:ind w:firstLine="0"/>
+              <w:jc w:val="right"/>
+              <w:rPr>
+                <w:b/>
+              </w:rPr>
+            </w:pPr>
+            <w:r>
+              <w:rPr>
+                <w:b/>
+              </w:rPr>
+              <w:t>UML</w:t>
+            </w:r>
+          </w:p>
+        </w:tc>
+        <w:tc>
+          <w:tcPr>
+            <w:tcW w:w="5856" w:type="dxa"/>
+            <w:tcBorders>
+              <w:right w:val="nil"/>
+            </w:tcBorders>
+          </w:tcPr>
+          <w:p>
+            <w:pPr>
+              <w:spacing w:before="0" w:after="0"/>
+              <w:ind w:firstLine="0"/>
+            </w:pPr>
+            <w:proofErr w:type="spellStart"/>
+            <w:r>
+              <w:t>Unified</w:t>
+            </w:r>
+            <w:proofErr w:type="spellEnd"/>
+            <w:r>
+              <w:t xml:space="preserve"> </w:t>
+            </w:r>
+            <w:proofErr w:type="spellStart"/>
+            <w:r>
+              <w:t>Modeling</w:t>
+            </w:r>
+            <w:proofErr w:type="spellEnd"/>
+            <w:r>
+              <w:t xml:space="preserve"> </w:t>
+            </w:r>
+            <w:proofErr w:type="spellStart"/>
+            <w:r>
+              <w:t>Language</w:t>
+            </w:r>
+            <w:proofErr w:type="spellEnd"/>
+          </w:p>
+        </w:tc>
+      </w:tr>
+      <w:tr>
+        <w:tc>
+          <w:tcPr>
+            <w:tcW w:w="2972" w:type="dxa"/>
+            <w:tcBorders>
+              <w:left w:val="nil"/>
+            </w:tcBorders>
+          </w:tcPr>
+          <w:p>
+            <w:pPr>
+              <w:spacing w:before="0" w:after="0"/>
+              <w:ind w:firstLine="0"/>
+              <w:jc w:val="right"/>
+              <w:rPr>
+                <w:b/>
+              </w:rPr>
+            </w:pPr>
+            <w:r>
+              <w:rPr>
+                <w:b/>
+              </w:rPr>
+              <w:t>XML</w:t>
+            </w:r>
+          </w:p>
+        </w:tc>
+        <w:tc>
+          <w:tcPr>
+            <w:tcW w:w="5856" w:type="dxa"/>
+            <w:tcBorders>
+              <w:right w:val="nil"/>
+            </w:tcBorders>
+          </w:tcPr>
+          <w:p>
+            <w:pPr>
+              <w:spacing w:before="0" w:after="0"/>
+              <w:ind w:firstLine="0"/>
+            </w:pPr>
+            <w:proofErr w:type="spellStart"/>
+            <w:r>
+              <w:t>Extensible</w:t>
+            </w:r>
+            <w:proofErr w:type="spellEnd"/>
+            <w:r>
+              <w:t xml:space="preserve"> </w:t>
+            </w:r>
+            <w:proofErr w:type="spellStart"/>
+            <w:r>
+              <w:t>Markup</w:t>
+            </w:r>
+            <w:proofErr w:type="spellEnd"/>
+            <w:r>
+              <w:t xml:space="preserve"> </w:t>
+            </w:r>
+            <w:proofErr w:type="spellStart"/>
+            <w:r>
+              <w:t>Language</w:t>
+            </w:r>
+            <w:proofErr w:type="spellEnd"/>
+          </w:p>
+        </w:tc>
+      </w:tr>
+    </w:tbl>
+    <w:p>
+      <w:pPr>
         <w:sectPr>
           <w:type w:val="oddPage"/>
           <w:pgSz w:w="12240" w:h="15840" w:code="1"/>
@@ -297,40 +1272,36 @@
           <w:docGrid w:linePitch="299"/>
         </w:sectPr>
       </w:pPr>
-      <w:bookmarkStart w:id="2" w:name="_Toc517882478"/>
-      <w:bookmarkStart w:id="3" w:name="_Toc518320756"/>
-      <w:r>
-        <w:lastRenderedPageBreak/>
-        <w:t>Siglário</w:t>
-      </w:r>
-      <w:bookmarkEnd w:id="2"/>
-      <w:bookmarkEnd w:id="3"/>
     </w:p>
     <w:p>
       <w:pPr>
         <w:pStyle w:val="Ttulo1"/>
       </w:pPr>
-      <w:bookmarkStart w:id="4" w:name="_Toc517882479"/>
-      <w:bookmarkStart w:id="5" w:name="_Toc518320757"/>
+      <w:bookmarkStart w:id="5" w:name="_Toc517882479"/>
+      <w:bookmarkStart w:id="6" w:name="_Toc518320757"/>
       <w:r>
         <w:lastRenderedPageBreak/>
         <w:t>Introdução</w:t>
       </w:r>
-      <w:bookmarkEnd w:id="4"/>
       <w:bookmarkEnd w:id="5"/>
-    </w:p>
-    <w:p/>
+      <w:bookmarkEnd w:id="6"/>
+    </w:p>
+    <w:p>
+      <w:r>
+        <w:t>O presente relatório descreve o projeto desenvolvido pelo aluno Miguel António Ferrão Brito, no âmbito da unidade curricular de Projeto de Informática, unidade curricular do terceiro ano do curso de Engenharia Informática.</w:t>
+      </w:r>
+    </w:p>
     <w:p>
       <w:pPr>
         <w:pStyle w:val="Cabealho2"/>
       </w:pPr>
-      <w:bookmarkStart w:id="6" w:name="_Toc517882480"/>
-      <w:bookmarkStart w:id="7" w:name="_Toc518320758"/>
+      <w:bookmarkStart w:id="7" w:name="_Toc517882480"/>
+      <w:bookmarkStart w:id="8" w:name="_Toc518320758"/>
       <w:r>
         <w:t>Motivação</w:t>
       </w:r>
-      <w:bookmarkEnd w:id="6"/>
       <w:bookmarkEnd w:id="7"/>
+      <w:bookmarkEnd w:id="8"/>
     </w:p>
     <w:p>
       <w:r>
@@ -443,13 +1414,13 @@
       <w:pPr>
         <w:pStyle w:val="Cabealho2"/>
       </w:pPr>
-      <w:bookmarkStart w:id="8" w:name="_Toc517882481"/>
-      <w:bookmarkStart w:id="9" w:name="_Toc518320759"/>
+      <w:bookmarkStart w:id="9" w:name="_Toc517882481"/>
+      <w:bookmarkStart w:id="10" w:name="_Toc518320759"/>
       <w:r>
         <w:t>Objetivos</w:t>
       </w:r>
-      <w:bookmarkEnd w:id="8"/>
       <w:bookmarkEnd w:id="9"/>
+      <w:bookmarkEnd w:id="10"/>
     </w:p>
     <w:p>
       <w:r>
@@ -465,7 +1436,11 @@
         <w:t>web</w:t>
       </w:r>
       <w:r>
-        <w:t xml:space="preserve"> que permitirá a prática de programação competitiva. Esta prática consiste na criação de soluções para um determinado problema, proposto por outros utilizadores, recorrendo a código que é posteriormente compilado e executado relativamente a </w:t>
+        <w:t xml:space="preserve"> que permitirá a prática de programação competitiva. Esta prática consiste na criação de soluções para um </w:t>
+      </w:r>
+      <w:r>
+        <w:lastRenderedPageBreak/>
+        <w:t xml:space="preserve">determinado problema, proposto por outros utilizadores, recorrendo a código que é posteriormente compilado e executado relativamente a </w:t>
       </w:r>
       <w:r>
         <w:rPr>
@@ -487,11 +1462,7 @@
         <w:t>s</w:t>
       </w:r>
       <w:r>
-        <w:t xml:space="preserve">. Caso o código </w:t>
-      </w:r>
-      <w:r>
-        <w:lastRenderedPageBreak/>
-        <w:t xml:space="preserve">submetido pelo utilizador gere os </w:t>
+        <w:t xml:space="preserve">. Caso o código submetido pelo utilizador gere os </w:t>
       </w:r>
       <w:r>
         <w:rPr>
@@ -594,7 +1565,13 @@
         </w:numPr>
       </w:pPr>
       <w:r>
-        <w:t>Classificação de utilizadores por ELO.</w:t>
+        <w:t>Classificação de utilizadores por E</w:t>
+      </w:r>
+      <w:r>
+        <w:t>lo</w:t>
+      </w:r>
+      <w:r>
+        <w:t>.</w:t>
       </w:r>
     </w:p>
     <w:p>
@@ -641,13 +1618,13 @@
       <w:pPr>
         <w:pStyle w:val="Cabealho2"/>
       </w:pPr>
-      <w:bookmarkStart w:id="10" w:name="_Toc517882482"/>
-      <w:bookmarkStart w:id="11" w:name="_Toc518320760"/>
+      <w:bookmarkStart w:id="11" w:name="_Toc517882482"/>
+      <w:bookmarkStart w:id="12" w:name="_Toc518320760"/>
       <w:r>
         <w:t>Estrutura do Documento</w:t>
       </w:r>
-      <w:bookmarkEnd w:id="10"/>
       <w:bookmarkEnd w:id="11"/>
+      <w:bookmarkEnd w:id="12"/>
     </w:p>
     <w:p/>
     <w:p/>
@@ -679,14 +1656,14 @@
       <w:pPr>
         <w:pStyle w:val="Ttulo1"/>
       </w:pPr>
-      <w:bookmarkStart w:id="12" w:name="_Toc517882483"/>
-      <w:bookmarkStart w:id="13" w:name="_Toc518320761"/>
+      <w:bookmarkStart w:id="13" w:name="_Toc517882483"/>
+      <w:bookmarkStart w:id="14" w:name="_Toc518320761"/>
       <w:r>
         <w:lastRenderedPageBreak/>
         <w:t>Estado da Arte</w:t>
       </w:r>
-      <w:bookmarkEnd w:id="12"/>
       <w:bookmarkEnd w:id="13"/>
+      <w:bookmarkEnd w:id="14"/>
     </w:p>
     <w:p>
       <w:r>
@@ -2882,7 +3859,7 @@
       <w:pPr>
         <w:pStyle w:val="Legenda"/>
       </w:pPr>
-      <w:bookmarkStart w:id="14" w:name="_Ref516739734"/>
+      <w:bookmarkStart w:id="15" w:name="_Ref516739734"/>
       <w:r>
         <w:t xml:space="preserve">Tabela </w:t>
       </w:r>
@@ -2916,7 +3893,7 @@
         </w:rPr>
         <w:fldChar w:fldCharType="end"/>
       </w:r>
-      <w:bookmarkEnd w:id="14"/>
+      <w:bookmarkEnd w:id="15"/>
       <w:r>
         <w:t xml:space="preserve">- </w:t>
       </w:r>
@@ -2937,14 +3914,14 @@
       <w:pPr>
         <w:pStyle w:val="Cabealho2"/>
       </w:pPr>
-      <w:bookmarkStart w:id="15" w:name="_Toc517882484"/>
-      <w:bookmarkStart w:id="16" w:name="_Toc518320762"/>
+      <w:bookmarkStart w:id="16" w:name="_Toc517882484"/>
+      <w:bookmarkStart w:id="17" w:name="_Toc518320762"/>
       <w:r>
         <w:lastRenderedPageBreak/>
         <w:t>Aplicações existentes</w:t>
       </w:r>
-      <w:bookmarkEnd w:id="15"/>
       <w:bookmarkEnd w:id="16"/>
+      <w:bookmarkEnd w:id="17"/>
     </w:p>
     <w:p>
       <w:r>
@@ -2987,14 +3964,14 @@
       <w:pPr>
         <w:pStyle w:val="Cabealho3"/>
       </w:pPr>
-      <w:bookmarkStart w:id="17" w:name="_Toc517882485"/>
-      <w:bookmarkStart w:id="18" w:name="_Toc518320763"/>
+      <w:bookmarkStart w:id="18" w:name="_Toc517882485"/>
+      <w:bookmarkStart w:id="19" w:name="_Toc518320763"/>
       <w:proofErr w:type="spellStart"/>
       <w:r>
         <w:t>LeetCode</w:t>
       </w:r>
-      <w:bookmarkEnd w:id="17"/>
       <w:bookmarkEnd w:id="18"/>
+      <w:bookmarkEnd w:id="19"/>
       <w:proofErr w:type="spellEnd"/>
     </w:p>
     <w:p>
@@ -3251,8 +4228,8 @@
       <w:pPr>
         <w:pStyle w:val="Legenda"/>
       </w:pPr>
-      <w:bookmarkStart w:id="19" w:name="_Ref516739562"/>
-      <w:bookmarkStart w:id="20" w:name="_Ref516739556"/>
+      <w:bookmarkStart w:id="20" w:name="_Ref516739562"/>
+      <w:bookmarkStart w:id="21" w:name="_Ref516739556"/>
       <w:r>
         <w:t xml:space="preserve">Figura </w:t>
       </w:r>
@@ -3286,7 +4263,7 @@
         </w:rPr>
         <w:fldChar w:fldCharType="end"/>
       </w:r>
-      <w:bookmarkEnd w:id="19"/>
+      <w:bookmarkEnd w:id="20"/>
       <w:r>
         <w:t xml:space="preserve"> </w:t>
       </w:r>
@@ -3297,7 +4274,7 @@
       <w:r>
         <w:t>LeetCode</w:t>
       </w:r>
-      <w:bookmarkEnd w:id="20"/>
+      <w:bookmarkEnd w:id="21"/>
       <w:proofErr w:type="spellEnd"/>
     </w:p>
     <w:p>
@@ -3610,13 +4587,13 @@
       <w:pPr>
         <w:pStyle w:val="Cabealho3"/>
       </w:pPr>
-      <w:bookmarkStart w:id="21" w:name="_Toc517882486"/>
-      <w:bookmarkStart w:id="22" w:name="_Toc518320764"/>
+      <w:bookmarkStart w:id="22" w:name="_Toc517882486"/>
+      <w:bookmarkStart w:id="23" w:name="_Toc518320764"/>
       <w:r>
         <w:t>HackerRank</w:t>
       </w:r>
-      <w:bookmarkEnd w:id="21"/>
       <w:bookmarkEnd w:id="22"/>
+      <w:bookmarkEnd w:id="23"/>
     </w:p>
     <w:p>
       <w:r>
@@ -4195,13 +5172,13 @@
       <w:pPr>
         <w:pStyle w:val="Cabealho2"/>
       </w:pPr>
-      <w:bookmarkStart w:id="23" w:name="_Toc517882487"/>
-      <w:bookmarkStart w:id="24" w:name="_Toc518320765"/>
+      <w:bookmarkStart w:id="24" w:name="_Toc517882487"/>
+      <w:bookmarkStart w:id="25" w:name="_Toc518320765"/>
       <w:r>
         <w:t>Análise crítica das soluções existentes</w:t>
       </w:r>
-      <w:bookmarkEnd w:id="23"/>
       <w:bookmarkEnd w:id="24"/>
+      <w:bookmarkEnd w:id="25"/>
     </w:p>
     <w:p>
       <w:r>
@@ -4582,14 +5559,14 @@
       <w:pPr>
         <w:pStyle w:val="Ttulo1"/>
       </w:pPr>
-      <w:bookmarkStart w:id="25" w:name="_Toc517882488"/>
-      <w:bookmarkStart w:id="26" w:name="_Toc518320766"/>
+      <w:bookmarkStart w:id="26" w:name="_Toc517882488"/>
+      <w:bookmarkStart w:id="27" w:name="_Toc518320766"/>
       <w:r>
         <w:lastRenderedPageBreak/>
         <w:t>Metodologia</w:t>
       </w:r>
-      <w:bookmarkEnd w:id="25"/>
       <w:bookmarkEnd w:id="26"/>
+      <w:bookmarkEnd w:id="27"/>
     </w:p>
     <w:p>
       <w:r>
@@ -4847,14 +5824,14 @@
       <w:pPr>
         <w:pStyle w:val="Cabealho2"/>
       </w:pPr>
-      <w:bookmarkStart w:id="27" w:name="_Toc517882489"/>
-      <w:bookmarkStart w:id="28" w:name="_Toc518320767"/>
+      <w:bookmarkStart w:id="28" w:name="_Toc517882489"/>
+      <w:bookmarkStart w:id="29" w:name="_Toc518320767"/>
       <w:r>
         <w:lastRenderedPageBreak/>
         <w:t>Metodologia de desenvolvimento: Scrum</w:t>
       </w:r>
-      <w:bookmarkEnd w:id="27"/>
       <w:bookmarkEnd w:id="28"/>
+      <w:bookmarkEnd w:id="29"/>
     </w:p>
     <w:p>
       <w:r>
@@ -5116,14 +6093,15 @@
       </w:pPr>
       <w:r>
         <w:lastRenderedPageBreak/>
-        <w:t xml:space="preserve">Cada Sprint contará como um incremento no avanço do </w:t>
-      </w:r>
-      <w:proofErr w:type="spellStart"/>
+        <w:t>Cada Sprint contará como um incremento no avanço do projeto.</w:t>
+      </w:r>
+      <w:r>
+        <w:t xml:space="preserve"> </w:t>
+      </w:r>
       <w:proofErr w:type="gramStart"/>
       <w:r>
-        <w:t>projeto.O</w:t>
-      </w:r>
-      <w:proofErr w:type="spellEnd"/>
+        <w:t>O</w:t>
+      </w:r>
       <w:proofErr w:type="gramEnd"/>
       <w:r>
         <w:t xml:space="preserve"> processo descrito realiza-se várias vezes até que o cliente </w:t>
@@ -5191,7 +6169,7 @@
       <w:pPr>
         <w:pStyle w:val="Legenda"/>
       </w:pPr>
-      <w:bookmarkStart w:id="29" w:name="_Ref517111064"/>
+      <w:bookmarkStart w:id="30" w:name="_Ref517111064"/>
       <w:r>
         <w:t xml:space="preserve">Figura </w:t>
       </w:r>
@@ -5225,7 +6203,7 @@
         </w:rPr>
         <w:fldChar w:fldCharType="end"/>
       </w:r>
-      <w:bookmarkEnd w:id="29"/>
+      <w:bookmarkEnd w:id="30"/>
       <w:r>
         <w:t xml:space="preserve"> - Diagrama de funcionamento do Scrum</w:t>
       </w:r>
@@ -5475,7 +6453,7 @@
           <w:docGrid w:linePitch="326"/>
         </w:sectPr>
       </w:pPr>
-      <w:bookmarkStart w:id="30" w:name="_Ref518669392"/>
+      <w:bookmarkStart w:id="31" w:name="_Ref518669392"/>
       <w:r>
         <w:t xml:space="preserve">Figura </w:t>
       </w:r>
@@ -5509,7 +6487,7 @@
         </w:rPr>
         <w:fldChar w:fldCharType="end"/>
       </w:r>
-      <w:bookmarkEnd w:id="30"/>
+      <w:bookmarkEnd w:id="31"/>
       <w:r>
         <w:t xml:space="preserve"> - Diagrama de Contexto</w:t>
       </w:r>
@@ -5817,7 +6795,7 @@
       <w:pPr>
         <w:pStyle w:val="Legenda"/>
       </w:pPr>
-      <w:bookmarkStart w:id="31" w:name="_Ref518654500"/>
+      <w:bookmarkStart w:id="32" w:name="_Ref518654500"/>
       <w:r>
         <w:t xml:space="preserve">Tabela </w:t>
       </w:r>
@@ -5851,7 +6829,7 @@
         </w:rPr>
         <w:fldChar w:fldCharType="end"/>
       </w:r>
-      <w:bookmarkEnd w:id="31"/>
+      <w:bookmarkEnd w:id="32"/>
       <w:r>
         <w:t xml:space="preserve"> - Atores e respetivos casos de uso</w:t>
       </w:r>
@@ -6436,7 +7414,7 @@
           <w:color w:val="FF0000"/>
         </w:rPr>
       </w:pPr>
-      <w:bookmarkStart w:id="32" w:name="_Ref518663473"/>
+      <w:bookmarkStart w:id="33" w:name="_Ref518663473"/>
       <w:r>
         <w:t xml:space="preserve">Tabela </w:t>
       </w:r>
@@ -6470,7 +7448,7 @@
         </w:rPr>
         <w:fldChar w:fldCharType="end"/>
       </w:r>
-      <w:bookmarkEnd w:id="32"/>
+      <w:bookmarkEnd w:id="33"/>
       <w:r>
         <w:t xml:space="preserve"> - Descrição Caso de Uso - Submeter solução para um problema</w:t>
       </w:r>
@@ -6589,7 +7567,7 @@
       <w:pPr>
         <w:pStyle w:val="Legenda"/>
       </w:pPr>
-      <w:bookmarkStart w:id="33" w:name="_Ref518667740"/>
+      <w:bookmarkStart w:id="34" w:name="_Ref518667740"/>
       <w:r>
         <w:t xml:space="preserve">Figura </w:t>
       </w:r>
@@ -6623,7 +7601,7 @@
         </w:rPr>
         <w:fldChar w:fldCharType="end"/>
       </w:r>
-      <w:bookmarkEnd w:id="33"/>
+      <w:bookmarkEnd w:id="34"/>
       <w:r>
         <w:t xml:space="preserve"> - Diagrama de Sequência "Submeter solução para um problema"</w:t>
       </w:r>
@@ -6648,7 +7626,7 @@
       <w:pPr>
         <w:pStyle w:val="Cabealho3"/>
       </w:pPr>
-      <w:bookmarkStart w:id="34" w:name="_Toc518320769"/>
+      <w:bookmarkStart w:id="35" w:name="_Toc518320769"/>
       <w:r>
         <w:lastRenderedPageBreak/>
         <w:t xml:space="preserve">Criação de </w:t>
@@ -6956,8 +7934,8 @@
           <w:docGrid w:linePitch="326"/>
         </w:sectPr>
       </w:pPr>
-      <w:bookmarkStart w:id="35" w:name="_Ref518687042"/>
-      <w:bookmarkStart w:id="36" w:name="_Ref518687039"/>
+      <w:bookmarkStart w:id="36" w:name="_Ref518687042"/>
+      <w:bookmarkStart w:id="37" w:name="_Ref518687039"/>
       <w:r>
         <w:t xml:space="preserve">Tabela </w:t>
       </w:r>
@@ -6991,11 +7969,11 @@
         </w:rPr>
         <w:fldChar w:fldCharType="end"/>
       </w:r>
-      <w:bookmarkEnd w:id="35"/>
+      <w:bookmarkEnd w:id="36"/>
       <w:r>
         <w:t xml:space="preserve"> - Descrição de Caso de Uso "Criação de Problema Público"</w:t>
       </w:r>
-      <w:bookmarkEnd w:id="36"/>
+      <w:bookmarkEnd w:id="37"/>
     </w:p>
     <w:p>
       <w:pPr>
@@ -7128,7 +8106,7 @@
         <w:lastRenderedPageBreak/>
         <w:t>Implementação da Solução</w:t>
       </w:r>
-      <w:bookmarkEnd w:id="34"/>
+      <w:bookmarkEnd w:id="35"/>
     </w:p>
     <w:p>
       <w:r>
@@ -7168,21 +8146,21 @@
       <w:pPr>
         <w:pStyle w:val="Cabealho2"/>
       </w:pPr>
-      <w:bookmarkStart w:id="37" w:name="_Toc518320770"/>
+      <w:bookmarkStart w:id="38" w:name="_Toc518320770"/>
       <w:r>
         <w:t>Tecnologias Utilizadas</w:t>
       </w:r>
-      <w:bookmarkEnd w:id="37"/>
+      <w:bookmarkEnd w:id="38"/>
     </w:p>
     <w:p>
       <w:pPr>
         <w:pStyle w:val="Cabealho3"/>
       </w:pPr>
-      <w:bookmarkStart w:id="38" w:name="_Toc518320771"/>
+      <w:bookmarkStart w:id="39" w:name="_Toc518320771"/>
       <w:r>
         <w:t>Java EE</w:t>
       </w:r>
-      <w:bookmarkEnd w:id="38"/>
+      <w:bookmarkEnd w:id="39"/>
     </w:p>
     <w:p>
       <w:pPr>
@@ -7790,11 +8768,11 @@
       <w:pPr>
         <w:pStyle w:val="Cabealho3"/>
       </w:pPr>
-      <w:bookmarkStart w:id="39" w:name="_Toc518320772"/>
+      <w:bookmarkStart w:id="40" w:name="_Toc518320772"/>
       <w:r>
         <w:t>JavaScript</w:t>
       </w:r>
-      <w:bookmarkEnd w:id="39"/>
+      <w:bookmarkEnd w:id="40"/>
     </w:p>
     <w:p>
       <w:r>
@@ -7985,12 +8963,12 @@
       <w:pPr>
         <w:pStyle w:val="Cabealho3"/>
       </w:pPr>
-      <w:bookmarkStart w:id="40" w:name="_Toc518320773"/>
+      <w:bookmarkStart w:id="41" w:name="_Toc518320773"/>
       <w:proofErr w:type="spellStart"/>
       <w:r>
         <w:t>ReactJS</w:t>
       </w:r>
-      <w:bookmarkEnd w:id="40"/>
+      <w:bookmarkEnd w:id="41"/>
       <w:proofErr w:type="spellEnd"/>
     </w:p>
     <w:p>
@@ -8269,7 +9247,7 @@
       <w:pPr>
         <w:pStyle w:val="Legenda"/>
       </w:pPr>
-      <w:bookmarkStart w:id="41" w:name="_Ref518310263"/>
+      <w:bookmarkStart w:id="42" w:name="_Ref518310263"/>
       <w:r>
         <w:t xml:space="preserve">Figura </w:t>
       </w:r>
@@ -8303,7 +9281,7 @@
         </w:rPr>
         <w:fldChar w:fldCharType="end"/>
       </w:r>
-      <w:bookmarkEnd w:id="41"/>
+      <w:bookmarkEnd w:id="42"/>
       <w:r>
         <w:t xml:space="preserve"> - </w:t>
       </w:r>
@@ -8336,12 +9314,12 @@
       <w:pPr>
         <w:pStyle w:val="Cabealho3"/>
       </w:pPr>
-      <w:bookmarkStart w:id="42" w:name="_Toc518320774"/>
+      <w:bookmarkStart w:id="43" w:name="_Toc518320774"/>
       <w:proofErr w:type="spellStart"/>
       <w:r>
         <w:t>MySQL</w:t>
       </w:r>
-      <w:bookmarkEnd w:id="42"/>
+      <w:bookmarkEnd w:id="43"/>
       <w:proofErr w:type="spellEnd"/>
     </w:p>
     <w:p>
@@ -8433,12 +9411,12 @@
       <w:pPr>
         <w:pStyle w:val="Cabealho3"/>
       </w:pPr>
-      <w:bookmarkStart w:id="43" w:name="_Toc518320775"/>
+      <w:bookmarkStart w:id="44" w:name="_Toc518320775"/>
       <w:r>
         <w:lastRenderedPageBreak/>
         <w:t>HTML</w:t>
       </w:r>
-      <w:bookmarkEnd w:id="43"/>
+      <w:bookmarkEnd w:id="44"/>
     </w:p>
     <w:p>
       <w:r>
@@ -8536,11 +9514,11 @@
       <w:pPr>
         <w:pStyle w:val="Cabealho3"/>
       </w:pPr>
-      <w:bookmarkStart w:id="44" w:name="_Toc518320776"/>
+      <w:bookmarkStart w:id="45" w:name="_Toc518320776"/>
       <w:r>
         <w:t>CSS</w:t>
       </w:r>
-      <w:bookmarkEnd w:id="44"/>
+      <w:bookmarkEnd w:id="45"/>
     </w:p>
     <w:p>
       <w:r>
@@ -8776,11 +9754,11 @@
       <w:pPr>
         <w:pStyle w:val="Cabealho3"/>
       </w:pPr>
-      <w:bookmarkStart w:id="45" w:name="_Toc518320777"/>
+      <w:bookmarkStart w:id="46" w:name="_Toc518320777"/>
       <w:r>
         <w:t>Diversos Compiladores</w:t>
       </w:r>
-      <w:bookmarkEnd w:id="45"/>
+      <w:bookmarkEnd w:id="46"/>
     </w:p>
     <w:p>
       <w:r>
@@ -9056,7 +10034,7 @@
       <w:pPr>
         <w:pStyle w:val="Legenda"/>
       </w:pPr>
-      <w:bookmarkStart w:id="46" w:name="_Ref518319198"/>
+      <w:bookmarkStart w:id="47" w:name="_Ref518319198"/>
       <w:r>
         <w:t xml:space="preserve">Tabela </w:t>
       </w:r>
@@ -9090,7 +10068,7 @@
         </w:rPr>
         <w:fldChar w:fldCharType="end"/>
       </w:r>
-      <w:bookmarkEnd w:id="46"/>
+      <w:bookmarkEnd w:id="47"/>
       <w:r>
         <w:t xml:space="preserve"> - Linguagem e seu compilador</w:t>
       </w:r>
@@ -11110,7 +12088,7 @@
       <w:pPr>
         <w:pStyle w:val="Legenda"/>
       </w:pPr>
-      <w:bookmarkStart w:id="47" w:name="_Ref518735199"/>
+      <w:bookmarkStart w:id="48" w:name="_Ref518735199"/>
       <w:r>
         <w:t xml:space="preserve">Tabela </w:t>
       </w:r>
@@ -11144,14 +12122,14 @@
         </w:rPr>
         <w:fldChar w:fldCharType="end"/>
       </w:r>
-      <w:bookmarkEnd w:id="47"/>
+      <w:bookmarkEnd w:id="48"/>
       <w:r>
         <w:t>- Confronto com adversários</w:t>
       </w:r>
     </w:p>
     <w:p>
       <w:pPr>
-        <w:spacing w:before="0" w:after="0" w:line="240" w:lineRule="auto"/>
+        <w:spacing w:before="0" w:after="0"/>
         <w:ind w:firstLine="0"/>
         <w:jc w:val="left"/>
       </w:pPr>
@@ -13343,6 +14321,9 @@
         <w:instrText xml:space="preserve"> REF _Ref518739182 \h </w:instrText>
       </w:r>
       <w:r>
+        <w:instrText xml:space="preserve"> \* MERGEFORMAT </w:instrText>
+      </w:r>
+      <w:r>
         <w:fldChar w:fldCharType="separate"/>
       </w:r>
       <w:r>
@@ -13361,8 +14342,8 @@
         <w:t>.</w:t>
       </w:r>
     </w:p>
-    <w:bookmarkStart w:id="48" w:name="_MON_1592479633"/>
-    <w:bookmarkEnd w:id="48"/>
+    <w:bookmarkStart w:id="49" w:name="_MON_1592479633"/>
+    <w:bookmarkEnd w:id="49"/>
     <w:p>
       <w:pPr>
         <w:keepNext/>
@@ -13395,10 +14376,10 @@
             <v:path o:extrusionok="f" gradientshapeok="t" o:connecttype="rect"/>
             <o:lock v:ext="edit" aspectratio="t"/>
           </v:shapetype>
-          <v:shape id="_x0000_i1025" type="#_x0000_t75" style="width:412pt;height:599.35pt" o:ole="">
+          <v:shape id="_x0000_i1033" type="#_x0000_t75" style="width:412pt;height:599.35pt" o:ole="">
             <v:imagedata r:id="rId22" o:title=""/>
           </v:shape>
-          <o:OLEObject Type="Embed" ProgID="Word.OpenDocumentText.12" ShapeID="_x0000_i1025" DrawAspect="Content" ObjectID="_1592576072" r:id="rId23"/>
+          <o:OLEObject Type="Embed" ProgID="Word.OpenDocumentText.12" ShapeID="_x0000_i1033" DrawAspect="Content" ObjectID="_1592585852" r:id="rId23"/>
         </w:object>
       </w:r>
     </w:p>
@@ -13406,7 +14387,7 @@
       <w:pPr>
         <w:pStyle w:val="Legenda"/>
       </w:pPr>
-      <w:bookmarkStart w:id="49" w:name="_Ref518739182"/>
+      <w:bookmarkStart w:id="50" w:name="_Ref518739182"/>
       <w:r>
         <w:t xml:space="preserve">Figura </w:t>
       </w:r>
@@ -13440,7 +14421,7 @@
         </w:rPr>
         <w:fldChar w:fldCharType="end"/>
       </w:r>
-      <w:bookmarkEnd w:id="49"/>
+      <w:bookmarkEnd w:id="50"/>
       <w:r>
         <w:t>- Método de atualização de rating</w:t>
       </w:r>
@@ -13484,8 +14465,8 @@
         <w:t xml:space="preserve">. </w:t>
       </w:r>
     </w:p>
-    <w:bookmarkStart w:id="50" w:name="_MON_1592480682"/>
-    <w:bookmarkEnd w:id="50"/>
+    <w:bookmarkStart w:id="51" w:name="_MON_1592480682"/>
+    <w:bookmarkEnd w:id="51"/>
     <w:p>
       <w:pPr>
         <w:keepNext/>
@@ -13498,10 +14479,10 @@
           <w:szCs w:val="40"/>
         </w:rPr>
         <w:object w:dxaOrig="8838" w:dyaOrig="5134" w14:anchorId="4FBF1553">
-          <v:shape id="_x0000_i1026" type="#_x0000_t75" style="width:442.65pt;height:256.65pt" o:ole="">
+          <v:shape id="_x0000_i1034" type="#_x0000_t75" style="width:442.65pt;height:256.65pt" o:ole="">
             <v:imagedata r:id="rId24" o:title=""/>
           </v:shape>
-          <o:OLEObject Type="Embed" ProgID="Word.OpenDocumentText.12" ShapeID="_x0000_i1026" DrawAspect="Content" ObjectID="_1592576073" r:id="rId25"/>
+          <o:OLEObject Type="Embed" ProgID="Word.OpenDocumentText.12" ShapeID="_x0000_i1034" DrawAspect="Content" ObjectID="_1592585853" r:id="rId25"/>
         </w:object>
       </w:r>
     </w:p>
@@ -13509,7 +14490,7 @@
       <w:pPr>
         <w:pStyle w:val="Legenda"/>
       </w:pPr>
-      <w:bookmarkStart w:id="51" w:name="_Ref518739631"/>
+      <w:bookmarkStart w:id="52" w:name="_Ref518739631"/>
       <w:r>
         <w:t xml:space="preserve">Figura </w:t>
       </w:r>
@@ -13543,7 +14524,7 @@
         </w:rPr>
         <w:fldChar w:fldCharType="end"/>
       </w:r>
-      <w:bookmarkEnd w:id="51"/>
+      <w:bookmarkEnd w:id="52"/>
       <w:r>
         <w:t xml:space="preserve"> - Classe de Cálculo do Rating</w:t>
       </w:r>
@@ -13968,7 +14949,7 @@
       <w:pPr>
         <w:pStyle w:val="Legenda"/>
       </w:pPr>
-      <w:bookmarkStart w:id="52" w:name="_Ref518747069"/>
+      <w:bookmarkStart w:id="53" w:name="_Ref518747069"/>
       <w:r>
         <w:t xml:space="preserve">Figura </w:t>
       </w:r>
@@ -14002,7 +14983,7 @@
         </w:rPr>
         <w:fldChar w:fldCharType="end"/>
       </w:r>
-      <w:bookmarkEnd w:id="52"/>
+      <w:bookmarkEnd w:id="53"/>
       <w:r>
         <w:t>- Página de Login/Registo</w:t>
       </w:r>
@@ -14146,7 +15127,7 @@
       <w:pPr>
         <w:pStyle w:val="Legenda"/>
       </w:pPr>
-      <w:bookmarkStart w:id="53" w:name="_Ref518748397"/>
+      <w:bookmarkStart w:id="54" w:name="_Ref518748397"/>
       <w:r>
         <w:t xml:space="preserve">Figura </w:t>
       </w:r>
@@ -14180,7 +15161,7 @@
         </w:rPr>
         <w:fldChar w:fldCharType="end"/>
       </w:r>
-      <w:bookmarkEnd w:id="53"/>
+      <w:bookmarkEnd w:id="54"/>
       <w:r>
         <w:t>- Página de Prática</w:t>
       </w:r>
@@ -14538,7 +15519,7 @@
         <w:pStyle w:val="Legenda"/>
         <w:spacing w:before="0"/>
       </w:pPr>
-      <w:bookmarkStart w:id="54" w:name="_Ref518755638"/>
+      <w:bookmarkStart w:id="55" w:name="_Ref518755638"/>
       <w:r>
         <w:t xml:space="preserve">Figura </w:t>
       </w:r>
@@ -14572,7 +15553,7 @@
         </w:rPr>
         <w:fldChar w:fldCharType="end"/>
       </w:r>
-      <w:bookmarkEnd w:id="54"/>
+      <w:bookmarkEnd w:id="55"/>
       <w:r>
         <w:t xml:space="preserve"> - Interface do Problema - parte1</w:t>
       </w:r>
@@ -14634,7 +15615,7 @@
       <w:pPr>
         <w:pStyle w:val="Legenda"/>
       </w:pPr>
-      <w:bookmarkStart w:id="55" w:name="_Ref518755644"/>
+      <w:bookmarkStart w:id="56" w:name="_Ref518755644"/>
       <w:r>
         <w:t xml:space="preserve">Figura </w:t>
       </w:r>
@@ -14668,7 +15649,7 @@
         </w:rPr>
         <w:fldChar w:fldCharType="end"/>
       </w:r>
-      <w:bookmarkEnd w:id="55"/>
+      <w:bookmarkEnd w:id="56"/>
       <w:r>
         <w:t xml:space="preserve"> - Interface do Problema - parte2</w:t>
       </w:r>
@@ -14861,7 +15842,7 @@
         <w:pStyle w:val="Legenda"/>
         <w:spacing w:before="0" w:after="0"/>
       </w:pPr>
-      <w:bookmarkStart w:id="56" w:name="_Ref518756046"/>
+      <w:bookmarkStart w:id="57" w:name="_Ref518756046"/>
       <w:r>
         <w:t xml:space="preserve">Figura </w:t>
       </w:r>
@@ -14895,7 +15876,7 @@
         </w:rPr>
         <w:fldChar w:fldCharType="end"/>
       </w:r>
-      <w:bookmarkEnd w:id="56"/>
+      <w:bookmarkEnd w:id="57"/>
       <w:r>
         <w:t>- Editor ACE</w:t>
       </w:r>
@@ -14919,17 +15900,6 @@
     </w:p>
     <w:p>
       <w:pPr>
-        <w:spacing w:before="0" w:after="0" w:line="240" w:lineRule="auto"/>
-        <w:ind w:firstLine="0"/>
-        <w:jc w:val="left"/>
-      </w:pPr>
-      <w:r>
-        <w:lastRenderedPageBreak/>
-        <w:br w:type="page"/>
-      </w:r>
-    </w:p>
-    <w:p>
-      <w:pPr>
         <w:pStyle w:val="Cabealho2"/>
         <w:rPr>
           <w:i/>
@@ -14949,6 +15919,324 @@
           <w:i/>
         </w:rPr>
         <w:t>web</w:t>
+      </w:r>
+    </w:p>
+    <w:p>
+      <w:pPr>
+        <w:rPr>
+          <w:rFonts w:eastAsiaTheme="majorEastAsia"/>
+        </w:rPr>
+      </w:pPr>
+      <w:proofErr w:type="spellStart"/>
+      <w:r>
+        <w:rPr>
+          <w:rFonts w:eastAsiaTheme="majorEastAsia"/>
+        </w:rPr>
+        <w:t>D</w:t>
+      </w:r>
+      <w:r>
+        <w:rPr>
+          <w:rFonts w:eastAsiaTheme="majorEastAsia"/>
+          <w:i/>
+        </w:rPr>
+        <w:t>eploy</w:t>
+      </w:r>
+      <w:proofErr w:type="spellEnd"/>
+      <w:r>
+        <w:rPr>
+          <w:rFonts w:eastAsiaTheme="majorEastAsia"/>
+          <w:i/>
+        </w:rPr>
+        <w:t xml:space="preserve"> </w:t>
+      </w:r>
+      <w:r>
+        <w:rPr>
+          <w:rFonts w:eastAsiaTheme="majorEastAsia"/>
+        </w:rPr>
+        <w:t xml:space="preserve">é o processo de tornar a </w:t>
+      </w:r>
+      <w:r>
+        <w:rPr>
+          <w:rFonts w:eastAsiaTheme="majorEastAsia"/>
+        </w:rPr>
+        <w:t>aplicação disponível para uso. Para tal, s</w:t>
+      </w:r>
+      <w:r>
+        <w:rPr>
+          <w:rFonts w:eastAsiaTheme="majorEastAsia"/>
+        </w:rPr>
+        <w:t>erá</w:t>
+      </w:r>
+      <w:r>
+        <w:rPr>
+          <w:rFonts w:eastAsiaTheme="majorEastAsia"/>
+        </w:rPr>
+        <w:t xml:space="preserve"> necessário</w:t>
+      </w:r>
+      <w:r>
+        <w:rPr>
+          <w:rFonts w:eastAsiaTheme="majorEastAsia"/>
+        </w:rPr>
+        <w:t xml:space="preserve"> em primeiro lugar facultar a infraestrutura para a aplicação, que necessitará de dois servidores</w:t>
+      </w:r>
+      <w:r>
+        <w:rPr>
+          <w:rFonts w:eastAsiaTheme="majorEastAsia"/>
+        </w:rPr>
+        <w:t>. No primeiro, correrão tod</w:t>
+      </w:r>
+      <w:r>
+        <w:rPr>
+          <w:rFonts w:eastAsiaTheme="majorEastAsia"/>
+        </w:rPr>
+        <w:t>as</w:t>
+      </w:r>
+      <w:r>
+        <w:rPr>
+          <w:rFonts w:eastAsiaTheme="majorEastAsia"/>
+        </w:rPr>
+        <w:t xml:space="preserve"> </w:t>
+      </w:r>
+      <w:r>
+        <w:rPr>
+          <w:rFonts w:eastAsiaTheme="majorEastAsia"/>
+        </w:rPr>
+        <w:t>as aplicações</w:t>
+      </w:r>
+      <w:r>
+        <w:rPr>
+          <w:rFonts w:eastAsiaTheme="majorEastAsia"/>
+        </w:rPr>
+        <w:t xml:space="preserve"> de </w:t>
+      </w:r>
+      <w:r>
+        <w:rPr>
+          <w:rFonts w:eastAsiaTheme="majorEastAsia"/>
+          <w:i/>
+        </w:rPr>
+        <w:t xml:space="preserve">backend </w:t>
+      </w:r>
+      <w:r>
+        <w:rPr>
+          <w:rFonts w:eastAsiaTheme="majorEastAsia"/>
+        </w:rPr>
+        <w:t xml:space="preserve">e </w:t>
+      </w:r>
+      <w:r>
+        <w:rPr>
+          <w:rFonts w:eastAsiaTheme="majorEastAsia"/>
+          <w:i/>
+        </w:rPr>
+        <w:t xml:space="preserve">frontend </w:t>
+      </w:r>
+      <w:r>
+        <w:rPr>
+          <w:rFonts w:eastAsiaTheme="majorEastAsia"/>
+        </w:rPr>
+        <w:t>(</w:t>
+      </w:r>
+      <w:proofErr w:type="spellStart"/>
+      <w:r>
+        <w:rPr>
+          <w:rFonts w:eastAsiaTheme="majorEastAsia"/>
+        </w:rPr>
+        <w:t>Tomcat</w:t>
+      </w:r>
+      <w:proofErr w:type="spellEnd"/>
+      <w:r>
+        <w:rPr>
+          <w:rFonts w:eastAsiaTheme="majorEastAsia"/>
+        </w:rPr>
+        <w:t xml:space="preserve"> (Spring), </w:t>
+      </w:r>
+      <w:proofErr w:type="spellStart"/>
+      <w:r>
+        <w:rPr>
+          <w:rFonts w:eastAsiaTheme="majorEastAsia"/>
+        </w:rPr>
+        <w:t>MySQL</w:t>
+      </w:r>
+      <w:proofErr w:type="spellEnd"/>
+      <w:r>
+        <w:rPr>
+          <w:rFonts w:eastAsiaTheme="majorEastAsia"/>
+        </w:rPr>
+        <w:t xml:space="preserve">, </w:t>
+      </w:r>
+      <w:proofErr w:type="spellStart"/>
+      <w:r>
+        <w:rPr>
+          <w:rFonts w:eastAsiaTheme="majorEastAsia"/>
+        </w:rPr>
+        <w:t>ReactJS</w:t>
+      </w:r>
+      <w:proofErr w:type="spellEnd"/>
+      <w:r>
+        <w:rPr>
+          <w:rFonts w:eastAsiaTheme="majorEastAsia"/>
+        </w:rPr>
+        <w:t>) e no segundo serão disponibilizados todos os compiladores e é onde toda a compilação e execução será realizada.</w:t>
+      </w:r>
+    </w:p>
+    <w:p>
+      <w:r>
+        <w:rPr>
+          <w:rFonts w:eastAsiaTheme="majorEastAsia"/>
+        </w:rPr>
+        <w:t xml:space="preserve">O caminho mais óbvio, prático e barato será certamente recorrer a um serviço </w:t>
+      </w:r>
+      <w:proofErr w:type="spellStart"/>
+      <w:r>
+        <w:rPr>
+          <w:rFonts w:eastAsiaTheme="majorEastAsia"/>
+          <w:i/>
+        </w:rPr>
+        <w:t>cloud</w:t>
+      </w:r>
+      <w:proofErr w:type="spellEnd"/>
+      <w:r>
+        <w:rPr>
+          <w:rFonts w:eastAsiaTheme="majorEastAsia"/>
+        </w:rPr>
+        <w:t xml:space="preserve"> para a disponibilização da aplicação.</w:t>
+      </w:r>
+      <w:r>
+        <w:t xml:space="preserve"> Exist</w:t>
+      </w:r>
+      <w:r>
+        <w:t>e</w:t>
+      </w:r>
+      <w:r>
+        <w:t xml:space="preserve"> uma grande oferta destes serviços, </w:t>
+      </w:r>
+      <w:r>
+        <w:t xml:space="preserve">que variam desde os serviços das gigantes Google, Amazon, Microsoft até serviços de </w:t>
+      </w:r>
+      <w:proofErr w:type="spellStart"/>
+      <w:r>
+        <w:rPr>
+          <w:i/>
+        </w:rPr>
+        <w:t>cloud</w:t>
+      </w:r>
+      <w:proofErr w:type="spellEnd"/>
+      <w:r>
+        <w:rPr>
+          <w:i/>
+        </w:rPr>
+        <w:t xml:space="preserve"> </w:t>
+      </w:r>
+      <w:r>
+        <w:t xml:space="preserve">nacionais como o caso da </w:t>
+      </w:r>
+      <w:proofErr w:type="spellStart"/>
+      <w:r>
+        <w:t>Claranet</w:t>
+      </w:r>
+      <w:proofErr w:type="spellEnd"/>
+      <w:r>
+        <w:t>.</w:t>
+      </w:r>
+      <w:r>
+        <w:t xml:space="preserve"> Tanto a Google como a Microsoft e a Amazon oferecem horas ou créditos para novos utilizadores e/ou estudantes, no entanto no processo de registo e tentativa de obtenção deste serviço gratuito, tanto a Google como a Microsoft revelaram uma certa amargura</w:t>
+      </w:r>
+      <w:r>
+        <w:t xml:space="preserve"> </w:t>
+      </w:r>
+      <w:r>
+        <w:t xml:space="preserve">quanto ao uso de um cartão </w:t>
+      </w:r>
+      <w:r>
+        <w:rPr>
+          <w:i/>
+        </w:rPr>
+        <w:t xml:space="preserve">MB.Net </w:t>
+      </w:r>
+      <w:r>
+        <w:t>e apenas por esse motivo</w:t>
+      </w:r>
+      <w:r>
+        <w:t xml:space="preserve"> se optou</w:t>
+      </w:r>
+      <w:r>
+        <w:t xml:space="preserve"> pelo uso dos serviços </w:t>
+      </w:r>
+      <w:proofErr w:type="spellStart"/>
+      <w:r>
+        <w:rPr>
+          <w:i/>
+        </w:rPr>
+        <w:t>cloud</w:t>
+      </w:r>
+      <w:proofErr w:type="spellEnd"/>
+      <w:r>
+        <w:rPr>
+          <w:i/>
+        </w:rPr>
+        <w:t xml:space="preserve"> </w:t>
+      </w:r>
+      <w:r>
+        <w:t>da Amazon</w:t>
+      </w:r>
+      <w:r>
+        <w:t>.</w:t>
+      </w:r>
+    </w:p>
+    <w:p>
+      <w:r>
+        <w:t>Dentro da enorme variedade de serviços disponibilizados pela AWS, destaca-se o EC2 (</w:t>
+      </w:r>
+      <w:proofErr w:type="spellStart"/>
+      <w:r>
+        <w:rPr>
+          <w:i/>
+        </w:rPr>
+        <w:t>Elastic</w:t>
+      </w:r>
+      <w:proofErr w:type="spellEnd"/>
+      <w:r>
+        <w:rPr>
+          <w:i/>
+        </w:rPr>
+        <w:t xml:space="preserve"> </w:t>
+      </w:r>
+      <w:proofErr w:type="spellStart"/>
+      <w:r>
+        <w:rPr>
+          <w:i/>
+        </w:rPr>
+        <w:t>Computing</w:t>
+      </w:r>
+      <w:proofErr w:type="spellEnd"/>
+      <w:r>
+        <w:t xml:space="preserve">) que na prática não passa da disponibilização de uma máquina a qual o cliente tem acesso por SSH. Nesta máquina o cliente </w:t>
+      </w:r>
+      <w:r>
+        <w:t>tem controlo total e assim sendo, torna-se</w:t>
+      </w:r>
+      <w:r>
+        <w:t xml:space="preserve"> intuitivo</w:t>
+      </w:r>
+      <w:r>
+        <w:t xml:space="preserve"> fazer a instalação e execução de todos os serviços necessários para o funcionamento da aplicação </w:t>
+      </w:r>
+      <w:r>
+        <w:rPr>
+          <w:i/>
+        </w:rPr>
+        <w:t>web</w:t>
+      </w:r>
+      <w:r>
+        <w:t>.</w:t>
+      </w:r>
+    </w:p>
+    <w:p/>
+    <w:p/>
+    <w:p/>
+    <w:p/>
+    <w:p>
+      <w:r>
+        <w:t xml:space="preserve"> </w:t>
       </w:r>
     </w:p>
     <w:p>
@@ -14968,8 +16256,6 @@
           <w:docGrid w:linePitch="326"/>
         </w:sectPr>
       </w:pPr>
-      <w:bookmarkStart w:id="57" w:name="_GoBack"/>
-      <w:bookmarkEnd w:id="57"/>
     </w:p>
     <w:p>
       <w:pPr>
@@ -21657,7 +22943,7 @@
 </file>
 
 <file path=customXml/itemProps1.xml><?xml version="1.0" encoding="utf-8"?>
-<ds:datastoreItem xmlns:ds="http://schemas.openxmlformats.org/officeDocument/2006/customXml" ds:itemID="{B210E044-8414-4F44-88AA-A89BDE939AF7}">
+<ds:datastoreItem xmlns:ds="http://schemas.openxmlformats.org/officeDocument/2006/customXml" ds:itemID="{BA2935C8-3F05-450B-95F3-981130C9BF87}">
   <ds:schemaRefs>
     <ds:schemaRef ds:uri="http://schemas.openxmlformats.org/officeDocument/2006/bibliography"/>
   </ds:schemaRefs>

</xml_diff>